<commit_message>
Mas datos, explicacion de alcance y usuarios. Ahora termino la problematica y se lo mando a merlino
</commit_message>
<xml_diff>
--- a/Informe.docx
+++ b/Informe.docx
@@ -4,157 +4,6 @@
   <w:body>
     <w:p>
       <w:pPr>
-        <w:jc w:val="center"/>
-        <w:rPr>
-          <w:rStyle w:val="nfasisintenso1"/>
-          <w:rFonts w:ascii="Cambria" w:hAnsi="Cambria" w:cs="Cambria"/>
-          <w:bCs/>
-          <w:i w:val="0"/>
-          <w:sz w:val="36"/>
-          <w:szCs w:val="36"/>
-          <w:lang w:val="es-AR"/>
-        </w:rPr>
-      </w:pPr>
-      <w:bookmarkStart w:id="0" w:name="_Toc212522676"/>
-      <w:bookmarkStart w:id="1" w:name="_Toc212522740"/>
-      <w:r>
-        <w:rPr>
-          <w:rStyle w:val="nfasisintenso1"/>
-          <w:rFonts w:ascii="Cambria" w:hAnsi="Cambria" w:cs="Cambria"/>
-          <w:bCs/>
-          <w:i w:val="0"/>
-          <w:sz w:val="36"/>
-          <w:szCs w:val="36"/>
-          <w:lang w:val="es-AR"/>
-        </w:rPr>
-        <w:t>Sistemas de Diagnóstico y Detección de Fallas I (75.67)</w:t>
-      </w:r>
-      <w:bookmarkEnd w:id="0"/>
-      <w:bookmarkEnd w:id="1"/>
-    </w:p>
-    <w:p>
-      <w:pPr>
-        <w:rPr>
-          <w:sz w:val="32"/>
-          <w:szCs w:val="32"/>
-          <w:lang w:val="es-AR"/>
-        </w:rPr>
-      </w:pPr>
-    </w:p>
-    <w:p>
-      <w:pPr>
-        <w:jc w:val="center"/>
-        <w:rPr>
-          <w:rStyle w:val="nfasisintenso1"/>
-          <w:rFonts w:ascii="Cambria" w:hAnsi="Cambria" w:cs="Cambria"/>
-          <w:bCs/>
-          <w:i w:val="0"/>
-          <w:sz w:val="32"/>
-          <w:szCs w:val="32"/>
-          <w:lang w:val="es-AR"/>
-        </w:rPr>
-      </w:pPr>
-      <w:bookmarkStart w:id="2" w:name="_Toc212522677"/>
-      <w:bookmarkStart w:id="3" w:name="_Toc212522741"/>
-      <w:r>
-        <w:rPr>
-          <w:rStyle w:val="nfasisintenso1"/>
-          <w:rFonts w:ascii="Cambria" w:hAnsi="Cambria" w:cs="Cambria"/>
-          <w:bCs/>
-          <w:i w:val="0"/>
-          <w:sz w:val="32"/>
-          <w:szCs w:val="32"/>
-          <w:lang w:val="es-AR"/>
-        </w:rPr>
-        <w:t>FIUBA</w:t>
-      </w:r>
-      <w:bookmarkEnd w:id="2"/>
-      <w:bookmarkEnd w:id="3"/>
-    </w:p>
-    <w:p>
-      <w:pPr>
-        <w:jc w:val="center"/>
-        <w:rPr>
-          <w:sz w:val="32"/>
-          <w:szCs w:val="32"/>
-          <w:lang w:val="es-AR"/>
-        </w:rPr>
-      </w:pPr>
-    </w:p>
-    <w:p>
-      <w:pPr>
-        <w:jc w:val="center"/>
-        <w:rPr>
-          <w:sz w:val="32"/>
-          <w:szCs w:val="32"/>
-          <w:lang w:val="es-AR"/>
-        </w:rPr>
-      </w:pPr>
-    </w:p>
-    <w:p>
-      <w:pPr>
-        <w:pStyle w:val="Ttulo"/>
-        <w:jc w:val="center"/>
-        <w:rPr>
-          <w:sz w:val="72"/>
-          <w:szCs w:val="72"/>
-        </w:rPr>
-      </w:pPr>
-      <w:r>
-        <w:rPr>
-          <w:sz w:val="72"/>
-          <w:szCs w:val="72"/>
-        </w:rPr>
-        <w:t>Trabajo Práctico</w:t>
-      </w:r>
-    </w:p>
-    <w:p>
-      <w:pPr>
-        <w:jc w:val="center"/>
-        <w:rPr>
-          <w:rFonts w:ascii="Cambria" w:hAnsi="Cambria" w:cs="Cambria"/>
-          <w:sz w:val="36"/>
-          <w:szCs w:val="36"/>
-          <w:lang w:val="es-AR"/>
-        </w:rPr>
-      </w:pPr>
-      <w:r>
-        <w:rPr>
-          <w:rFonts w:ascii="Cambria" w:hAnsi="Cambria" w:cs="Cambria"/>
-          <w:sz w:val="36"/>
-          <w:szCs w:val="36"/>
-          <w:lang w:val="es-AR"/>
-        </w:rPr>
-        <w:t xml:space="preserve">Sistema de </w:t>
-      </w:r>
-      <w:r>
-        <w:rPr>
-          <w:rFonts w:ascii="Cambria" w:hAnsi="Cambria" w:cs="Cambria"/>
-          <w:sz w:val="36"/>
-          <w:szCs w:val="36"/>
-          <w:lang w:val="es-AR"/>
-        </w:rPr>
-        <w:t xml:space="preserve">detección de lanzamientos de un pitcher en </w:t>
-      </w:r>
-      <w:r>
-        <w:rPr>
-          <w:rFonts w:ascii="Cambria" w:hAnsi="Cambria" w:cs="Cambria"/>
-          <w:sz w:val="36"/>
-          <w:szCs w:val="36"/>
-          <w:lang w:val="es-AR"/>
-        </w:rPr>
-        <w:t xml:space="preserve"> Softbol Fastpich</w:t>
-      </w:r>
-    </w:p>
-    <w:p>
-      <w:pPr>
-        <w:rPr>
-          <w:lang w:val="es-AR"/>
-        </w:rPr>
-      </w:pPr>
-    </w:p>
-    <w:p>
-      <w:pPr>
         <w:rPr>
           <w:lang w:val="es-AR"/>
         </w:rPr>
@@ -162,288 +11,527 @@
     </w:p>
     <w:tbl>
       <w:tblPr>
-        <w:tblW w:w="0" w:type="auto"/>
-        <w:jc w:val="center"/>
+        <w:tblpPr w:leftFromText="187" w:rightFromText="187" w:vertAnchor="page" w:horzAnchor="margin" w:tblpXSpec="center" w:tblpY="2603"/>
+        <w:tblW w:w="3668" w:type="pct"/>
         <w:tblBorders>
-          <w:top w:val="single" w:sz="8" w:space="0" w:color="000000"/>
-          <w:bottom w:val="single" w:sz="8" w:space="0" w:color="000000"/>
+          <w:left w:val="single" w:sz="18" w:space="0" w:color="4F81BD"/>
         </w:tblBorders>
-        <w:tblLook w:val="00A0"/>
+        <w:tblLook w:val="04A0"/>
       </w:tblPr>
       <w:tblGrid>
-        <w:gridCol w:w="3749"/>
-        <w:gridCol w:w="2705"/>
+        <w:gridCol w:w="6407"/>
       </w:tblGrid>
       <w:tr>
         <w:trPr>
-          <w:trHeight w:val="366"/>
-          <w:jc w:val="center"/>
+          <w:trHeight w:val="492"/>
         </w:trPr>
         <w:tc>
           <w:tcPr>
-            <w:tcW w:w="3749" w:type="dxa"/>
-            <w:tcBorders>
-              <w:top w:val="single" w:sz="8" w:space="0" w:color="000000"/>
-              <w:left w:val="nil"/>
-              <w:bottom w:val="single" w:sz="8" w:space="0" w:color="000000"/>
-              <w:right w:val="nil"/>
-            </w:tcBorders>
+            <w:tcW w:w="6407" w:type="dxa"/>
+            <w:tcMar>
+              <w:top w:w="216" w:type="dxa"/>
+              <w:left w:w="115" w:type="dxa"/>
+              <w:bottom w:w="216" w:type="dxa"/>
+              <w:right w:w="115" w:type="dxa"/>
+            </w:tcMar>
           </w:tcPr>
           <w:p>
             <w:pPr>
-              <w:jc w:val="center"/>
-              <w:rPr>
-                <w:rFonts w:ascii="Cambria" w:hAnsi="Cambria" w:cs="Cambria"/>
-                <w:b/>
-                <w:bCs/>
-                <w:color w:val="000000"/>
-                <w:sz w:val="32"/>
-                <w:szCs w:val="32"/>
-                <w:lang w:val="es-AR"/>
+              <w:pStyle w:val="Sinespaciado"/>
+              <w:rPr>
+                <w:rFonts w:ascii="Cambria" w:hAnsi="Cambria"/>
               </w:rPr>
             </w:pPr>
-            <w:r>
-              <w:rPr>
-                <w:rFonts w:ascii="Cambria" w:hAnsi="Cambria" w:cs="Cambria"/>
-                <w:b/>
-                <w:bCs/>
-                <w:color w:val="000000"/>
-                <w:sz w:val="32"/>
-                <w:szCs w:val="32"/>
-                <w:lang w:val="es-AR"/>
-              </w:rPr>
-              <w:t>Alumno</w:t>
-            </w:r>
           </w:p>
         </w:tc>
+      </w:tr>
+      <w:tr>
+        <w:trPr>
+          <w:trHeight w:val="1639"/>
+        </w:trPr>
         <w:tc>
           <w:tcPr>
-            <w:tcW w:w="2705" w:type="dxa"/>
-            <w:tcBorders>
-              <w:top w:val="single" w:sz="8" w:space="0" w:color="000000"/>
-              <w:left w:val="nil"/>
-              <w:bottom w:val="single" w:sz="8" w:space="0" w:color="000000"/>
-              <w:right w:val="nil"/>
-            </w:tcBorders>
+            <w:tcW w:w="6407" w:type="dxa"/>
           </w:tcPr>
           <w:p>
             <w:pPr>
+              <w:pStyle w:val="Sinespaciado"/>
               <w:jc w:val="center"/>
               <w:rPr>
-                <w:rFonts w:ascii="Cambria" w:hAnsi="Cambria" w:cs="Cambria"/>
-                <w:b/>
-                <w:bCs/>
-                <w:color w:val="000000"/>
-                <w:sz w:val="32"/>
-                <w:szCs w:val="32"/>
-                <w:lang w:val="es-AR"/>
+                <w:rFonts w:ascii="Cambria" w:hAnsi="Cambria"/>
+                <w:color w:val="4F81BD"/>
+                <w:sz w:val="80"/>
+                <w:szCs w:val="80"/>
               </w:rPr>
             </w:pPr>
             <w:r>
               <w:rPr>
-                <w:rFonts w:ascii="Cambria" w:hAnsi="Cambria" w:cs="Cambria"/>
-                <w:b/>
-                <w:bCs/>
-                <w:color w:val="000000"/>
-                <w:sz w:val="32"/>
-                <w:szCs w:val="32"/>
-                <w:lang w:val="es-AR"/>
-              </w:rPr>
-              <w:t>Padrón</w:t>
+                <w:rFonts w:eastAsia="Calibri"/>
+                <w:sz w:val="56"/>
+                <w:szCs w:val="56"/>
+                <w:lang w:val="es-AR"/>
+              </w:rPr>
+              <w:t>Sistemas automáticos de diagnóstico y detección de fallas I</w:t>
+            </w:r>
+            <w:r>
+              <w:rPr>
+                <w:rFonts w:eastAsia="Calibri"/>
+                <w:sz w:val="56"/>
+                <w:szCs w:val="56"/>
+                <w:lang w:val="es-AR"/>
+              </w:rPr>
+              <w:t xml:space="preserve"> </w:t>
+            </w:r>
+            <w:r>
+              <w:rPr>
+                <w:rFonts w:eastAsia="Calibri"/>
+                <w:sz w:val="56"/>
+                <w:szCs w:val="56"/>
+                <w:lang w:val="es-AR"/>
+              </w:rPr>
+              <w:t>-</w:t>
+            </w:r>
+            <w:r>
+              <w:rPr>
+                <w:rFonts w:eastAsia="Calibri"/>
+                <w:sz w:val="56"/>
+                <w:szCs w:val="56"/>
+                <w:lang w:val="es-AR"/>
+              </w:rPr>
+              <w:t xml:space="preserve"> </w:t>
+            </w:r>
+            <w:r>
+              <w:rPr>
+                <w:rFonts w:eastAsia="Calibri"/>
+                <w:sz w:val="56"/>
+                <w:szCs w:val="56"/>
+                <w:lang w:val="es-AR"/>
+              </w:rPr>
+              <w:t>(</w:t>
+            </w:r>
+            <w:r>
+              <w:rPr>
+                <w:rFonts w:eastAsia="Calibri"/>
+                <w:sz w:val="56"/>
+                <w:szCs w:val="56"/>
+                <w:lang w:val="es-AR"/>
+              </w:rPr>
+              <w:t>75.67</w:t>
+            </w:r>
+            <w:r>
+              <w:rPr>
+                <w:rFonts w:eastAsia="Calibri"/>
+                <w:sz w:val="56"/>
+                <w:szCs w:val="56"/>
+                <w:lang w:val="es-AR"/>
+              </w:rPr>
+              <w:t>)</w:t>
             </w:r>
           </w:p>
         </w:tc>
       </w:tr>
       <w:tr>
         <w:trPr>
-          <w:trHeight w:val="350"/>
-          <w:jc w:val="center"/>
+          <w:trHeight w:val="3885"/>
         </w:trPr>
         <w:tc>
           <w:tcPr>
-            <w:tcW w:w="3749" w:type="dxa"/>
-            <w:tcBorders>
-              <w:left w:val="nil"/>
-              <w:right w:val="nil"/>
-            </w:tcBorders>
-            <w:shd w:val="clear" w:color="auto" w:fill="C0C0C0"/>
+            <w:tcW w:w="6407" w:type="dxa"/>
+            <w:tcMar>
+              <w:top w:w="216" w:type="dxa"/>
+              <w:left w:w="115" w:type="dxa"/>
+              <w:bottom w:w="216" w:type="dxa"/>
+              <w:right w:w="115" w:type="dxa"/>
+            </w:tcMar>
           </w:tcPr>
           <w:p>
             <w:pPr>
-              <w:spacing w:after="0" w:line="240" w:lineRule="auto"/>
-              <w:rPr>
-                <w:color w:val="000000"/>
-                <w:sz w:val="24"/>
-                <w:szCs w:val="24"/>
+              <w:pStyle w:val="Sinespaciado"/>
+              <w:jc w:val="center"/>
+              <w:rPr>
+                <w:sz w:val="44"/>
+                <w:szCs w:val="44"/>
+                <w:lang w:val="es-AR"/>
+              </w:rPr>
+            </w:pPr>
+          </w:p>
+          <w:p>
+            <w:pPr>
+              <w:pStyle w:val="Sinespaciado"/>
+              <w:jc w:val="center"/>
+              <w:rPr>
+                <w:sz w:val="40"/>
+                <w:szCs w:val="40"/>
                 <w:lang w:val="es-AR"/>
               </w:rPr>
             </w:pPr>
             <w:r>
               <w:rPr>
-                <w:color w:val="000000"/>
-                <w:sz w:val="24"/>
-                <w:szCs w:val="24"/>
-                <w:lang w:val="es-AR"/>
-              </w:rPr>
-              <w:t>Bukaczewski Verónica</w:t>
+                <w:sz w:val="40"/>
+                <w:szCs w:val="40"/>
+                <w:lang w:val="es-AR"/>
+              </w:rPr>
+              <w:t>Primer Cuatrimestre 201</w:t>
+            </w:r>
+            <w:r>
+              <w:rPr>
+                <w:sz w:val="40"/>
+                <w:szCs w:val="40"/>
+                <w:lang w:val="es-AR"/>
+              </w:rPr>
+              <w:t>2</w:t>
             </w:r>
           </w:p>
-        </w:tc>
-        <w:tc>
-          <w:tcPr>
-            <w:tcW w:w="2705" w:type="dxa"/>
-            <w:tcBorders>
-              <w:left w:val="nil"/>
-              <w:right w:val="nil"/>
-            </w:tcBorders>
-            <w:shd w:val="clear" w:color="auto" w:fill="C0C0C0"/>
-          </w:tcPr>
           <w:p>
             <w:pPr>
-              <w:spacing w:after="0" w:line="240" w:lineRule="auto"/>
+              <w:pStyle w:val="Sinespaciado"/>
               <w:jc w:val="center"/>
               <w:rPr>
-                <w:color w:val="000000"/>
-                <w:sz w:val="24"/>
-                <w:szCs w:val="24"/>
+                <w:sz w:val="44"/>
+                <w:szCs w:val="44"/>
+                <w:lang w:val="es-AR"/>
+              </w:rPr>
+            </w:pPr>
+          </w:p>
+          <w:p>
+            <w:pPr>
+              <w:pStyle w:val="Sinespaciado"/>
+              <w:jc w:val="center"/>
+              <w:rPr>
+                <w:sz w:val="44"/>
+                <w:szCs w:val="44"/>
                 <w:lang w:val="es-AR"/>
               </w:rPr>
             </w:pPr>
             <w:r>
               <w:rPr>
-                <w:rStyle w:val="apple-style-span"/>
-                <w:color w:val="000000"/>
-                <w:sz w:val="24"/>
-                <w:szCs w:val="24"/>
-                <w:lang w:val="es-AR"/>
-              </w:rPr>
-              <w:t>86954</w:t>
+                <w:sz w:val="44"/>
+                <w:szCs w:val="44"/>
+                <w:lang w:val="es-AR"/>
+              </w:rPr>
+              <w:t>Trabajo Práctico</w:t>
             </w:r>
+          </w:p>
+          <w:p>
+            <w:pPr>
+              <w:pStyle w:val="Sinespaciado"/>
+              <w:jc w:val="center"/>
+              <w:rPr>
+                <w:sz w:val="44"/>
+                <w:szCs w:val="44"/>
+                <w:lang w:val="es-AR"/>
+              </w:rPr>
+            </w:pPr>
+          </w:p>
+          <w:p>
+            <w:pPr>
+              <w:pStyle w:val="Sinespaciado"/>
+              <w:jc w:val="center"/>
+              <w:rPr>
+                <w:sz w:val="44"/>
+                <w:szCs w:val="44"/>
+                <w:lang w:val="es-AR"/>
+              </w:rPr>
+            </w:pPr>
+          </w:p>
+          <w:p>
+            <w:pPr>
+              <w:pStyle w:val="Encabezado"/>
+              <w:jc w:val="center"/>
+              <w:rPr>
+                <w:b/>
+                <w:sz w:val="36"/>
+                <w:szCs w:val="36"/>
+                <w:lang w:val="es-AR"/>
+              </w:rPr>
+            </w:pPr>
+            <w:r>
+              <w:rPr>
+                <w:b/>
+                <w:sz w:val="36"/>
+                <w:szCs w:val="36"/>
+                <w:lang w:val="es-AR"/>
+              </w:rPr>
+              <w:t>“Sistema de detección de lanzamientos de un pitcher en Sóftbol Fastpitch”</w:t>
+            </w:r>
+          </w:p>
+          <w:p>
+            <w:pPr>
+              <w:pStyle w:val="Sinespaciado"/>
+              <w:jc w:val="center"/>
+              <w:rPr>
+                <w:rFonts w:ascii="Cambria" w:hAnsi="Cambria"/>
+                <w:lang w:val="es-AR"/>
+              </w:rPr>
+            </w:pPr>
           </w:p>
         </w:tc>
       </w:tr>
       <w:tr>
         <w:trPr>
-          <w:trHeight w:val="311"/>
-          <w:jc w:val="center"/>
+          <w:trHeight w:val="4682"/>
         </w:trPr>
         <w:tc>
           <w:tcPr>
-            <w:tcW w:w="3749" w:type="dxa"/>
+            <w:tcW w:w="6407" w:type="dxa"/>
+            <w:tcMar>
+              <w:top w:w="216" w:type="dxa"/>
+              <w:left w:w="115" w:type="dxa"/>
+              <w:bottom w:w="216" w:type="dxa"/>
+              <w:right w:w="115" w:type="dxa"/>
+            </w:tcMar>
           </w:tcPr>
           <w:p>
             <w:pPr>
-              <w:spacing w:after="0" w:line="240" w:lineRule="auto"/>
-              <w:rPr>
-                <w:color w:val="000000"/>
-                <w:sz w:val="24"/>
-                <w:szCs w:val="24"/>
+              <w:pStyle w:val="Sinespaciado"/>
+              <w:rPr>
+                <w:sz w:val="36"/>
+                <w:szCs w:val="36"/>
+                <w:lang w:val="es-AR"/>
+              </w:rPr>
+            </w:pPr>
+          </w:p>
+          <w:p>
+            <w:pPr>
+              <w:pStyle w:val="Sinespaciado"/>
+              <w:rPr>
+                <w:sz w:val="36"/>
+                <w:szCs w:val="36"/>
                 <w:lang w:val="es-AR"/>
               </w:rPr>
             </w:pPr>
             <w:r>
               <w:rPr>
-                <w:rStyle w:val="apple-style-span"/>
-                <w:color w:val="000000"/>
-                <w:sz w:val="24"/>
-                <w:szCs w:val="24"/>
-                <w:lang w:val="es-AR"/>
-              </w:rPr>
-              <w:t>Garbarini Lucia</w:t>
+                <w:sz w:val="36"/>
+                <w:szCs w:val="36"/>
+                <w:lang w:val="es-AR"/>
+              </w:rPr>
+              <w:t>Profesor: M. Ing. Hernán Merlino</w:t>
             </w:r>
           </w:p>
-        </w:tc>
-        <w:tc>
-          <w:tcPr>
-            <w:tcW w:w="2705" w:type="dxa"/>
-          </w:tcPr>
           <w:p>
             <w:pPr>
-              <w:spacing w:after="0" w:line="240" w:lineRule="auto"/>
-              <w:jc w:val="center"/>
-              <w:rPr>
-                <w:color w:val="000000"/>
-                <w:sz w:val="24"/>
-                <w:szCs w:val="24"/>
+              <w:pStyle w:val="Sinespaciado"/>
+              <w:rPr>
+                <w:sz w:val="36"/>
+                <w:szCs w:val="36"/>
                 <w:lang w:val="es-AR"/>
               </w:rPr>
             </w:pPr>
             <w:r>
               <w:rPr>
-                <w:color w:val="000000"/>
-                <w:sz w:val="24"/>
-                <w:szCs w:val="24"/>
-                <w:lang w:val="es-AR"/>
-              </w:rPr>
-              <w:t>88300</w:t>
+                <w:sz w:val="36"/>
+                <w:szCs w:val="36"/>
+                <w:lang w:val="es-AR"/>
+              </w:rPr>
+              <w:t>Integrantes del grupo:</w:t>
             </w:r>
           </w:p>
-        </w:tc>
-      </w:tr>
-      <w:tr>
-        <w:trPr>
-          <w:trHeight w:val="333"/>
-          <w:jc w:val="center"/>
-        </w:trPr>
-        <w:tc>
-          <w:tcPr>
-            <w:tcW w:w="3749" w:type="dxa"/>
-            <w:tcBorders>
-              <w:left w:val="nil"/>
-              <w:right w:val="nil"/>
-            </w:tcBorders>
-            <w:shd w:val="clear" w:color="auto" w:fill="C0C0C0"/>
-          </w:tcPr>
           <w:p>
             <w:pPr>
-              <w:spacing w:after="0" w:line="240" w:lineRule="auto"/>
-              <w:rPr>
-                <w:color w:val="000000"/>
-                <w:sz w:val="24"/>
-                <w:szCs w:val="24"/>
-                <w:lang w:val="es-AR"/>
-              </w:rPr>
+              <w:pStyle w:val="Sinespaciado"/>
+              <w:rPr>
+                <w:sz w:val="44"/>
+                <w:szCs w:val="44"/>
+                <w:lang w:val="es-AR"/>
+              </w:rPr>
+            </w:pPr>
+          </w:p>
+          <w:p>
+            <w:pPr>
+              <w:pStyle w:val="Prrafodelista"/>
+              <w:numPr>
+                <w:ilvl w:val="0"/>
+                <w:numId w:val="3"/>
+              </w:numPr>
+              <w:contextualSpacing/>
             </w:pPr>
             <w:r>
-              <w:rPr>
-                <w:rStyle w:val="apple-style-span"/>
-                <w:color w:val="000000"/>
-                <w:sz w:val="24"/>
-                <w:szCs w:val="24"/>
-                <w:lang w:val="es-AR"/>
-              </w:rPr>
-              <w:t>Ygounet Guido</w:t>
+              <w:t xml:space="preserve">Bukaczewski Veronica </w:t>
+            </w:r>
+            <w:r>
+              <w:t>–</w:t>
+            </w:r>
+            <w:r>
+              <w:t xml:space="preserve"> 86</w:t>
+            </w:r>
+            <w:r>
+              <w:t>.</w:t>
+            </w:r>
+            <w:r>
+              <w:t xml:space="preserve">954 </w:t>
+            </w:r>
+            <w:r>
+              <w:t>–</w:t>
+            </w:r>
+            <w:r>
+              <w:t xml:space="preserve"> </w:t>
+            </w:r>
+            <w:hyperlink r:id="rId8" w:history="1">
+              <w:r>
+                <w:rPr>
+                  <w:rStyle w:val="Hipervnculo"/>
+                </w:rPr>
+                <w:t>vero13@gmail.com</w:t>
+              </w:r>
+            </w:hyperlink>
+          </w:p>
+          <w:p>
+            <w:pPr>
+              <w:pStyle w:val="Prrafodelista"/>
+              <w:contextualSpacing/>
+            </w:pPr>
+          </w:p>
+          <w:p>
+            <w:pPr>
+              <w:pStyle w:val="Prrafodelista"/>
+              <w:numPr>
+                <w:ilvl w:val="0"/>
+                <w:numId w:val="3"/>
+              </w:numPr>
+              <w:contextualSpacing/>
+              <w:rPr>
+                <w:lang w:val="es-AR"/>
+              </w:rPr>
+            </w:pPr>
+            <w:r>
+              <w:rPr>
+                <w:lang w:val="es-AR"/>
+              </w:rPr>
+              <w:t xml:space="preserve">Garbarini Lucia </w:t>
+            </w:r>
+            <w:r>
+              <w:rPr>
+                <w:lang w:val="es-AR"/>
+              </w:rPr>
+              <w:t>–</w:t>
+            </w:r>
+            <w:r>
+              <w:rPr>
+                <w:lang w:val="es-AR"/>
+              </w:rPr>
+              <w:t xml:space="preserve"> 88</w:t>
+            </w:r>
+            <w:r>
+              <w:rPr>
+                <w:lang w:val="es-AR"/>
+              </w:rPr>
+              <w:t>.</w:t>
+            </w:r>
+            <w:r>
+              <w:rPr>
+                <w:lang w:val="es-AR"/>
+              </w:rPr>
+              <w:t xml:space="preserve">300 </w:t>
+            </w:r>
+            <w:r>
+              <w:rPr>
+                <w:lang w:val="es-AR"/>
+              </w:rPr>
+              <w:t>–</w:t>
+            </w:r>
+            <w:r>
+              <w:rPr>
+                <w:lang w:val="es-AR"/>
+              </w:rPr>
+              <w:t xml:space="preserve"> </w:t>
+            </w:r>
+            <w:hyperlink r:id="rId9" w:history="1">
+              <w:r>
+                <w:rPr>
+                  <w:rStyle w:val="Hipervnculo"/>
+                  <w:lang w:val="es-AR"/>
+                </w:rPr>
+                <w:t>lu.teddy@gmail.com</w:t>
+              </w:r>
+            </w:hyperlink>
+            <w:r>
+              <w:rPr>
+                <w:lang w:val="es-AR"/>
+              </w:rPr>
+              <w:t xml:space="preserve"> </w:t>
             </w:r>
           </w:p>
-        </w:tc>
-        <w:tc>
-          <w:tcPr>
-            <w:tcW w:w="2705" w:type="dxa"/>
-            <w:tcBorders>
-              <w:left w:val="nil"/>
-              <w:right w:val="nil"/>
-            </w:tcBorders>
-            <w:shd w:val="clear" w:color="auto" w:fill="C0C0C0"/>
-          </w:tcPr>
           <w:p>
             <w:pPr>
-              <w:spacing w:after="0" w:line="240" w:lineRule="auto"/>
-              <w:jc w:val="center"/>
-              <w:rPr>
-                <w:color w:val="000000"/>
-                <w:sz w:val="24"/>
-                <w:szCs w:val="24"/>
+              <w:pStyle w:val="Prrafodelista"/>
+              <w:contextualSpacing/>
+              <w:rPr>
+                <w:lang w:val="es-AR"/>
+              </w:rPr>
+            </w:pPr>
+          </w:p>
+          <w:p>
+            <w:pPr>
+              <w:pStyle w:val="Prrafodelista"/>
+              <w:numPr>
+                <w:ilvl w:val="0"/>
+                <w:numId w:val="3"/>
+              </w:numPr>
+              <w:contextualSpacing/>
+              <w:rPr>
                 <w:lang w:val="es-AR"/>
               </w:rPr>
             </w:pPr>
             <w:r>
               <w:rPr>
-                <w:color w:val="000000"/>
-                <w:sz w:val="24"/>
-                <w:szCs w:val="24"/>
-                <w:lang w:val="es-AR"/>
-              </w:rPr>
-              <w:t>88246</w:t>
+                <w:lang w:val="es-AR"/>
+              </w:rPr>
+              <w:t xml:space="preserve">Ygounet Giudo </w:t>
+            </w:r>
+            <w:r>
+              <w:rPr>
+                <w:lang w:val="es-AR"/>
+              </w:rPr>
+              <w:t>–</w:t>
+            </w:r>
+            <w:r>
+              <w:rPr>
+                <w:lang w:val="es-AR"/>
+              </w:rPr>
+              <w:t xml:space="preserve"> 88</w:t>
+            </w:r>
+            <w:r>
+              <w:rPr>
+                <w:lang w:val="es-AR"/>
+              </w:rPr>
+              <w:t>.</w:t>
+            </w:r>
+            <w:r>
+              <w:rPr>
+                <w:lang w:val="es-AR"/>
+              </w:rPr>
+              <w:t xml:space="preserve">246 </w:t>
+            </w:r>
+            <w:r>
+              <w:rPr>
+                <w:lang w:val="es-AR"/>
+              </w:rPr>
+              <w:t>–</w:t>
+            </w:r>
+            <w:r>
+              <w:rPr>
+                <w:lang w:val="es-AR"/>
+              </w:rPr>
+              <w:t xml:space="preserve"> </w:t>
+            </w:r>
+            <w:r>
+              <w:t xml:space="preserve"> </w:t>
+            </w:r>
+            <w:hyperlink r:id="rId10" w:history="1">
+              <w:r>
+                <w:rPr>
+                  <w:rStyle w:val="Hipervnculo"/>
+                  <w:lang w:val="es-AR"/>
+                </w:rPr>
+                <w:t>gygounet@gmail.com</w:t>
+              </w:r>
+            </w:hyperlink>
+            <w:r>
+              <w:rPr>
+                <w:lang w:val="es-AR"/>
+              </w:rPr>
+              <w:t xml:space="preserve"> </w:t>
             </w:r>
           </w:p>
         </w:tc>
@@ -465,20 +553,6 @@
     </w:p>
     <w:p>
       <w:pPr>
-        <w:rPr>
-          <w:lang w:val="es-AR"/>
-        </w:rPr>
-      </w:pPr>
-    </w:p>
-    <w:p>
-      <w:pPr>
-        <w:rPr>
-          <w:lang w:val="es-AR"/>
-        </w:rPr>
-      </w:pPr>
-    </w:p>
-    <w:p>
-      <w:pPr>
         <w:tabs>
           <w:tab w:val="left" w:pos="3630"/>
         </w:tabs>
@@ -488,6 +562,59 @@
       </w:pPr>
       <w:r>
         <w:rPr>
+          <w:noProof/>
+          <w:lang w:val="es-AR" w:eastAsia="es-AR"/>
+        </w:rPr>
+        <w:drawing>
+          <wp:anchor distT="0" distB="0" distL="114300" distR="114300" simplePos="0" relativeHeight="251659264" behindDoc="0" locked="0" layoutInCell="0" allowOverlap="1">
+            <wp:simplePos x="0" y="0"/>
+            <wp:positionH relativeFrom="column">
+              <wp:posOffset>-432435</wp:posOffset>
+            </wp:positionH>
+            <wp:positionV relativeFrom="paragraph">
+              <wp:posOffset>201930</wp:posOffset>
+            </wp:positionV>
+            <wp:extent cx="695325" cy="1228725"/>
+            <wp:effectExtent l="19050" t="0" r="9525" b="0"/>
+            <wp:wrapSquare wrapText="bothSides"/>
+            <wp:docPr id="1" name="Imagen 1"/>
+            <wp:cNvGraphicFramePr>
+              <a:graphicFrameLocks xmlns:a="http://schemas.openxmlformats.org/drawingml/2006/main" noChangeAspect="1"/>
+            </wp:cNvGraphicFramePr>
+            <a:graphic xmlns:a="http://schemas.openxmlformats.org/drawingml/2006/main">
+              <a:graphicData uri="http://schemas.openxmlformats.org/drawingml/2006/picture">
+                <pic:pic xmlns:pic="http://schemas.openxmlformats.org/drawingml/2006/picture">
+                  <pic:nvPicPr>
+                    <pic:cNvPr id="0" name="Imagen 1"/>
+                    <pic:cNvPicPr>
+                      <a:picLocks noChangeAspect="1" noChangeArrowheads="1"/>
+                    </pic:cNvPicPr>
+                  </pic:nvPicPr>
+                  <pic:blipFill>
+                    <a:blip r:embed="rId11"/>
+                    <a:srcRect/>
+                    <a:stretch>
+                      <a:fillRect/>
+                    </a:stretch>
+                  </pic:blipFill>
+                  <pic:spPr bwMode="auto">
+                    <a:xfrm>
+                      <a:off x="0" y="0"/>
+                      <a:ext cx="695325" cy="1228725"/>
+                    </a:xfrm>
+                    <a:prstGeom prst="rect">
+                      <a:avLst/>
+                    </a:prstGeom>
+                    <a:noFill/>
+                  </pic:spPr>
+                </pic:pic>
+              </a:graphicData>
+            </a:graphic>
+          </wp:anchor>
+        </w:drawing>
+      </w:r>
+      <w:r>
+        <w:rPr>
           <w:lang w:val="es-AR"/>
         </w:rPr>
         <w:tab/>
@@ -518,47 +645,19 @@
     </w:p>
     <w:p>
       <w:pPr>
-        <w:jc w:val="center"/>
-        <w:rPr>
-          <w:rFonts w:ascii="Cambria" w:hAnsi="Cambria" w:cs="Cambria"/>
-          <w:sz w:val="32"/>
-          <w:szCs w:val="32"/>
-          <w:lang w:val="es-AR"/>
-        </w:rPr>
-      </w:pPr>
-      <w:r>
-        <w:rPr>
-          <w:rFonts w:ascii="Cambria" w:hAnsi="Cambria" w:cs="Cambria"/>
-          <w:sz w:val="32"/>
-          <w:szCs w:val="32"/>
-          <w:lang w:val="es-AR"/>
-        </w:rPr>
-        <w:t>1er Cuat. 201</w:t>
-      </w:r>
-      <w:r>
-        <w:rPr>
-          <w:rFonts w:ascii="Cambria" w:hAnsi="Cambria" w:cs="Cambria"/>
-          <w:sz w:val="32"/>
-          <w:szCs w:val="32"/>
-          <w:lang w:val="es-AR"/>
-        </w:rPr>
-        <w:t>2</w:t>
-      </w:r>
-    </w:p>
-    <w:p>
-      <w:pPr>
         <w:pStyle w:val="Ttulo1"/>
         <w:rPr>
           <w:lang w:val="es-AR"/>
         </w:rPr>
       </w:pPr>
-      <w:bookmarkStart w:id="4" w:name="_Toc267231030"/>
+      <w:bookmarkStart w:id="0" w:name="_Toc267231030"/>
       <w:r>
         <w:rPr>
           <w:lang w:val="es-AR"/>
         </w:rPr>
         <w:br w:type="page"/>
       </w:r>
+      <w:bookmarkStart w:id="1" w:name="_Toc322380642"/>
       <w:r>
         <w:rPr>
           <w:lang w:val="es-AR"/>
@@ -566,6 +665,7 @@
         <w:lastRenderedPageBreak/>
         <w:t>Índice</w:t>
       </w:r>
+      <w:bookmarkEnd w:id="1"/>
     </w:p>
     <w:p>
       <w:pPr>
@@ -595,7 +695,78 @@
       <w:r>
         <w:fldChar w:fldCharType="separate"/>
       </w:r>
-      <w:hyperlink w:anchor="_Toc322369652" w:history="1">
+      <w:hyperlink w:anchor="_Toc322380642" w:history="1">
+        <w:r>
+          <w:rPr>
+            <w:rStyle w:val="Hipervnculo"/>
+            <w:noProof/>
+            <w:lang w:val="es-AR"/>
+          </w:rPr>
+          <w:t>Índice</w:t>
+        </w:r>
+        <w:r>
+          <w:rPr>
+            <w:noProof/>
+            <w:webHidden/>
+          </w:rPr>
+          <w:tab/>
+        </w:r>
+        <w:r>
+          <w:rPr>
+            <w:noProof/>
+            <w:webHidden/>
+          </w:rPr>
+          <w:fldChar w:fldCharType="begin"/>
+        </w:r>
+        <w:r>
+          <w:rPr>
+            <w:noProof/>
+            <w:webHidden/>
+          </w:rPr>
+          <w:instrText xml:space="preserve"> PAGEREF _Toc322380642 \h </w:instrText>
+        </w:r>
+        <w:r>
+          <w:rPr>
+            <w:noProof/>
+            <w:webHidden/>
+          </w:rPr>
+        </w:r>
+        <w:r>
+          <w:rPr>
+            <w:noProof/>
+            <w:webHidden/>
+          </w:rPr>
+          <w:fldChar w:fldCharType="separate"/>
+        </w:r>
+        <w:r>
+          <w:rPr>
+            <w:noProof/>
+            <w:webHidden/>
+          </w:rPr>
+          <w:t>2</w:t>
+        </w:r>
+        <w:r>
+          <w:rPr>
+            <w:noProof/>
+            <w:webHidden/>
+          </w:rPr>
+          <w:fldChar w:fldCharType="end"/>
+        </w:r>
+      </w:hyperlink>
+    </w:p>
+    <w:p>
+      <w:pPr>
+        <w:pStyle w:val="TDC1"/>
+        <w:tabs>
+          <w:tab w:val="right" w:leader="dot" w:pos="8494"/>
+        </w:tabs>
+        <w:rPr>
+          <w:rFonts w:asciiTheme="minorHAnsi" w:eastAsiaTheme="minorEastAsia" w:hAnsiTheme="minorHAnsi" w:cstheme="minorBidi"/>
+          <w:noProof/>
+          <w:lang w:val="es-AR" w:eastAsia="es-AR"/>
+        </w:rPr>
+      </w:pPr>
+      <w:hyperlink w:anchor="_Toc322380643" w:history="1">
         <w:r>
           <w:rPr>
             <w:rStyle w:val="Hipervnculo"/>
@@ -624,7 +795,7 @@
             <w:noProof/>
             <w:webHidden/>
           </w:rPr>
-          <w:instrText xml:space="preserve"> PAGEREF _Toc322369652 \h </w:instrText>
+          <w:instrText xml:space="preserve"> PAGEREF _Toc322380643 \h </w:instrText>
         </w:r>
         <w:r>
           <w:rPr>
@@ -644,7 +815,7 @@
             <w:noProof/>
             <w:webHidden/>
           </w:rPr>
-          <w:t>4</w:t>
+          <w:t>3</w:t>
         </w:r>
         <w:r>
           <w:rPr>
@@ -667,7 +838,7 @@
           <w:lang w:val="es-AR" w:eastAsia="es-AR"/>
         </w:rPr>
       </w:pPr>
-      <w:hyperlink w:anchor="_Toc322369653" w:history="1">
+      <w:hyperlink w:anchor="_Toc322380644" w:history="1">
         <w:r>
           <w:rPr>
             <w:rStyle w:val="Hipervnculo"/>
@@ -695,7 +866,7 @@
             <w:noProof/>
             <w:webHidden/>
           </w:rPr>
-          <w:instrText xml:space="preserve"> PAGEREF _Toc322369653 \h </w:instrText>
+          <w:instrText xml:space="preserve"> PAGEREF _Toc322380644 \h </w:instrText>
         </w:r>
         <w:r>
           <w:rPr>
@@ -715,7 +886,7 @@
             <w:noProof/>
             <w:webHidden/>
           </w:rPr>
-          <w:t>4</w:t>
+          <w:t>3</w:t>
         </w:r>
         <w:r>
           <w:rPr>
@@ -738,7 +909,7 @@
           <w:lang w:val="es-AR" w:eastAsia="es-AR"/>
         </w:rPr>
       </w:pPr>
-      <w:hyperlink w:anchor="_Toc322369654" w:history="1">
+      <w:hyperlink w:anchor="_Toc322380645" w:history="1">
         <w:r>
           <w:rPr>
             <w:rStyle w:val="Hipervnculo"/>
@@ -766,7 +937,7 @@
             <w:noProof/>
             <w:webHidden/>
           </w:rPr>
-          <w:instrText xml:space="preserve"> PAGEREF _Toc322369654 \h </w:instrText>
+          <w:instrText xml:space="preserve"> PAGEREF _Toc322380645 \h </w:instrText>
         </w:r>
         <w:r>
           <w:rPr>
@@ -786,7 +957,7 @@
             <w:noProof/>
             <w:webHidden/>
           </w:rPr>
-          <w:t>4</w:t>
+          <w:t>3</w:t>
         </w:r>
         <w:r>
           <w:rPr>
@@ -809,13 +980,84 @@
           <w:lang w:val="es-AR" w:eastAsia="es-AR"/>
         </w:rPr>
       </w:pPr>
-      <w:hyperlink w:anchor="_Toc322369655" w:history="1">
+      <w:hyperlink w:anchor="_Toc322380646" w:history="1">
         <w:r>
           <w:rPr>
             <w:rStyle w:val="Hipervnculo"/>
             <w:noProof/>
             <w:lang w:val="es-AR"/>
           </w:rPr>
+          <w:t>USUARIOS</w:t>
+        </w:r>
+        <w:r>
+          <w:rPr>
+            <w:noProof/>
+            <w:webHidden/>
+          </w:rPr>
+          <w:tab/>
+        </w:r>
+        <w:r>
+          <w:rPr>
+            <w:noProof/>
+            <w:webHidden/>
+          </w:rPr>
+          <w:fldChar w:fldCharType="begin"/>
+        </w:r>
+        <w:r>
+          <w:rPr>
+            <w:noProof/>
+            <w:webHidden/>
+          </w:rPr>
+          <w:instrText xml:space="preserve"> PAGEREF _Toc322380646 \h </w:instrText>
+        </w:r>
+        <w:r>
+          <w:rPr>
+            <w:noProof/>
+            <w:webHidden/>
+          </w:rPr>
+        </w:r>
+        <w:r>
+          <w:rPr>
+            <w:noProof/>
+            <w:webHidden/>
+          </w:rPr>
+          <w:fldChar w:fldCharType="separate"/>
+        </w:r>
+        <w:r>
+          <w:rPr>
+            <w:noProof/>
+            <w:webHidden/>
+          </w:rPr>
+          <w:t>3</w:t>
+        </w:r>
+        <w:r>
+          <w:rPr>
+            <w:noProof/>
+            <w:webHidden/>
+          </w:rPr>
+          <w:fldChar w:fldCharType="end"/>
+        </w:r>
+      </w:hyperlink>
+    </w:p>
+    <w:p>
+      <w:pPr>
+        <w:pStyle w:val="TDC2"/>
+        <w:tabs>
+          <w:tab w:val="right" w:leader="dot" w:pos="8494"/>
+        </w:tabs>
+        <w:rPr>
+          <w:rFonts w:asciiTheme="minorHAnsi" w:eastAsiaTheme="minorEastAsia" w:hAnsiTheme="minorHAnsi" w:cstheme="minorBidi"/>
+          <w:noProof/>
+          <w:lang w:val="es-AR" w:eastAsia="es-AR"/>
+        </w:rPr>
+      </w:pPr>
+      <w:hyperlink w:anchor="_Toc322380647" w:history="1">
+        <w:r>
+          <w:rPr>
+            <w:rStyle w:val="Hipervnculo"/>
+            <w:noProof/>
+            <w:lang w:val="es-AR"/>
+          </w:rPr>
           <w:t>ALCANCE</w:t>
         </w:r>
         <w:r>
@@ -837,7 +1079,7 @@
             <w:noProof/>
             <w:webHidden/>
           </w:rPr>
-          <w:instrText xml:space="preserve"> PAGEREF _Toc322369655 \h </w:instrText>
+          <w:instrText xml:space="preserve"> PAGEREF _Toc322380647 \h </w:instrText>
         </w:r>
         <w:r>
           <w:rPr>
@@ -857,7 +1099,7 @@
             <w:noProof/>
             <w:webHidden/>
           </w:rPr>
-          <w:t>4</w:t>
+          <w:t>3</w:t>
         </w:r>
         <w:r>
           <w:rPr>
@@ -897,7 +1139,7 @@
         </w:rPr>
         <w:br w:type="page"/>
       </w:r>
-      <w:bookmarkStart w:id="5" w:name="_Toc322369652"/>
+      <w:bookmarkStart w:id="2" w:name="_Toc322380643"/>
       <w:r>
         <w:rPr>
           <w:rFonts w:asciiTheme="minorHAnsi" w:hAnsiTheme="minorHAnsi" w:cstheme="minorHAnsi"/>
@@ -917,8 +1159,8 @@
         </w:rPr>
         <w:t>NTRODUCCIÓN</w:t>
       </w:r>
-      <w:bookmarkEnd w:id="4"/>
-      <w:bookmarkEnd w:id="5"/>
+      <w:bookmarkEnd w:id="0"/>
+      <w:bookmarkEnd w:id="2"/>
     </w:p>
     <w:p>
       <w:pPr>
@@ -929,7 +1171,7 @@
           <w:lang w:val="es-AR"/>
         </w:rPr>
       </w:pPr>
-      <w:bookmarkStart w:id="6" w:name="_Toc322369653"/>
+      <w:bookmarkStart w:id="3" w:name="_Toc322380644"/>
       <w:r>
         <w:rPr>
           <w:sz w:val="22"/>
@@ -938,7 +1180,7 @@
         </w:rPr>
         <w:t>PLANTEAMIENTO DEL PROBLEMA</w:t>
       </w:r>
-      <w:bookmarkEnd w:id="6"/>
+      <w:bookmarkEnd w:id="3"/>
     </w:p>
     <w:p>
       <w:pPr>
@@ -959,7 +1201,7 @@
           <w:lang w:val="es-AR"/>
         </w:rPr>
       </w:pPr>
-      <w:bookmarkStart w:id="7" w:name="_Toc322369654"/>
+      <w:bookmarkStart w:id="4" w:name="_Toc322380645"/>
       <w:r>
         <w:rPr>
           <w:sz w:val="22"/>
@@ -968,7 +1210,7 @@
         </w:rPr>
         <w:t>OBJETIVO DEL TRABAJO</w:t>
       </w:r>
-      <w:bookmarkEnd w:id="7"/>
+      <w:bookmarkEnd w:id="4"/>
     </w:p>
     <w:p>
       <w:pPr>
@@ -1112,38 +1354,391 @@
           <w:lang w:val="es-AR"/>
         </w:rPr>
       </w:pPr>
-      <w:bookmarkStart w:id="8" w:name="_Toc322369655"/>
+      <w:bookmarkStart w:id="5" w:name="_Toc322380646"/>
       <w:r>
         <w:rPr>
           <w:sz w:val="22"/>
           <w:szCs w:val="22"/>
           <w:lang w:val="es-AR"/>
         </w:rPr>
+        <w:t>USUARIOS</w:t>
+      </w:r>
+      <w:bookmarkEnd w:id="5"/>
+    </w:p>
+    <w:p>
+      <w:pPr>
+        <w:jc w:val="both"/>
+        <w:rPr>
+          <w:rFonts w:ascii="Cambria" w:hAnsi="Cambria" w:cs="Cambria"/>
+          <w:color w:val="4F81BD"/>
+          <w:lang w:val="es-AR"/>
+        </w:rPr>
+      </w:pPr>
+      <w:r>
+        <w:rPr>
+          <w:rStyle w:val="apple-converted-space"/>
+          <w:rFonts w:asciiTheme="minorHAnsi" w:hAnsiTheme="minorHAnsi" w:cstheme="minorHAnsi"/>
+          <w:color w:val="000000" w:themeColor="text1"/>
+          <w:lang w:val="es-AR"/>
+        </w:rPr>
+        <w:t xml:space="preserve">El trabajo práctico tiene como principales usuarios aquellos bateadores y equipos, que no </w:t>
+      </w:r>
+      <w:r>
+        <w:rPr>
+          <w:rStyle w:val="apple-converted-space"/>
+          <w:rFonts w:asciiTheme="minorHAnsi" w:hAnsiTheme="minorHAnsi" w:cstheme="minorHAnsi"/>
+          <w:color w:val="000000" w:themeColor="text1"/>
+          <w:lang w:val="es-AR"/>
+        </w:rPr>
+        <w:t xml:space="preserve">puedan contar con un experto (coaching de bateo); el cual es el encargado de explicar </w:t>
+      </w:r>
+      <w:r>
+        <w:rPr>
+          <w:rStyle w:val="apple-converted-space"/>
+          <w:rFonts w:asciiTheme="minorHAnsi" w:hAnsiTheme="minorHAnsi" w:cstheme="minorHAnsi"/>
+          <w:color w:val="000000" w:themeColor="text1"/>
+          <w:lang w:val="es-AR"/>
+        </w:rPr>
+        <w:t>los lanzamientos próximos a enfrentar. No es un sistema de estadísticas,</w:t>
+      </w:r>
+      <w:r>
+        <w:rPr>
+          <w:rStyle w:val="apple-converted-space"/>
+          <w:rFonts w:asciiTheme="minorHAnsi" w:hAnsiTheme="minorHAnsi" w:cstheme="minorHAnsi"/>
+          <w:color w:val="000000" w:themeColor="text1"/>
+          <w:lang w:val="es-AR"/>
+        </w:rPr>
+        <w:t xml:space="preserve">  </w:t>
+      </w:r>
+      <w:r>
+        <w:rPr>
+          <w:rFonts w:asciiTheme="minorHAnsi" w:hAnsiTheme="minorHAnsi" w:cstheme="minorHAnsi"/>
+          <w:color w:val="000000" w:themeColor="text1"/>
+          <w:lang w:val="es-AR"/>
+        </w:rPr>
+        <w:t>sino</w:t>
+      </w:r>
+      <w:r>
+        <w:rPr>
+          <w:rFonts w:asciiTheme="minorHAnsi" w:hAnsiTheme="minorHAnsi" w:cstheme="minorHAnsi"/>
+          <w:color w:val="000000" w:themeColor="text1"/>
+          <w:lang w:val="es-AR"/>
+        </w:rPr>
+        <w:t xml:space="preserve"> una simple herramienta</w:t>
+      </w:r>
+      <w:r>
+        <w:rPr>
+          <w:rFonts w:asciiTheme="minorHAnsi" w:hAnsiTheme="minorHAnsi" w:cstheme="minorHAnsi"/>
+          <w:color w:val="000000" w:themeColor="text1"/>
+          <w:lang w:val="es-AR"/>
+        </w:rPr>
+        <w:t xml:space="preserve"> </w:t>
+      </w:r>
+      <w:r>
+        <w:rPr>
+          <w:rFonts w:asciiTheme="minorHAnsi" w:hAnsiTheme="minorHAnsi" w:cstheme="minorHAnsi"/>
+          <w:color w:val="000000" w:themeColor="text1"/>
+          <w:lang w:val="es-AR"/>
+        </w:rPr>
+        <w:t xml:space="preserve"> </w:t>
+      </w:r>
+      <w:r>
+        <w:rPr>
+          <w:rFonts w:asciiTheme="minorHAnsi" w:hAnsiTheme="minorHAnsi" w:cstheme="minorHAnsi"/>
+          <w:color w:val="000000" w:themeColor="text1"/>
+          <w:lang w:val="es-AR"/>
+        </w:rPr>
+        <w:t xml:space="preserve">que </w:t>
+      </w:r>
+      <w:r>
+        <w:rPr>
+          <w:rFonts w:asciiTheme="minorHAnsi" w:hAnsiTheme="minorHAnsi" w:cstheme="minorHAnsi"/>
+          <w:color w:val="000000" w:themeColor="text1"/>
+          <w:lang w:val="es-AR"/>
+        </w:rPr>
+        <w:t>permite que</w:t>
+      </w:r>
+      <w:r>
+        <w:rPr>
+          <w:rFonts w:asciiTheme="minorHAnsi" w:hAnsiTheme="minorHAnsi" w:cstheme="minorHAnsi"/>
+          <w:color w:val="000000" w:themeColor="text1"/>
+          <w:lang w:val="es-AR"/>
+        </w:rPr>
+        <w:t xml:space="preserve"> </w:t>
+      </w:r>
+      <w:r>
+        <w:rPr>
+          <w:rFonts w:asciiTheme="minorHAnsi" w:hAnsiTheme="minorHAnsi" w:cstheme="minorHAnsi"/>
+          <w:color w:val="000000" w:themeColor="text1"/>
+          <w:lang w:val="es-AR"/>
+        </w:rPr>
+        <w:t>con la simple</w:t>
+      </w:r>
+      <w:r>
+        <w:rPr>
+          <w:rFonts w:asciiTheme="minorHAnsi" w:hAnsiTheme="minorHAnsi" w:cstheme="minorHAnsi"/>
+          <w:color w:val="000000" w:themeColor="text1"/>
+          <w:lang w:val="es-AR"/>
+        </w:rPr>
+        <w:t xml:space="preserve"> </w:t>
+      </w:r>
+      <w:r>
+        <w:rPr>
+          <w:rFonts w:asciiTheme="minorHAnsi" w:hAnsiTheme="minorHAnsi" w:cstheme="minorHAnsi"/>
+          <w:color w:val="000000" w:themeColor="text1"/>
+          <w:lang w:val="es-AR"/>
+        </w:rPr>
+        <w:t xml:space="preserve">observación de los movimientos de un </w:t>
+      </w:r>
+      <w:r>
+        <w:rPr>
+          <w:rFonts w:asciiTheme="minorHAnsi" w:hAnsiTheme="minorHAnsi" w:cstheme="minorHAnsi"/>
+          <w:color w:val="000000" w:themeColor="text1"/>
+          <w:lang w:val="es-AR"/>
+        </w:rPr>
+        <w:t>pitcher</w:t>
+      </w:r>
+      <w:r>
+        <w:rPr>
+          <w:rFonts w:asciiTheme="minorHAnsi" w:hAnsiTheme="minorHAnsi" w:cstheme="minorHAnsi"/>
+          <w:color w:val="000000" w:themeColor="text1"/>
+          <w:lang w:val="es-AR"/>
+        </w:rPr>
+        <w:t xml:space="preserve"> </w:t>
+      </w:r>
+      <w:r>
+        <w:rPr>
+          <w:rFonts w:asciiTheme="minorHAnsi" w:hAnsiTheme="minorHAnsi" w:cstheme="minorHAnsi"/>
+          <w:color w:val="000000" w:themeColor="text1"/>
+          <w:lang w:val="es-AR"/>
+        </w:rPr>
+        <w:t xml:space="preserve"> </w:t>
+      </w:r>
+      <w:r>
+        <w:rPr>
+          <w:rFonts w:asciiTheme="minorHAnsi" w:hAnsiTheme="minorHAnsi" w:cstheme="minorHAnsi"/>
+          <w:color w:val="000000" w:themeColor="text1"/>
+          <w:lang w:val="es-AR"/>
+        </w:rPr>
+        <w:t>definir</w:t>
+      </w:r>
+      <w:r>
+        <w:rPr>
+          <w:rFonts w:asciiTheme="minorHAnsi" w:hAnsiTheme="minorHAnsi" w:cstheme="minorHAnsi"/>
+          <w:color w:val="000000" w:themeColor="text1"/>
+          <w:lang w:val="es-AR"/>
+        </w:rPr>
+        <w:t>, en principio,</w:t>
+      </w:r>
+      <w:r>
+        <w:rPr>
+          <w:rFonts w:asciiTheme="minorHAnsi" w:hAnsiTheme="minorHAnsi" w:cstheme="minorHAnsi"/>
+          <w:color w:val="000000" w:themeColor="text1"/>
+          <w:lang w:val="es-AR"/>
+        </w:rPr>
+        <w:t xml:space="preserve"> un perfil de los lanzamientos</w:t>
+      </w:r>
+      <w:r>
+        <w:rPr>
+          <w:rFonts w:asciiTheme="minorHAnsi" w:hAnsiTheme="minorHAnsi" w:cstheme="minorHAnsi"/>
+          <w:color w:val="000000" w:themeColor="text1"/>
+          <w:lang w:val="es-AR"/>
+        </w:rPr>
+        <w:t xml:space="preserve">.  </w:t>
+      </w:r>
+    </w:p>
+    <w:p>
+      <w:pPr>
+        <w:pStyle w:val="Ttulo2"/>
+        <w:rPr>
+          <w:sz w:val="22"/>
+          <w:szCs w:val="22"/>
+          <w:lang w:val="es-AR"/>
+        </w:rPr>
+      </w:pPr>
+      <w:bookmarkStart w:id="6" w:name="_Toc322380647"/>
+      <w:r>
+        <w:rPr>
+          <w:sz w:val="22"/>
+          <w:szCs w:val="22"/>
+          <w:lang w:val="es-AR"/>
+        </w:rPr>
         <w:t>ALCANCE</w:t>
       </w:r>
-      <w:bookmarkEnd w:id="8"/>
-    </w:p>
-    <w:p>
-      <w:pPr>
-        <w:pStyle w:val="Ttulo2"/>
-        <w:rPr>
-          <w:lang w:val="es-AR"/>
-        </w:rPr>
-      </w:pPr>
-    </w:p>
-    <w:p>
-      <w:pPr>
-        <w:rPr>
-          <w:lang w:val="es-AR"/>
-        </w:rPr>
-      </w:pPr>
-    </w:p>
-    <w:p>
-      <w:pPr>
-        <w:rPr>
-          <w:lang w:val="es-AR"/>
-        </w:rPr>
-      </w:pPr>
+      <w:bookmarkEnd w:id="6"/>
+    </w:p>
+    <w:p>
+      <w:pPr>
+        <w:jc w:val="both"/>
+        <w:rPr>
+          <w:rFonts w:asciiTheme="minorHAnsi" w:hAnsiTheme="minorHAnsi" w:cstheme="minorHAnsi"/>
+          <w:color w:val="000000" w:themeColor="text1"/>
+          <w:lang w:val="es-AR"/>
+        </w:rPr>
+      </w:pPr>
+      <w:r>
+        <w:rPr>
+          <w:rFonts w:asciiTheme="minorHAnsi" w:hAnsiTheme="minorHAnsi" w:cstheme="minorHAnsi"/>
+          <w:color w:val="000000" w:themeColor="text1"/>
+          <w:lang w:val="es-AR"/>
+        </w:rPr>
+        <w:t xml:space="preserve">Los lanzamientos </w:t>
+      </w:r>
+      <w:r>
+        <w:rPr>
+          <w:rFonts w:asciiTheme="minorHAnsi" w:hAnsiTheme="minorHAnsi" w:cstheme="minorHAnsi"/>
+          <w:color w:val="000000" w:themeColor="text1"/>
+          <w:lang w:val="es-AR"/>
+        </w:rPr>
+        <w:t>que el sistema abarcará</w:t>
+      </w:r>
+      <w:r>
+        <w:rPr>
+          <w:rFonts w:asciiTheme="minorHAnsi" w:hAnsiTheme="minorHAnsi" w:cstheme="minorHAnsi"/>
+          <w:color w:val="000000" w:themeColor="text1"/>
+          <w:lang w:val="es-AR"/>
+        </w:rPr>
+        <w:t xml:space="preserve"> son los siguientes:</w:t>
+      </w:r>
+    </w:p>
+    <w:p>
+      <w:pPr>
+        <w:pStyle w:val="Prrafodelista"/>
+        <w:numPr>
+          <w:ilvl w:val="0"/>
+          <w:numId w:val="7"/>
+        </w:numPr>
+        <w:rPr>
+          <w:sz w:val="20"/>
+          <w:szCs w:val="20"/>
+          <w:lang w:val="es-AR"/>
+        </w:rPr>
+      </w:pPr>
+      <w:r>
+        <w:rPr>
+          <w:sz w:val="20"/>
+          <w:szCs w:val="20"/>
+          <w:lang w:val="es-AR"/>
+        </w:rPr>
+        <w:t>Recta</w:t>
+      </w:r>
+    </w:p>
+    <w:p>
+      <w:pPr>
+        <w:pStyle w:val="Prrafodelista"/>
+        <w:numPr>
+          <w:ilvl w:val="0"/>
+          <w:numId w:val="7"/>
+        </w:numPr>
+        <w:rPr>
+          <w:sz w:val="20"/>
+          <w:szCs w:val="20"/>
+          <w:lang w:val="es-AR"/>
+        </w:rPr>
+      </w:pPr>
+      <w:r>
+        <w:rPr>
+          <w:sz w:val="20"/>
+          <w:szCs w:val="20"/>
+          <w:lang w:val="es-AR"/>
+        </w:rPr>
+        <w:t>Cambio de velocidad o speed chang</w:t>
+      </w:r>
+      <w:r>
+        <w:rPr>
+          <w:sz w:val="20"/>
+          <w:szCs w:val="20"/>
+        </w:rPr>
+        <w:t>e</w:t>
+      </w:r>
+    </w:p>
+    <w:p>
+      <w:pPr>
+        <w:pStyle w:val="Prrafodelista"/>
+        <w:numPr>
+          <w:ilvl w:val="0"/>
+          <w:numId w:val="7"/>
+        </w:numPr>
+        <w:rPr>
+          <w:sz w:val="20"/>
+          <w:szCs w:val="20"/>
+          <w:lang w:val="es-AR"/>
+        </w:rPr>
+      </w:pPr>
+      <w:r>
+        <w:rPr>
+          <w:sz w:val="20"/>
+          <w:szCs w:val="20"/>
+          <w:lang w:val="es-AR"/>
+        </w:rPr>
+        <w:t>Curva o curveball</w:t>
+      </w:r>
+    </w:p>
+    <w:p>
+      <w:pPr>
+        <w:pStyle w:val="Prrafodelista"/>
+        <w:numPr>
+          <w:ilvl w:val="0"/>
+          <w:numId w:val="7"/>
+        </w:numPr>
+        <w:rPr>
+          <w:sz w:val="20"/>
+          <w:szCs w:val="20"/>
+          <w:lang w:val="es-AR"/>
+        </w:rPr>
+      </w:pPr>
+      <w:r>
+        <w:rPr>
+          <w:sz w:val="20"/>
+          <w:szCs w:val="20"/>
+          <w:lang w:val="es-AR"/>
+        </w:rPr>
+        <w:t>Trepadora o riser</w:t>
+      </w:r>
+    </w:p>
+    <w:p>
+      <w:pPr>
+        <w:pStyle w:val="Prrafodelista"/>
+        <w:numPr>
+          <w:ilvl w:val="0"/>
+          <w:numId w:val="7"/>
+        </w:numPr>
+        <w:rPr>
+          <w:sz w:val="20"/>
+          <w:szCs w:val="20"/>
+          <w:lang w:val="es-AR"/>
+        </w:rPr>
+      </w:pPr>
+      <w:r>
+        <w:rPr>
+          <w:sz w:val="20"/>
+          <w:szCs w:val="20"/>
+          <w:lang w:val="es-AR"/>
+        </w:rPr>
+        <w:t>Drop</w:t>
+      </w:r>
+    </w:p>
+    <w:p>
+      <w:pPr>
+        <w:pStyle w:val="Prrafodelista"/>
+        <w:numPr>
+          <w:ilvl w:val="0"/>
+          <w:numId w:val="7"/>
+        </w:numPr>
+        <w:rPr>
+          <w:sz w:val="20"/>
+          <w:szCs w:val="20"/>
+          <w:lang w:val="es-AR"/>
+        </w:rPr>
+      </w:pPr>
+      <w:r>
+        <w:rPr>
+          <w:sz w:val="20"/>
+          <w:szCs w:val="20"/>
+          <w:lang w:val="es-AR"/>
+        </w:rPr>
+        <w:t>Slider</w:t>
+      </w:r>
     </w:p>
     <w:p>
       <w:pPr>
@@ -1181,9 +1776,9 @@
       </w:pPr>
     </w:p>
     <w:sectPr>
-      <w:headerReference w:type="default" r:id="rId8"/>
-      <w:footerReference w:type="default" r:id="rId9"/>
-      <w:headerReference w:type="first" r:id="rId10"/>
+      <w:headerReference w:type="default" r:id="rId12"/>
+      <w:footerReference w:type="default" r:id="rId13"/>
+      <w:headerReference w:type="first" r:id="rId14"/>
       <w:pgSz w:w="11906" w:h="16838"/>
       <w:pgMar w:top="1417" w:right="1701" w:bottom="1417" w:left="1701" w:header="708" w:footer="708" w:gutter="0"/>
       <w:pgNumType w:start="1"/>
@@ -1229,7 +1824,7 @@
         <w:rPr>
           <w:noProof/>
         </w:rPr>
-        <w:t>2</w:t>
+        <w:t>3</w:t>
       </w:r>
     </w:fldSimple>
   </w:p>
@@ -1384,6 +1979,119 @@
 <file path=word/numbering.xml><?xml version="1.0" encoding="utf-8"?>
 <w:numbering xmlns:ve="http://schemas.openxmlformats.org/markup-compatibility/2006" xmlns:o="urn:schemas-microsoft-com:office:office" xmlns:r="http://schemas.openxmlformats.org/officeDocument/2006/relationships" xmlns:m="http://schemas.openxmlformats.org/officeDocument/2006/math" xmlns:v="urn:schemas-microsoft-com:vml" xmlns:wp="http://schemas.openxmlformats.org/drawingml/2006/wordprocessingDrawing" xmlns:w10="urn:schemas-microsoft-com:office:word" xmlns:w="http://schemas.openxmlformats.org/wordprocessingml/2006/main" xmlns:wne="http://schemas.microsoft.com/office/word/2006/wordml">
   <w:abstractNum w:abstractNumId="0">
+    <w:nsid w:val="1C0949B1"/>
+    <w:multiLevelType w:val="hybridMultilevel"/>
+    <w:tmpl w:val="A1F8545C"/>
+    <w:lvl w:ilvl="0" w:tplc="0C0A0001">
+      <w:start w:val="1"/>
+      <w:numFmt w:val="bullet"/>
+      <w:lvlText w:val=""/>
+      <w:lvlJc w:val="left"/>
+      <w:pPr>
+        <w:ind w:left="720" w:hanging="360"/>
+      </w:pPr>
+      <w:rPr>
+        <w:rFonts w:ascii="Symbol" w:hAnsi="Symbol" w:hint="default"/>
+      </w:rPr>
+    </w:lvl>
+    <w:lvl w:ilvl="1" w:tplc="0C0A0003" w:tentative="1">
+      <w:start w:val="1"/>
+      <w:numFmt w:val="bullet"/>
+      <w:lvlText w:val="o"/>
+      <w:lvlJc w:val="left"/>
+      <w:pPr>
+        <w:ind w:left="1440" w:hanging="360"/>
+      </w:pPr>
+      <w:rPr>
+        <w:rFonts w:ascii="Courier New" w:hAnsi="Courier New" w:cs="Courier New" w:hint="default"/>
+      </w:rPr>
+    </w:lvl>
+    <w:lvl w:ilvl="2" w:tplc="0C0A0005" w:tentative="1">
+      <w:start w:val="1"/>
+      <w:numFmt w:val="bullet"/>
+      <w:lvlText w:val=""/>
+      <w:lvlJc w:val="left"/>
+      <w:pPr>
+        <w:ind w:left="2160" w:hanging="360"/>
+      </w:pPr>
+      <w:rPr>
+        <w:rFonts w:ascii="Wingdings" w:hAnsi="Wingdings" w:hint="default"/>
+      </w:rPr>
+    </w:lvl>
+    <w:lvl w:ilvl="3" w:tplc="0C0A0001" w:tentative="1">
+      <w:start w:val="1"/>
+      <w:numFmt w:val="bullet"/>
+      <w:lvlText w:val=""/>
+      <w:lvlJc w:val="left"/>
+      <w:pPr>
+        <w:ind w:left="2880" w:hanging="360"/>
+      </w:pPr>
+      <w:rPr>
+        <w:rFonts w:ascii="Symbol" w:hAnsi="Symbol" w:hint="default"/>
+      </w:rPr>
+    </w:lvl>
+    <w:lvl w:ilvl="4" w:tplc="0C0A0003" w:tentative="1">
+      <w:start w:val="1"/>
+      <w:numFmt w:val="bullet"/>
+      <w:lvlText w:val="o"/>
+      <w:lvlJc w:val="left"/>
+      <w:pPr>
+        <w:ind w:left="3600" w:hanging="360"/>
+      </w:pPr>
+      <w:rPr>
+        <w:rFonts w:ascii="Courier New" w:hAnsi="Courier New" w:cs="Courier New" w:hint="default"/>
+      </w:rPr>
+    </w:lvl>
+    <w:lvl w:ilvl="5" w:tplc="0C0A0005" w:tentative="1">
+      <w:start w:val="1"/>
+      <w:numFmt w:val="bullet"/>
+      <w:lvlText w:val=""/>
+      <w:lvlJc w:val="left"/>
+      <w:pPr>
+        <w:ind w:left="4320" w:hanging="360"/>
+      </w:pPr>
+      <w:rPr>
+        <w:rFonts w:ascii="Wingdings" w:hAnsi="Wingdings" w:hint="default"/>
+      </w:rPr>
+    </w:lvl>
+    <w:lvl w:ilvl="6" w:tplc="0C0A0001" w:tentative="1">
+      <w:start w:val="1"/>
+      <w:numFmt w:val="bullet"/>
+      <w:lvlText w:val=""/>
+      <w:lvlJc w:val="left"/>
+      <w:pPr>
+        <w:ind w:left="5040" w:hanging="360"/>
+      </w:pPr>
+      <w:rPr>
+        <w:rFonts w:ascii="Symbol" w:hAnsi="Symbol" w:hint="default"/>
+      </w:rPr>
+    </w:lvl>
+    <w:lvl w:ilvl="7" w:tplc="0C0A0003" w:tentative="1">
+      <w:start w:val="1"/>
+      <w:numFmt w:val="bullet"/>
+      <w:lvlText w:val="o"/>
+      <w:lvlJc w:val="left"/>
+      <w:pPr>
+        <w:ind w:left="5760" w:hanging="360"/>
+      </w:pPr>
+      <w:rPr>
+        <w:rFonts w:ascii="Courier New" w:hAnsi="Courier New" w:cs="Courier New" w:hint="default"/>
+      </w:rPr>
+    </w:lvl>
+    <w:lvl w:ilvl="8" w:tplc="0C0A0005" w:tentative="1">
+      <w:start w:val="1"/>
+      <w:numFmt w:val="bullet"/>
+      <w:lvlText w:val=""/>
+      <w:lvlJc w:val="left"/>
+      <w:pPr>
+        <w:ind w:left="6480" w:hanging="360"/>
+      </w:pPr>
+      <w:rPr>
+        <w:rFonts w:ascii="Wingdings" w:hAnsi="Wingdings" w:hint="default"/>
+      </w:rPr>
+    </w:lvl>
+  </w:abstractNum>
+  <w:abstractNum w:abstractNumId="1">
     <w:nsid w:val="1E6122A4"/>
     <w:multiLevelType w:val="hybridMultilevel"/>
     <w:tmpl w:val="36C2198C"/>
@@ -1496,7 +2204,233 @@
       </w:rPr>
     </w:lvl>
   </w:abstractNum>
-  <w:abstractNum w:abstractNumId="1">
+  <w:abstractNum w:abstractNumId="2">
+    <w:nsid w:val="251973C0"/>
+    <w:multiLevelType w:val="hybridMultilevel"/>
+    <w:tmpl w:val="D8D01CF0"/>
+    <w:lvl w:ilvl="0" w:tplc="2C0A0001">
+      <w:start w:val="1"/>
+      <w:numFmt w:val="bullet"/>
+      <w:lvlText w:val=""/>
+      <w:lvlJc w:val="left"/>
+      <w:pPr>
+        <w:ind w:left="720" w:hanging="360"/>
+      </w:pPr>
+      <w:rPr>
+        <w:rFonts w:ascii="Symbol" w:hAnsi="Symbol" w:hint="default"/>
+      </w:rPr>
+    </w:lvl>
+    <w:lvl w:ilvl="1" w:tplc="2C0A0003" w:tentative="1">
+      <w:start w:val="1"/>
+      <w:numFmt w:val="bullet"/>
+      <w:lvlText w:val="o"/>
+      <w:lvlJc w:val="left"/>
+      <w:pPr>
+        <w:ind w:left="1440" w:hanging="360"/>
+      </w:pPr>
+      <w:rPr>
+        <w:rFonts w:ascii="Courier New" w:hAnsi="Courier New" w:cs="Courier New" w:hint="default"/>
+      </w:rPr>
+    </w:lvl>
+    <w:lvl w:ilvl="2" w:tplc="2C0A0005" w:tentative="1">
+      <w:start w:val="1"/>
+      <w:numFmt w:val="bullet"/>
+      <w:lvlText w:val=""/>
+      <w:lvlJc w:val="left"/>
+      <w:pPr>
+        <w:ind w:left="2160" w:hanging="360"/>
+      </w:pPr>
+      <w:rPr>
+        <w:rFonts w:ascii="Wingdings" w:hAnsi="Wingdings" w:hint="default"/>
+      </w:rPr>
+    </w:lvl>
+    <w:lvl w:ilvl="3" w:tplc="2C0A0001" w:tentative="1">
+      <w:start w:val="1"/>
+      <w:numFmt w:val="bullet"/>
+      <w:lvlText w:val=""/>
+      <w:lvlJc w:val="left"/>
+      <w:pPr>
+        <w:ind w:left="2880" w:hanging="360"/>
+      </w:pPr>
+      <w:rPr>
+        <w:rFonts w:ascii="Symbol" w:hAnsi="Symbol" w:hint="default"/>
+      </w:rPr>
+    </w:lvl>
+    <w:lvl w:ilvl="4" w:tplc="2C0A0003" w:tentative="1">
+      <w:start w:val="1"/>
+      <w:numFmt w:val="bullet"/>
+      <w:lvlText w:val="o"/>
+      <w:lvlJc w:val="left"/>
+      <w:pPr>
+        <w:ind w:left="3600" w:hanging="360"/>
+      </w:pPr>
+      <w:rPr>
+        <w:rFonts w:ascii="Courier New" w:hAnsi="Courier New" w:cs="Courier New" w:hint="default"/>
+      </w:rPr>
+    </w:lvl>
+    <w:lvl w:ilvl="5" w:tplc="2C0A0005" w:tentative="1">
+      <w:start w:val="1"/>
+      <w:numFmt w:val="bullet"/>
+      <w:lvlText w:val=""/>
+      <w:lvlJc w:val="left"/>
+      <w:pPr>
+        <w:ind w:left="4320" w:hanging="360"/>
+      </w:pPr>
+      <w:rPr>
+        <w:rFonts w:ascii="Wingdings" w:hAnsi="Wingdings" w:hint="default"/>
+      </w:rPr>
+    </w:lvl>
+    <w:lvl w:ilvl="6" w:tplc="2C0A0001" w:tentative="1">
+      <w:start w:val="1"/>
+      <w:numFmt w:val="bullet"/>
+      <w:lvlText w:val=""/>
+      <w:lvlJc w:val="left"/>
+      <w:pPr>
+        <w:ind w:left="5040" w:hanging="360"/>
+      </w:pPr>
+      <w:rPr>
+        <w:rFonts w:ascii="Symbol" w:hAnsi="Symbol" w:hint="default"/>
+      </w:rPr>
+    </w:lvl>
+    <w:lvl w:ilvl="7" w:tplc="2C0A0003" w:tentative="1">
+      <w:start w:val="1"/>
+      <w:numFmt w:val="bullet"/>
+      <w:lvlText w:val="o"/>
+      <w:lvlJc w:val="left"/>
+      <w:pPr>
+        <w:ind w:left="5760" w:hanging="360"/>
+      </w:pPr>
+      <w:rPr>
+        <w:rFonts w:ascii="Courier New" w:hAnsi="Courier New" w:cs="Courier New" w:hint="default"/>
+      </w:rPr>
+    </w:lvl>
+    <w:lvl w:ilvl="8" w:tplc="2C0A0005" w:tentative="1">
+      <w:start w:val="1"/>
+      <w:numFmt w:val="bullet"/>
+      <w:lvlText w:val=""/>
+      <w:lvlJc w:val="left"/>
+      <w:pPr>
+        <w:ind w:left="6480" w:hanging="360"/>
+      </w:pPr>
+      <w:rPr>
+        <w:rFonts w:ascii="Wingdings" w:hAnsi="Wingdings" w:hint="default"/>
+      </w:rPr>
+    </w:lvl>
+  </w:abstractNum>
+  <w:abstractNum w:abstractNumId="3">
+    <w:nsid w:val="3EF1626A"/>
+    <w:multiLevelType w:val="hybridMultilevel"/>
+    <w:tmpl w:val="A1B2DB4A"/>
+    <w:lvl w:ilvl="0" w:tplc="2C0A000D">
+      <w:start w:val="1"/>
+      <w:numFmt w:val="bullet"/>
+      <w:lvlText w:val=""/>
+      <w:lvlJc w:val="left"/>
+      <w:pPr>
+        <w:ind w:left="720" w:hanging="360"/>
+      </w:pPr>
+      <w:rPr>
+        <w:rFonts w:ascii="Wingdings" w:hAnsi="Wingdings" w:hint="default"/>
+      </w:rPr>
+    </w:lvl>
+    <w:lvl w:ilvl="1" w:tplc="2C0A0003" w:tentative="1">
+      <w:start w:val="1"/>
+      <w:numFmt w:val="bullet"/>
+      <w:lvlText w:val="o"/>
+      <w:lvlJc w:val="left"/>
+      <w:pPr>
+        <w:ind w:left="1440" w:hanging="360"/>
+      </w:pPr>
+      <w:rPr>
+        <w:rFonts w:ascii="Courier New" w:hAnsi="Courier New" w:cs="Courier New" w:hint="default"/>
+      </w:rPr>
+    </w:lvl>
+    <w:lvl w:ilvl="2" w:tplc="2C0A0005" w:tentative="1">
+      <w:start w:val="1"/>
+      <w:numFmt w:val="bullet"/>
+      <w:lvlText w:val=""/>
+      <w:lvlJc w:val="left"/>
+      <w:pPr>
+        <w:ind w:left="2160" w:hanging="360"/>
+      </w:pPr>
+      <w:rPr>
+        <w:rFonts w:ascii="Wingdings" w:hAnsi="Wingdings" w:hint="default"/>
+      </w:rPr>
+    </w:lvl>
+    <w:lvl w:ilvl="3" w:tplc="2C0A0001" w:tentative="1">
+      <w:start w:val="1"/>
+      <w:numFmt w:val="bullet"/>
+      <w:lvlText w:val=""/>
+      <w:lvlJc w:val="left"/>
+      <w:pPr>
+        <w:ind w:left="2880" w:hanging="360"/>
+      </w:pPr>
+      <w:rPr>
+        <w:rFonts w:ascii="Symbol" w:hAnsi="Symbol" w:hint="default"/>
+      </w:rPr>
+    </w:lvl>
+    <w:lvl w:ilvl="4" w:tplc="2C0A0003" w:tentative="1">
+      <w:start w:val="1"/>
+      <w:numFmt w:val="bullet"/>
+      <w:lvlText w:val="o"/>
+      <w:lvlJc w:val="left"/>
+      <w:pPr>
+        <w:ind w:left="3600" w:hanging="360"/>
+      </w:pPr>
+      <w:rPr>
+        <w:rFonts w:ascii="Courier New" w:hAnsi="Courier New" w:cs="Courier New" w:hint="default"/>
+      </w:rPr>
+    </w:lvl>
+    <w:lvl w:ilvl="5" w:tplc="2C0A0005" w:tentative="1">
+      <w:start w:val="1"/>
+      <w:numFmt w:val="bullet"/>
+      <w:lvlText w:val=""/>
+      <w:lvlJc w:val="left"/>
+      <w:pPr>
+        <w:ind w:left="4320" w:hanging="360"/>
+      </w:pPr>
+      <w:rPr>
+        <w:rFonts w:ascii="Wingdings" w:hAnsi="Wingdings" w:hint="default"/>
+      </w:rPr>
+    </w:lvl>
+    <w:lvl w:ilvl="6" w:tplc="2C0A0001" w:tentative="1">
+      <w:start w:val="1"/>
+      <w:numFmt w:val="bullet"/>
+      <w:lvlText w:val=""/>
+      <w:lvlJc w:val="left"/>
+      <w:pPr>
+        <w:ind w:left="5040" w:hanging="360"/>
+      </w:pPr>
+      <w:rPr>
+        <w:rFonts w:ascii="Symbol" w:hAnsi="Symbol" w:hint="default"/>
+      </w:rPr>
+    </w:lvl>
+    <w:lvl w:ilvl="7" w:tplc="2C0A0003" w:tentative="1">
+      <w:start w:val="1"/>
+      <w:numFmt w:val="bullet"/>
+      <w:lvlText w:val="o"/>
+      <w:lvlJc w:val="left"/>
+      <w:pPr>
+        <w:ind w:left="5760" w:hanging="360"/>
+      </w:pPr>
+      <w:rPr>
+        <w:rFonts w:ascii="Courier New" w:hAnsi="Courier New" w:cs="Courier New" w:hint="default"/>
+      </w:rPr>
+    </w:lvl>
+    <w:lvl w:ilvl="8" w:tplc="2C0A0005" w:tentative="1">
+      <w:start w:val="1"/>
+      <w:numFmt w:val="bullet"/>
+      <w:lvlText w:val=""/>
+      <w:lvlJc w:val="left"/>
+      <w:pPr>
+        <w:ind w:left="6480" w:hanging="360"/>
+      </w:pPr>
+      <w:rPr>
+        <w:rFonts w:ascii="Wingdings" w:hAnsi="Wingdings" w:hint="default"/>
+      </w:rPr>
+    </w:lvl>
+  </w:abstractNum>
+  <w:abstractNum w:abstractNumId="4">
     <w:nsid w:val="60E614C9"/>
     <w:multiLevelType w:val="hybridMultilevel"/>
     <w:tmpl w:val="4AAE6F5C"/>
@@ -1609,11 +2543,252 @@
       </w:rPr>
     </w:lvl>
   </w:abstractNum>
+  <w:abstractNum w:abstractNumId="5">
+    <w:nsid w:val="6A616425"/>
+    <w:multiLevelType w:val="hybridMultilevel"/>
+    <w:tmpl w:val="3DDA6756"/>
+    <w:lvl w:ilvl="0" w:tplc="2C0A000D">
+      <w:start w:val="1"/>
+      <w:numFmt w:val="bullet"/>
+      <w:lvlText w:val=""/>
+      <w:lvlJc w:val="left"/>
+      <w:pPr>
+        <w:ind w:left="720" w:hanging="360"/>
+      </w:pPr>
+      <w:rPr>
+        <w:rFonts w:ascii="Wingdings" w:hAnsi="Wingdings" w:hint="default"/>
+      </w:rPr>
+    </w:lvl>
+    <w:lvl w:ilvl="1" w:tplc="2C0A0003" w:tentative="1">
+      <w:start w:val="1"/>
+      <w:numFmt w:val="bullet"/>
+      <w:lvlText w:val="o"/>
+      <w:lvlJc w:val="left"/>
+      <w:pPr>
+        <w:ind w:left="1440" w:hanging="360"/>
+      </w:pPr>
+      <w:rPr>
+        <w:rFonts w:ascii="Courier New" w:hAnsi="Courier New" w:cs="Courier New" w:hint="default"/>
+      </w:rPr>
+    </w:lvl>
+    <w:lvl w:ilvl="2" w:tplc="2C0A0005" w:tentative="1">
+      <w:start w:val="1"/>
+      <w:numFmt w:val="bullet"/>
+      <w:lvlText w:val=""/>
+      <w:lvlJc w:val="left"/>
+      <w:pPr>
+        <w:ind w:left="2160" w:hanging="360"/>
+      </w:pPr>
+      <w:rPr>
+        <w:rFonts w:ascii="Wingdings" w:hAnsi="Wingdings" w:hint="default"/>
+      </w:rPr>
+    </w:lvl>
+    <w:lvl w:ilvl="3" w:tplc="2C0A0001" w:tentative="1">
+      <w:start w:val="1"/>
+      <w:numFmt w:val="bullet"/>
+      <w:lvlText w:val=""/>
+      <w:lvlJc w:val="left"/>
+      <w:pPr>
+        <w:ind w:left="2880" w:hanging="360"/>
+      </w:pPr>
+      <w:rPr>
+        <w:rFonts w:ascii="Symbol" w:hAnsi="Symbol" w:hint="default"/>
+      </w:rPr>
+    </w:lvl>
+    <w:lvl w:ilvl="4" w:tplc="2C0A0003" w:tentative="1">
+      <w:start w:val="1"/>
+      <w:numFmt w:val="bullet"/>
+      <w:lvlText w:val="o"/>
+      <w:lvlJc w:val="left"/>
+      <w:pPr>
+        <w:ind w:left="3600" w:hanging="360"/>
+      </w:pPr>
+      <w:rPr>
+        <w:rFonts w:ascii="Courier New" w:hAnsi="Courier New" w:cs="Courier New" w:hint="default"/>
+      </w:rPr>
+    </w:lvl>
+    <w:lvl w:ilvl="5" w:tplc="2C0A0005" w:tentative="1">
+      <w:start w:val="1"/>
+      <w:numFmt w:val="bullet"/>
+      <w:lvlText w:val=""/>
+      <w:lvlJc w:val="left"/>
+      <w:pPr>
+        <w:ind w:left="4320" w:hanging="360"/>
+      </w:pPr>
+      <w:rPr>
+        <w:rFonts w:ascii="Wingdings" w:hAnsi="Wingdings" w:hint="default"/>
+      </w:rPr>
+    </w:lvl>
+    <w:lvl w:ilvl="6" w:tplc="2C0A0001" w:tentative="1">
+      <w:start w:val="1"/>
+      <w:numFmt w:val="bullet"/>
+      <w:lvlText w:val=""/>
+      <w:lvlJc w:val="left"/>
+      <w:pPr>
+        <w:ind w:left="5040" w:hanging="360"/>
+      </w:pPr>
+      <w:rPr>
+        <w:rFonts w:ascii="Symbol" w:hAnsi="Symbol" w:hint="default"/>
+      </w:rPr>
+    </w:lvl>
+    <w:lvl w:ilvl="7" w:tplc="2C0A0003" w:tentative="1">
+      <w:start w:val="1"/>
+      <w:numFmt w:val="bullet"/>
+      <w:lvlText w:val="o"/>
+      <w:lvlJc w:val="left"/>
+      <w:pPr>
+        <w:ind w:left="5760" w:hanging="360"/>
+      </w:pPr>
+      <w:rPr>
+        <w:rFonts w:ascii="Courier New" w:hAnsi="Courier New" w:cs="Courier New" w:hint="default"/>
+      </w:rPr>
+    </w:lvl>
+    <w:lvl w:ilvl="8" w:tplc="2C0A0005" w:tentative="1">
+      <w:start w:val="1"/>
+      <w:numFmt w:val="bullet"/>
+      <w:lvlText w:val=""/>
+      <w:lvlJc w:val="left"/>
+      <w:pPr>
+        <w:ind w:left="6480" w:hanging="360"/>
+      </w:pPr>
+      <w:rPr>
+        <w:rFonts w:ascii="Wingdings" w:hAnsi="Wingdings" w:hint="default"/>
+      </w:rPr>
+    </w:lvl>
+  </w:abstractNum>
+  <w:abstractNum w:abstractNumId="6">
+    <w:nsid w:val="77793AF2"/>
+    <w:multiLevelType w:val="hybridMultilevel"/>
+    <w:tmpl w:val="0A10421A"/>
+    <w:lvl w:ilvl="0" w:tplc="2C0A000D">
+      <w:start w:val="1"/>
+      <w:numFmt w:val="bullet"/>
+      <w:lvlText w:val=""/>
+      <w:lvlJc w:val="left"/>
+      <w:pPr>
+        <w:ind w:left="720" w:hanging="360"/>
+      </w:pPr>
+      <w:rPr>
+        <w:rFonts w:ascii="Wingdings" w:hAnsi="Wingdings" w:hint="default"/>
+      </w:rPr>
+    </w:lvl>
+    <w:lvl w:ilvl="1" w:tplc="2C0A0003" w:tentative="1">
+      <w:start w:val="1"/>
+      <w:numFmt w:val="bullet"/>
+      <w:lvlText w:val="o"/>
+      <w:lvlJc w:val="left"/>
+      <w:pPr>
+        <w:ind w:left="1440" w:hanging="360"/>
+      </w:pPr>
+      <w:rPr>
+        <w:rFonts w:ascii="Courier New" w:hAnsi="Courier New" w:cs="Courier New" w:hint="default"/>
+      </w:rPr>
+    </w:lvl>
+    <w:lvl w:ilvl="2" w:tplc="2C0A0005" w:tentative="1">
+      <w:start w:val="1"/>
+      <w:numFmt w:val="bullet"/>
+      <w:lvlText w:val=""/>
+      <w:lvlJc w:val="left"/>
+      <w:pPr>
+        <w:ind w:left="2160" w:hanging="360"/>
+      </w:pPr>
+      <w:rPr>
+        <w:rFonts w:ascii="Wingdings" w:hAnsi="Wingdings" w:hint="default"/>
+      </w:rPr>
+    </w:lvl>
+    <w:lvl w:ilvl="3" w:tplc="2C0A0001" w:tentative="1">
+      <w:start w:val="1"/>
+      <w:numFmt w:val="bullet"/>
+      <w:lvlText w:val=""/>
+      <w:lvlJc w:val="left"/>
+      <w:pPr>
+        <w:ind w:left="2880" w:hanging="360"/>
+      </w:pPr>
+      <w:rPr>
+        <w:rFonts w:ascii="Symbol" w:hAnsi="Symbol" w:hint="default"/>
+      </w:rPr>
+    </w:lvl>
+    <w:lvl w:ilvl="4" w:tplc="2C0A0003" w:tentative="1">
+      <w:start w:val="1"/>
+      <w:numFmt w:val="bullet"/>
+      <w:lvlText w:val="o"/>
+      <w:lvlJc w:val="left"/>
+      <w:pPr>
+        <w:ind w:left="3600" w:hanging="360"/>
+      </w:pPr>
+      <w:rPr>
+        <w:rFonts w:ascii="Courier New" w:hAnsi="Courier New" w:cs="Courier New" w:hint="default"/>
+      </w:rPr>
+    </w:lvl>
+    <w:lvl w:ilvl="5" w:tplc="2C0A0005" w:tentative="1">
+      <w:start w:val="1"/>
+      <w:numFmt w:val="bullet"/>
+      <w:lvlText w:val=""/>
+      <w:lvlJc w:val="left"/>
+      <w:pPr>
+        <w:ind w:left="4320" w:hanging="360"/>
+      </w:pPr>
+      <w:rPr>
+        <w:rFonts w:ascii="Wingdings" w:hAnsi="Wingdings" w:hint="default"/>
+      </w:rPr>
+    </w:lvl>
+    <w:lvl w:ilvl="6" w:tplc="2C0A0001" w:tentative="1">
+      <w:start w:val="1"/>
+      <w:numFmt w:val="bullet"/>
+      <w:lvlText w:val=""/>
+      <w:lvlJc w:val="left"/>
+      <w:pPr>
+        <w:ind w:left="5040" w:hanging="360"/>
+      </w:pPr>
+      <w:rPr>
+        <w:rFonts w:ascii="Symbol" w:hAnsi="Symbol" w:hint="default"/>
+      </w:rPr>
+    </w:lvl>
+    <w:lvl w:ilvl="7" w:tplc="2C0A0003" w:tentative="1">
+      <w:start w:val="1"/>
+      <w:numFmt w:val="bullet"/>
+      <w:lvlText w:val="o"/>
+      <w:lvlJc w:val="left"/>
+      <w:pPr>
+        <w:ind w:left="5760" w:hanging="360"/>
+      </w:pPr>
+      <w:rPr>
+        <w:rFonts w:ascii="Courier New" w:hAnsi="Courier New" w:cs="Courier New" w:hint="default"/>
+      </w:rPr>
+    </w:lvl>
+    <w:lvl w:ilvl="8" w:tplc="2C0A0005" w:tentative="1">
+      <w:start w:val="1"/>
+      <w:numFmt w:val="bullet"/>
+      <w:lvlText w:val=""/>
+      <w:lvlJc w:val="left"/>
+      <w:pPr>
+        <w:ind w:left="6480" w:hanging="360"/>
+      </w:pPr>
+      <w:rPr>
+        <w:rFonts w:ascii="Wingdings" w:hAnsi="Wingdings" w:hint="default"/>
+      </w:rPr>
+    </w:lvl>
+  </w:abstractNum>
   <w:num w:numId="1">
+    <w:abstractNumId w:val="4"/>
+  </w:num>
+  <w:num w:numId="2">
     <w:abstractNumId w:val="1"/>
   </w:num>
-  <w:num w:numId="2">
+  <w:num w:numId="3">
     <w:abstractNumId w:val="0"/>
+  </w:num>
+  <w:num w:numId="4">
+    <w:abstractNumId w:val="2"/>
+  </w:num>
+  <w:num w:numId="5">
+    <w:abstractNumId w:val="3"/>
+  </w:num>
+  <w:num w:numId="6">
+    <w:abstractNumId w:val="6"/>
+  </w:num>
+  <w:num w:numId="7">
+    <w:abstractNumId w:val="5"/>
   </w:num>
 </w:numbering>
 </file>
@@ -1650,7 +2825,7 @@
     <w:lsdException w:name="Subtitle" w:qFormat="1"/>
     <w:lsdException w:name="Hyperlink" w:uiPriority="99"/>
     <w:lsdException w:name="Strong" w:qFormat="1"/>
-    <w:lsdException w:name="Emphasis" w:qFormat="1"/>
+    <w:lsdException w:name="Emphasis" w:uiPriority="20" w:qFormat="1"/>
     <w:lsdException w:name="Normal (Web)" w:uiPriority="99"/>
     <w:lsdException w:name="Placeholder Text" w:semiHidden="1" w:uiPriority="99"/>
     <w:lsdException w:name="No Spacing" w:uiPriority="1" w:qFormat="1"/>
@@ -1675,7 +2850,7 @@
     <w:lsdException w:name="Medium Shading 2 Accent 1" w:uiPriority="64"/>
     <w:lsdException w:name="Medium List 1 Accent 1" w:uiPriority="65"/>
     <w:lsdException w:name="Revision" w:semiHidden="1" w:uiPriority="99"/>
-    <w:lsdException w:name="List Paragraph" w:uiPriority="99" w:qFormat="1"/>
+    <w:lsdException w:name="List Paragraph" w:uiPriority="34" w:qFormat="1"/>
     <w:lsdException w:name="Quote" w:uiPriority="29" w:qFormat="1"/>
     <w:lsdException w:name="Intense Quote" w:uiPriority="30" w:qFormat="1"/>
     <w:lsdException w:name="Medium List 2 Accent 1" w:uiPriority="66"/>
@@ -1973,7 +3148,7 @@
   <w:style w:type="paragraph" w:styleId="Prrafodelista">
     <w:name w:val="List Paragraph"/>
     <w:basedOn w:val="Normal"/>
-    <w:uiPriority w:val="99"/>
+    <w:uiPriority w:val="34"/>
     <w:qFormat/>
     <w:rsid w:val="00E7443B"/>
     <w:pPr>
@@ -2132,6 +3307,43 @@
       <w:sz w:val="22"/>
       <w:szCs w:val="22"/>
       <w:lang w:val="en-US" w:eastAsia="en-US"/>
+    </w:rPr>
+  </w:style>
+  <w:style w:type="paragraph" w:styleId="Sinespaciado">
+    <w:name w:val="No Spacing"/>
+    <w:link w:val="SinespaciadoCar"/>
+    <w:uiPriority w:val="1"/>
+    <w:qFormat/>
+    <w:rsid w:val="00AE1F71"/>
+    <w:rPr>
+      <w:rFonts w:ascii="Calibri" w:hAnsi="Calibri"/>
+      <w:sz w:val="22"/>
+      <w:szCs w:val="22"/>
+      <w:lang w:val="es-ES" w:eastAsia="en-US"/>
+    </w:rPr>
+  </w:style>
+  <w:style w:type="character" w:customStyle="1" w:styleId="SinespaciadoCar">
+    <w:name w:val="Sin espaciado Car"/>
+    <w:basedOn w:val="Fuentedeprrafopredeter"/>
+    <w:link w:val="Sinespaciado"/>
+    <w:uiPriority w:val="1"/>
+    <w:rsid w:val="00AE1F71"/>
+    <w:rPr>
+      <w:rFonts w:ascii="Calibri" w:hAnsi="Calibri"/>
+      <w:sz w:val="22"/>
+      <w:szCs w:val="22"/>
+      <w:lang w:val="es-ES" w:eastAsia="en-US"/>
+    </w:rPr>
+  </w:style>
+  <w:style w:type="character" w:styleId="nfasis">
+    <w:name w:val="Emphasis"/>
+    <w:basedOn w:val="Fuentedeprrafopredeter"/>
+    <w:uiPriority w:val="20"/>
+    <w:qFormat/>
+    <w:rsid w:val="000A7943"/>
+    <w:rPr>
+      <w:i/>
+      <w:iCs/>
     </w:rPr>
   </w:style>
 </w:styles>
@@ -2425,7 +3637,7 @@
 </file>
 
 <file path=customXml/itemProps1.xml><?xml version="1.0" encoding="utf-8"?>
-<ds:datastoreItem xmlns:ds="http://schemas.openxmlformats.org/officeDocument/2006/customXml" ds:itemID="{6E43B9A2-EF77-49CF-8940-94EC8C1FD29D}">
+<ds:datastoreItem xmlns:ds="http://schemas.openxmlformats.org/officeDocument/2006/customXml" ds:itemID="{B6FB57C9-BF48-4DF1-8112-0E0EF072FA05}">
   <ds:schemaRefs>
     <ds:schemaRef ds:uri="http://schemas.openxmlformats.org/officeDocument/2006/bibliography"/>
   </ds:schemaRefs>

</xml_diff>

<commit_message>
Arreglo algo que esta mal redactado
</commit_message>
<xml_diff>
--- a/Informe.docx
+++ b/Informe.docx
@@ -1137,7 +1137,23 @@
           <w:color w:val="000000" w:themeColor="text1"/>
           <w:lang w:val="es-AR"/>
         </w:rPr>
-        <w:t xml:space="preserve"> los lanzamientos de un pitcher es una de tarea complicada y fundamental</w:t>
+        <w:t xml:space="preserve"> los lanz</w:t>
+      </w:r>
+      <w:r>
+        <w:rPr>
+          <w:rFonts w:asciiTheme="minorHAnsi" w:hAnsiTheme="minorHAnsi" w:cstheme="minorHAnsi"/>
+          <w:color w:val="000000" w:themeColor="text1"/>
+          <w:lang w:val="es-AR"/>
+        </w:rPr>
+        <w:t>amientos de un pitcher es una</w:t>
+      </w:r>
+      <w:r>
+        <w:rPr>
+          <w:rFonts w:asciiTheme="minorHAnsi" w:hAnsiTheme="minorHAnsi" w:cstheme="minorHAnsi"/>
+          <w:color w:val="000000" w:themeColor="text1"/>
+          <w:lang w:val="es-AR"/>
+        </w:rPr>
+        <w:t xml:space="preserve"> tarea complicada y fundamental</w:t>
       </w:r>
       <w:r>
         <w:rPr>
@@ -1286,7 +1302,21 @@
           <w:color w:val="000000"/>
           <w:lang w:val="es-AR"/>
         </w:rPr>
-        <w:t xml:space="preserve">lanzamientos que puede realizar un pitcher, a través de la detección de los movimientos </w:t>
+        <w:t>lanzamientos que puede realizar un pitcher</w:t>
+      </w:r>
+      <w:r>
+        <w:rPr>
+          <w:color w:val="000000"/>
+          <w:lang w:val="es-AR"/>
+        </w:rPr>
+        <w:t>,</w:t>
+      </w:r>
+      <w:r>
+        <w:rPr>
+          <w:color w:val="000000"/>
+          <w:lang w:val="es-AR"/>
+        </w:rPr>
+        <w:t xml:space="preserve"> a través de la detección de los movimientos </w:t>
       </w:r>
       <w:r>
         <w:rPr>

</xml_diff>

<commit_message>
Presentation para el lunes finalizada.
</commit_message>
<xml_diff>
--- a/Informe.docx
+++ b/Informe.docx
@@ -597,7 +597,7 @@
         </w:rPr>
         <w:br w:type="page"/>
       </w:r>
-      <w:bookmarkStart w:id="1" w:name="_Toc322386917"/>
+      <w:bookmarkStart w:id="1" w:name="_Toc322691168"/>
       <w:r>
         <w:rPr>
           <w:lang w:val="es-AR"/>
@@ -641,7 +641,7 @@
       <w:r>
         <w:fldChar w:fldCharType="separate"/>
       </w:r>
-      <w:hyperlink w:anchor="_Toc322386917" w:history="1">
+      <w:hyperlink w:anchor="_Toc322691168" w:history="1">
         <w:r>
           <w:rPr>
             <w:rStyle w:val="Hipervnculo"/>
@@ -669,7 +669,7 @@
             <w:noProof/>
             <w:webHidden/>
           </w:rPr>
-          <w:instrText xml:space="preserve"> PAGEREF _Toc322386917 \h </w:instrText>
+          <w:instrText xml:space="preserve"> PAGEREF _Toc322691168 \h </w:instrText>
         </w:r>
         <w:r>
           <w:rPr>
@@ -712,7 +712,7 @@
           <w:lang w:val="es-AR" w:eastAsia="es-AR"/>
         </w:rPr>
       </w:pPr>
-      <w:hyperlink w:anchor="_Toc322386918" w:history="1">
+      <w:hyperlink w:anchor="_Toc322691169" w:history="1">
         <w:r>
           <w:rPr>
             <w:rStyle w:val="Hipervnculo"/>
@@ -741,7 +741,7 @@
             <w:noProof/>
             <w:webHidden/>
           </w:rPr>
-          <w:instrText xml:space="preserve"> PAGEREF _Toc322386918 \h </w:instrText>
+          <w:instrText xml:space="preserve"> PAGEREF _Toc322691169 \h </w:instrText>
         </w:r>
         <w:r>
           <w:rPr>
@@ -784,7 +784,7 @@
           <w:lang w:val="es-AR" w:eastAsia="es-AR"/>
         </w:rPr>
       </w:pPr>
-      <w:hyperlink w:anchor="_Toc322386919" w:history="1">
+      <w:hyperlink w:anchor="_Toc322691170" w:history="1">
         <w:r>
           <w:rPr>
             <w:rStyle w:val="Hipervnculo"/>
@@ -812,7 +812,7 @@
             <w:noProof/>
             <w:webHidden/>
           </w:rPr>
-          <w:instrText xml:space="preserve"> PAGEREF _Toc322386919 \h </w:instrText>
+          <w:instrText xml:space="preserve"> PAGEREF _Toc322691170 \h </w:instrText>
         </w:r>
         <w:r>
           <w:rPr>
@@ -855,7 +855,7 @@
           <w:lang w:val="es-AR" w:eastAsia="es-AR"/>
         </w:rPr>
       </w:pPr>
-      <w:hyperlink w:anchor="_Toc322386920" w:history="1">
+      <w:hyperlink w:anchor="_Toc322691171" w:history="1">
         <w:r>
           <w:rPr>
             <w:rStyle w:val="Hipervnculo"/>
@@ -883,7 +883,7 @@
             <w:noProof/>
             <w:webHidden/>
           </w:rPr>
-          <w:instrText xml:space="preserve"> PAGEREF _Toc322386920 \h </w:instrText>
+          <w:instrText xml:space="preserve"> PAGEREF _Toc322691171 \h </w:instrText>
         </w:r>
         <w:r>
           <w:rPr>
@@ -926,7 +926,7 @@
           <w:lang w:val="es-AR" w:eastAsia="es-AR"/>
         </w:rPr>
       </w:pPr>
-      <w:hyperlink w:anchor="_Toc322386921" w:history="1">
+      <w:hyperlink w:anchor="_Toc322691172" w:history="1">
         <w:r>
           <w:rPr>
             <w:rStyle w:val="Hipervnculo"/>
@@ -954,7 +954,7 @@
             <w:noProof/>
             <w:webHidden/>
           </w:rPr>
-          <w:instrText xml:space="preserve"> PAGEREF _Toc322386921 \h </w:instrText>
+          <w:instrText xml:space="preserve"> PAGEREF _Toc322691172 \h </w:instrText>
         </w:r>
         <w:r>
           <w:rPr>
@@ -997,7 +997,7 @@
           <w:lang w:val="es-AR" w:eastAsia="es-AR"/>
         </w:rPr>
       </w:pPr>
-      <w:hyperlink w:anchor="_Toc322386922" w:history="1">
+      <w:hyperlink w:anchor="_Toc322691173" w:history="1">
         <w:r>
           <w:rPr>
             <w:rStyle w:val="Hipervnculo"/>
@@ -1025,7 +1025,7 @@
             <w:noProof/>
             <w:webHidden/>
           </w:rPr>
-          <w:instrText xml:space="preserve"> PAGEREF _Toc322386922 \h </w:instrText>
+          <w:instrText xml:space="preserve"> PAGEREF _Toc322691173 \h </w:instrText>
         </w:r>
         <w:r>
           <w:rPr>
@@ -1046,6 +1046,77 @@
             <w:webHidden/>
           </w:rPr>
           <w:t>3</w:t>
+        </w:r>
+        <w:r>
+          <w:rPr>
+            <w:noProof/>
+            <w:webHidden/>
+          </w:rPr>
+          <w:fldChar w:fldCharType="end"/>
+        </w:r>
+      </w:hyperlink>
+    </w:p>
+    <w:p>
+      <w:pPr>
+        <w:pStyle w:val="TDC2"/>
+        <w:tabs>
+          <w:tab w:val="right" w:leader="dot" w:pos="8494"/>
+        </w:tabs>
+        <w:rPr>
+          <w:rFonts w:asciiTheme="minorHAnsi" w:eastAsiaTheme="minorEastAsia" w:hAnsiTheme="minorHAnsi" w:cstheme="minorBidi"/>
+          <w:noProof/>
+          <w:lang w:val="es-AR" w:eastAsia="es-AR"/>
+        </w:rPr>
+      </w:pPr>
+      <w:hyperlink w:anchor="_Toc322691174" w:history="1">
+        <w:r>
+          <w:rPr>
+            <w:rStyle w:val="Hipervnculo"/>
+            <w:noProof/>
+            <w:lang w:val="es-AR"/>
+          </w:rPr>
+          <w:t>MOTOR DE INFERENCIA RETE</w:t>
+        </w:r>
+        <w:r>
+          <w:rPr>
+            <w:noProof/>
+            <w:webHidden/>
+          </w:rPr>
+          <w:tab/>
+        </w:r>
+        <w:r>
+          <w:rPr>
+            <w:noProof/>
+            <w:webHidden/>
+          </w:rPr>
+          <w:fldChar w:fldCharType="begin"/>
+        </w:r>
+        <w:r>
+          <w:rPr>
+            <w:noProof/>
+            <w:webHidden/>
+          </w:rPr>
+          <w:instrText xml:space="preserve"> PAGEREF _Toc322691174 \h </w:instrText>
+        </w:r>
+        <w:r>
+          <w:rPr>
+            <w:noProof/>
+            <w:webHidden/>
+          </w:rPr>
+        </w:r>
+        <w:r>
+          <w:rPr>
+            <w:noProof/>
+            <w:webHidden/>
+          </w:rPr>
+          <w:fldChar w:fldCharType="separate"/>
+        </w:r>
+        <w:r>
+          <w:rPr>
+            <w:noProof/>
+            <w:webHidden/>
+          </w:rPr>
+          <w:t>4</w:t>
         </w:r>
         <w:r>
           <w:rPr>
@@ -1085,7 +1156,7 @@
         </w:rPr>
         <w:br w:type="page"/>
       </w:r>
-      <w:bookmarkStart w:id="2" w:name="_Toc322386918"/>
+      <w:bookmarkStart w:id="2" w:name="_Toc322691169"/>
       <w:bookmarkEnd w:id="0"/>
       <w:r>
         <w:rPr>
@@ -1118,7 +1189,7 @@
           <w:lang w:val="es-AR"/>
         </w:rPr>
       </w:pPr>
-      <w:bookmarkStart w:id="3" w:name="_Toc322386919"/>
+      <w:bookmarkStart w:id="3" w:name="_Toc322691170"/>
       <w:r>
         <w:rPr>
           <w:sz w:val="22"/>
@@ -1257,7 +1328,7 @@
           <w:lang w:val="es-AR"/>
         </w:rPr>
       </w:pPr>
-      <w:bookmarkStart w:id="4" w:name="_Toc322386920"/>
+      <w:bookmarkStart w:id="4" w:name="_Toc322691171"/>
       <w:r>
         <w:rPr>
           <w:sz w:val="22"/>
@@ -1441,7 +1512,7 @@
           <w:lang w:val="es-AR"/>
         </w:rPr>
       </w:pPr>
-      <w:bookmarkStart w:id="5" w:name="_Toc322386921"/>
+      <w:bookmarkStart w:id="5" w:name="_Toc322691172"/>
       <w:r>
         <w:rPr>
           <w:sz w:val="22"/>
@@ -1753,7 +1824,7 @@
           <w:lang w:val="es-AR"/>
         </w:rPr>
       </w:pPr>
-      <w:bookmarkStart w:id="6" w:name="_Toc322386922"/>
+      <w:bookmarkStart w:id="6" w:name="_Toc322691173"/>
       <w:r>
         <w:rPr>
           <w:bCs w:val="0"/>
@@ -1935,6 +2006,85 @@
           <w:lang w:val="es-AR"/>
         </w:rPr>
         <w:t xml:space="preserve"> </w:t>
+      </w:r>
+    </w:p>
+    <w:p>
+      <w:pPr>
+        <w:pStyle w:val="Ttulo2"/>
+        <w:rPr>
+          <w:lang w:val="es-AR"/>
+        </w:rPr>
+      </w:pPr>
+      <w:bookmarkStart w:id="7" w:name="_Toc322691174"/>
+      <w:r>
+        <w:rPr>
+          <w:lang w:val="es-AR"/>
+        </w:rPr>
+        <w:lastRenderedPageBreak/>
+        <w:t>MOTOR DE INFERENCIA</w:t>
+      </w:r>
+      <w:r>
+        <w:rPr>
+          <w:sz w:val="22"/>
+          <w:lang w:val="es-AR"/>
+        </w:rPr>
+        <w:t xml:space="preserve"> RETE</w:t>
+      </w:r>
+      <w:bookmarkEnd w:id="7"/>
+    </w:p>
+    <w:p>
+      <w:pPr>
+        <w:spacing w:after="0" w:line="288" w:lineRule="auto"/>
+        <w:jc w:val="both"/>
+        <w:rPr>
+          <w:rFonts w:ascii="Cambria" w:hAnsi="Cambria" w:cs="Cambria"/>
+          <w:b/>
+          <w:color w:val="4F81BD"/>
+          <w:lang w:val="es-AR"/>
+        </w:rPr>
+      </w:pPr>
+      <w:r>
+        <w:rPr>
+          <w:rFonts w:eastAsia="Arial"/>
+          <w:color w:val="000000"/>
+          <w:lang w:val="es-AR"/>
+        </w:rPr>
+        <w:t xml:space="preserve">Se utiliza el </w:t>
+      </w:r>
+      <w:r>
+        <w:rPr>
+          <w:rFonts w:eastAsia="Arial"/>
+          <w:color w:val="000000"/>
+          <w:sz w:val="24"/>
+          <w:szCs w:val="24"/>
+          <w:lang w:val="es-AR"/>
+        </w:rPr>
+        <w:t xml:space="preserve">método de inferencia </w:t>
+      </w:r>
+      <w:r>
+        <w:rPr>
+          <w:rFonts w:eastAsia="Arial"/>
+          <w:b/>
+          <w:color w:val="000000"/>
+          <w:lang w:val="es-AR"/>
+        </w:rPr>
+        <w:t>Forward Chaining</w:t>
+      </w:r>
+      <w:r>
+        <w:rPr>
+          <w:rFonts w:eastAsia="Arial"/>
+          <w:color w:val="000000"/>
+          <w:lang w:val="es-AR"/>
+        </w:rPr>
+        <w:t xml:space="preserve">. </w:t>
+      </w:r>
+      <w:r>
+        <w:rPr>
+          <w:rFonts w:eastAsia="Arial"/>
+          <w:color w:val="000000"/>
+          <w:lang w:val="es-AR"/>
+        </w:rPr>
+        <w:t>Forward Chaining es un método top-down (de arriba hacia abajo), que toma los hechos disponibles y trata de obtener conclusiones (a partir de las reglas evaluadas exitosamente) que concluyen en acciones ejecutadas.</w:t>
       </w:r>
     </w:p>
     <w:sectPr>
@@ -1986,7 +2136,7 @@
         <w:rPr>
           <w:noProof/>
         </w:rPr>
-        <w:t>3</w:t>
+        <w:t>4</w:t>
       </w:r>
     </w:fldSimple>
   </w:p>
@@ -3942,7 +4092,7 @@
 </file>
 
 <file path=customXml/itemProps1.xml><?xml version="1.0" encoding="utf-8"?>
-<ds:datastoreItem xmlns:ds="http://schemas.openxmlformats.org/officeDocument/2006/customXml" ds:itemID="{5836B6CA-995D-4D91-93DD-73C0D48FF8CE}">
+<ds:datastoreItem xmlns:ds="http://schemas.openxmlformats.org/officeDocument/2006/customXml" ds:itemID="{873F5FAE-11C7-4B0D-868E-3F36B436A730}">
   <ds:schemaRefs>
     <ds:schemaRef ds:uri="http://schemas.openxmlformats.org/officeDocument/2006/bibliography"/>
   </ds:schemaRefs>

</xml_diff>

<commit_message>
Subo links para los términos y videos. Y modifiqué el informe.
</commit_message>
<xml_diff>
--- a/Informe.docx
+++ b/Informe.docx
@@ -597,7 +597,7 @@
         </w:rPr>
         <w:br w:type="page"/>
       </w:r>
-      <w:bookmarkStart w:id="1" w:name="_Toc322691168"/>
+      <w:bookmarkStart w:id="1" w:name="_Toc323220336"/>
       <w:r>
         <w:rPr>
           <w:lang w:val="es-AR"/>
@@ -641,7 +641,7 @@
       <w:r>
         <w:fldChar w:fldCharType="separate"/>
       </w:r>
-      <w:hyperlink w:anchor="_Toc322691168" w:history="1">
+      <w:hyperlink w:anchor="_Toc323220336" w:history="1">
         <w:r>
           <w:rPr>
             <w:rStyle w:val="Hipervnculo"/>
@@ -669,7 +669,7 @@
             <w:noProof/>
             <w:webHidden/>
           </w:rPr>
-          <w:instrText xml:space="preserve"> PAGEREF _Toc322691168 \h </w:instrText>
+          <w:instrText xml:space="preserve"> PAGEREF _Toc323220336 \h </w:instrText>
         </w:r>
         <w:r>
           <w:rPr>
@@ -712,7 +712,7 @@
           <w:lang w:val="es-AR" w:eastAsia="es-AR"/>
         </w:rPr>
       </w:pPr>
-      <w:hyperlink w:anchor="_Toc322691169" w:history="1">
+      <w:hyperlink w:anchor="_Toc323220337" w:history="1">
         <w:r>
           <w:rPr>
             <w:rStyle w:val="Hipervnculo"/>
@@ -741,7 +741,7 @@
             <w:noProof/>
             <w:webHidden/>
           </w:rPr>
-          <w:instrText xml:space="preserve"> PAGEREF _Toc322691169 \h </w:instrText>
+          <w:instrText xml:space="preserve"> PAGEREF _Toc323220337 \h </w:instrText>
         </w:r>
         <w:r>
           <w:rPr>
@@ -784,7 +784,7 @@
           <w:lang w:val="es-AR" w:eastAsia="es-AR"/>
         </w:rPr>
       </w:pPr>
-      <w:hyperlink w:anchor="_Toc322691170" w:history="1">
+      <w:hyperlink w:anchor="_Toc323220338" w:history="1">
         <w:r>
           <w:rPr>
             <w:rStyle w:val="Hipervnculo"/>
@@ -812,7 +812,7 @@
             <w:noProof/>
             <w:webHidden/>
           </w:rPr>
-          <w:instrText xml:space="preserve"> PAGEREF _Toc322691170 \h </w:instrText>
+          <w:instrText xml:space="preserve"> PAGEREF _Toc323220338 \h </w:instrText>
         </w:r>
         <w:r>
           <w:rPr>
@@ -855,7 +855,7 @@
           <w:lang w:val="es-AR" w:eastAsia="es-AR"/>
         </w:rPr>
       </w:pPr>
-      <w:hyperlink w:anchor="_Toc322691171" w:history="1">
+      <w:hyperlink w:anchor="_Toc323220339" w:history="1">
         <w:r>
           <w:rPr>
             <w:rStyle w:val="Hipervnculo"/>
@@ -883,7 +883,7 @@
             <w:noProof/>
             <w:webHidden/>
           </w:rPr>
-          <w:instrText xml:space="preserve"> PAGEREF _Toc322691171 \h </w:instrText>
+          <w:instrText xml:space="preserve"> PAGEREF _Toc323220339 \h </w:instrText>
         </w:r>
         <w:r>
           <w:rPr>
@@ -926,7 +926,7 @@
           <w:lang w:val="es-AR" w:eastAsia="es-AR"/>
         </w:rPr>
       </w:pPr>
-      <w:hyperlink w:anchor="_Toc322691172" w:history="1">
+      <w:hyperlink w:anchor="_Toc323220340" w:history="1">
         <w:r>
           <w:rPr>
             <w:rStyle w:val="Hipervnculo"/>
@@ -954,7 +954,7 @@
             <w:noProof/>
             <w:webHidden/>
           </w:rPr>
-          <w:instrText xml:space="preserve"> PAGEREF _Toc322691172 \h </w:instrText>
+          <w:instrText xml:space="preserve"> PAGEREF _Toc323220340 \h </w:instrText>
         </w:r>
         <w:r>
           <w:rPr>
@@ -997,7 +997,7 @@
           <w:lang w:val="es-AR" w:eastAsia="es-AR"/>
         </w:rPr>
       </w:pPr>
-      <w:hyperlink w:anchor="_Toc322691173" w:history="1">
+      <w:hyperlink w:anchor="_Toc323220341" w:history="1">
         <w:r>
           <w:rPr>
             <w:rStyle w:val="Hipervnculo"/>
@@ -1025,7 +1025,7 @@
             <w:noProof/>
             <w:webHidden/>
           </w:rPr>
-          <w:instrText xml:space="preserve"> PAGEREF _Toc322691173 \h </w:instrText>
+          <w:instrText xml:space="preserve"> PAGEREF _Toc323220341 \h </w:instrText>
         </w:r>
         <w:r>
           <w:rPr>
@@ -1068,7 +1068,7 @@
           <w:lang w:val="es-AR" w:eastAsia="es-AR"/>
         </w:rPr>
       </w:pPr>
-      <w:hyperlink w:anchor="_Toc322691174" w:history="1">
+      <w:hyperlink w:anchor="_Toc323220342" w:history="1">
         <w:r>
           <w:rPr>
             <w:rStyle w:val="Hipervnculo"/>
@@ -1096,7 +1096,7 @@
             <w:noProof/>
             <w:webHidden/>
           </w:rPr>
-          <w:instrText xml:space="preserve"> PAGEREF _Toc322691174 \h </w:instrText>
+          <w:instrText xml:space="preserve"> PAGEREF _Toc323220342 \h </w:instrText>
         </w:r>
         <w:r>
           <w:rPr>
@@ -1156,7 +1156,7 @@
         </w:rPr>
         <w:br w:type="page"/>
       </w:r>
-      <w:bookmarkStart w:id="2" w:name="_Toc322691169"/>
+      <w:bookmarkStart w:id="2" w:name="_Toc323220337"/>
       <w:bookmarkEnd w:id="0"/>
       <w:r>
         <w:rPr>
@@ -1189,7 +1189,7 @@
           <w:lang w:val="es-AR"/>
         </w:rPr>
       </w:pPr>
-      <w:bookmarkStart w:id="3" w:name="_Toc322691170"/>
+      <w:bookmarkStart w:id="3" w:name="_Toc323220338"/>
       <w:r>
         <w:rPr>
           <w:sz w:val="22"/>
@@ -1328,7 +1328,7 @@
           <w:lang w:val="es-AR"/>
         </w:rPr>
       </w:pPr>
-      <w:bookmarkStart w:id="4" w:name="_Toc322691171"/>
+      <w:bookmarkStart w:id="4" w:name="_Toc323220339"/>
       <w:r>
         <w:rPr>
           <w:sz w:val="22"/>
@@ -1512,7 +1512,7 @@
           <w:lang w:val="es-AR"/>
         </w:rPr>
       </w:pPr>
-      <w:bookmarkStart w:id="5" w:name="_Toc322691172"/>
+      <w:bookmarkStart w:id="5" w:name="_Toc323220340"/>
       <w:r>
         <w:rPr>
           <w:sz w:val="22"/>
@@ -1610,19 +1610,9 @@
           <w:color w:val="000000" w:themeColor="text1"/>
           <w:sz w:val="20"/>
           <w:szCs w:val="20"/>
-          <w:lang w:val="es-AR"/>
-        </w:rPr>
-        <w:t>Recta</w:t>
-      </w:r>
-      <w:r>
-        <w:rPr>
-          <w:rFonts w:asciiTheme="minorHAnsi" w:hAnsiTheme="minorHAnsi" w:cstheme="minorHAnsi"/>
-          <w:color w:val="000000" w:themeColor="text1"/>
-          <w:sz w:val="20"/>
-          <w:szCs w:val="20"/>
-          <w:lang w:val="es-AR"/>
-        </w:rPr>
-        <w:t xml:space="preserve"> o </w:t>
+          <w:shd w:val="clear" w:color="auto" w:fill="FFFFFF"/>
+        </w:rPr>
+        <w:t>F</w:t>
       </w:r>
       <w:r>
         <w:rPr>
@@ -1632,7 +1622,7 @@
           <w:szCs w:val="20"/>
           <w:shd w:val="clear" w:color="auto" w:fill="FFFFFF"/>
         </w:rPr>
-        <w:t>fastball</w:t>
+        <w:t>astball</w:t>
       </w:r>
     </w:p>
     <w:p>
@@ -1656,9 +1646,9 @@
           <w:color w:val="000000" w:themeColor="text1"/>
           <w:sz w:val="20"/>
           <w:szCs w:val="20"/>
-          <w:lang w:val="es-AR"/>
-        </w:rPr>
-        <w:t xml:space="preserve">Cambio de velocidad o </w:t>
+          <w:shd w:val="clear" w:color="auto" w:fill="FFFFFF"/>
+        </w:rPr>
+        <w:t>C</w:t>
       </w:r>
       <w:r>
         <w:rPr>
@@ -1668,7 +1658,7 @@
           <w:szCs w:val="20"/>
           <w:shd w:val="clear" w:color="auto" w:fill="FFFFFF"/>
         </w:rPr>
-        <w:t>changeup</w:t>
+        <w:t>hangeup</w:t>
       </w:r>
     </w:p>
     <w:p>
@@ -1694,7 +1684,17 @@
           <w:szCs w:val="20"/>
           <w:lang w:val="es-AR"/>
         </w:rPr>
-        <w:t>Curva o curveball</w:t>
+        <w:t>C</w:t>
+      </w:r>
+      <w:r>
+        <w:rPr>
+          <w:rFonts w:asciiTheme="minorHAnsi" w:hAnsiTheme="minorHAnsi" w:cstheme="minorHAnsi"/>
+          <w:color w:val="000000" w:themeColor="text1"/>
+          <w:sz w:val="20"/>
+          <w:szCs w:val="20"/>
+          <w:lang w:val="es-AR"/>
+        </w:rPr>
+        <w:t>urveball</w:t>
       </w:r>
     </w:p>
     <w:p>
@@ -1718,9 +1718,9 @@
           <w:color w:val="000000" w:themeColor="text1"/>
           <w:sz w:val="20"/>
           <w:szCs w:val="20"/>
-          <w:lang w:val="es-AR"/>
-        </w:rPr>
-        <w:t xml:space="preserve">Trepadora o </w:t>
+          <w:shd w:val="clear" w:color="auto" w:fill="FFFFFF"/>
+        </w:rPr>
+        <w:t>R</w:t>
       </w:r>
       <w:r>
         <w:rPr>
@@ -1730,7 +1730,7 @@
           <w:szCs w:val="20"/>
           <w:shd w:val="clear" w:color="auto" w:fill="FFFFFF"/>
         </w:rPr>
-        <w:t>riseball</w:t>
+        <w:t>iseball</w:t>
       </w:r>
     </w:p>
     <w:p>
@@ -1754,40 +1754,19 @@
           <w:color w:val="000000" w:themeColor="text1"/>
           <w:sz w:val="20"/>
           <w:szCs w:val="20"/>
-          <w:lang w:val="es-AR"/>
-        </w:rPr>
-        <w:t>Drop</w:t>
-      </w:r>
-      <w:r>
-        <w:rPr>
-          <w:rFonts w:asciiTheme="minorHAnsi" w:hAnsiTheme="minorHAnsi" w:cstheme="minorHAnsi"/>
-          <w:color w:val="000000" w:themeColor="text1"/>
-          <w:sz w:val="20"/>
-          <w:szCs w:val="20"/>
-          <w:lang w:val="es-AR"/>
-        </w:rPr>
-        <w:t xml:space="preserve"> o </w:t>
-      </w:r>
-      <w:r>
-        <w:rPr>
-          <w:rStyle w:val="apple-converted-space"/>
+          <w:shd w:val="clear" w:color="auto" w:fill="FFFFFF"/>
+        </w:rPr>
+        <w:t>D</w:t>
+      </w:r>
+      <w:r>
+        <w:rPr>
           <w:rFonts w:asciiTheme="minorHAnsi" w:hAnsiTheme="minorHAnsi" w:cstheme="minorHAnsi"/>
           <w:color w:val="000000" w:themeColor="text1"/>
           <w:sz w:val="20"/>
           <w:szCs w:val="20"/>
           <w:shd w:val="clear" w:color="auto" w:fill="FFFFFF"/>
         </w:rPr>
-        <w:t> </w:t>
-      </w:r>
-      <w:r>
-        <w:rPr>
-          <w:rFonts w:asciiTheme="minorHAnsi" w:hAnsiTheme="minorHAnsi" w:cstheme="minorHAnsi"/>
-          <w:color w:val="000000" w:themeColor="text1"/>
-          <w:sz w:val="20"/>
-          <w:szCs w:val="20"/>
-          <w:shd w:val="clear" w:color="auto" w:fill="FFFFFF"/>
-        </w:rPr>
-        <w:t>dropball</w:t>
+        <w:t>ropball</w:t>
       </w:r>
     </w:p>
     <w:p>
@@ -1813,7 +1792,7 @@
           <w:szCs w:val="20"/>
           <w:lang w:val="es-AR"/>
         </w:rPr>
-        <w:t>Slider</w:t>
+        <w:t>Screwball</w:t>
       </w:r>
     </w:p>
     <w:p>
@@ -1824,7 +1803,7 @@
           <w:lang w:val="es-AR"/>
         </w:rPr>
       </w:pPr>
-      <w:bookmarkStart w:id="6" w:name="_Toc322691173"/>
+      <w:bookmarkStart w:id="6" w:name="_Toc323220341"/>
       <w:r>
         <w:rPr>
           <w:bCs w:val="0"/>
@@ -1880,19 +1859,19 @@
         <w:rPr>
           <w:lang w:val="es-AR"/>
         </w:rPr>
-        <w:t xml:space="preserve">: el experto recomendado para el proyecto es </w:t>
-      </w:r>
-      <w:r>
-        <w:rPr>
-          <w:lang w:val="es-AR"/>
-        </w:rPr>
-        <w:t>Melisa Echeveste</w:t>
-      </w:r>
-      <w:r>
-        <w:rPr>
-          <w:lang w:val="es-AR"/>
-        </w:rPr>
-        <w:t xml:space="preserve">, </w:t>
+        <w:t>: el experto recomendado para el proyecto es</w:t>
+      </w:r>
+      <w:r>
+        <w:rPr>
+          <w:lang w:val="es-AR"/>
+        </w:rPr>
+        <w:t xml:space="preserve"> una</w:t>
+      </w:r>
+      <w:r>
+        <w:rPr>
+          <w:lang w:val="es-AR"/>
+        </w:rPr>
+        <w:t xml:space="preserve"> </w:t>
       </w:r>
       <w:r>
         <w:rPr>
@@ -2015,7 +1994,7 @@
           <w:lang w:val="es-AR"/>
         </w:rPr>
       </w:pPr>
-      <w:bookmarkStart w:id="7" w:name="_Toc322691174"/>
+      <w:bookmarkStart w:id="7" w:name="_Toc323220342"/>
       <w:r>
         <w:rPr>
           <w:lang w:val="es-AR"/>
@@ -2068,7 +2047,16 @@
           <w:color w:val="000000"/>
           <w:lang w:val="es-AR"/>
         </w:rPr>
-        <w:t>Forward Chaining</w:t>
+        <w:t>Back</w:t>
+      </w:r>
+      <w:r>
+        <w:rPr>
+          <w:rFonts w:eastAsia="Arial"/>
+          <w:b/>
+          <w:color w:val="000000"/>
+          <w:lang w:val="es-AR"/>
+        </w:rPr>
+        <w:t>ward Chaining</w:t>
       </w:r>
       <w:r>
         <w:rPr>
@@ -2084,7 +2072,15 @@
           <w:color w:val="000000"/>
           <w:lang w:val="es-AR"/>
         </w:rPr>
-        <w:t>Forward Chaining es un método top-down (de arriba hacia abajo), que toma los hechos disponibles y trata de obtener conclusiones (a partir de las reglas evaluadas exitosamente) que concluyen en acciones ejecutadas.</w:t>
+        <w:t>Este método inductivo, p</w:t>
+      </w:r>
+      <w:r>
+        <w:rPr>
+          <w:rFonts w:eastAsia="Arial"/>
+          <w:color w:val="000000"/>
+          <w:lang w:val="es-AR"/>
+        </w:rPr>
+        <w:t xml:space="preserve">arte de un objetivo o conclusión para llegar a obtener los hechos que permiten su validación. </w:t>
       </w:r>
     </w:p>
     <w:sectPr>
@@ -2136,7 +2132,7 @@
         <w:rPr>
           <w:noProof/>
         </w:rPr>
-        <w:t>4</w:t>
+        <w:t>2</w:t>
       </w:r>
     </w:fldSimple>
   </w:p>
@@ -4092,7 +4088,7 @@
 </file>
 
 <file path=customXml/itemProps1.xml><?xml version="1.0" encoding="utf-8"?>
-<ds:datastoreItem xmlns:ds="http://schemas.openxmlformats.org/officeDocument/2006/customXml" ds:itemID="{873F5FAE-11C7-4B0D-868E-3F36B436A730}">
+<ds:datastoreItem xmlns:ds="http://schemas.openxmlformats.org/officeDocument/2006/customXml" ds:itemID="{4E3C8C0B-A6B7-487F-92AC-FD43A8B1589D}">
   <ds:schemaRefs>
     <ds:schemaRef ds:uri="http://schemas.openxmlformats.org/officeDocument/2006/bibliography"/>
   </ds:schemaRefs>

</xml_diff>

<commit_message>
Subo emparrillado sin pasar al informe
</commit_message>
<xml_diff>
--- a/Informe.docx
+++ b/Informe.docx
@@ -252,47 +252,7 @@
                 <w:szCs w:val="36"/>
                 <w:lang w:val="es-AR"/>
               </w:rPr>
-              <w:t xml:space="preserve">“Sistema de detección de lanzamientos de un pitcher en </w:t>
-            </w:r>
-            <w:proofErr w:type="spellStart"/>
-            <w:r>
-              <w:rPr>
-                <w:b/>
-                <w:sz w:val="36"/>
-                <w:szCs w:val="36"/>
-                <w:lang w:val="es-AR"/>
-              </w:rPr>
-              <w:t>Sóftbol</w:t>
-            </w:r>
-            <w:proofErr w:type="spellEnd"/>
-            <w:r>
-              <w:rPr>
-                <w:b/>
-                <w:sz w:val="36"/>
-                <w:szCs w:val="36"/>
-                <w:lang w:val="es-AR"/>
-              </w:rPr>
-              <w:t xml:space="preserve"> </w:t>
-            </w:r>
-            <w:proofErr w:type="spellStart"/>
-            <w:r>
-              <w:rPr>
-                <w:b/>
-                <w:sz w:val="36"/>
-                <w:szCs w:val="36"/>
-                <w:lang w:val="es-AR"/>
-              </w:rPr>
-              <w:t>Fastpitch</w:t>
-            </w:r>
-            <w:proofErr w:type="spellEnd"/>
-            <w:r>
-              <w:rPr>
-                <w:b/>
-                <w:sz w:val="36"/>
-                <w:szCs w:val="36"/>
-                <w:lang w:val="es-AR"/>
-              </w:rPr>
-              <w:t>”</w:t>
+              <w:t>“Sistema de detección de lanzamientos de un pitcher en Sóftbol Fastpitch”</w:t>
             </w:r>
           </w:p>
           <w:p>
@@ -397,7 +357,7 @@
                 <w:szCs w:val="36"/>
                 <w:lang w:val="es-AR"/>
               </w:rPr>
-              <w:t>06 de mayo de 2012</w:t>
+              <w:t>07 de mayo de 2012</w:t>
             </w:r>
             <w:r>
               <w:rPr>
@@ -455,13 +415,8 @@
               </w:numPr>
               <w:contextualSpacing/>
             </w:pPr>
-            <w:proofErr w:type="spellStart"/>
-            <w:r>
-              <w:t>Bukaczewski</w:t>
-            </w:r>
-            <w:proofErr w:type="spellEnd"/>
-            <w:r>
-              <w:t xml:space="preserve"> Veronica – 86</w:t>
+            <w:r>
+              <w:t>Bukaczewski Veronica – 86</w:t>
             </w:r>
             <w:r>
               <w:t>.</w:t>
@@ -553,33 +508,11 @@
                 <w:lang w:val="es-AR"/>
               </w:rPr>
             </w:pPr>
-            <w:proofErr w:type="spellStart"/>
             <w:r>
               <w:rPr>
                 <w:lang w:val="es-AR"/>
               </w:rPr>
-              <w:t>Ygounet</w:t>
-            </w:r>
-            <w:proofErr w:type="spellEnd"/>
-            <w:r>
-              <w:rPr>
-                <w:lang w:val="es-AR"/>
-              </w:rPr>
-              <w:t xml:space="preserve"> </w:t>
-            </w:r>
-            <w:proofErr w:type="spellStart"/>
-            <w:r>
-              <w:rPr>
-                <w:lang w:val="es-AR"/>
-              </w:rPr>
-              <w:t>Giudo</w:t>
-            </w:r>
-            <w:proofErr w:type="spellEnd"/>
-            <w:r>
-              <w:rPr>
-                <w:lang w:val="es-AR"/>
-              </w:rPr>
-              <w:t xml:space="preserve"> – 88</w:t>
+              <w:t>Ygounet Giudo – 88</w:t>
             </w:r>
             <w:r>
               <w:rPr>
@@ -791,7 +724,7 @@
       <w:r>
         <w:fldChar w:fldCharType="separate"/>
       </w:r>
-      <w:hyperlink w:anchor="_Toc324065710" w:history="1">
+      <w:hyperlink w:anchor="_Toc324095348" w:history="1">
         <w:r>
           <w:rPr>
             <w:rStyle w:val="Hipervnculo"/>
@@ -820,7 +753,7 @@
             <w:noProof/>
             <w:webHidden/>
           </w:rPr>
-          <w:instrText xml:space="preserve"> PAGEREF _Toc324065710 \h </w:instrText>
+          <w:instrText xml:space="preserve"> PAGEREF _Toc324095348 \h </w:instrText>
         </w:r>
         <w:r>
           <w:rPr>
@@ -863,7 +796,7 @@
           <w:lang w:val="es-AR" w:eastAsia="es-AR"/>
         </w:rPr>
       </w:pPr>
-      <w:hyperlink w:anchor="_Toc324065711" w:history="1">
+      <w:hyperlink w:anchor="_Toc324095349" w:history="1">
         <w:r>
           <w:rPr>
             <w:rStyle w:val="Hipervnculo"/>
@@ -891,7 +824,7 @@
             <w:noProof/>
             <w:webHidden/>
           </w:rPr>
-          <w:instrText xml:space="preserve"> PAGEREF _Toc324065711 \h </w:instrText>
+          <w:instrText xml:space="preserve"> PAGEREF _Toc324095349 \h </w:instrText>
         </w:r>
         <w:r>
           <w:rPr>
@@ -934,7 +867,7 @@
           <w:lang w:val="es-AR" w:eastAsia="es-AR"/>
         </w:rPr>
       </w:pPr>
-      <w:hyperlink w:anchor="_Toc324065712" w:history="1">
+      <w:hyperlink w:anchor="_Toc324095350" w:history="1">
         <w:r>
           <w:rPr>
             <w:rStyle w:val="Hipervnculo"/>
@@ -962,7 +895,7 @@
             <w:noProof/>
             <w:webHidden/>
           </w:rPr>
-          <w:instrText xml:space="preserve"> PAGEREF _Toc324065712 \h </w:instrText>
+          <w:instrText xml:space="preserve"> PAGEREF _Toc324095350 \h </w:instrText>
         </w:r>
         <w:r>
           <w:rPr>
@@ -1005,7 +938,7 @@
           <w:lang w:val="es-AR" w:eastAsia="es-AR"/>
         </w:rPr>
       </w:pPr>
-      <w:hyperlink w:anchor="_Toc324065713" w:history="1">
+      <w:hyperlink w:anchor="_Toc324095351" w:history="1">
         <w:r>
           <w:rPr>
             <w:rStyle w:val="Hipervnculo"/>
@@ -1033,7 +966,7 @@
             <w:noProof/>
             <w:webHidden/>
           </w:rPr>
-          <w:instrText xml:space="preserve"> PAGEREF _Toc324065713 \h </w:instrText>
+          <w:instrText xml:space="preserve"> PAGEREF _Toc324095351 \h </w:instrText>
         </w:r>
         <w:r>
           <w:rPr>
@@ -1076,7 +1009,7 @@
           <w:lang w:val="es-AR" w:eastAsia="es-AR"/>
         </w:rPr>
       </w:pPr>
-      <w:hyperlink w:anchor="_Toc324065714" w:history="1">
+      <w:hyperlink w:anchor="_Toc324095352" w:history="1">
         <w:r>
           <w:rPr>
             <w:rStyle w:val="Hipervnculo"/>
@@ -1104,7 +1037,7 @@
             <w:noProof/>
             <w:webHidden/>
           </w:rPr>
-          <w:instrText xml:space="preserve"> PAGEREF _Toc324065714 \h </w:instrText>
+          <w:instrText xml:space="preserve"> PAGEREF _Toc324095352 \h </w:instrText>
         </w:r>
         <w:r>
           <w:rPr>
@@ -1147,7 +1080,7 @@
           <w:lang w:val="es-AR" w:eastAsia="es-AR"/>
         </w:rPr>
       </w:pPr>
-      <w:hyperlink w:anchor="_Toc324065715" w:history="1">
+      <w:hyperlink w:anchor="_Toc324095353" w:history="1">
         <w:r>
           <w:rPr>
             <w:rStyle w:val="Hipervnculo"/>
@@ -1175,7 +1108,7 @@
             <w:noProof/>
             <w:webHidden/>
           </w:rPr>
-          <w:instrText xml:space="preserve"> PAGEREF _Toc324065715 \h </w:instrText>
+          <w:instrText xml:space="preserve"> PAGEREF _Toc324095353 \h </w:instrText>
         </w:r>
         <w:r>
           <w:rPr>
@@ -1218,11 +1151,11 @@
           <w:lang w:val="es-AR" w:eastAsia="es-AR"/>
         </w:rPr>
       </w:pPr>
-      <w:hyperlink w:anchor="_Toc324065716" w:history="1">
+      <w:hyperlink w:anchor="_Toc324095354" w:history="1">
         <w:r>
           <w:rPr>
             <w:rStyle w:val="Hipervnculo"/>
-            <w:rFonts w:eastAsia="Arial"/>
+            <w:rFonts w:cstheme="minorHAnsi"/>
             <w:noProof/>
             <w:lang w:val="es-AR"/>
           </w:rPr>
@@ -1247,7 +1180,7 @@
             <w:noProof/>
             <w:webHidden/>
           </w:rPr>
-          <w:instrText xml:space="preserve"> PAGEREF _Toc324065716 \h </w:instrText>
+          <w:instrText xml:space="preserve"> PAGEREF _Toc324095354 \h </w:instrText>
         </w:r>
         <w:r>
           <w:rPr>
@@ -1267,7 +1200,7 @@
             <w:noProof/>
             <w:webHidden/>
           </w:rPr>
-          <w:t>4</w:t>
+          <w:t>5</w:t>
         </w:r>
         <w:r>
           <w:rPr>
@@ -1290,7 +1223,7 @@
           <w:lang w:val="es-AR" w:eastAsia="es-AR"/>
         </w:rPr>
       </w:pPr>
-      <w:hyperlink w:anchor="_Toc324065717" w:history="1">
+      <w:hyperlink w:anchor="_Toc324095355" w:history="1">
         <w:r>
           <w:rPr>
             <w:rStyle w:val="Hipervnculo"/>
@@ -1318,7 +1251,7 @@
             <w:noProof/>
             <w:webHidden/>
           </w:rPr>
-          <w:instrText xml:space="preserve"> PAGEREF _Toc324065717 \h </w:instrText>
+          <w:instrText xml:space="preserve"> PAGEREF _Toc324095355 \h </w:instrText>
         </w:r>
         <w:r>
           <w:rPr>
@@ -1338,7 +1271,7 @@
             <w:noProof/>
             <w:webHidden/>
           </w:rPr>
-          <w:t>4</w:t>
+          <w:t>5</w:t>
         </w:r>
         <w:r>
           <w:rPr>
@@ -1361,7 +1294,7 @@
           <w:lang w:val="es-AR" w:eastAsia="es-AR"/>
         </w:rPr>
       </w:pPr>
-      <w:hyperlink w:anchor="_Toc324065718" w:history="1">
+      <w:hyperlink w:anchor="_Toc324095356" w:history="1">
         <w:r>
           <w:rPr>
             <w:rStyle w:val="Hipervnculo"/>
@@ -1389,7 +1322,7 @@
             <w:noProof/>
             <w:webHidden/>
           </w:rPr>
-          <w:instrText xml:space="preserve"> PAGEREF _Toc324065718 \h </w:instrText>
+          <w:instrText xml:space="preserve"> PAGEREF _Toc324095356 \h </w:instrText>
         </w:r>
         <w:r>
           <w:rPr>
@@ -1409,7 +1342,7 @@
             <w:noProof/>
             <w:webHidden/>
           </w:rPr>
-          <w:t>5</w:t>
+          <w:t>6</w:t>
         </w:r>
         <w:r>
           <w:rPr>
@@ -1432,7 +1365,7 @@
           <w:lang w:val="es-AR" w:eastAsia="es-AR"/>
         </w:rPr>
       </w:pPr>
-      <w:hyperlink w:anchor="_Toc324065719" w:history="1">
+      <w:hyperlink w:anchor="_Toc324095357" w:history="1">
         <w:r>
           <w:rPr>
             <w:rStyle w:val="Hipervnculo"/>
@@ -1460,7 +1393,7 @@
             <w:noProof/>
             <w:webHidden/>
           </w:rPr>
-          <w:instrText xml:space="preserve"> PAGEREF _Toc324065719 \h </w:instrText>
+          <w:instrText xml:space="preserve"> PAGEREF _Toc324095357 \h </w:instrText>
         </w:r>
         <w:r>
           <w:rPr>
@@ -1480,7 +1413,7 @@
             <w:noProof/>
             <w:webHidden/>
           </w:rPr>
-          <w:t>6</w:t>
+          <w:t>7</w:t>
         </w:r>
         <w:r>
           <w:rPr>
@@ -1503,13 +1436,157 @@
           <w:lang w:val="es-AR" w:eastAsia="es-AR"/>
         </w:rPr>
       </w:pPr>
-      <w:hyperlink w:anchor="_Toc324065720" w:history="1">
+      <w:hyperlink w:anchor="_Toc324095358" w:history="1">
         <w:r>
           <w:rPr>
             <w:rStyle w:val="Hipervnculo"/>
+            <w:rFonts w:cstheme="minorHAnsi"/>
             <w:noProof/>
             <w:lang w:val="es-AR"/>
           </w:rPr>
+          <w:t>EMPARRILLADO</w:t>
+        </w:r>
+        <w:r>
+          <w:rPr>
+            <w:noProof/>
+            <w:webHidden/>
+          </w:rPr>
+          <w:tab/>
+        </w:r>
+        <w:r>
+          <w:rPr>
+            <w:noProof/>
+            <w:webHidden/>
+          </w:rPr>
+          <w:fldChar w:fldCharType="begin"/>
+        </w:r>
+        <w:r>
+          <w:rPr>
+            <w:noProof/>
+            <w:webHidden/>
+          </w:rPr>
+          <w:instrText xml:space="preserve"> PAGEREF _Toc324095358 \h </w:instrText>
+        </w:r>
+        <w:r>
+          <w:rPr>
+            <w:noProof/>
+            <w:webHidden/>
+          </w:rPr>
+        </w:r>
+        <w:r>
+          <w:rPr>
+            <w:noProof/>
+            <w:webHidden/>
+          </w:rPr>
+          <w:fldChar w:fldCharType="separate"/>
+        </w:r>
+        <w:r>
+          <w:rPr>
+            <w:noProof/>
+            <w:webHidden/>
+          </w:rPr>
+          <w:t>8</w:t>
+        </w:r>
+        <w:r>
+          <w:rPr>
+            <w:noProof/>
+            <w:webHidden/>
+          </w:rPr>
+          <w:fldChar w:fldCharType="end"/>
+        </w:r>
+      </w:hyperlink>
+    </w:p>
+    <w:p>
+      <w:pPr>
+        <w:pStyle w:val="TDC1"/>
+        <w:tabs>
+          <w:tab w:val="right" w:leader="dot" w:pos="9204"/>
+        </w:tabs>
+        <w:rPr>
+          <w:rFonts w:asciiTheme="minorHAnsi" w:eastAsiaTheme="minorEastAsia" w:hAnsiTheme="minorHAnsi" w:cstheme="minorBidi"/>
+          <w:noProof/>
+          <w:lang w:val="es-AR" w:eastAsia="es-AR"/>
+        </w:rPr>
+      </w:pPr>
+      <w:hyperlink w:anchor="_Toc324095359" w:history="1">
+        <w:r>
+          <w:rPr>
+            <w:rStyle w:val="Hipervnculo"/>
+            <w:rFonts w:cs="Calibri"/>
+            <w:noProof/>
+            <w:lang w:val="es-AR"/>
+          </w:rPr>
+          <w:t>Lista de elementos seleccionados:</w:t>
+        </w:r>
+        <w:r>
+          <w:rPr>
+            <w:noProof/>
+            <w:webHidden/>
+          </w:rPr>
+          <w:tab/>
+        </w:r>
+        <w:r>
+          <w:rPr>
+            <w:noProof/>
+            <w:webHidden/>
+          </w:rPr>
+          <w:fldChar w:fldCharType="begin"/>
+        </w:r>
+        <w:r>
+          <w:rPr>
+            <w:noProof/>
+            <w:webHidden/>
+          </w:rPr>
+          <w:instrText xml:space="preserve"> PAGEREF _Toc324095359 \h </w:instrText>
+        </w:r>
+        <w:r>
+          <w:rPr>
+            <w:noProof/>
+            <w:webHidden/>
+          </w:rPr>
+        </w:r>
+        <w:r>
+          <w:rPr>
+            <w:noProof/>
+            <w:webHidden/>
+          </w:rPr>
+          <w:fldChar w:fldCharType="separate"/>
+        </w:r>
+        <w:r>
+          <w:rPr>
+            <w:noProof/>
+            <w:webHidden/>
+          </w:rPr>
+          <w:t>8</w:t>
+        </w:r>
+        <w:r>
+          <w:rPr>
+            <w:noProof/>
+            <w:webHidden/>
+          </w:rPr>
+          <w:fldChar w:fldCharType="end"/>
+        </w:r>
+      </w:hyperlink>
+    </w:p>
+    <w:p>
+      <w:pPr>
+        <w:pStyle w:val="TDC1"/>
+        <w:tabs>
+          <w:tab w:val="right" w:leader="dot" w:pos="9204"/>
+        </w:tabs>
+        <w:rPr>
+          <w:rFonts w:asciiTheme="minorHAnsi" w:eastAsiaTheme="minorEastAsia" w:hAnsiTheme="minorHAnsi" w:cstheme="minorBidi"/>
+          <w:noProof/>
+          <w:lang w:val="es-AR" w:eastAsia="es-AR"/>
+        </w:rPr>
+      </w:pPr>
+      <w:hyperlink w:anchor="_Toc324095360" w:history="1">
+        <w:r>
+          <w:rPr>
+            <w:rStyle w:val="Hipervnculo"/>
+            <w:noProof/>
+            <w:lang w:val="es-AR"/>
+          </w:rPr>
           <w:t>ANEXO A – Transcripción de Entrevista Con Experto</w:t>
         </w:r>
         <w:r>
@@ -1531,7 +1608,7 @@
             <w:noProof/>
             <w:webHidden/>
           </w:rPr>
-          <w:instrText xml:space="preserve"> PAGEREF _Toc324065720 \h </w:instrText>
+          <w:instrText xml:space="preserve"> PAGEREF _Toc324095360 \h </w:instrText>
         </w:r>
         <w:r>
           <w:rPr>
@@ -1551,7 +1628,7 @@
             <w:noProof/>
             <w:webHidden/>
           </w:rPr>
-          <w:t>7</w:t>
+          <w:t>9</w:t>
         </w:r>
         <w:r>
           <w:rPr>
@@ -1574,7 +1651,7 @@
           <w:lang w:val="es-AR" w:eastAsia="es-AR"/>
         </w:rPr>
       </w:pPr>
-      <w:hyperlink w:anchor="_Toc324065721" w:history="1">
+      <w:hyperlink w:anchor="_Toc324095361" w:history="1">
         <w:r>
           <w:rPr>
             <w:rStyle w:val="Hipervnculo"/>
@@ -1602,7 +1679,7 @@
             <w:noProof/>
             <w:webHidden/>
           </w:rPr>
-          <w:instrText xml:space="preserve"> PAGEREF _Toc324065721 \h </w:instrText>
+          <w:instrText xml:space="preserve"> PAGEREF _Toc324095361 \h </w:instrText>
         </w:r>
         <w:r>
           <w:rPr>
@@ -1622,7 +1699,7 @@
             <w:noProof/>
             <w:webHidden/>
           </w:rPr>
-          <w:t>7</w:t>
+          <w:t>9</w:t>
         </w:r>
         <w:r>
           <w:rPr>
@@ -1645,14 +1722,14 @@
           <w:lang w:val="es-AR" w:eastAsia="es-AR"/>
         </w:rPr>
       </w:pPr>
-      <w:hyperlink w:anchor="_Toc324065722" w:history="1">
+      <w:hyperlink w:anchor="_Toc324095362" w:history="1">
         <w:r>
           <w:rPr>
             <w:rStyle w:val="Hipervnculo"/>
             <w:noProof/>
             <w:lang w:val="es-AR"/>
           </w:rPr>
-          <w:t>Riseball</w:t>
+          <w:t>ChangeUp</w:t>
         </w:r>
         <w:r>
           <w:rPr>
@@ -1673,7 +1750,7 @@
             <w:noProof/>
             <w:webHidden/>
           </w:rPr>
-          <w:instrText xml:space="preserve"> PAGEREF _Toc324065722 \h </w:instrText>
+          <w:instrText xml:space="preserve"> PAGEREF _Toc324095362 \h </w:instrText>
         </w:r>
         <w:r>
           <w:rPr>
@@ -1693,7 +1770,7 @@
             <w:noProof/>
             <w:webHidden/>
           </w:rPr>
-          <w:t>7</w:t>
+          <w:t>9</w:t>
         </w:r>
         <w:r>
           <w:rPr>
@@ -1716,14 +1793,14 @@
           <w:lang w:val="es-AR" w:eastAsia="es-AR"/>
         </w:rPr>
       </w:pPr>
-      <w:hyperlink w:anchor="_Toc324065723" w:history="1">
+      <w:hyperlink w:anchor="_Toc324095363" w:history="1">
         <w:r>
           <w:rPr>
             <w:rStyle w:val="Hipervnculo"/>
             <w:noProof/>
             <w:lang w:val="es-AR"/>
           </w:rPr>
-          <w:t>Curveball</w:t>
+          <w:t>Riseball</w:t>
         </w:r>
         <w:r>
           <w:rPr>
@@ -1744,7 +1821,7 @@
             <w:noProof/>
             <w:webHidden/>
           </w:rPr>
-          <w:instrText xml:space="preserve"> PAGEREF _Toc324065723 \h </w:instrText>
+          <w:instrText xml:space="preserve"> PAGEREF _Toc324095363 \h </w:instrText>
         </w:r>
         <w:r>
           <w:rPr>
@@ -1764,7 +1841,7 @@
             <w:noProof/>
             <w:webHidden/>
           </w:rPr>
-          <w:t>7</w:t>
+          <w:t>9</w:t>
         </w:r>
         <w:r>
           <w:rPr>
@@ -1787,14 +1864,14 @@
           <w:lang w:val="es-AR" w:eastAsia="es-AR"/>
         </w:rPr>
       </w:pPr>
-      <w:hyperlink w:anchor="_Toc324065724" w:history="1">
+      <w:hyperlink w:anchor="_Toc324095364" w:history="1">
         <w:r>
           <w:rPr>
             <w:rStyle w:val="Hipervnculo"/>
             <w:noProof/>
             <w:lang w:val="es-AR"/>
           </w:rPr>
-          <w:t>ChangeUp</w:t>
+          <w:t>Dropball</w:t>
         </w:r>
         <w:r>
           <w:rPr>
@@ -1815,7 +1892,7 @@
             <w:noProof/>
             <w:webHidden/>
           </w:rPr>
-          <w:instrText xml:space="preserve"> PAGEREF _Toc324065724 \h </w:instrText>
+          <w:instrText xml:space="preserve"> PAGEREF _Toc324095364 \h </w:instrText>
         </w:r>
         <w:r>
           <w:rPr>
@@ -1835,7 +1912,7 @@
             <w:noProof/>
             <w:webHidden/>
           </w:rPr>
-          <w:t>7</w:t>
+          <w:t>10</w:t>
         </w:r>
         <w:r>
           <w:rPr>
@@ -1858,14 +1935,14 @@
           <w:lang w:val="es-AR" w:eastAsia="es-AR"/>
         </w:rPr>
       </w:pPr>
-      <w:hyperlink w:anchor="_Toc324065725" w:history="1">
+      <w:hyperlink w:anchor="_Toc324095365" w:history="1">
         <w:r>
           <w:rPr>
             <w:rStyle w:val="Hipervnculo"/>
             <w:noProof/>
             <w:lang w:val="es-AR"/>
           </w:rPr>
-          <w:t>Dropball</w:t>
+          <w:t>Curveball</w:t>
         </w:r>
         <w:r>
           <w:rPr>
@@ -1886,7 +1963,7 @@
             <w:noProof/>
             <w:webHidden/>
           </w:rPr>
-          <w:instrText xml:space="preserve"> PAGEREF _Toc324065725 \h </w:instrText>
+          <w:instrText xml:space="preserve"> PAGEREF _Toc324095365 \h </w:instrText>
         </w:r>
         <w:r>
           <w:rPr>
@@ -1906,7 +1983,7 @@
             <w:noProof/>
             <w:webHidden/>
           </w:rPr>
-          <w:t>7</w:t>
+          <w:t>10</w:t>
         </w:r>
         <w:r>
           <w:rPr>
@@ -1929,14 +2006,14 @@
           <w:lang w:val="es-AR" w:eastAsia="es-AR"/>
         </w:rPr>
       </w:pPr>
-      <w:hyperlink w:anchor="_Toc324065726" w:history="1">
+      <w:hyperlink w:anchor="_Toc324095366" w:history="1">
         <w:r>
           <w:rPr>
             <w:rStyle w:val="Hipervnculo"/>
             <w:noProof/>
             <w:lang w:val="es-AR"/>
           </w:rPr>
-          <w:t>Curveball</w:t>
+          <w:t>Screwball</w:t>
         </w:r>
         <w:r>
           <w:rPr>
@@ -1957,7 +2034,7 @@
             <w:noProof/>
             <w:webHidden/>
           </w:rPr>
-          <w:instrText xml:space="preserve"> PAGEREF _Toc324065726 \h </w:instrText>
+          <w:instrText xml:space="preserve"> PAGEREF _Toc324095366 \h </w:instrText>
         </w:r>
         <w:r>
           <w:rPr>
@@ -1977,7 +2054,7 @@
             <w:noProof/>
             <w:webHidden/>
           </w:rPr>
-          <w:t>7</w:t>
+          <w:t>10</w:t>
         </w:r>
         <w:r>
           <w:rPr>
@@ -2017,7 +2094,7 @@
         </w:rPr>
         <w:br w:type="page"/>
       </w:r>
-      <w:bookmarkStart w:id="2" w:name="_Toc324065710"/>
+      <w:bookmarkStart w:id="2" w:name="_Toc324095348"/>
       <w:bookmarkEnd w:id="0"/>
       <w:r>
         <w:rPr>
@@ -2050,7 +2127,7 @@
           <w:lang w:val="es-AR"/>
         </w:rPr>
       </w:pPr>
-      <w:bookmarkStart w:id="3" w:name="_Toc324065711"/>
+      <w:bookmarkStart w:id="3" w:name="_Toc324095349"/>
       <w:r>
         <w:rPr>
           <w:sz w:val="22"/>
@@ -2077,9 +2154,8 @@
           <w:color w:val="000000" w:themeColor="text1"/>
           <w:lang w:val="es-AR"/>
         </w:rPr>
-        <w:t>El trabajo práctico tiene como principales usuarios aquellos bateadores y equipos, que no puedan contar con un experto (</w:t>
-      </w:r>
-      <w:proofErr w:type="spellStart"/>
+        <w:t xml:space="preserve">El trabajo práctico tiene como principales usuarios aquellos bateadores y equipos, que no puedan contar con un experto (coaching de bateo); </w:t>
+      </w:r>
       <w:r>
         <w:rPr>
           <w:rStyle w:val="apple-converted-space"/>
@@ -2087,9 +2163,8 @@
           <w:color w:val="000000" w:themeColor="text1"/>
           <w:lang w:val="es-AR"/>
         </w:rPr>
-        <w:t>coaching</w:t>
-      </w:r>
-      <w:proofErr w:type="spellEnd"/>
+        <w:t>qui</w:t>
+      </w:r>
       <w:r>
         <w:rPr>
           <w:rStyle w:val="apple-converted-space"/>
@@ -2097,7 +2172,7 @@
           <w:color w:val="000000" w:themeColor="text1"/>
           <w:lang w:val="es-AR"/>
         </w:rPr>
-        <w:t xml:space="preserve"> de bateo); </w:t>
+        <w:t>e</w:t>
       </w:r>
       <w:r>
         <w:rPr>
@@ -2106,7 +2181,7 @@
           <w:color w:val="000000" w:themeColor="text1"/>
           <w:lang w:val="es-AR"/>
         </w:rPr>
-        <w:t>qui</w:t>
+        <w:t xml:space="preserve">n </w:t>
       </w:r>
       <w:r>
         <w:rPr>
@@ -2115,25 +2190,23 @@
           <w:color w:val="000000" w:themeColor="text1"/>
           <w:lang w:val="es-AR"/>
         </w:rPr>
-        <w:t>e</w:t>
-      </w:r>
-      <w:r>
-        <w:rPr>
-          <w:rStyle w:val="apple-converted-space"/>
+        <w:t xml:space="preserve">es el encargado de explicar los lanzamientos próximos a enfrentar. No es un sistema de estadísticas,  </w:t>
+      </w:r>
+      <w:r>
+        <w:rPr>
           <w:rFonts w:asciiTheme="minorHAnsi" w:hAnsiTheme="minorHAnsi" w:cstheme="minorHAnsi"/>
           <w:color w:val="000000" w:themeColor="text1"/>
           <w:lang w:val="es-AR"/>
         </w:rPr>
-        <w:t xml:space="preserve">n </w:t>
-      </w:r>
-      <w:r>
-        <w:rPr>
-          <w:rStyle w:val="apple-converted-space"/>
+        <w:t xml:space="preserve">sino una herramienta  que permite que con la simple observación de los movimientos de un pitcher  definir, en principio, un perfil de los lanzamientos. </w:t>
+      </w:r>
+      <w:r>
+        <w:rPr>
           <w:rFonts w:asciiTheme="minorHAnsi" w:hAnsiTheme="minorHAnsi" w:cstheme="minorHAnsi"/>
           <w:color w:val="000000" w:themeColor="text1"/>
           <w:lang w:val="es-AR"/>
         </w:rPr>
-        <w:t xml:space="preserve">es el encargado de explicar los lanzamientos próximos a enfrentar. No es un sistema de estadísticas,  </w:t>
+        <w:t>La lectura de</w:t>
       </w:r>
       <w:r>
         <w:rPr>
@@ -2141,7 +2214,7 @@
           <w:color w:val="000000" w:themeColor="text1"/>
           <w:lang w:val="es-AR"/>
         </w:rPr>
-        <w:t xml:space="preserve">sino una herramienta  que permite que con la simple observación de los movimientos de un pitcher  definir, en principio, un perfil de los lanzamientos. </w:t>
+        <w:t xml:space="preserve"> los lanz</w:t>
       </w:r>
       <w:r>
         <w:rPr>
@@ -2149,7 +2222,7 @@
           <w:color w:val="000000" w:themeColor="text1"/>
           <w:lang w:val="es-AR"/>
         </w:rPr>
-        <w:t>La lectura de</w:t>
+        <w:t>amientos de un pitcher es una</w:t>
       </w:r>
       <w:r>
         <w:rPr>
@@ -2157,7 +2230,7 @@
           <w:color w:val="000000" w:themeColor="text1"/>
           <w:lang w:val="es-AR"/>
         </w:rPr>
-        <w:t xml:space="preserve"> los lanz</w:t>
+        <w:t xml:space="preserve"> tarea complicada y fundamental</w:t>
       </w:r>
       <w:r>
         <w:rPr>
@@ -2165,7 +2238,7 @@
           <w:color w:val="000000" w:themeColor="text1"/>
           <w:lang w:val="es-AR"/>
         </w:rPr>
-        <w:t>amientos de un pitcher es una</w:t>
+        <w:t xml:space="preserve"> para el triunfo de un equipo</w:t>
       </w:r>
       <w:r>
         <w:rPr>
@@ -2173,7 +2246,7 @@
           <w:color w:val="000000" w:themeColor="text1"/>
           <w:lang w:val="es-AR"/>
         </w:rPr>
-        <w:t xml:space="preserve"> tarea complicada y fundamental</w:t>
+        <w:t>, que no puede ser aprendida sin la ayuda del conocimiento de un experto</w:t>
       </w:r>
       <w:r>
         <w:rPr>
@@ -2181,22 +2254,6 @@
           <w:color w:val="000000" w:themeColor="text1"/>
           <w:lang w:val="es-AR"/>
         </w:rPr>
-        <w:t xml:space="preserve"> para el triunfo de un equipo</w:t>
-      </w:r>
-      <w:r>
-        <w:rPr>
-          <w:rFonts w:asciiTheme="minorHAnsi" w:hAnsiTheme="minorHAnsi" w:cstheme="minorHAnsi"/>
-          <w:color w:val="000000" w:themeColor="text1"/>
-          <w:lang w:val="es-AR"/>
-        </w:rPr>
-        <w:t>, que no puede ser aprendida sin la ayuda del conocimiento de un experto</w:t>
-      </w:r>
-      <w:r>
-        <w:rPr>
-          <w:rFonts w:asciiTheme="minorHAnsi" w:hAnsiTheme="minorHAnsi" w:cstheme="minorHAnsi"/>
-          <w:color w:val="000000" w:themeColor="text1"/>
-          <w:lang w:val="es-AR"/>
-        </w:rPr>
         <w:t>.</w:t>
       </w:r>
     </w:p>
@@ -2209,7 +2266,7 @@
           <w:lang w:val="es-AR"/>
         </w:rPr>
       </w:pPr>
-      <w:bookmarkStart w:id="4" w:name="_Toc324065712"/>
+      <w:bookmarkStart w:id="4" w:name="_Toc324095350"/>
       <w:r>
         <w:rPr>
           <w:sz w:val="22"/>
@@ -2268,16 +2325,8 @@
         <w:rPr>
           <w:lang w:val="es-AR"/>
         </w:rPr>
-        <w:t xml:space="preserve">, en el deporte softbol </w:t>
-      </w:r>
-      <w:proofErr w:type="spellStart"/>
-      <w:r>
-        <w:rPr>
-          <w:lang w:val="es-AR"/>
-        </w:rPr>
-        <w:t>fastpitch</w:t>
-      </w:r>
-      <w:proofErr w:type="spellEnd"/>
+        <w:t>, en el deporte softbol fastpitch</w:t>
+      </w:r>
       <w:r>
         <w:rPr>
           <w:lang w:val="es-AR"/>
@@ -2401,7 +2450,7 @@
           <w:lang w:val="es-AR"/>
         </w:rPr>
       </w:pPr>
-      <w:bookmarkStart w:id="5" w:name="_Toc324065713"/>
+      <w:bookmarkStart w:id="5" w:name="_Toc324095351"/>
       <w:r>
         <w:rPr>
           <w:sz w:val="22"/>
@@ -2692,7 +2741,7 @@
           <w:lang w:val="es-AR"/>
         </w:rPr>
       </w:pPr>
-      <w:bookmarkStart w:id="6" w:name="_Toc324065714"/>
+      <w:bookmarkStart w:id="6" w:name="_Toc324095352"/>
       <w:r>
         <w:rPr>
           <w:bCs w:val="0"/>
@@ -2778,16 +2827,8 @@
         <w:rPr>
           <w:lang w:val="es-AR"/>
         </w:rPr>
-        <w:t xml:space="preserve"> de </w:t>
-      </w:r>
-      <w:proofErr w:type="spellStart"/>
-      <w:r>
-        <w:rPr>
-          <w:lang w:val="es-AR"/>
-        </w:rPr>
-        <w:t>Sóftbol</w:t>
-      </w:r>
-      <w:proofErr w:type="spellEnd"/>
+        <w:t xml:space="preserve"> de Sóftbol</w:t>
+      </w:r>
       <w:r>
         <w:rPr>
           <w:lang w:val="es-AR"/>
@@ -2842,27 +2883,7 @@
           <w:color w:val="000000" w:themeColor="text1"/>
           <w:lang w:val="es-AR"/>
         </w:rPr>
-        <w:t xml:space="preserve">n un </w:t>
-      </w:r>
-      <w:proofErr w:type="spellStart"/>
-      <w:r>
-        <w:rPr>
-          <w:rStyle w:val="apple-converted-space"/>
-          <w:rFonts w:asciiTheme="minorHAnsi" w:hAnsiTheme="minorHAnsi" w:cstheme="minorHAnsi"/>
-          <w:color w:val="000000" w:themeColor="text1"/>
-          <w:lang w:val="es-AR"/>
-        </w:rPr>
-        <w:t>coaching</w:t>
-      </w:r>
-      <w:proofErr w:type="spellEnd"/>
-      <w:r>
-        <w:rPr>
-          <w:rStyle w:val="apple-converted-space"/>
-          <w:rFonts w:asciiTheme="minorHAnsi" w:hAnsiTheme="minorHAnsi" w:cstheme="minorHAnsi"/>
-          <w:color w:val="000000" w:themeColor="text1"/>
-          <w:lang w:val="es-AR"/>
-        </w:rPr>
-        <w:t xml:space="preserve"> de bateo.</w:t>
+        <w:t>n un coaching de bateo.</w:t>
       </w:r>
     </w:p>
     <w:p>
@@ -2911,7 +2932,7 @@
           <w:lang w:val="es-AR"/>
         </w:rPr>
       </w:pPr>
-      <w:bookmarkStart w:id="7" w:name="_Toc324065715"/>
+      <w:bookmarkStart w:id="7" w:name="_Toc324095353"/>
       <w:r>
         <w:rPr>
           <w:lang w:val="es-AR"/>
@@ -2956,7 +2977,6 @@
         </w:rPr>
         <w:t xml:space="preserve">método de inferencia </w:t>
       </w:r>
-      <w:proofErr w:type="spellStart"/>
       <w:r>
         <w:rPr>
           <w:rFonts w:eastAsia="Arial"/>
@@ -2973,29 +2993,8 @@
           <w:color w:val="000000"/>
           <w:lang w:val="es-AR"/>
         </w:rPr>
-        <w:t>ward</w:t>
-      </w:r>
-      <w:proofErr w:type="spellEnd"/>
-      <w:r>
-        <w:rPr>
-          <w:rFonts w:eastAsia="Arial"/>
-          <w:b/>
-          <w:color w:val="000000"/>
-          <w:lang w:val="es-AR"/>
-        </w:rPr>
-        <w:t xml:space="preserve"> </w:t>
-      </w:r>
-      <w:proofErr w:type="spellStart"/>
-      <w:r>
-        <w:rPr>
-          <w:rFonts w:eastAsia="Arial"/>
-          <w:b/>
-          <w:color w:val="000000"/>
-          <w:lang w:val="es-AR"/>
-        </w:rPr>
-        <w:t>Chaining</w:t>
-      </w:r>
-      <w:proofErr w:type="spellEnd"/>
+        <w:t>ward Chaining</w:t>
+      </w:r>
       <w:r>
         <w:rPr>
           <w:rFonts w:eastAsia="Arial"/>
@@ -3034,18 +3033,46 @@
     </w:p>
     <w:p>
       <w:pPr>
+        <w:spacing w:after="0" w:line="240" w:lineRule="auto"/>
+        <w:rPr>
+          <w:rFonts w:asciiTheme="minorHAnsi" w:hAnsiTheme="minorHAnsi" w:cstheme="minorHAnsi"/>
+          <w:b/>
+          <w:bCs/>
+          <w:sz w:val="32"/>
+          <w:szCs w:val="32"/>
+          <w:u w:val="single"/>
+          <w:lang w:val="es-AR"/>
+        </w:rPr>
+      </w:pPr>
+      <w:r>
+        <w:rPr>
+          <w:rFonts w:asciiTheme="minorHAnsi" w:hAnsiTheme="minorHAnsi" w:cstheme="minorHAnsi"/>
+          <w:sz w:val="32"/>
+          <w:szCs w:val="32"/>
+          <w:lang w:val="es-AR"/>
+        </w:rPr>
+        <w:br w:type="page"/>
+      </w:r>
+    </w:p>
+    <w:p>
+      <w:pPr>
         <w:pStyle w:val="Ttulo1"/>
         <w:rPr>
-          <w:rFonts w:eastAsia="Arial"/>
-          <w:lang w:val="es-AR"/>
-        </w:rPr>
-      </w:pPr>
-      <w:bookmarkStart w:id="8" w:name="_Toc324065716"/>
-      <w:r>
-        <w:rPr>
-          <w:rFonts w:eastAsia="Arial"/>
-          <w:lang w:val="es-AR"/>
-        </w:rPr>
+          <w:rFonts w:asciiTheme="minorHAnsi" w:hAnsiTheme="minorHAnsi" w:cstheme="minorHAnsi"/>
+          <w:sz w:val="32"/>
+          <w:szCs w:val="32"/>
+          <w:lang w:val="es-AR"/>
+        </w:rPr>
+      </w:pPr>
+      <w:bookmarkStart w:id="8" w:name="_Toc324095354"/>
+      <w:r>
+        <w:rPr>
+          <w:rFonts w:asciiTheme="minorHAnsi" w:hAnsiTheme="minorHAnsi" w:cstheme="minorHAnsi"/>
+          <w:sz w:val="32"/>
+          <w:szCs w:val="32"/>
+          <w:lang w:val="es-AR"/>
+        </w:rPr>
+        <w:lastRenderedPageBreak/>
         <w:t>CONCEPTUALIZACIÓN</w:t>
       </w:r>
       <w:bookmarkEnd w:id="8"/>
@@ -3064,7 +3091,7 @@
           <w:lang w:val="es-AR"/>
         </w:rPr>
       </w:pPr>
-      <w:bookmarkStart w:id="9" w:name="_Toc324065717"/>
+      <w:bookmarkStart w:id="9" w:name="_Toc324095355"/>
       <w:r>
         <w:rPr>
           <w:lang w:val="es-AR"/>
@@ -4012,7 +4039,7 @@
           <w:lang w:val="es-AR"/>
         </w:rPr>
       </w:pPr>
-      <w:bookmarkStart w:id="10" w:name="_Toc324065718"/>
+      <w:bookmarkStart w:id="10" w:name="_Toc324095356"/>
       <w:r>
         <w:rPr>
           <w:lang w:val="es-AR"/>
@@ -5847,24 +5874,32 @@
         <w:tc>
           <w:tcPr>
             <w:tcW w:w="1840" w:type="dxa"/>
-            <w:vMerge/>
-            <w:tcBorders>
-              <w:top w:val="nil"/>
+            <w:vMerge w:val="restart"/>
+            <w:tcBorders>
+              <w:top w:val="single" w:sz="4" w:space="0" w:color="auto"/>
               <w:left w:val="single" w:sz="8" w:space="0" w:color="auto"/>
-              <w:bottom w:val="nil"/>
+              <w:bottom w:val="single" w:sz="8" w:space="0" w:color="000000"/>
               <w:right w:val="single" w:sz="4" w:space="0" w:color="auto"/>
             </w:tcBorders>
-            <w:vAlign w:val="center"/>
-            <w:hideMark/>
-          </w:tcPr>
-          <w:p>
-            <w:pPr>
-              <w:spacing w:after="0" w:line="240" w:lineRule="auto"/>
-              <w:rPr>
-                <w:color w:val="000000"/>
-                <w:lang w:val="es-AR" w:eastAsia="es-AR"/>
-              </w:rPr>
-            </w:pPr>
+            <w:shd w:val="clear" w:color="auto" w:fill="auto"/>
+            <w:noWrap/>
+            <w:hideMark/>
+          </w:tcPr>
+          <w:p>
+            <w:pPr>
+              <w:spacing w:after="0" w:line="240" w:lineRule="auto"/>
+              <w:rPr>
+                <w:color w:val="000000"/>
+                <w:lang w:val="es-AR" w:eastAsia="es-AR"/>
+              </w:rPr>
+            </w:pPr>
+            <w:r>
+              <w:rPr>
+                <w:color w:val="000000"/>
+                <w:lang w:val="es-AR" w:eastAsia="es-AR"/>
+              </w:rPr>
+              <w:t>lanzamiento</w:t>
+            </w:r>
           </w:p>
         </w:tc>
         <w:tc>
@@ -5874,27 +5909,26 @@
             <w:tcBorders>
               <w:top w:val="nil"/>
               <w:left w:val="single" w:sz="4" w:space="0" w:color="auto"/>
-              <w:bottom w:val="single" w:sz="4" w:space="0" w:color="auto"/>
+              <w:bottom w:val="single" w:sz="8" w:space="0" w:color="000000"/>
               <w:right w:val="single" w:sz="4" w:space="0" w:color="auto"/>
             </w:tcBorders>
             <w:shd w:val="clear" w:color="auto" w:fill="auto"/>
-            <w:noWrap/>
-            <w:hideMark/>
-          </w:tcPr>
-          <w:p>
-            <w:pPr>
-              <w:spacing w:after="0" w:line="240" w:lineRule="auto"/>
-              <w:rPr>
-                <w:color w:val="000000"/>
-                <w:lang w:val="es-AR" w:eastAsia="es-AR"/>
-              </w:rPr>
-            </w:pPr>
-            <w:r>
-              <w:rPr>
-                <w:color w:val="000000"/>
-                <w:lang w:val="es-AR" w:eastAsia="es-AR"/>
-              </w:rPr>
-              <w:t>mano</w:t>
+            <w:hideMark/>
+          </w:tcPr>
+          <w:p>
+            <w:pPr>
+              <w:spacing w:after="0" w:line="240" w:lineRule="auto"/>
+              <w:rPr>
+                <w:color w:val="000000"/>
+                <w:lang w:val="es-AR" w:eastAsia="es-AR"/>
+              </w:rPr>
+            </w:pPr>
+            <w:r>
+              <w:rPr>
+                <w:color w:val="000000"/>
+                <w:lang w:val="es-AR" w:eastAsia="es-AR"/>
+              </w:rPr>
+              <w:t>tipo lanzamiento</w:t>
             </w:r>
           </w:p>
         </w:tc>
@@ -5925,7 +5959,7 @@
                 <w:color w:val="000000"/>
                 <w:lang w:val="es-AR" w:eastAsia="es-AR"/>
               </w:rPr>
-              <w:t>izquierda</w:t>
+              <w:t>fastball</w:t>
             </w:r>
           </w:p>
         </w:tc>
@@ -5939,9 +5973,9 @@
             <w:tcW w:w="1840" w:type="dxa"/>
             <w:vMerge/>
             <w:tcBorders>
-              <w:top w:val="nil"/>
+              <w:top w:val="single" w:sz="4" w:space="0" w:color="auto"/>
               <w:left w:val="single" w:sz="8" w:space="0" w:color="auto"/>
-              <w:bottom w:val="nil"/>
+              <w:bottom w:val="single" w:sz="8" w:space="0" w:color="000000"/>
               <w:right w:val="single" w:sz="4" w:space="0" w:color="auto"/>
             </w:tcBorders>
             <w:vAlign w:val="center"/>
@@ -5964,7 +5998,7 @@
             <w:tcBorders>
               <w:top w:val="nil"/>
               <w:left w:val="single" w:sz="4" w:space="0" w:color="auto"/>
-              <w:bottom w:val="single" w:sz="4" w:space="0" w:color="auto"/>
+              <w:bottom w:val="single" w:sz="8" w:space="0" w:color="000000"/>
               <w:right w:val="single" w:sz="4" w:space="0" w:color="auto"/>
             </w:tcBorders>
             <w:vAlign w:val="center"/>
@@ -6007,7 +6041,7 @@
                 <w:color w:val="000000"/>
                 <w:lang w:val="es-AR" w:eastAsia="es-AR"/>
               </w:rPr>
-              <w:t>derecha</w:t>
+              <w:t>riseball</w:t>
             </w:r>
           </w:p>
         </w:tc>
@@ -6019,62 +6053,47 @@
         <w:tc>
           <w:tcPr>
             <w:tcW w:w="1840" w:type="dxa"/>
-            <w:vMerge w:val="restart"/>
+            <w:vMerge/>
             <w:tcBorders>
               <w:top w:val="single" w:sz="4" w:space="0" w:color="auto"/>
               <w:left w:val="single" w:sz="8" w:space="0" w:color="auto"/>
               <w:bottom w:val="single" w:sz="8" w:space="0" w:color="000000"/>
               <w:right w:val="single" w:sz="4" w:space="0" w:color="auto"/>
             </w:tcBorders>
-            <w:shd w:val="clear" w:color="auto" w:fill="auto"/>
-            <w:noWrap/>
-            <w:hideMark/>
-          </w:tcPr>
-          <w:p>
-            <w:pPr>
-              <w:spacing w:after="0" w:line="240" w:lineRule="auto"/>
-              <w:rPr>
-                <w:color w:val="000000"/>
-                <w:lang w:val="es-AR" w:eastAsia="es-AR"/>
-              </w:rPr>
-            </w:pPr>
-            <w:r>
-              <w:rPr>
-                <w:color w:val="000000"/>
-                <w:lang w:val="es-AR" w:eastAsia="es-AR"/>
-              </w:rPr>
-              <w:t>lanzamiento</w:t>
-            </w:r>
+            <w:vAlign w:val="center"/>
+            <w:hideMark/>
+          </w:tcPr>
+          <w:p>
+            <w:pPr>
+              <w:spacing w:after="0" w:line="240" w:lineRule="auto"/>
+              <w:rPr>
+                <w:color w:val="000000"/>
+                <w:lang w:val="es-AR" w:eastAsia="es-AR"/>
+              </w:rPr>
+            </w:pPr>
           </w:p>
         </w:tc>
         <w:tc>
           <w:tcPr>
             <w:tcW w:w="1840" w:type="dxa"/>
-            <w:vMerge w:val="restart"/>
+            <w:vMerge/>
             <w:tcBorders>
               <w:top w:val="nil"/>
               <w:left w:val="single" w:sz="4" w:space="0" w:color="auto"/>
               <w:bottom w:val="single" w:sz="8" w:space="0" w:color="000000"/>
               <w:right w:val="single" w:sz="4" w:space="0" w:color="auto"/>
             </w:tcBorders>
-            <w:shd w:val="clear" w:color="auto" w:fill="auto"/>
-            <w:hideMark/>
-          </w:tcPr>
-          <w:p>
-            <w:pPr>
-              <w:spacing w:after="0" w:line="240" w:lineRule="auto"/>
-              <w:rPr>
-                <w:color w:val="000000"/>
-                <w:lang w:val="es-AR" w:eastAsia="es-AR"/>
-              </w:rPr>
-            </w:pPr>
-            <w:r>
-              <w:rPr>
-                <w:color w:val="000000"/>
-                <w:lang w:val="es-AR" w:eastAsia="es-AR"/>
-              </w:rPr>
-              <w:t>tipo lanzamiento</w:t>
-            </w:r>
+            <w:vAlign w:val="center"/>
+            <w:hideMark/>
+          </w:tcPr>
+          <w:p>
+            <w:pPr>
+              <w:spacing w:after="0" w:line="240" w:lineRule="auto"/>
+              <w:rPr>
+                <w:color w:val="000000"/>
+                <w:lang w:val="es-AR" w:eastAsia="es-AR"/>
+              </w:rPr>
+            </w:pPr>
           </w:p>
         </w:tc>
         <w:tc>
@@ -6104,7 +6123,7 @@
                 <w:color w:val="000000"/>
                 <w:lang w:val="es-AR" w:eastAsia="es-AR"/>
               </w:rPr>
-              <w:t>fastball</w:t>
+              <w:t>dropball</w:t>
             </w:r>
           </w:p>
         </w:tc>
@@ -6186,7 +6205,7 @@
                 <w:color w:val="000000"/>
                 <w:lang w:val="es-AR" w:eastAsia="es-AR"/>
               </w:rPr>
-              <w:t>riseball</w:t>
+              <w:t>curveball</w:t>
             </w:r>
           </w:p>
         </w:tc>
@@ -6268,170 +6287,6 @@
                 <w:color w:val="000000"/>
                 <w:lang w:val="es-AR" w:eastAsia="es-AR"/>
               </w:rPr>
-              <w:t>dropball</w:t>
-            </w:r>
-          </w:p>
-        </w:tc>
-      </w:tr>
-      <w:tr>
-        <w:trPr>
-          <w:trHeight w:val="300"/>
-        </w:trPr>
-        <w:tc>
-          <w:tcPr>
-            <w:tcW w:w="1840" w:type="dxa"/>
-            <w:vMerge/>
-            <w:tcBorders>
-              <w:top w:val="single" w:sz="4" w:space="0" w:color="auto"/>
-              <w:left w:val="single" w:sz="8" w:space="0" w:color="auto"/>
-              <w:bottom w:val="single" w:sz="8" w:space="0" w:color="000000"/>
-              <w:right w:val="single" w:sz="4" w:space="0" w:color="auto"/>
-            </w:tcBorders>
-            <w:vAlign w:val="center"/>
-            <w:hideMark/>
-          </w:tcPr>
-          <w:p>
-            <w:pPr>
-              <w:spacing w:after="0" w:line="240" w:lineRule="auto"/>
-              <w:rPr>
-                <w:color w:val="000000"/>
-                <w:lang w:val="es-AR" w:eastAsia="es-AR"/>
-              </w:rPr>
-            </w:pPr>
-          </w:p>
-        </w:tc>
-        <w:tc>
-          <w:tcPr>
-            <w:tcW w:w="1840" w:type="dxa"/>
-            <w:vMerge/>
-            <w:tcBorders>
-              <w:top w:val="nil"/>
-              <w:left w:val="single" w:sz="4" w:space="0" w:color="auto"/>
-              <w:bottom w:val="single" w:sz="8" w:space="0" w:color="000000"/>
-              <w:right w:val="single" w:sz="4" w:space="0" w:color="auto"/>
-            </w:tcBorders>
-            <w:vAlign w:val="center"/>
-            <w:hideMark/>
-          </w:tcPr>
-          <w:p>
-            <w:pPr>
-              <w:spacing w:after="0" w:line="240" w:lineRule="auto"/>
-              <w:rPr>
-                <w:color w:val="000000"/>
-                <w:lang w:val="es-AR" w:eastAsia="es-AR"/>
-              </w:rPr>
-            </w:pPr>
-          </w:p>
-        </w:tc>
-        <w:tc>
-          <w:tcPr>
-            <w:tcW w:w="1720" w:type="dxa"/>
-            <w:tcBorders>
-              <w:top w:val="nil"/>
-              <w:left w:val="nil"/>
-              <w:bottom w:val="single" w:sz="4" w:space="0" w:color="auto"/>
-              <w:right w:val="single" w:sz="8" w:space="0" w:color="auto"/>
-            </w:tcBorders>
-            <w:shd w:val="clear" w:color="auto" w:fill="auto"/>
-            <w:noWrap/>
-            <w:vAlign w:val="bottom"/>
-            <w:hideMark/>
-          </w:tcPr>
-          <w:p>
-            <w:pPr>
-              <w:spacing w:after="0" w:line="240" w:lineRule="auto"/>
-              <w:rPr>
-                <w:color w:val="000000"/>
-                <w:lang w:val="es-AR" w:eastAsia="es-AR"/>
-              </w:rPr>
-            </w:pPr>
-            <w:r>
-              <w:rPr>
-                <w:color w:val="000000"/>
-                <w:lang w:val="es-AR" w:eastAsia="es-AR"/>
-              </w:rPr>
-              <w:t>curveball</w:t>
-            </w:r>
-          </w:p>
-        </w:tc>
-      </w:tr>
-      <w:tr>
-        <w:trPr>
-          <w:trHeight w:val="300"/>
-        </w:trPr>
-        <w:tc>
-          <w:tcPr>
-            <w:tcW w:w="1840" w:type="dxa"/>
-            <w:vMerge/>
-            <w:tcBorders>
-              <w:top w:val="single" w:sz="4" w:space="0" w:color="auto"/>
-              <w:left w:val="single" w:sz="8" w:space="0" w:color="auto"/>
-              <w:bottom w:val="single" w:sz="8" w:space="0" w:color="000000"/>
-              <w:right w:val="single" w:sz="4" w:space="0" w:color="auto"/>
-            </w:tcBorders>
-            <w:vAlign w:val="center"/>
-            <w:hideMark/>
-          </w:tcPr>
-          <w:p>
-            <w:pPr>
-              <w:spacing w:after="0" w:line="240" w:lineRule="auto"/>
-              <w:rPr>
-                <w:color w:val="000000"/>
-                <w:lang w:val="es-AR" w:eastAsia="es-AR"/>
-              </w:rPr>
-            </w:pPr>
-          </w:p>
-        </w:tc>
-        <w:tc>
-          <w:tcPr>
-            <w:tcW w:w="1840" w:type="dxa"/>
-            <w:vMerge/>
-            <w:tcBorders>
-              <w:top w:val="nil"/>
-              <w:left w:val="single" w:sz="4" w:space="0" w:color="auto"/>
-              <w:bottom w:val="single" w:sz="8" w:space="0" w:color="000000"/>
-              <w:right w:val="single" w:sz="4" w:space="0" w:color="auto"/>
-            </w:tcBorders>
-            <w:vAlign w:val="center"/>
-            <w:hideMark/>
-          </w:tcPr>
-          <w:p>
-            <w:pPr>
-              <w:spacing w:after="0" w:line="240" w:lineRule="auto"/>
-              <w:rPr>
-                <w:color w:val="000000"/>
-                <w:lang w:val="es-AR" w:eastAsia="es-AR"/>
-              </w:rPr>
-            </w:pPr>
-          </w:p>
-        </w:tc>
-        <w:tc>
-          <w:tcPr>
-            <w:tcW w:w="1720" w:type="dxa"/>
-            <w:tcBorders>
-              <w:top w:val="nil"/>
-              <w:left w:val="nil"/>
-              <w:bottom w:val="single" w:sz="4" w:space="0" w:color="auto"/>
-              <w:right w:val="single" w:sz="8" w:space="0" w:color="auto"/>
-            </w:tcBorders>
-            <w:shd w:val="clear" w:color="auto" w:fill="auto"/>
-            <w:noWrap/>
-            <w:vAlign w:val="bottom"/>
-            <w:hideMark/>
-          </w:tcPr>
-          <w:p>
-            <w:pPr>
-              <w:spacing w:after="0" w:line="240" w:lineRule="auto"/>
-              <w:rPr>
-                <w:color w:val="000000"/>
-                <w:lang w:val="es-AR" w:eastAsia="es-AR"/>
-              </w:rPr>
-            </w:pPr>
-            <w:r>
-              <w:rPr>
-                <w:color w:val="000000"/>
-                <w:lang w:val="es-AR" w:eastAsia="es-AR"/>
-              </w:rPr>
               <w:t>changeup</w:t>
             </w:r>
           </w:p>
@@ -6553,7 +6408,7 @@
           <w:lang w:val="es-AR"/>
         </w:rPr>
       </w:pPr>
-      <w:bookmarkStart w:id="11" w:name="_Toc324065719"/>
+      <w:bookmarkStart w:id="11" w:name="_Toc324095357"/>
       <w:r>
         <w:rPr>
           <w:lang w:val="es-AR"/>
@@ -8658,232 +8513,6 @@
       </w:tr>
       <w:tr>
         <w:trPr>
-          <w:trHeight w:val="570"/>
-        </w:trPr>
-        <w:tc>
-          <w:tcPr>
-            <w:tcW w:w="1341" w:type="dxa"/>
-            <w:tcBorders>
-              <w:top w:val="nil"/>
-              <w:left w:val="single" w:sz="8" w:space="0" w:color="auto"/>
-              <w:bottom w:val="single" w:sz="4" w:space="0" w:color="auto"/>
-              <w:right w:val="single" w:sz="4" w:space="0" w:color="auto"/>
-            </w:tcBorders>
-            <w:shd w:val="clear" w:color="auto" w:fill="auto"/>
-            <w:noWrap/>
-            <w:vAlign w:val="center"/>
-            <w:hideMark/>
-          </w:tcPr>
-          <w:p>
-            <w:pPr>
-              <w:spacing w:after="0" w:line="240" w:lineRule="auto"/>
-              <w:jc w:val="center"/>
-              <w:rPr>
-                <w:b/>
-                <w:bCs/>
-                <w:color w:val="000000"/>
-                <w:lang w:val="es-AR" w:eastAsia="es-AR"/>
-              </w:rPr>
-            </w:pPr>
-            <w:r>
-              <w:rPr>
-                <w:b/>
-                <w:bCs/>
-                <w:color w:val="000000"/>
-                <w:lang w:val="es-AR" w:eastAsia="es-AR"/>
-              </w:rPr>
-              <w:t>mano</w:t>
-            </w:r>
-          </w:p>
-        </w:tc>
-        <w:tc>
-          <w:tcPr>
-            <w:tcW w:w="1245" w:type="dxa"/>
-            <w:tcBorders>
-              <w:top w:val="nil"/>
-              <w:left w:val="nil"/>
-              <w:bottom w:val="single" w:sz="4" w:space="0" w:color="auto"/>
-              <w:right w:val="single" w:sz="4" w:space="0" w:color="auto"/>
-            </w:tcBorders>
-            <w:shd w:val="clear" w:color="auto" w:fill="auto"/>
-            <w:noWrap/>
-            <w:vAlign w:val="center"/>
-            <w:hideMark/>
-          </w:tcPr>
-          <w:p>
-            <w:pPr>
-              <w:spacing w:after="0" w:line="240" w:lineRule="auto"/>
-              <w:rPr>
-                <w:color w:val="000000"/>
-                <w:lang w:val="es-AR" w:eastAsia="es-AR"/>
-              </w:rPr>
-            </w:pPr>
-            <w:r>
-              <w:rPr>
-                <w:color w:val="000000"/>
-                <w:lang w:val="es-AR" w:eastAsia="es-AR"/>
-              </w:rPr>
-              <w:t>lanzador</w:t>
-            </w:r>
-          </w:p>
-        </w:tc>
-        <w:tc>
-          <w:tcPr>
-            <w:tcW w:w="1965" w:type="dxa"/>
-            <w:tcBorders>
-              <w:top w:val="nil"/>
-              <w:left w:val="nil"/>
-              <w:bottom w:val="single" w:sz="4" w:space="0" w:color="auto"/>
-              <w:right w:val="single" w:sz="4" w:space="0" w:color="auto"/>
-            </w:tcBorders>
-            <w:shd w:val="clear" w:color="auto" w:fill="auto"/>
-            <w:vAlign w:val="center"/>
-            <w:hideMark/>
-          </w:tcPr>
-          <w:p>
-            <w:pPr>
-              <w:spacing w:after="0" w:line="240" w:lineRule="auto"/>
-              <w:rPr>
-                <w:color w:val="000000"/>
-                <w:lang w:val="es-AR" w:eastAsia="es-AR"/>
-              </w:rPr>
-            </w:pPr>
-            <w:r>
-              <w:rPr>
-                <w:color w:val="000000"/>
-                <w:lang w:val="es-AR" w:eastAsia="es-AR"/>
-              </w:rPr>
-              <w:t>mano con la cual se realizan los lanzamientos</w:t>
-            </w:r>
-          </w:p>
-        </w:tc>
-        <w:tc>
-          <w:tcPr>
-            <w:tcW w:w="2127" w:type="dxa"/>
-            <w:tcBorders>
-              <w:top w:val="nil"/>
-              <w:left w:val="nil"/>
-              <w:bottom w:val="single" w:sz="4" w:space="0" w:color="auto"/>
-              <w:right w:val="single" w:sz="4" w:space="0" w:color="auto"/>
-            </w:tcBorders>
-            <w:shd w:val="clear" w:color="auto" w:fill="auto"/>
-            <w:vAlign w:val="center"/>
-            <w:hideMark/>
-          </w:tcPr>
-          <w:p>
-            <w:pPr>
-              <w:spacing w:after="0" w:line="240" w:lineRule="auto"/>
-              <w:rPr>
-                <w:color w:val="000000"/>
-                <w:lang w:val="es-AR" w:eastAsia="es-AR"/>
-              </w:rPr>
-            </w:pPr>
-            <w:r>
-              <w:rPr>
-                <w:color w:val="000000"/>
-                <w:lang w:val="es-AR" w:eastAsia="es-AR"/>
-              </w:rPr>
-              <w:t>izquierda, derecha</w:t>
-            </w:r>
-          </w:p>
-        </w:tc>
-        <w:tc>
-          <w:tcPr>
-            <w:tcW w:w="850" w:type="dxa"/>
-            <w:tcBorders>
-              <w:top w:val="nil"/>
-              <w:left w:val="nil"/>
-              <w:bottom w:val="single" w:sz="4" w:space="0" w:color="auto"/>
-              <w:right w:val="single" w:sz="4" w:space="0" w:color="auto"/>
-            </w:tcBorders>
-            <w:shd w:val="clear" w:color="auto" w:fill="auto"/>
-            <w:noWrap/>
-            <w:vAlign w:val="center"/>
-            <w:hideMark/>
-          </w:tcPr>
-          <w:p>
-            <w:pPr>
-              <w:spacing w:after="0" w:line="240" w:lineRule="auto"/>
-              <w:jc w:val="center"/>
-              <w:rPr>
-                <w:color w:val="000000"/>
-                <w:lang w:val="es-AR" w:eastAsia="es-AR"/>
-              </w:rPr>
-            </w:pPr>
-            <w:r>
-              <w:rPr>
-                <w:color w:val="000000"/>
-                <w:lang w:val="es-AR" w:eastAsia="es-AR"/>
-              </w:rPr>
-              <w:t> </w:t>
-            </w:r>
-          </w:p>
-        </w:tc>
-        <w:tc>
-          <w:tcPr>
-            <w:tcW w:w="993" w:type="dxa"/>
-            <w:tcBorders>
-              <w:top w:val="nil"/>
-              <w:left w:val="nil"/>
-              <w:bottom w:val="single" w:sz="4" w:space="0" w:color="auto"/>
-              <w:right w:val="single" w:sz="4" w:space="0" w:color="auto"/>
-            </w:tcBorders>
-            <w:shd w:val="clear" w:color="auto" w:fill="auto"/>
-            <w:noWrap/>
-            <w:vAlign w:val="center"/>
-            <w:hideMark/>
-          </w:tcPr>
-          <w:p>
-            <w:pPr>
-              <w:spacing w:after="0" w:line="240" w:lineRule="auto"/>
-              <w:jc w:val="center"/>
-              <w:rPr>
-                <w:color w:val="000000"/>
-                <w:lang w:val="es-AR" w:eastAsia="es-AR"/>
-              </w:rPr>
-            </w:pPr>
-            <w:r>
-              <w:rPr>
-                <w:color w:val="000000"/>
-                <w:lang w:val="es-AR" w:eastAsia="es-AR"/>
-              </w:rPr>
-              <w:t> </w:t>
-            </w:r>
-          </w:p>
-        </w:tc>
-        <w:tc>
-          <w:tcPr>
-            <w:tcW w:w="1304" w:type="dxa"/>
-            <w:tcBorders>
-              <w:top w:val="nil"/>
-              <w:left w:val="nil"/>
-              <w:bottom w:val="single" w:sz="4" w:space="0" w:color="auto"/>
-              <w:right w:val="single" w:sz="8" w:space="0" w:color="auto"/>
-            </w:tcBorders>
-            <w:shd w:val="clear" w:color="auto" w:fill="auto"/>
-            <w:vAlign w:val="center"/>
-            <w:hideMark/>
-          </w:tcPr>
-          <w:p>
-            <w:pPr>
-              <w:spacing w:after="0" w:line="240" w:lineRule="auto"/>
-              <w:rPr>
-                <w:color w:val="000000"/>
-                <w:lang w:val="es-AR" w:eastAsia="es-AR"/>
-              </w:rPr>
-            </w:pPr>
-            <w:r>
-              <w:rPr>
-                <w:color w:val="000000"/>
-                <w:lang w:val="es-AR" w:eastAsia="es-AR"/>
-              </w:rPr>
-              <w:t> </w:t>
-            </w:r>
-          </w:p>
-        </w:tc>
-      </w:tr>
-      <w:tr>
-        <w:trPr>
           <w:trHeight w:val="915"/>
         </w:trPr>
         <w:tc>
@@ -9119,11 +8748,20 @@
       <w:pPr>
         <w:spacing w:after="0" w:line="240" w:lineRule="auto"/>
         <w:rPr>
-          <w:lang w:val="es-AR"/>
-        </w:rPr>
-      </w:pPr>
-      <w:r>
-        <w:rPr>
+          <w:rFonts w:asciiTheme="minorHAnsi" w:hAnsiTheme="minorHAnsi" w:cstheme="minorHAnsi"/>
+          <w:b/>
+          <w:bCs/>
+          <w:sz w:val="32"/>
+          <w:szCs w:val="32"/>
+          <w:u w:val="single"/>
+          <w:lang w:val="es-AR"/>
+        </w:rPr>
+      </w:pPr>
+      <w:r>
+        <w:rPr>
+          <w:rFonts w:asciiTheme="minorHAnsi" w:hAnsiTheme="minorHAnsi" w:cstheme="minorHAnsi"/>
+          <w:sz w:val="32"/>
+          <w:szCs w:val="32"/>
           <w:lang w:val="es-AR"/>
         </w:rPr>
         <w:br w:type="page"/>
@@ -9133,10 +8771,803 @@
       <w:pPr>
         <w:pStyle w:val="Ttulo1"/>
         <w:rPr>
-          <w:lang w:val="es-AR"/>
-        </w:rPr>
-      </w:pPr>
-      <w:bookmarkStart w:id="12" w:name="_Toc324065720"/>
+          <w:rFonts w:asciiTheme="minorHAnsi" w:hAnsiTheme="minorHAnsi" w:cstheme="minorHAnsi"/>
+          <w:sz w:val="32"/>
+          <w:szCs w:val="32"/>
+          <w:lang w:val="es-AR"/>
+        </w:rPr>
+      </w:pPr>
+      <w:bookmarkStart w:id="12" w:name="_Toc324095358"/>
+      <w:r>
+        <w:rPr>
+          <w:rFonts w:asciiTheme="minorHAnsi" w:hAnsiTheme="minorHAnsi" w:cstheme="minorHAnsi"/>
+          <w:sz w:val="32"/>
+          <w:szCs w:val="32"/>
+          <w:lang w:val="es-AR"/>
+        </w:rPr>
+        <w:lastRenderedPageBreak/>
+        <w:t>EMPARRILLADO</w:t>
+      </w:r>
+      <w:bookmarkEnd w:id="12"/>
+    </w:p>
+    <w:p>
+      <w:pPr>
+        <w:rPr>
+          <w:lang w:val="es-AR"/>
+        </w:rPr>
+      </w:pPr>
+      <w:bookmarkStart w:id="13" w:name="_Toc324095359"/>
+    </w:p>
+    <w:p>
+      <w:pPr>
+        <w:rPr>
+          <w:b/>
+          <w:lang w:val="es-AR"/>
+        </w:rPr>
+      </w:pPr>
+      <w:r>
+        <w:rPr>
+          <w:b/>
+          <w:lang w:val="es-AR"/>
+        </w:rPr>
+        <w:t>Lista de elementos seleccionados:</w:t>
+      </w:r>
+      <w:bookmarkEnd w:id="13"/>
+    </w:p>
+    <w:p>
+      <w:pPr>
+        <w:pStyle w:val="Prrafodelista"/>
+        <w:numPr>
+          <w:ilvl w:val="0"/>
+          <w:numId w:val="7"/>
+        </w:numPr>
+        <w:rPr>
+          <w:rFonts w:asciiTheme="minorHAnsi" w:hAnsiTheme="minorHAnsi" w:cstheme="minorHAnsi"/>
+          <w:color w:val="000000" w:themeColor="text1"/>
+          <w:sz w:val="20"/>
+          <w:szCs w:val="20"/>
+          <w:lang w:val="es-AR"/>
+        </w:rPr>
+      </w:pPr>
+      <w:r>
+        <w:rPr>
+          <w:rFonts w:asciiTheme="minorHAnsi" w:hAnsiTheme="minorHAnsi" w:cstheme="minorHAnsi"/>
+          <w:b/>
+          <w:color w:val="000000" w:themeColor="text1"/>
+          <w:sz w:val="20"/>
+          <w:szCs w:val="20"/>
+          <w:shd w:val="clear" w:color="auto" w:fill="FFFFFF"/>
+        </w:rPr>
+        <w:t>E1:</w:t>
+      </w:r>
+      <w:r>
+        <w:rPr>
+          <w:rFonts w:asciiTheme="minorHAnsi" w:hAnsiTheme="minorHAnsi" w:cstheme="minorHAnsi"/>
+          <w:color w:val="000000" w:themeColor="text1"/>
+          <w:sz w:val="20"/>
+          <w:szCs w:val="20"/>
+          <w:shd w:val="clear" w:color="auto" w:fill="FFFFFF"/>
+        </w:rPr>
+        <w:t xml:space="preserve"> F</w:t>
+      </w:r>
+      <w:r>
+        <w:rPr>
+          <w:rFonts w:asciiTheme="minorHAnsi" w:hAnsiTheme="minorHAnsi" w:cstheme="minorHAnsi"/>
+          <w:color w:val="000000" w:themeColor="text1"/>
+          <w:sz w:val="20"/>
+          <w:szCs w:val="20"/>
+          <w:shd w:val="clear" w:color="auto" w:fill="FFFFFF"/>
+        </w:rPr>
+        <w:t>astball</w:t>
+      </w:r>
+    </w:p>
+    <w:p>
+      <w:pPr>
+        <w:pStyle w:val="Prrafodelista"/>
+        <w:numPr>
+          <w:ilvl w:val="0"/>
+          <w:numId w:val="7"/>
+        </w:numPr>
+        <w:rPr>
+          <w:rFonts w:asciiTheme="minorHAnsi" w:hAnsiTheme="minorHAnsi" w:cstheme="minorHAnsi"/>
+          <w:color w:val="000000" w:themeColor="text1"/>
+          <w:sz w:val="20"/>
+          <w:szCs w:val="20"/>
+          <w:lang w:val="es-AR"/>
+        </w:rPr>
+      </w:pPr>
+      <w:r>
+        <w:rPr>
+          <w:rFonts w:asciiTheme="minorHAnsi" w:hAnsiTheme="minorHAnsi" w:cstheme="minorHAnsi"/>
+          <w:b/>
+          <w:color w:val="000000" w:themeColor="text1"/>
+          <w:sz w:val="20"/>
+          <w:szCs w:val="20"/>
+          <w:shd w:val="clear" w:color="auto" w:fill="FFFFFF"/>
+        </w:rPr>
+        <w:t>E2</w:t>
+      </w:r>
+      <w:r>
+        <w:rPr>
+          <w:rFonts w:asciiTheme="minorHAnsi" w:hAnsiTheme="minorHAnsi" w:cstheme="minorHAnsi"/>
+          <w:b/>
+          <w:color w:val="000000" w:themeColor="text1"/>
+          <w:sz w:val="20"/>
+          <w:szCs w:val="20"/>
+          <w:shd w:val="clear" w:color="auto" w:fill="FFFFFF"/>
+        </w:rPr>
+        <w:t>:</w:t>
+      </w:r>
+      <w:r>
+        <w:rPr>
+          <w:rFonts w:asciiTheme="minorHAnsi" w:hAnsiTheme="minorHAnsi" w:cstheme="minorHAnsi"/>
+          <w:b/>
+          <w:color w:val="000000" w:themeColor="text1"/>
+          <w:sz w:val="20"/>
+          <w:szCs w:val="20"/>
+          <w:shd w:val="clear" w:color="auto" w:fill="FFFFFF"/>
+        </w:rPr>
+        <w:t xml:space="preserve"> </w:t>
+      </w:r>
+      <w:r>
+        <w:rPr>
+          <w:rFonts w:asciiTheme="minorHAnsi" w:hAnsiTheme="minorHAnsi" w:cstheme="minorHAnsi"/>
+          <w:color w:val="000000" w:themeColor="text1"/>
+          <w:sz w:val="20"/>
+          <w:szCs w:val="20"/>
+          <w:shd w:val="clear" w:color="auto" w:fill="FFFFFF"/>
+        </w:rPr>
+        <w:t>C</w:t>
+      </w:r>
+      <w:r>
+        <w:rPr>
+          <w:rFonts w:asciiTheme="minorHAnsi" w:hAnsiTheme="minorHAnsi" w:cstheme="minorHAnsi"/>
+          <w:color w:val="000000" w:themeColor="text1"/>
+          <w:sz w:val="20"/>
+          <w:szCs w:val="20"/>
+          <w:shd w:val="clear" w:color="auto" w:fill="FFFFFF"/>
+        </w:rPr>
+        <w:t>hangeup</w:t>
+      </w:r>
+    </w:p>
+    <w:p>
+      <w:pPr>
+        <w:pStyle w:val="Prrafodelista"/>
+        <w:numPr>
+          <w:ilvl w:val="0"/>
+          <w:numId w:val="7"/>
+        </w:numPr>
+        <w:rPr>
+          <w:rFonts w:asciiTheme="minorHAnsi" w:hAnsiTheme="minorHAnsi" w:cstheme="minorHAnsi"/>
+          <w:color w:val="000000" w:themeColor="text1"/>
+          <w:sz w:val="20"/>
+          <w:szCs w:val="20"/>
+          <w:lang w:val="es-AR"/>
+        </w:rPr>
+      </w:pPr>
+      <w:r>
+        <w:rPr>
+          <w:rFonts w:asciiTheme="minorHAnsi" w:hAnsiTheme="minorHAnsi" w:cstheme="minorHAnsi"/>
+          <w:b/>
+          <w:color w:val="000000" w:themeColor="text1"/>
+          <w:sz w:val="20"/>
+          <w:szCs w:val="20"/>
+          <w:shd w:val="clear" w:color="auto" w:fill="FFFFFF"/>
+        </w:rPr>
+        <w:t>E3</w:t>
+      </w:r>
+      <w:r>
+        <w:rPr>
+          <w:rFonts w:asciiTheme="minorHAnsi" w:hAnsiTheme="minorHAnsi" w:cstheme="minorHAnsi"/>
+          <w:b/>
+          <w:color w:val="000000" w:themeColor="text1"/>
+          <w:sz w:val="20"/>
+          <w:szCs w:val="20"/>
+          <w:shd w:val="clear" w:color="auto" w:fill="FFFFFF"/>
+        </w:rPr>
+        <w:t>:</w:t>
+      </w:r>
+      <w:r>
+        <w:rPr>
+          <w:rFonts w:asciiTheme="minorHAnsi" w:hAnsiTheme="minorHAnsi" w:cstheme="minorHAnsi"/>
+          <w:b/>
+          <w:color w:val="000000" w:themeColor="text1"/>
+          <w:sz w:val="20"/>
+          <w:szCs w:val="20"/>
+          <w:shd w:val="clear" w:color="auto" w:fill="FFFFFF"/>
+        </w:rPr>
+        <w:t xml:space="preserve"> </w:t>
+      </w:r>
+      <w:r>
+        <w:rPr>
+          <w:rFonts w:asciiTheme="minorHAnsi" w:hAnsiTheme="minorHAnsi" w:cstheme="minorHAnsi"/>
+          <w:color w:val="000000" w:themeColor="text1"/>
+          <w:sz w:val="20"/>
+          <w:szCs w:val="20"/>
+          <w:lang w:val="es-AR"/>
+        </w:rPr>
+        <w:t>C</w:t>
+      </w:r>
+      <w:r>
+        <w:rPr>
+          <w:rFonts w:asciiTheme="minorHAnsi" w:hAnsiTheme="minorHAnsi" w:cstheme="minorHAnsi"/>
+          <w:color w:val="000000" w:themeColor="text1"/>
+          <w:sz w:val="20"/>
+          <w:szCs w:val="20"/>
+          <w:lang w:val="es-AR"/>
+        </w:rPr>
+        <w:t>urveball</w:t>
+      </w:r>
+    </w:p>
+    <w:p>
+      <w:pPr>
+        <w:pStyle w:val="Prrafodelista"/>
+        <w:numPr>
+          <w:ilvl w:val="0"/>
+          <w:numId w:val="7"/>
+        </w:numPr>
+        <w:rPr>
+          <w:rFonts w:asciiTheme="minorHAnsi" w:hAnsiTheme="minorHAnsi" w:cstheme="minorHAnsi"/>
+          <w:color w:val="000000" w:themeColor="text1"/>
+          <w:sz w:val="20"/>
+          <w:szCs w:val="20"/>
+          <w:lang w:val="es-AR"/>
+        </w:rPr>
+      </w:pPr>
+      <w:r>
+        <w:rPr>
+          <w:rFonts w:asciiTheme="minorHAnsi" w:hAnsiTheme="minorHAnsi" w:cstheme="minorHAnsi"/>
+          <w:b/>
+          <w:color w:val="000000" w:themeColor="text1"/>
+          <w:sz w:val="20"/>
+          <w:szCs w:val="20"/>
+          <w:shd w:val="clear" w:color="auto" w:fill="FFFFFF"/>
+        </w:rPr>
+        <w:t>E4</w:t>
+      </w:r>
+      <w:r>
+        <w:rPr>
+          <w:rFonts w:asciiTheme="minorHAnsi" w:hAnsiTheme="minorHAnsi" w:cstheme="minorHAnsi"/>
+          <w:b/>
+          <w:color w:val="000000" w:themeColor="text1"/>
+          <w:sz w:val="20"/>
+          <w:szCs w:val="20"/>
+          <w:shd w:val="clear" w:color="auto" w:fill="FFFFFF"/>
+        </w:rPr>
+        <w:t>:</w:t>
+      </w:r>
+      <w:r>
+        <w:rPr>
+          <w:rFonts w:asciiTheme="minorHAnsi" w:hAnsiTheme="minorHAnsi" w:cstheme="minorHAnsi"/>
+          <w:b/>
+          <w:color w:val="000000" w:themeColor="text1"/>
+          <w:sz w:val="20"/>
+          <w:szCs w:val="20"/>
+          <w:shd w:val="clear" w:color="auto" w:fill="FFFFFF"/>
+        </w:rPr>
+        <w:t xml:space="preserve"> </w:t>
+      </w:r>
+      <w:r>
+        <w:rPr>
+          <w:rFonts w:asciiTheme="minorHAnsi" w:hAnsiTheme="minorHAnsi" w:cstheme="minorHAnsi"/>
+          <w:color w:val="000000" w:themeColor="text1"/>
+          <w:sz w:val="20"/>
+          <w:szCs w:val="20"/>
+          <w:shd w:val="clear" w:color="auto" w:fill="FFFFFF"/>
+        </w:rPr>
+        <w:t>R</w:t>
+      </w:r>
+      <w:r>
+        <w:rPr>
+          <w:rFonts w:asciiTheme="minorHAnsi" w:hAnsiTheme="minorHAnsi" w:cstheme="minorHAnsi"/>
+          <w:color w:val="000000" w:themeColor="text1"/>
+          <w:sz w:val="20"/>
+          <w:szCs w:val="20"/>
+          <w:shd w:val="clear" w:color="auto" w:fill="FFFFFF"/>
+        </w:rPr>
+        <w:t>iseball</w:t>
+      </w:r>
+    </w:p>
+    <w:p>
+      <w:pPr>
+        <w:pStyle w:val="Prrafodelista"/>
+        <w:numPr>
+          <w:ilvl w:val="0"/>
+          <w:numId w:val="7"/>
+        </w:numPr>
+        <w:rPr>
+          <w:rFonts w:asciiTheme="minorHAnsi" w:hAnsiTheme="minorHAnsi" w:cstheme="minorHAnsi"/>
+          <w:color w:val="000000" w:themeColor="text1"/>
+          <w:sz w:val="20"/>
+          <w:szCs w:val="20"/>
+          <w:lang w:val="es-AR"/>
+        </w:rPr>
+      </w:pPr>
+      <w:r>
+        <w:rPr>
+          <w:rFonts w:asciiTheme="minorHAnsi" w:hAnsiTheme="minorHAnsi" w:cstheme="minorHAnsi"/>
+          <w:b/>
+          <w:color w:val="000000" w:themeColor="text1"/>
+          <w:sz w:val="20"/>
+          <w:szCs w:val="20"/>
+          <w:shd w:val="clear" w:color="auto" w:fill="FFFFFF"/>
+        </w:rPr>
+        <w:t>E5</w:t>
+      </w:r>
+      <w:r>
+        <w:rPr>
+          <w:rFonts w:asciiTheme="minorHAnsi" w:hAnsiTheme="minorHAnsi" w:cstheme="minorHAnsi"/>
+          <w:b/>
+          <w:color w:val="000000" w:themeColor="text1"/>
+          <w:sz w:val="20"/>
+          <w:szCs w:val="20"/>
+          <w:shd w:val="clear" w:color="auto" w:fill="FFFFFF"/>
+        </w:rPr>
+        <w:t>:</w:t>
+      </w:r>
+      <w:r>
+        <w:rPr>
+          <w:rFonts w:asciiTheme="minorHAnsi" w:hAnsiTheme="minorHAnsi" w:cstheme="minorHAnsi"/>
+          <w:b/>
+          <w:color w:val="000000" w:themeColor="text1"/>
+          <w:sz w:val="20"/>
+          <w:szCs w:val="20"/>
+          <w:shd w:val="clear" w:color="auto" w:fill="FFFFFF"/>
+        </w:rPr>
+        <w:t xml:space="preserve"> </w:t>
+      </w:r>
+      <w:r>
+        <w:rPr>
+          <w:rFonts w:asciiTheme="minorHAnsi" w:hAnsiTheme="minorHAnsi" w:cstheme="minorHAnsi"/>
+          <w:color w:val="000000" w:themeColor="text1"/>
+          <w:sz w:val="20"/>
+          <w:szCs w:val="20"/>
+          <w:shd w:val="clear" w:color="auto" w:fill="FFFFFF"/>
+        </w:rPr>
+        <w:t>D</w:t>
+      </w:r>
+      <w:r>
+        <w:rPr>
+          <w:rFonts w:asciiTheme="minorHAnsi" w:hAnsiTheme="minorHAnsi" w:cstheme="minorHAnsi"/>
+          <w:color w:val="000000" w:themeColor="text1"/>
+          <w:sz w:val="20"/>
+          <w:szCs w:val="20"/>
+          <w:shd w:val="clear" w:color="auto" w:fill="FFFFFF"/>
+        </w:rPr>
+        <w:t>ropball</w:t>
+      </w:r>
+    </w:p>
+    <w:p>
+      <w:pPr>
+        <w:pStyle w:val="Prrafodelista"/>
+        <w:numPr>
+          <w:ilvl w:val="0"/>
+          <w:numId w:val="7"/>
+        </w:numPr>
+        <w:rPr>
+          <w:rFonts w:asciiTheme="minorHAnsi" w:hAnsiTheme="minorHAnsi" w:cstheme="minorHAnsi"/>
+          <w:color w:val="000000" w:themeColor="text1"/>
+          <w:sz w:val="20"/>
+          <w:szCs w:val="20"/>
+          <w:lang w:val="es-AR"/>
+        </w:rPr>
+      </w:pPr>
+      <w:r>
+        <w:rPr>
+          <w:rFonts w:asciiTheme="minorHAnsi" w:hAnsiTheme="minorHAnsi" w:cstheme="minorHAnsi"/>
+          <w:b/>
+          <w:color w:val="000000" w:themeColor="text1"/>
+          <w:sz w:val="20"/>
+          <w:szCs w:val="20"/>
+          <w:shd w:val="clear" w:color="auto" w:fill="FFFFFF"/>
+        </w:rPr>
+        <w:t>E6</w:t>
+      </w:r>
+      <w:r>
+        <w:rPr>
+          <w:rFonts w:asciiTheme="minorHAnsi" w:hAnsiTheme="minorHAnsi" w:cstheme="minorHAnsi"/>
+          <w:b/>
+          <w:color w:val="000000" w:themeColor="text1"/>
+          <w:sz w:val="20"/>
+          <w:szCs w:val="20"/>
+          <w:shd w:val="clear" w:color="auto" w:fill="FFFFFF"/>
+        </w:rPr>
+        <w:t>:</w:t>
+      </w:r>
+      <w:r>
+        <w:rPr>
+          <w:rFonts w:asciiTheme="minorHAnsi" w:hAnsiTheme="minorHAnsi" w:cstheme="minorHAnsi"/>
+          <w:b/>
+          <w:color w:val="000000" w:themeColor="text1"/>
+          <w:sz w:val="20"/>
+          <w:szCs w:val="20"/>
+          <w:shd w:val="clear" w:color="auto" w:fill="FFFFFF"/>
+        </w:rPr>
+        <w:t xml:space="preserve"> </w:t>
+      </w:r>
+      <w:r>
+        <w:rPr>
+          <w:rFonts w:asciiTheme="minorHAnsi" w:hAnsiTheme="minorHAnsi" w:cstheme="minorHAnsi"/>
+          <w:color w:val="000000" w:themeColor="text1"/>
+          <w:sz w:val="20"/>
+          <w:szCs w:val="20"/>
+          <w:lang w:val="es-AR"/>
+        </w:rPr>
+        <w:t>Screwball</w:t>
+      </w:r>
+    </w:p>
+    <w:p>
+      <w:pPr>
+        <w:rPr>
+          <w:b/>
+          <w:lang w:val="es-AR"/>
+        </w:rPr>
+      </w:pPr>
+      <w:r>
+        <w:rPr>
+          <w:b/>
+          <w:lang w:val="es-AR"/>
+        </w:rPr>
+        <w:t>Identificación de las características:</w:t>
+      </w:r>
+    </w:p>
+    <w:p>
+      <w:pPr>
+        <w:pStyle w:val="Prrafodelista"/>
+        <w:numPr>
+          <w:ilvl w:val="0"/>
+          <w:numId w:val="10"/>
+        </w:numPr>
+        <w:rPr>
+          <w:b/>
+          <w:sz w:val="20"/>
+          <w:szCs w:val="20"/>
+          <w:lang w:val="es-AR"/>
+        </w:rPr>
+      </w:pPr>
+      <w:r>
+        <w:rPr>
+          <w:b/>
+          <w:sz w:val="20"/>
+          <w:szCs w:val="20"/>
+          <w:lang w:val="es-AR"/>
+        </w:rPr>
+        <w:t>C1:</w:t>
+      </w:r>
+      <w:r>
+        <w:rPr>
+          <w:sz w:val="20"/>
+          <w:szCs w:val="20"/>
+          <w:lang w:val="es-AR"/>
+        </w:rPr>
+        <w:t xml:space="preserve"> Distribución del peso del cuerpo</w:t>
+      </w:r>
+    </w:p>
+    <w:p>
+      <w:pPr>
+        <w:pStyle w:val="Prrafodelista"/>
+        <w:numPr>
+          <w:ilvl w:val="0"/>
+          <w:numId w:val="10"/>
+        </w:numPr>
+        <w:rPr>
+          <w:b/>
+          <w:sz w:val="20"/>
+          <w:szCs w:val="20"/>
+          <w:lang w:val="es-AR"/>
+        </w:rPr>
+      </w:pPr>
+      <w:r>
+        <w:rPr>
+          <w:b/>
+          <w:sz w:val="20"/>
+          <w:szCs w:val="20"/>
+          <w:lang w:val="es-AR"/>
+        </w:rPr>
+        <w:t>C2</w:t>
+      </w:r>
+      <w:r>
+        <w:rPr>
+          <w:b/>
+          <w:sz w:val="20"/>
+          <w:szCs w:val="20"/>
+          <w:lang w:val="es-AR"/>
+        </w:rPr>
+        <w:t>:</w:t>
+      </w:r>
+      <w:r>
+        <w:rPr>
+          <w:sz w:val="20"/>
+          <w:szCs w:val="20"/>
+          <w:lang w:val="es-AR"/>
+        </w:rPr>
+        <w:t xml:space="preserve"> Posición pies</w:t>
+      </w:r>
+    </w:p>
+    <w:p>
+      <w:pPr>
+        <w:pStyle w:val="Prrafodelista"/>
+        <w:numPr>
+          <w:ilvl w:val="0"/>
+          <w:numId w:val="10"/>
+        </w:numPr>
+        <w:rPr>
+          <w:b/>
+          <w:sz w:val="20"/>
+          <w:szCs w:val="20"/>
+          <w:lang w:val="es-AR"/>
+        </w:rPr>
+      </w:pPr>
+      <w:r>
+        <w:rPr>
+          <w:b/>
+          <w:sz w:val="20"/>
+          <w:szCs w:val="20"/>
+          <w:lang w:val="es-AR"/>
+        </w:rPr>
+        <w:t>C3</w:t>
+      </w:r>
+      <w:r>
+        <w:rPr>
+          <w:b/>
+          <w:sz w:val="20"/>
+          <w:szCs w:val="20"/>
+          <w:lang w:val="es-AR"/>
+        </w:rPr>
+        <w:t>:</w:t>
+      </w:r>
+      <w:r>
+        <w:rPr>
+          <w:b/>
+          <w:lang w:val="es-AR"/>
+        </w:rPr>
+        <w:t xml:space="preserve"> </w:t>
+      </w:r>
+      <w:r>
+        <w:rPr>
+          <w:sz w:val="20"/>
+          <w:szCs w:val="20"/>
+          <w:lang w:val="es-AR"/>
+        </w:rPr>
+        <w:t>Soltado de la pelota</w:t>
+      </w:r>
+    </w:p>
+    <w:p>
+      <w:pPr>
+        <w:pStyle w:val="Prrafodelista"/>
+        <w:numPr>
+          <w:ilvl w:val="0"/>
+          <w:numId w:val="10"/>
+        </w:numPr>
+        <w:rPr>
+          <w:b/>
+          <w:sz w:val="20"/>
+          <w:szCs w:val="20"/>
+          <w:lang w:val="es-AR"/>
+        </w:rPr>
+      </w:pPr>
+      <w:r>
+        <w:rPr>
+          <w:b/>
+          <w:sz w:val="20"/>
+          <w:szCs w:val="20"/>
+          <w:lang w:val="es-AR"/>
+        </w:rPr>
+        <w:t>C4</w:t>
+      </w:r>
+      <w:r>
+        <w:rPr>
+          <w:b/>
+          <w:sz w:val="20"/>
+          <w:szCs w:val="20"/>
+          <w:lang w:val="es-AR"/>
+        </w:rPr>
+        <w:t>:</w:t>
+      </w:r>
+      <w:r>
+        <w:rPr>
+          <w:b/>
+          <w:lang w:val="es-AR"/>
+        </w:rPr>
+        <w:t xml:space="preserve"> </w:t>
+      </w:r>
+      <w:r>
+        <w:rPr>
+          <w:sz w:val="20"/>
+          <w:szCs w:val="20"/>
+          <w:lang w:val="es-AR"/>
+        </w:rPr>
+        <w:t>Movimiento</w:t>
+      </w:r>
+      <w:r>
+        <w:rPr>
+          <w:sz w:val="20"/>
+          <w:szCs w:val="20"/>
+          <w:lang w:val="es-AR"/>
+        </w:rPr>
+        <w:t xml:space="preserve"> muñeca</w:t>
+      </w:r>
+    </w:p>
+    <w:p>
+      <w:pPr>
+        <w:pStyle w:val="Prrafodelista"/>
+        <w:numPr>
+          <w:ilvl w:val="0"/>
+          <w:numId w:val="10"/>
+        </w:numPr>
+        <w:rPr>
+          <w:b/>
+          <w:sz w:val="20"/>
+          <w:szCs w:val="20"/>
+          <w:lang w:val="es-AR"/>
+        </w:rPr>
+      </w:pPr>
+      <w:r>
+        <w:rPr>
+          <w:b/>
+          <w:sz w:val="20"/>
+          <w:szCs w:val="20"/>
+          <w:lang w:val="es-AR"/>
+        </w:rPr>
+        <w:t>C</w:t>
+      </w:r>
+      <w:r>
+        <w:rPr>
+          <w:b/>
+          <w:sz w:val="20"/>
+          <w:szCs w:val="20"/>
+          <w:lang w:val="es-AR"/>
+        </w:rPr>
+        <w:t>5</w:t>
+      </w:r>
+      <w:r>
+        <w:rPr>
+          <w:b/>
+          <w:sz w:val="20"/>
+          <w:szCs w:val="20"/>
+          <w:lang w:val="es-AR"/>
+        </w:rPr>
+        <w:t>:</w:t>
+      </w:r>
+      <w:r>
+        <w:rPr>
+          <w:sz w:val="20"/>
+          <w:szCs w:val="20"/>
+          <w:lang w:val="es-AR"/>
+        </w:rPr>
+        <w:t xml:space="preserve"> </w:t>
+      </w:r>
+      <w:r>
+        <w:rPr>
+          <w:sz w:val="20"/>
+          <w:szCs w:val="20"/>
+          <w:lang w:val="es-AR"/>
+        </w:rPr>
+        <w:t>Traza</w:t>
+      </w:r>
+    </w:p>
+    <w:p>
+      <w:pPr>
+        <w:pStyle w:val="Prrafodelista"/>
+        <w:numPr>
+          <w:ilvl w:val="0"/>
+          <w:numId w:val="10"/>
+        </w:numPr>
+        <w:rPr>
+          <w:b/>
+          <w:sz w:val="20"/>
+          <w:szCs w:val="20"/>
+          <w:lang w:val="es-AR"/>
+        </w:rPr>
+      </w:pPr>
+      <w:r>
+        <w:rPr>
+          <w:b/>
+          <w:sz w:val="20"/>
+          <w:szCs w:val="20"/>
+          <w:lang w:val="es-AR"/>
+        </w:rPr>
+        <w:t>C6</w:t>
+      </w:r>
+      <w:r>
+        <w:rPr>
+          <w:b/>
+          <w:sz w:val="20"/>
+          <w:szCs w:val="20"/>
+          <w:lang w:val="es-AR"/>
+        </w:rPr>
+        <w:t>:</w:t>
+      </w:r>
+      <w:r>
+        <w:rPr>
+          <w:sz w:val="20"/>
+          <w:szCs w:val="20"/>
+          <w:lang w:val="es-AR"/>
+        </w:rPr>
+        <w:t xml:space="preserve"> </w:t>
+      </w:r>
+      <w:r>
+        <w:rPr>
+          <w:sz w:val="20"/>
+          <w:szCs w:val="20"/>
+          <w:lang w:val="es-AR"/>
+        </w:rPr>
+        <w:t>Promedio v</w:t>
+      </w:r>
+      <w:r>
+        <w:rPr>
+          <w:sz w:val="20"/>
+          <w:szCs w:val="20"/>
+          <w:lang w:val="es-AR"/>
+        </w:rPr>
+        <w:t>elocidad</w:t>
+      </w:r>
+    </w:p>
+    <w:p>
+      <w:pPr>
+        <w:jc w:val="both"/>
+        <w:rPr>
+          <w:b/>
+          <w:lang w:val="es-AR"/>
+        </w:rPr>
+      </w:pPr>
+    </w:p>
+    <w:p>
+      <w:pPr>
+        <w:pStyle w:val="Prrafodelista"/>
+        <w:rPr>
+          <w:b/>
+          <w:sz w:val="20"/>
+          <w:szCs w:val="20"/>
+          <w:lang w:val="es-AR"/>
+        </w:rPr>
+      </w:pPr>
+    </w:p>
+    <w:p>
+      <w:pPr>
+        <w:ind w:left="360"/>
+        <w:rPr>
+          <w:b/>
+          <w:sz w:val="20"/>
+          <w:szCs w:val="20"/>
+          <w:lang w:val="es-AR"/>
+        </w:rPr>
+      </w:pPr>
+    </w:p>
+    <w:p>
+      <w:pPr>
+        <w:pStyle w:val="Ttulo1"/>
+        <w:numPr>
+          <w:ilvl w:val="0"/>
+          <w:numId w:val="9"/>
+        </w:numPr>
+        <w:rPr>
+          <w:rFonts w:ascii="Calibri" w:hAnsi="Calibri" w:cs="Calibri"/>
+          <w:sz w:val="22"/>
+          <w:szCs w:val="22"/>
+          <w:u w:val="none"/>
+          <w:lang w:val="es-AR"/>
+        </w:rPr>
+      </w:pPr>
+      <w:r>
+        <w:rPr>
+          <w:rFonts w:ascii="Calibri" w:hAnsi="Calibri" w:cs="Calibri"/>
+          <w:sz w:val="22"/>
+          <w:szCs w:val="22"/>
+          <w:u w:val="none"/>
+          <w:lang w:val="es-AR"/>
+        </w:rPr>
+        <w:br w:type="page"/>
+      </w:r>
+    </w:p>
+    <w:p>
+      <w:pPr>
+        <w:pStyle w:val="Ttulo1"/>
+        <w:rPr>
+          <w:lang w:val="es-AR"/>
+        </w:rPr>
+      </w:pPr>
+      <w:bookmarkStart w:id="14" w:name="_Toc324095360"/>
       <w:r>
         <w:rPr>
           <w:lang w:val="es-AR"/>
@@ -9144,7 +9575,7 @@
         <w:lastRenderedPageBreak/>
         <w:t>ANEXO A – Transcripción de Entrevista Con Experto</w:t>
       </w:r>
-      <w:bookmarkEnd w:id="12"/>
+      <w:bookmarkEnd w:id="14"/>
     </w:p>
     <w:p>
       <w:pPr>
@@ -9170,569 +9601,1360 @@
       <w:pPr>
         <w:pStyle w:val="Ttulo2"/>
         <w:rPr>
-          <w:lang w:val="es-AR"/>
-        </w:rPr>
-      </w:pPr>
-      <w:bookmarkStart w:id="13" w:name="_Toc324065721"/>
-      <w:r>
-        <w:rPr>
+          <w:u w:val="single"/>
+          <w:lang w:val="es-AR"/>
+        </w:rPr>
+      </w:pPr>
+      <w:bookmarkStart w:id="15" w:name="_Toc324095361"/>
+      <w:r>
+        <w:rPr>
+          <w:u w:val="single"/>
           <w:lang w:val="es-AR"/>
         </w:rPr>
         <w:t>Fastball</w:t>
       </w:r>
-      <w:bookmarkEnd w:id="13"/>
-    </w:p>
-    <w:p>
-      <w:pPr>
-        <w:rPr>
-          <w:lang w:val="es-AR"/>
-        </w:rPr>
-      </w:pPr>
-      <w:r>
-        <w:rPr>
-          <w:lang w:val="es-AR"/>
-        </w:rPr>
-        <w:t xml:space="preserve">Agarre: Tomar la pelota  y encontrar la “C” que se forma con las costuras.  Ubicar la mano de forma tal que la punta de los dedos quede sobre las costuras. </w:t>
-      </w:r>
-    </w:p>
-    <w:p>
-      <w:pPr>
-        <w:rPr>
-          <w:lang w:val="es-AR"/>
-        </w:rPr>
-      </w:pPr>
-      <w:r>
-        <w:rPr>
-          <w:lang w:val="es-AR"/>
-        </w:rPr>
-        <w:t xml:space="preserve">Posición del Cuerpo: de frente al bateador, una pierna más adelantada que la otra. </w:t>
-      </w:r>
-    </w:p>
-    <w:p>
-      <w:pPr>
-        <w:rPr>
-          <w:lang w:val="es-AR"/>
-        </w:rPr>
-      </w:pPr>
-      <w:r>
-        <w:rPr>
-          <w:lang w:val="es-AR"/>
-        </w:rPr>
-        <w:t>Efecto: La bola se debe soltar cuando la mano esté delante de la pierna de atrás.  El brazo debe estar pegado al cuerpo. Al soltar, la mano debe girarse hacia adentro, como si se estuviera girando para abrir una puerta. Al finalizar el efecto, la mano debe quedar apuntando como un arma hacia el lado que giró.</w:t>
-      </w:r>
-    </w:p>
-    <w:p>
-      <w:pPr>
-        <w:rPr>
-          <w:lang w:val="es-AR"/>
-        </w:rPr>
-      </w:pPr>
-      <w:r>
-        <w:rPr>
-          <w:lang w:val="es-AR"/>
-        </w:rPr>
-        <w:t>Traza: La bola debe realizar un recorrido recto.</w:t>
-      </w:r>
-    </w:p>
-    <w:p>
-      <w:pPr>
-        <w:rPr>
-          <w:lang w:val="es-AR"/>
-        </w:rPr>
-      </w:pPr>
-      <w:r>
-        <w:rPr>
-          <w:lang w:val="es-AR"/>
-        </w:rPr>
-        <w:t>Velocidad: la bola debe tener la mayor velocidad posible</w:t>
-      </w:r>
-    </w:p>
-    <w:p>
-      <w:pPr>
-        <w:rPr>
-          <w:lang w:val="es-AR"/>
-        </w:rPr>
-      </w:pPr>
-      <w:r>
-        <w:rPr>
-          <w:lang w:val="es-AR"/>
-        </w:rPr>
-        <w:t>Dirección: La mejor dirección en la cual lanzar es en las esquinas.</w:t>
+      <w:bookmarkEnd w:id="15"/>
+    </w:p>
+    <w:p>
+      <w:pPr>
+        <w:jc w:val="both"/>
+        <w:rPr>
+          <w:lang w:val="es-AR"/>
+        </w:rPr>
+      </w:pPr>
+      <w:r>
+        <w:rPr>
+          <w:b/>
+          <w:lang w:val="es-AR"/>
+        </w:rPr>
+        <w:t>Distribución p</w:t>
+      </w:r>
+      <w:r>
+        <w:rPr>
+          <w:b/>
+          <w:lang w:val="es-AR"/>
+        </w:rPr>
+        <w:t xml:space="preserve">eso del </w:t>
+      </w:r>
+      <w:r>
+        <w:rPr>
+          <w:b/>
+          <w:lang w:val="es-AR"/>
+        </w:rPr>
+        <w:t>c</w:t>
+      </w:r>
+      <w:r>
+        <w:rPr>
+          <w:b/>
+          <w:lang w:val="es-AR"/>
+        </w:rPr>
+        <w:t xml:space="preserve">uerpo: </w:t>
+      </w:r>
+      <w:r>
+        <w:rPr>
+          <w:lang w:val="es-AR"/>
+        </w:rPr>
+        <w:t xml:space="preserve">El peso del cuerpo debe estar en el medio. </w:t>
+      </w:r>
+    </w:p>
+    <w:p>
+      <w:pPr>
+        <w:jc w:val="both"/>
+        <w:rPr>
+          <w:lang w:val="es-AR"/>
+        </w:rPr>
+      </w:pPr>
+      <w:r>
+        <w:rPr>
+          <w:b/>
+          <w:lang w:val="es-AR"/>
+        </w:rPr>
+        <w:t xml:space="preserve">Posición pies: </w:t>
+      </w:r>
+      <w:r>
+        <w:rPr>
+          <w:lang w:val="es-AR"/>
+        </w:rPr>
+        <w:t>Alineados.</w:t>
+      </w:r>
+    </w:p>
+    <w:p>
+      <w:pPr>
+        <w:jc w:val="both"/>
+        <w:rPr>
+          <w:lang w:val="es-AR"/>
+        </w:rPr>
+      </w:pPr>
+      <w:r>
+        <w:rPr>
+          <w:b/>
+          <w:lang w:val="es-AR"/>
+        </w:rPr>
+        <w:t>Solta</w:t>
+      </w:r>
+      <w:r>
+        <w:rPr>
+          <w:b/>
+          <w:lang w:val="es-AR"/>
+        </w:rPr>
+        <w:t>do de la</w:t>
+      </w:r>
+      <w:r>
+        <w:rPr>
+          <w:b/>
+          <w:lang w:val="es-AR"/>
+        </w:rPr>
+        <w:t xml:space="preserve"> p</w:t>
+      </w:r>
+      <w:r>
+        <w:rPr>
+          <w:b/>
+          <w:lang w:val="es-AR"/>
+        </w:rPr>
+        <w:t>elota:</w:t>
+      </w:r>
+      <w:r>
+        <w:rPr>
+          <w:lang w:val="es-AR"/>
+        </w:rPr>
+        <w:t xml:space="preserve"> La bola se debe soltar cuando la mano esté delante de la pierna de atrás.</w:t>
+      </w:r>
+    </w:p>
+    <w:p>
+      <w:pPr>
+        <w:jc w:val="both"/>
+        <w:rPr>
+          <w:lang w:val="es-AR"/>
+        </w:rPr>
+      </w:pPr>
+      <w:r>
+        <w:rPr>
+          <w:b/>
+          <w:lang w:val="es-AR"/>
+        </w:rPr>
+        <w:t>Movimiento</w:t>
+      </w:r>
+      <w:r>
+        <w:rPr>
+          <w:b/>
+          <w:lang w:val="es-AR"/>
+        </w:rPr>
+        <w:t>:</w:t>
+      </w:r>
+      <w:r>
+        <w:rPr>
+          <w:lang w:val="es-AR"/>
+        </w:rPr>
+        <w:t xml:space="preserve"> </w:t>
+      </w:r>
+      <w:r>
+        <w:rPr>
+          <w:lang w:val="es-AR"/>
+        </w:rPr>
+        <w:t>El brazo va a pasar muy cerca del cuerpo, luego l</w:t>
+      </w:r>
+      <w:r>
+        <w:rPr>
+          <w:lang w:val="es-AR"/>
+        </w:rPr>
+        <w:t>a</w:t>
+      </w:r>
+      <w:r>
+        <w:rPr>
+          <w:lang w:val="es-AR"/>
+        </w:rPr>
+        <w:t xml:space="preserve"> mano debe girarse hacia adentro</w:t>
+      </w:r>
+      <w:r>
+        <w:rPr>
+          <w:lang w:val="es-AR"/>
+        </w:rPr>
+        <w:t xml:space="preserve">, como si se estuviera girando para abrir una puerta. </w:t>
+      </w:r>
+      <w:r>
+        <w:rPr>
+          <w:lang w:val="es-AR"/>
+        </w:rPr>
+        <w:t>A</w:t>
+      </w:r>
+      <w:r>
+        <w:rPr>
+          <w:lang w:val="es-AR"/>
+        </w:rPr>
+        <w:t>l finalizar el efecto, la mano debe quedar apuntando como</w:t>
+      </w:r>
+      <w:r>
+        <w:rPr>
+          <w:lang w:val="es-AR"/>
+        </w:rPr>
+        <w:t xml:space="preserve"> un arma hacia el lado que giró</w:t>
+      </w:r>
+      <w:r>
+        <w:rPr>
+          <w:lang w:val="es-AR"/>
+        </w:rPr>
+        <w:t>.</w:t>
+      </w:r>
+    </w:p>
+    <w:p>
+      <w:pPr>
+        <w:jc w:val="both"/>
+        <w:rPr>
+          <w:lang w:val="es-AR"/>
+        </w:rPr>
+      </w:pPr>
+      <w:r>
+        <w:rPr>
+          <w:b/>
+          <w:lang w:val="es-AR"/>
+        </w:rPr>
+        <w:t>Traza:</w:t>
+      </w:r>
+      <w:r>
+        <w:rPr>
+          <w:lang w:val="es-AR"/>
+        </w:rPr>
+        <w:t xml:space="preserve"> La bola debe realizar un recorrido recto.</w:t>
+      </w:r>
+    </w:p>
+    <w:p>
+      <w:pPr>
+        <w:jc w:val="both"/>
+        <w:rPr>
+          <w:lang w:val="es-AR"/>
+        </w:rPr>
+      </w:pPr>
+      <w:r>
+        <w:rPr>
+          <w:b/>
+          <w:lang w:val="es-AR"/>
+        </w:rPr>
+        <w:t>Velocidad:</w:t>
+      </w:r>
+      <w:r>
+        <w:rPr>
+          <w:lang w:val="es-AR"/>
+        </w:rPr>
+        <w:t xml:space="preserve"> L</w:t>
+      </w:r>
+      <w:r>
+        <w:rPr>
+          <w:lang w:val="es-AR"/>
+        </w:rPr>
+        <w:t>a bola debe tener la mayor velocidad posible</w:t>
+      </w:r>
+      <w:r>
+        <w:rPr>
+          <w:lang w:val="es-AR"/>
+        </w:rPr>
+        <w:t>.</w:t>
       </w:r>
     </w:p>
     <w:p>
       <w:pPr>
         <w:pStyle w:val="Ttulo2"/>
         <w:rPr>
-          <w:lang w:val="es-AR"/>
-        </w:rPr>
-      </w:pPr>
-      <w:bookmarkStart w:id="14" w:name="_Toc324065722"/>
-      <w:r>
-        <w:rPr>
+          <w:u w:val="single"/>
+          <w:lang w:val="es-AR"/>
+        </w:rPr>
+      </w:pPr>
+      <w:bookmarkStart w:id="16" w:name="_Toc324095362"/>
+      <w:r>
+        <w:rPr>
+          <w:u w:val="single"/>
+          <w:lang w:val="es-AR"/>
+        </w:rPr>
+        <w:t>ChangeUp</w:t>
+      </w:r>
+      <w:bookmarkEnd w:id="16"/>
+    </w:p>
+    <w:p>
+      <w:pPr>
+        <w:jc w:val="both"/>
+        <w:rPr>
+          <w:b/>
+          <w:lang w:val="es-AR"/>
+        </w:rPr>
+      </w:pPr>
+      <w:r>
+        <w:rPr>
+          <w:lang w:val="es-AR"/>
+        </w:rPr>
+        <w:t>El movimiento debe ser igual a la fastball, para que el equipo contrario no pueda anticipar el lanzamiento.</w:t>
+      </w:r>
+    </w:p>
+    <w:p>
+      <w:pPr>
+        <w:jc w:val="both"/>
+        <w:rPr>
+          <w:lang w:val="es-AR"/>
+        </w:rPr>
+      </w:pPr>
+      <w:r>
+        <w:rPr>
+          <w:b/>
+          <w:lang w:val="es-AR"/>
+        </w:rPr>
+        <w:t xml:space="preserve">Distribución peso del cuerpo: </w:t>
+      </w:r>
+      <w:r>
+        <w:rPr>
+          <w:lang w:val="es-AR"/>
+        </w:rPr>
+        <w:t xml:space="preserve">El peso del cuerpo debe estar en el medio. </w:t>
+      </w:r>
+    </w:p>
+    <w:p>
+      <w:pPr>
+        <w:jc w:val="both"/>
+        <w:rPr>
+          <w:lang w:val="es-AR"/>
+        </w:rPr>
+      </w:pPr>
+      <w:r>
+        <w:rPr>
+          <w:b/>
+          <w:lang w:val="es-AR"/>
+        </w:rPr>
+        <w:t xml:space="preserve">Posición pies: </w:t>
+      </w:r>
+      <w:r>
+        <w:rPr>
+          <w:lang w:val="es-AR"/>
+        </w:rPr>
+        <w:t>Alineados.</w:t>
+      </w:r>
+    </w:p>
+    <w:p>
+      <w:pPr>
+        <w:jc w:val="both"/>
+        <w:rPr>
+          <w:lang w:val="es-AR"/>
+        </w:rPr>
+      </w:pPr>
+      <w:r>
+        <w:rPr>
+          <w:b/>
+          <w:lang w:val="es-AR"/>
+        </w:rPr>
+        <w:t>Soltado de la p</w:t>
+      </w:r>
+      <w:r>
+        <w:rPr>
+          <w:b/>
+          <w:lang w:val="es-AR"/>
+        </w:rPr>
+        <w:t>elota:</w:t>
+      </w:r>
+      <w:r>
+        <w:rPr>
+          <w:lang w:val="es-AR"/>
+        </w:rPr>
+        <w:t xml:space="preserve"> </w:t>
+      </w:r>
+      <w:r>
+        <w:rPr>
+          <w:lang w:val="es-AR"/>
+        </w:rPr>
+        <w:t>Igual que la fastball.</w:t>
+      </w:r>
+    </w:p>
+    <w:p>
+      <w:pPr>
+        <w:jc w:val="both"/>
+        <w:rPr>
+          <w:lang w:val="es-AR"/>
+        </w:rPr>
+      </w:pPr>
+      <w:r>
+        <w:rPr>
+          <w:b/>
+          <w:lang w:val="es-AR"/>
+        </w:rPr>
+        <w:t>Movimiento:</w:t>
+      </w:r>
+      <w:r>
+        <w:rPr>
+          <w:b/>
+          <w:lang w:val="es-AR"/>
+        </w:rPr>
+        <w:t xml:space="preserve"> </w:t>
+      </w:r>
+      <w:r>
+        <w:rPr>
+          <w:lang w:val="es-AR"/>
+        </w:rPr>
+        <w:t>La mano antecede a la bola, de forma tal que la muñeca apunte hacia adelante. Al momento de soltar, debe levantarse la mano rápidamente, dejando la muñeca en el lugar. Al finalizar, la mano debe quedar apuntando adelante hacia las rodillas del cátcher, para que la bola no se eleve.</w:t>
+      </w:r>
+    </w:p>
+    <w:p>
+      <w:pPr>
+        <w:jc w:val="both"/>
+        <w:rPr>
+          <w:lang w:val="es-AR"/>
+        </w:rPr>
+      </w:pPr>
+      <w:r>
+        <w:rPr>
+          <w:b/>
+          <w:lang w:val="es-AR"/>
+        </w:rPr>
+        <w:t>Traza:</w:t>
+      </w:r>
+      <w:r>
+        <w:rPr>
+          <w:b/>
+          <w:lang w:val="es-AR"/>
+        </w:rPr>
+        <w:t xml:space="preserve"> </w:t>
+      </w:r>
+      <w:r>
+        <w:rPr>
+          <w:lang w:val="es-AR"/>
+        </w:rPr>
+        <w:t>Recorrido recto.</w:t>
+      </w:r>
+    </w:p>
+    <w:p>
+      <w:pPr>
+        <w:jc w:val="both"/>
+        <w:rPr>
+          <w:lang w:val="es-AR"/>
+        </w:rPr>
+      </w:pPr>
+      <w:r>
+        <w:rPr>
+          <w:b/>
+          <w:lang w:val="es-AR"/>
+        </w:rPr>
+        <w:t>Velocidad:</w:t>
+      </w:r>
+      <w:r>
+        <w:rPr>
+          <w:lang w:val="es-AR"/>
+        </w:rPr>
+        <w:t xml:space="preserve"> </w:t>
+      </w:r>
+      <w:r>
+        <w:rPr>
+          <w:lang w:val="es-AR"/>
+        </w:rPr>
+        <w:t>Es el lanzamiento más lento de un pitcher.</w:t>
+      </w:r>
+      <w:r>
+        <w:rPr>
+          <w:lang w:val="es-AR"/>
+        </w:rPr>
+        <w:t xml:space="preserve"> </w:t>
+      </w:r>
+    </w:p>
+    <w:p>
+      <w:pPr>
+        <w:pStyle w:val="Ttulo2"/>
+        <w:rPr>
+          <w:u w:val="single"/>
+          <w:lang w:val="es-AR"/>
+        </w:rPr>
+      </w:pPr>
+      <w:bookmarkStart w:id="17" w:name="_Toc324095363"/>
+      <w:r>
+        <w:rPr>
+          <w:u w:val="single"/>
           <w:lang w:val="es-AR"/>
         </w:rPr>
         <w:t>Riseball</w:t>
       </w:r>
-      <w:bookmarkEnd w:id="14"/>
-    </w:p>
-    <w:p>
-      <w:pPr>
-        <w:rPr>
-          <w:lang w:val="es-AR"/>
-        </w:rPr>
-      </w:pPr>
-      <w:r>
-        <w:rPr>
-          <w:lang w:val="es-AR"/>
-        </w:rPr>
-        <w:t>Agarre: hay dos tipos de agarre: cuatro costuras o dos costuras. El de cuatro se deben poner los dedos en la misma línea que las costuras en la parte que están más separadas, y se dobla ligeramente el dedo índice. En el de dos, se busca la parte donde las costuras están más juntas</w:t>
-      </w:r>
-      <w:r>
-        <w:rPr>
-          <w:lang w:val="es-AR"/>
-        </w:rPr>
-        <w:t>, y se ponen dos dedos hacia la izquierda de las costuras, en la misma dirección.</w:t>
-      </w:r>
-    </w:p>
-    <w:p>
-      <w:pPr>
-        <w:rPr>
-          <w:lang w:val="es-AR"/>
-        </w:rPr>
-      </w:pPr>
-      <w:r>
-        <w:rPr>
-          <w:lang w:val="es-AR"/>
-        </w:rPr>
-        <w:t>Posición del Cuerpo: de costado, tirando el peso hacia atrás, inclinándose tal que los hombros queden detrás de la cintura, para que la bola tenga ángulo.</w:t>
-      </w:r>
-    </w:p>
-    <w:p>
-      <w:pPr>
-        <w:rPr>
-          <w:lang w:val="es-AR"/>
-        </w:rPr>
-      </w:pPr>
-      <w:r>
-        <w:rPr>
-          <w:lang w:val="es-AR"/>
-        </w:rPr>
-        <w:t>Efecto</w:t>
-      </w:r>
-      <w:proofErr w:type="gramStart"/>
-      <w:r>
-        <w:rPr>
-          <w:lang w:val="es-AR"/>
-        </w:rPr>
-        <w:t>:  los</w:t>
-      </w:r>
-      <w:proofErr w:type="gramEnd"/>
-      <w:r>
-        <w:rPr>
-          <w:lang w:val="es-AR"/>
-        </w:rPr>
-        <w:t xml:space="preserve"> nudillos deben apuntar hacia abajo, con el brazo bien estirado, y el dedo meñique por delante de la bola. Se debe soltar en el mismo punto que la fastball, haciendo nuevamente el efecto de girar la manija de una puerta hacia adentro. Se finaliza con el brazo en alto y el puño cerrado.</w:t>
-      </w:r>
-    </w:p>
-    <w:p>
-      <w:pPr>
-        <w:rPr>
-          <w:lang w:val="es-AR"/>
-        </w:rPr>
-      </w:pPr>
-      <w:r>
-        <w:rPr>
-          <w:lang w:val="es-AR"/>
-        </w:rPr>
-        <w:t>Traza: Recorrido Recto hacia arriba (“trepa”)</w:t>
-      </w:r>
-    </w:p>
-    <w:p>
-      <w:pPr>
-        <w:rPr>
-          <w:lang w:val="es-AR"/>
-        </w:rPr>
-      </w:pPr>
-      <w:r>
-        <w:rPr>
-          <w:lang w:val="es-AR"/>
-        </w:rPr>
-        <w:t>Dirección: hacia arriba</w:t>
+      <w:bookmarkEnd w:id="17"/>
+    </w:p>
+    <w:p>
+      <w:pPr>
+        <w:jc w:val="both"/>
+        <w:rPr>
+          <w:lang w:val="es-AR"/>
+        </w:rPr>
+      </w:pPr>
+      <w:r>
+        <w:rPr>
+          <w:b/>
+          <w:lang w:val="es-AR"/>
+        </w:rPr>
+        <w:t>Distribución peso del cuerpo:</w:t>
+      </w:r>
+      <w:r>
+        <w:rPr>
+          <w:b/>
+          <w:lang w:val="es-AR"/>
+        </w:rPr>
+        <w:t xml:space="preserve"> </w:t>
+      </w:r>
+      <w:r>
+        <w:rPr>
+          <w:lang w:val="es-AR"/>
+        </w:rPr>
+        <w:t>D</w:t>
+      </w:r>
+      <w:r>
+        <w:rPr>
+          <w:lang w:val="es-AR"/>
+        </w:rPr>
+        <w:t>e costado, tirando el peso hacia atrás, inclinándose tal que los hombros queden detrás de la cintura, para que la bola tenga ángulo.</w:t>
+      </w:r>
+    </w:p>
+    <w:p>
+      <w:pPr>
+        <w:jc w:val="both"/>
+        <w:rPr>
+          <w:lang w:val="es-AR"/>
+        </w:rPr>
+      </w:pPr>
+      <w:r>
+        <w:rPr>
+          <w:b/>
+          <w:lang w:val="es-AR"/>
+        </w:rPr>
+        <w:t xml:space="preserve">Posición pies: </w:t>
+      </w:r>
+      <w:r>
+        <w:rPr>
+          <w:lang w:val="es-AR"/>
+        </w:rPr>
+        <w:t>Alineados.</w:t>
+      </w:r>
+    </w:p>
+    <w:p>
+      <w:pPr>
+        <w:jc w:val="both"/>
+        <w:rPr>
+          <w:lang w:val="es-AR"/>
+        </w:rPr>
+      </w:pPr>
+      <w:r>
+        <w:rPr>
+          <w:b/>
+          <w:lang w:val="es-AR"/>
+        </w:rPr>
+        <w:t>Soltado de la p</w:t>
+      </w:r>
+      <w:r>
+        <w:rPr>
+          <w:b/>
+          <w:lang w:val="es-AR"/>
+        </w:rPr>
+        <w:t>elota:</w:t>
+      </w:r>
+      <w:r>
+        <w:rPr>
+          <w:lang w:val="es-AR"/>
+        </w:rPr>
+        <w:t xml:space="preserve"> </w:t>
+      </w:r>
+      <w:r>
+        <w:rPr>
+          <w:lang w:val="es-AR"/>
+        </w:rPr>
+        <w:t>Se debe soltar en el mismo punto que la fastball.</w:t>
+      </w:r>
+    </w:p>
+    <w:p>
+      <w:pPr>
+        <w:jc w:val="both"/>
+        <w:rPr>
+          <w:lang w:val="es-AR"/>
+        </w:rPr>
+      </w:pPr>
+      <w:r>
+        <w:rPr>
+          <w:b/>
+          <w:lang w:val="es-AR"/>
+        </w:rPr>
+        <w:lastRenderedPageBreak/>
+        <w:t>Movimiento</w:t>
+      </w:r>
+      <w:r>
+        <w:rPr>
+          <w:b/>
+          <w:lang w:val="es-AR"/>
+        </w:rPr>
+        <w:t>:</w:t>
+      </w:r>
+      <w:r>
+        <w:rPr>
+          <w:lang w:val="es-AR"/>
+        </w:rPr>
+        <w:t xml:space="preserve"> </w:t>
+      </w:r>
+      <w:r>
+        <w:rPr>
+          <w:lang w:val="es-AR"/>
+        </w:rPr>
+        <w:t>Nuevamente el efecto de girar la manija de una puerta</w:t>
+      </w:r>
+      <w:r>
+        <w:rPr>
+          <w:lang w:val="es-AR"/>
+        </w:rPr>
+        <w:t xml:space="preserve"> desde adentro hacia afuera del cuerpo</w:t>
+      </w:r>
+      <w:r>
+        <w:rPr>
+          <w:lang w:val="es-AR"/>
+        </w:rPr>
+        <w:t>.</w:t>
+      </w:r>
+      <w:r>
+        <w:rPr>
+          <w:lang w:val="es-AR"/>
+        </w:rPr>
+        <w:t xml:space="preserve"> </w:t>
+      </w:r>
+      <w:r>
+        <w:rPr>
+          <w:lang w:val="es-AR"/>
+        </w:rPr>
+        <w:t>Se mantiene el brazo bien estirado durante todo el lanzamiento. Y se finaliza con el brazo en alto.</w:t>
+      </w:r>
+    </w:p>
+    <w:p>
+      <w:pPr>
+        <w:jc w:val="both"/>
+        <w:rPr>
+          <w:lang w:val="es-AR"/>
+        </w:rPr>
+      </w:pPr>
+      <w:r>
+        <w:rPr>
+          <w:b/>
+          <w:lang w:val="es-AR"/>
+        </w:rPr>
+        <w:t>Traza:</w:t>
+      </w:r>
+      <w:r>
+        <w:rPr>
+          <w:lang w:val="es-AR"/>
+        </w:rPr>
+        <w:t xml:space="preserve"> Recorrido r</w:t>
+      </w:r>
+      <w:r>
+        <w:rPr>
+          <w:lang w:val="es-AR"/>
+        </w:rPr>
+        <w:t>ecto</w:t>
+      </w:r>
+      <w:r>
+        <w:rPr>
+          <w:lang w:val="es-AR"/>
+        </w:rPr>
+        <w:t xml:space="preserve"> rompiendo </w:t>
+      </w:r>
+      <w:r>
+        <w:rPr>
+          <w:lang w:val="es-AR"/>
+        </w:rPr>
+        <w:t>hacia arriba</w:t>
+      </w:r>
+      <w:r>
+        <w:rPr>
+          <w:lang w:val="es-AR"/>
+        </w:rPr>
+        <w:t xml:space="preserve"> cuando se aproxima a home (trepa).</w:t>
+      </w:r>
+    </w:p>
+    <w:p>
+      <w:pPr>
+        <w:jc w:val="both"/>
+        <w:rPr>
+          <w:lang w:val="es-AR"/>
+        </w:rPr>
+      </w:pPr>
+      <w:r>
+        <w:rPr>
+          <w:b/>
+          <w:lang w:val="es-AR"/>
+        </w:rPr>
+        <w:t xml:space="preserve">Velocidad: </w:t>
+      </w:r>
+      <w:r>
+        <w:rPr>
+          <w:lang w:val="es-AR"/>
+        </w:rPr>
+        <w:t>De media a rápida.</w:t>
       </w:r>
     </w:p>
     <w:p>
       <w:pPr>
         <w:pStyle w:val="Ttulo2"/>
         <w:rPr>
-          <w:lang w:val="es-AR"/>
-        </w:rPr>
-      </w:pPr>
-      <w:bookmarkStart w:id="15" w:name="_Toc324065723"/>
-      <w:r>
-        <w:rPr>
+          <w:u w:val="single"/>
+          <w:lang w:val="es-AR"/>
+        </w:rPr>
+      </w:pPr>
+      <w:bookmarkStart w:id="18" w:name="_Toc324095364"/>
+      <w:r>
+        <w:rPr>
+          <w:u w:val="single"/>
+          <w:lang w:val="es-AR"/>
+        </w:rPr>
+        <w:t>Dropball</w:t>
+      </w:r>
+      <w:bookmarkEnd w:id="18"/>
+    </w:p>
+    <w:p>
+      <w:pPr>
+        <w:jc w:val="both"/>
+        <w:rPr>
+          <w:lang w:val="es-AR"/>
+        </w:rPr>
+      </w:pPr>
+      <w:r>
+        <w:rPr>
+          <w:b/>
+          <w:lang w:val="es-AR"/>
+        </w:rPr>
+        <w:t xml:space="preserve">Distribución peso del cuerpo: </w:t>
+      </w:r>
+      <w:r>
+        <w:rPr>
+          <w:lang w:val="es-AR"/>
+        </w:rPr>
+        <w:t>Trasladar el peso hacia adelante, el cuerpo debe tener un ángulo hacia adelante, como cayendo. La espalda no debe doblarse, siempre el cuerpo recto, pero en ángulo con el piso.</w:t>
+      </w:r>
+    </w:p>
+    <w:p>
+      <w:pPr>
+        <w:jc w:val="both"/>
+        <w:rPr>
+          <w:lang w:val="es-AR"/>
+        </w:rPr>
+      </w:pPr>
+      <w:r>
+        <w:rPr>
+          <w:b/>
+          <w:lang w:val="es-AR"/>
+        </w:rPr>
+        <w:t xml:space="preserve">Posición pies: </w:t>
+      </w:r>
+      <w:r>
+        <w:rPr>
+          <w:lang w:val="es-AR"/>
+        </w:rPr>
+        <w:t>Alineados.</w:t>
+      </w:r>
+    </w:p>
+    <w:p>
+      <w:pPr>
+        <w:jc w:val="both"/>
+        <w:rPr>
+          <w:lang w:val="es-AR"/>
+        </w:rPr>
+      </w:pPr>
+      <w:r>
+        <w:rPr>
+          <w:b/>
+          <w:lang w:val="es-AR"/>
+        </w:rPr>
+        <w:t>Soltado de la p</w:t>
+      </w:r>
+      <w:r>
+        <w:rPr>
+          <w:b/>
+          <w:lang w:val="es-AR"/>
+        </w:rPr>
+        <w:t>elota:</w:t>
+      </w:r>
+      <w:r>
+        <w:rPr>
+          <w:lang w:val="es-AR"/>
+        </w:rPr>
+        <w:t xml:space="preserve"> </w:t>
+      </w:r>
+      <w:r>
+        <w:rPr>
+          <w:lang w:val="es-AR"/>
+        </w:rPr>
+        <w:t xml:space="preserve">Debe soltarse </w:t>
+      </w:r>
+      <w:r>
+        <w:rPr>
+          <w:lang w:val="es-AR"/>
+        </w:rPr>
+        <w:t xml:space="preserve">un poco </w:t>
+      </w:r>
+      <w:r>
+        <w:rPr>
+          <w:lang w:val="es-AR"/>
+        </w:rPr>
+        <w:t>antes que una fastball.</w:t>
+      </w:r>
+    </w:p>
+    <w:p>
+      <w:pPr>
+        <w:jc w:val="both"/>
+        <w:rPr>
+          <w:lang w:val="es-AR"/>
+        </w:rPr>
+      </w:pPr>
+      <w:r>
+        <w:rPr>
+          <w:b/>
+          <w:lang w:val="es-AR"/>
+        </w:rPr>
+        <w:t>Movimiento</w:t>
+      </w:r>
+      <w:r>
+        <w:rPr>
+          <w:b/>
+          <w:lang w:val="es-AR"/>
+        </w:rPr>
+        <w:t xml:space="preserve">: </w:t>
+      </w:r>
+      <w:r>
+        <w:rPr>
+          <w:lang w:val="es-AR"/>
+        </w:rPr>
+        <w:t xml:space="preserve">Se acompaña la bola </w:t>
+      </w:r>
+      <w:r>
+        <w:rPr>
+          <w:lang w:val="es-AR"/>
+        </w:rPr>
+        <w:t>con el brazo bien estirado. Se dejar salir la pelota de los dedos en forma derecha, dándole el giro hacia adelante y abajo (</w:t>
+      </w:r>
+      <w:r>
+        <w:rPr>
+          <w:lang w:val="es-AR"/>
+        </w:rPr>
+        <w:t>peer drop</w:t>
+      </w:r>
+      <w:r>
+        <w:rPr>
+          <w:lang w:val="es-AR"/>
+        </w:rPr>
+        <w:t>). Opuesto al giro de la riseball.</w:t>
+      </w:r>
+      <w:r>
+        <w:rPr>
+          <w:lang w:val="es-AR"/>
+        </w:rPr>
+        <w:t xml:space="preserve"> </w:t>
+      </w:r>
+      <w:r>
+        <w:rPr>
+          <w:lang w:val="es-AR"/>
+        </w:rPr>
+        <w:t>Se cierra rápidamente la mano al so</w:t>
+      </w:r>
+      <w:r>
+        <w:rPr>
+          <w:lang w:val="es-AR"/>
+        </w:rPr>
+        <w:t>ltar, finalizando con el puño cerrado.</w:t>
+      </w:r>
+    </w:p>
+    <w:p>
+      <w:pPr>
+        <w:jc w:val="both"/>
+        <w:rPr>
+          <w:lang w:val="es-AR"/>
+        </w:rPr>
+      </w:pPr>
+      <w:r>
+        <w:rPr>
+          <w:b/>
+          <w:lang w:val="es-AR"/>
+        </w:rPr>
+        <w:t>Traza:</w:t>
+      </w:r>
+      <w:r>
+        <w:rPr>
+          <w:b/>
+          <w:lang w:val="es-AR"/>
+        </w:rPr>
+        <w:t xml:space="preserve"> </w:t>
+      </w:r>
+      <w:r>
+        <w:rPr>
+          <w:lang w:val="es-AR"/>
+        </w:rPr>
+        <w:t xml:space="preserve">Recorrido recto rompiendo hacia </w:t>
+      </w:r>
+      <w:r>
+        <w:rPr>
+          <w:lang w:val="es-AR"/>
+        </w:rPr>
+        <w:t>abajo cuando se aproxima a home (baja).</w:t>
+      </w:r>
+    </w:p>
+    <w:p>
+      <w:pPr>
+        <w:jc w:val="both"/>
+        <w:rPr>
+          <w:lang w:val="es-AR"/>
+        </w:rPr>
+      </w:pPr>
+      <w:r>
+        <w:rPr>
+          <w:b/>
+          <w:lang w:val="es-AR"/>
+        </w:rPr>
+        <w:t xml:space="preserve">Velocidad: </w:t>
+      </w:r>
+      <w:r>
+        <w:rPr>
+          <w:lang w:val="es-AR"/>
+        </w:rPr>
+        <w:t>De media a rápida.</w:t>
+      </w:r>
+    </w:p>
+    <w:p>
+      <w:pPr>
+        <w:pStyle w:val="Ttulo2"/>
+        <w:rPr>
+          <w:u w:val="single"/>
+          <w:lang w:val="es-AR"/>
+        </w:rPr>
+      </w:pPr>
+      <w:bookmarkStart w:id="19" w:name="_Toc324095365"/>
+      <w:r>
+        <w:rPr>
+          <w:u w:val="single"/>
           <w:lang w:val="es-AR"/>
         </w:rPr>
         <w:t>Curveball</w:t>
       </w:r>
-      <w:bookmarkEnd w:id="15"/>
-    </w:p>
-    <w:p>
-      <w:pPr>
-        <w:rPr>
-          <w:lang w:val="es-AR"/>
-        </w:rPr>
-      </w:pPr>
-      <w:r>
-        <w:rPr>
-          <w:lang w:val="es-AR"/>
-        </w:rPr>
-        <w:t>Agarre: igual que una riseball</w:t>
-      </w:r>
-    </w:p>
-    <w:p>
-      <w:pPr>
-        <w:rPr>
-          <w:lang w:val="es-AR"/>
-        </w:rPr>
-      </w:pPr>
-      <w:r>
-        <w:rPr>
-          <w:lang w:val="es-AR"/>
-        </w:rPr>
-        <w:t>Efecto: la bola debe hacerse girar con un eje vertical. La mano debe estar plana, con la bola apuntando hacia arriba. El meñique debe apuntar hacia adelante. Al momento de soltar, la mano debe girar alrededor de la bola para darle el efecto de rotación.</w:t>
-      </w:r>
-      <w:r>
-        <w:rPr>
-          <w:lang w:val="es-AR"/>
-        </w:rPr>
-        <w:t xml:space="preserve"> No mover el cuerpo, solo la muñeca.</w:t>
-      </w:r>
-    </w:p>
-    <w:p>
-      <w:pPr>
-        <w:rPr>
-          <w:lang w:val="es-AR"/>
-        </w:rPr>
-      </w:pPr>
-      <w:r>
-        <w:rPr>
+      <w:bookmarkEnd w:id="19"/>
+    </w:p>
+    <w:p>
+      <w:pPr>
+        <w:jc w:val="both"/>
+        <w:rPr>
+          <w:lang w:val="es-AR"/>
+        </w:rPr>
+      </w:pPr>
+      <w:r>
+        <w:rPr>
+          <w:b/>
+          <w:lang w:val="es-AR"/>
+        </w:rPr>
+        <w:t xml:space="preserve">Distribución peso del cuerpo: </w:t>
+      </w:r>
+      <w:r>
+        <w:rPr>
+          <w:lang w:val="es-AR"/>
+        </w:rPr>
+        <w:t>El peso del cuerpo debe estar en el medio.</w:t>
+      </w:r>
+      <w:r>
+        <w:rPr>
+          <w:lang w:val="es-AR"/>
+        </w:rPr>
+        <w:t xml:space="preserve"> Los hombros deben estar hacia atrás para no interferir con el lanzamiento.</w:t>
+      </w:r>
+    </w:p>
+    <w:p>
+      <w:pPr>
+        <w:jc w:val="both"/>
+        <w:rPr>
+          <w:b/>
+          <w:lang w:val="es-AR"/>
+        </w:rPr>
+      </w:pPr>
+      <w:r>
+        <w:rPr>
+          <w:b/>
+          <w:lang w:val="es-AR"/>
+        </w:rPr>
+        <w:t xml:space="preserve">Posición pies: </w:t>
+      </w:r>
+      <w:r>
+        <w:rPr>
+          <w:lang w:val="es-AR"/>
+        </w:rPr>
+        <w:t>El pie delantero debe apuntar a la dirección deseada de</w:t>
+      </w:r>
+      <w:r>
+        <w:rPr>
+          <w:lang w:val="es-AR"/>
+        </w:rPr>
+        <w:t>l</w:t>
+      </w:r>
+      <w:r>
+        <w:rPr>
+          <w:lang w:val="es-AR"/>
+        </w:rPr>
+        <w:t xml:space="preserve"> lanzamiento</w:t>
+      </w:r>
+      <w:r>
+        <w:rPr>
+          <w:lang w:val="es-AR"/>
+        </w:rPr>
+        <w:t>, alineado con el posterior.</w:t>
+      </w:r>
+    </w:p>
+    <w:p>
+      <w:pPr>
+        <w:jc w:val="both"/>
+        <w:rPr>
+          <w:lang w:val="es-AR"/>
+        </w:rPr>
+      </w:pPr>
+      <w:r>
+        <w:rPr>
+          <w:b/>
+          <w:lang w:val="es-AR"/>
+        </w:rPr>
+        <w:t>Soltado de la p</w:t>
+      </w:r>
+      <w:r>
+        <w:rPr>
+          <w:b/>
+          <w:lang w:val="es-AR"/>
+        </w:rPr>
+        <w:t>elota:</w:t>
+      </w:r>
+      <w:r>
+        <w:rPr>
+          <w:lang w:val="es-AR"/>
+        </w:rPr>
+        <w:t xml:space="preserve"> </w:t>
+      </w:r>
+      <w:r>
+        <w:rPr>
+          <w:lang w:val="es-AR"/>
+        </w:rPr>
+        <w:t xml:space="preserve">Debe soltarse </w:t>
+      </w:r>
+      <w:r>
+        <w:rPr>
+          <w:lang w:val="es-AR"/>
+        </w:rPr>
+        <w:t>al igual que</w:t>
+      </w:r>
+      <w:r>
+        <w:rPr>
+          <w:lang w:val="es-AR"/>
+        </w:rPr>
+        <w:t xml:space="preserve"> una fastball.</w:t>
+      </w:r>
+    </w:p>
+    <w:p>
+      <w:pPr>
+        <w:jc w:val="both"/>
+        <w:rPr>
+          <w:lang w:val="es-AR"/>
+        </w:rPr>
+      </w:pPr>
+      <w:r>
+        <w:rPr>
+          <w:b/>
+          <w:lang w:val="es-AR"/>
+        </w:rPr>
+        <w:t>Movimiento</w:t>
+      </w:r>
+      <w:r>
+        <w:rPr>
+          <w:b/>
+          <w:lang w:val="es-AR"/>
+        </w:rPr>
+        <w:t xml:space="preserve">: </w:t>
+      </w:r>
+      <w:r>
+        <w:rPr>
+          <w:lang w:val="es-AR"/>
+        </w:rPr>
+        <w:t>Se mantiene el brazo bien estir</w:t>
+      </w:r>
+      <w:r>
+        <w:rPr>
+          <w:lang w:val="es-AR"/>
+        </w:rPr>
+        <w:t>ado durante todo el lanzamiento; el complemento de la muñeca es la clave.</w:t>
+      </w:r>
+      <w:r>
+        <w:rPr>
+          <w:lang w:val="es-AR"/>
+        </w:rPr>
+        <w:t xml:space="preserve"> Al momento de soltar, la mano debe girar alrededor de la bola para darle el efecto de rotación de afuera hacia adentro. No mover el cuerpo, solo la muñeca.</w:t>
+      </w:r>
+    </w:p>
+    <w:p>
+      <w:pPr>
+        <w:jc w:val="both"/>
+        <w:rPr>
+          <w:lang w:val="es-AR"/>
+        </w:rPr>
+      </w:pPr>
+      <w:r>
+        <w:rPr>
+          <w:b/>
+          <w:lang w:val="es-AR"/>
+        </w:rPr>
+        <w:t>Traza:</w:t>
+      </w:r>
+      <w:r>
+        <w:rPr>
+          <w:lang w:val="es-AR"/>
+        </w:rPr>
+        <w:t xml:space="preserve"> Curva</w:t>
+      </w:r>
+      <w:r>
+        <w:rPr>
+          <w:lang w:val="es-AR"/>
+        </w:rPr>
+        <w:t>.</w:t>
+      </w:r>
+    </w:p>
+    <w:p>
+      <w:pPr>
+        <w:jc w:val="both"/>
+        <w:rPr>
+          <w:lang w:val="es-AR"/>
+        </w:rPr>
+      </w:pPr>
+      <w:r>
+        <w:rPr>
+          <w:b/>
+          <w:lang w:val="es-AR"/>
+        </w:rPr>
+        <w:t xml:space="preserve">Velocidad: </w:t>
+      </w:r>
+      <w:r>
+        <w:rPr>
+          <w:lang w:val="es-AR"/>
+        </w:rPr>
+        <w:t>De media a rápida.</w:t>
+      </w:r>
+    </w:p>
+    <w:p>
+      <w:pPr>
+        <w:pStyle w:val="Ttulo2"/>
+        <w:rPr>
+          <w:u w:val="single"/>
+          <w:lang w:val="es-AR"/>
+        </w:rPr>
+      </w:pPr>
+      <w:bookmarkStart w:id="20" w:name="_Toc324095366"/>
+      <w:r>
+        <w:rPr>
+          <w:u w:val="single"/>
+          <w:lang w:val="es-AR"/>
+        </w:rPr>
+        <w:t>Screwball</w:t>
+      </w:r>
+      <w:bookmarkEnd w:id="20"/>
+    </w:p>
+    <w:p>
+      <w:pPr>
+        <w:jc w:val="both"/>
+        <w:rPr>
+          <w:b/>
+          <w:lang w:val="es-AR"/>
+        </w:rPr>
+      </w:pPr>
+      <w:r>
+        <w:rPr>
+          <w:b/>
+          <w:lang w:val="es-AR"/>
+        </w:rPr>
+        <w:t>Distribución peso del cuerpo:</w:t>
+      </w:r>
+      <w:r>
+        <w:rPr>
+          <w:b/>
+          <w:lang w:val="es-AR"/>
+        </w:rPr>
+        <w:t xml:space="preserve"> </w:t>
+      </w:r>
+      <w:r>
+        <w:rPr>
+          <w:lang w:val="es-AR"/>
+        </w:rPr>
+        <w:t>El peso del cuerpo debe estar en el medio.</w:t>
+      </w:r>
+    </w:p>
+    <w:p>
+      <w:pPr>
+        <w:jc w:val="both"/>
+        <w:rPr>
+          <w:lang w:val="es-AR"/>
+        </w:rPr>
+      </w:pPr>
+      <w:r>
+        <w:rPr>
+          <w:b/>
+          <w:lang w:val="es-AR"/>
+        </w:rPr>
+        <w:t xml:space="preserve">Posición pies: </w:t>
+      </w:r>
+      <w:r>
+        <w:rPr>
+          <w:lang w:val="es-AR"/>
+        </w:rPr>
+        <w:t>El pie delantero se debe abrir, lo suficiente para no molestar a las caderas al momento de pasar el brazo.</w:t>
+      </w:r>
+      <w:r>
+        <w:rPr>
+          <w:lang w:val="es-AR"/>
+        </w:rPr>
+        <w:t xml:space="preserve"> No muy abierto, porque sería un lanzamiento ilegal.</w:t>
+      </w:r>
+    </w:p>
+    <w:p>
+      <w:pPr>
+        <w:jc w:val="both"/>
+        <w:rPr>
+          <w:lang w:val="es-AR"/>
+        </w:rPr>
+      </w:pPr>
+      <w:r>
+        <w:rPr>
+          <w:b/>
+          <w:lang w:val="es-AR"/>
+        </w:rPr>
+        <w:t>Soltado de la p</w:t>
+      </w:r>
+      <w:r>
+        <w:rPr>
+          <w:b/>
+          <w:lang w:val="es-AR"/>
+        </w:rPr>
+        <w:t>elota:</w:t>
+      </w:r>
+      <w:r>
+        <w:rPr>
+          <w:lang w:val="es-AR"/>
+        </w:rPr>
+        <w:t xml:space="preserve"> </w:t>
+      </w:r>
+      <w:r>
+        <w:rPr>
+          <w:lang w:val="es-AR"/>
+        </w:rPr>
+        <w:t>Debe soltarse un poco después que una fastball.</w:t>
+      </w:r>
+    </w:p>
+    <w:p>
+      <w:pPr>
+        <w:jc w:val="both"/>
+        <w:rPr>
+          <w:b/>
+          <w:lang w:val="es-AR"/>
+        </w:rPr>
+      </w:pPr>
+      <w:r>
+        <w:rPr>
+          <w:b/>
           <w:lang w:val="es-AR"/>
         </w:rPr>
         <w:lastRenderedPageBreak/>
-        <w:t xml:space="preserve">Posición del Cuerpo: </w:t>
-      </w:r>
-      <w:r>
-        <w:rPr>
-          <w:lang w:val="es-AR"/>
-        </w:rPr>
-        <w:t xml:space="preserve">el peso del cuerpo debe estar en el medio. Los hombros deben estar hacia atrás para no interferir con el lanzamiento. El pie delantero debe apuntar a la dirección deseada de lanzamiento. </w:t>
-      </w:r>
-    </w:p>
-    <w:p>
-      <w:pPr>
-        <w:rPr>
-          <w:lang w:val="es-AR"/>
-        </w:rPr>
-      </w:pPr>
-      <w:r>
-        <w:rPr>
-          <w:lang w:val="es-AR"/>
-        </w:rPr>
-        <w:t>Traza: curva.</w:t>
-      </w:r>
-    </w:p>
-    <w:p>
-      <w:pPr>
-        <w:pStyle w:val="Ttulo2"/>
-        <w:rPr>
-          <w:lang w:val="es-AR"/>
-        </w:rPr>
-      </w:pPr>
-      <w:bookmarkStart w:id="16" w:name="_Toc324065724"/>
-      <w:proofErr w:type="spellStart"/>
-      <w:r>
-        <w:rPr>
-          <w:lang w:val="es-AR"/>
-        </w:rPr>
-        <w:t>ChangeUp</w:t>
-      </w:r>
-      <w:bookmarkEnd w:id="16"/>
-      <w:proofErr w:type="spellEnd"/>
-    </w:p>
-    <w:p>
-      <w:pPr>
-        <w:rPr>
-          <w:lang w:val="es-AR"/>
-        </w:rPr>
-      </w:pPr>
-      <w:r>
-        <w:rPr>
-          <w:lang w:val="es-AR"/>
-        </w:rPr>
-        <w:t xml:space="preserve">Agarre: Igual que una fastball, pero se debe doblar el dedo índice hasta hacer un círculo pequeño </w:t>
-      </w:r>
-      <w:r>
-        <w:rPr>
-          <w:lang w:val="es-AR"/>
-        </w:rPr>
-        <w:t>entre éste dedo y el pulgar.</w:t>
-      </w:r>
-    </w:p>
-    <w:p>
-      <w:pPr>
-        <w:rPr>
-          <w:lang w:val="es-AR"/>
-        </w:rPr>
-      </w:pPr>
-      <w:r>
-        <w:rPr>
-          <w:lang w:val="es-AR"/>
-        </w:rPr>
-        <w:t>Posición del Cuerpo: Debe ser igual a la fastball, para que el equipo contrario no pueda anticipar el lanzamiento.</w:t>
-      </w:r>
-    </w:p>
-    <w:p>
-      <w:pPr>
-        <w:rPr>
-          <w:lang w:val="es-AR"/>
-        </w:rPr>
-      </w:pPr>
-      <w:r>
-        <w:rPr>
-          <w:lang w:val="es-AR"/>
-        </w:rPr>
-        <w:t>Efecto: la mano antecede a la bola, de forma tal que la muñeca apunte hacia adelante. Al momento de soltar, debe levantarse la mano rápidamente, dejando la muñeca en el lugar. Al finalizar, la mano debe quedar apuntando adelante hacia las rodillas del cátcher, para que la bola no se eleve.</w:t>
-      </w:r>
-    </w:p>
-    <w:p>
-      <w:pPr>
-        <w:rPr>
-          <w:lang w:val="es-AR"/>
-        </w:rPr>
-      </w:pPr>
-      <w:r>
-        <w:rPr>
+        <w:t>Movimiento del b</w:t>
+      </w:r>
+      <w:r>
+        <w:rPr>
+          <w:b/>
+          <w:lang w:val="es-AR"/>
+        </w:rPr>
+        <w:t>razo</w:t>
+      </w:r>
+      <w:r>
+        <w:rPr>
+          <w:b/>
+          <w:lang w:val="es-AR"/>
+        </w:rPr>
+        <w:t xml:space="preserve">: </w:t>
+      </w:r>
+      <w:r>
+        <w:rPr>
+          <w:lang w:val="es-AR"/>
+        </w:rPr>
+        <w:t>El brazo</w:t>
+      </w:r>
+      <w:r>
+        <w:rPr>
+          <w:lang w:val="es-AR"/>
+        </w:rPr>
+        <w:t xml:space="preserve"> cae muy cerca del cuerpo y f</w:t>
+      </w:r>
+      <w:r>
+        <w:rPr>
+          <w:lang w:val="es-AR"/>
+        </w:rPr>
+        <w:t>inaliza estirado por delante</w:t>
+      </w:r>
+      <w:r>
+        <w:rPr>
+          <w:lang w:val="es-AR"/>
+        </w:rPr>
+        <w:t>,</w:t>
+      </w:r>
+      <w:r>
+        <w:rPr>
+          <w:lang w:val="es-AR"/>
+        </w:rPr>
+        <w:t xml:space="preserve"> bien lejos del cuerpo.</w:t>
+      </w:r>
+      <w:r>
+        <w:rPr>
+          <w:lang w:val="es-AR"/>
+        </w:rPr>
+        <w:t xml:space="preserve"> Se debe girar la mano rápidamente para darle efecto.</w:t>
+      </w:r>
+    </w:p>
+    <w:p>
+      <w:pPr>
+        <w:jc w:val="both"/>
+        <w:rPr>
+          <w:b/>
+          <w:lang w:val="es-AR"/>
+        </w:rPr>
+      </w:pPr>
+      <w:r>
+        <w:rPr>
+          <w:b/>
           <w:lang w:val="es-AR"/>
         </w:rPr>
         <w:t>Traza:</w:t>
       </w:r>
-    </w:p>
-    <w:p>
-      <w:pPr>
-        <w:rPr>
-          <w:lang w:val="es-AR"/>
-        </w:rPr>
-      </w:pPr>
-      <w:r>
-        <w:rPr>
-          <w:lang w:val="es-AR"/>
-        </w:rPr>
-        <w:t>Dirección: depende del puntaje al momento de lanzar. Puede ser medio, no más alto que las rodillas, o abajo, contra el suelo.</w:t>
-      </w:r>
-    </w:p>
-    <w:p>
-      <w:pPr>
-        <w:pStyle w:val="Ttulo2"/>
-        <w:rPr>
-          <w:lang w:val="es-AR"/>
-        </w:rPr>
-      </w:pPr>
-      <w:bookmarkStart w:id="17" w:name="_Toc324065725"/>
-      <w:r>
-        <w:rPr>
-          <w:lang w:val="es-AR"/>
-        </w:rPr>
-        <w:t>Dropball</w:t>
-      </w:r>
-      <w:bookmarkEnd w:id="17"/>
-    </w:p>
-    <w:p>
-      <w:pPr>
-        <w:rPr>
-          <w:lang w:val="es-AR"/>
-        </w:rPr>
-      </w:pPr>
-      <w:r>
-        <w:rPr>
-          <w:lang w:val="es-AR"/>
-        </w:rPr>
-        <w:t>Agarre: Igual que una fastball. Un agarre más avanzado es juntando el dedo índice y el mayor.</w:t>
-      </w:r>
-    </w:p>
-    <w:p>
-      <w:pPr>
-        <w:rPr>
-          <w:lang w:val="es-AR"/>
-        </w:rPr>
-      </w:pPr>
-      <w:r>
-        <w:rPr>
-          <w:lang w:val="es-AR"/>
-        </w:rPr>
-        <w:t>Posición del Cuerpo: trasladar el peso hacia adelante, el cuerpo debe tener un ángulo hacia adelante, como cayendo. La espalda no debe doblarse, siempre el cuerpo recto, pero en ángulo con el piso.</w:t>
-      </w:r>
-    </w:p>
-    <w:p>
-      <w:pPr>
-        <w:rPr>
-          <w:lang w:val="es-AR"/>
-        </w:rPr>
-      </w:pPr>
-      <w:r>
-        <w:rPr>
-          <w:lang w:val="es-AR"/>
-        </w:rPr>
-        <w:t>Efecto: La muñeca antecede a la bola, pero debe soltarse antes que una fastball. Se debe sostener la bola con la muñeca doblada tal que la bola apunte al piso. Se acompaña la bola (</w:t>
-      </w:r>
-      <w:proofErr w:type="spellStart"/>
-      <w:r>
-        <w:rPr>
-          <w:lang w:val="es-AR"/>
-        </w:rPr>
-        <w:t>peel</w:t>
-      </w:r>
-      <w:proofErr w:type="spellEnd"/>
-      <w:r>
-        <w:rPr>
+      <w:r>
+        <w:rPr>
+          <w:b/>
           <w:lang w:val="es-AR"/>
         </w:rPr>
         <w:t xml:space="preserve"> </w:t>
       </w:r>
-      <w:proofErr w:type="spellStart"/>
-      <w:r>
-        <w:rPr>
-          <w:lang w:val="es-AR"/>
-        </w:rPr>
-        <w:t>drop</w:t>
-      </w:r>
-      <w:proofErr w:type="spellEnd"/>
-      <w:r>
-        <w:rPr>
-          <w:lang w:val="es-AR"/>
-        </w:rPr>
-        <w:t>) y se cierra rápidamente la mano al soltar.</w:t>
-      </w:r>
-    </w:p>
-    <w:p>
-      <w:pPr>
-        <w:rPr>
-          <w:lang w:val="es-AR"/>
-        </w:rPr>
-      </w:pPr>
-      <w:r>
-        <w:rPr>
-          <w:lang w:val="es-AR"/>
-        </w:rPr>
-        <w:t>Dirección: hacia abajo. Hacia cualquiera de las esquinas</w:t>
-      </w:r>
-    </w:p>
-    <w:p>
-      <w:pPr>
-        <w:rPr>
-          <w:lang w:val="es-AR"/>
-        </w:rPr>
-      </w:pPr>
-      <w:r>
-        <w:rPr>
-          <w:lang w:val="es-AR"/>
-        </w:rPr>
-        <w:t>Traza: baja.</w:t>
-      </w:r>
-    </w:p>
-    <w:p>
-      <w:pPr>
-        <w:pStyle w:val="Ttulo2"/>
-        <w:rPr>
-          <w:lang w:val="es-AR"/>
-        </w:rPr>
-      </w:pPr>
-      <w:r>
-        <w:rPr>
-          <w:lang w:val="es-AR"/>
-        </w:rPr>
-        <w:t>Screwball</w:t>
-      </w:r>
-    </w:p>
-    <w:p>
-      <w:pPr>
-        <w:rPr>
-          <w:lang w:val="es-AR"/>
-        </w:rPr>
-      </w:pPr>
-      <w:r>
-        <w:rPr>
-          <w:lang w:val="es-AR"/>
-        </w:rPr>
-        <w:t>Agarre: encontrar la “C” y hacer que apunte hacia abajo. Poner la punta de los dedos índice y mayor contra la C. El meñique debe estar lo más alejado posible, detrás de la bola.</w:t>
-      </w:r>
-    </w:p>
-    <w:p>
-      <w:pPr>
-        <w:rPr>
-          <w:lang w:val="es-AR"/>
-        </w:rPr>
-      </w:pPr>
-      <w:r>
-        <w:rPr>
-          <w:lang w:val="es-AR"/>
-        </w:rPr>
-        <w:t xml:space="preserve">Posición del Cuerpo: Piernas bien abiertas, </w:t>
-      </w:r>
-    </w:p>
-    <w:p>
-      <w:pPr>
-        <w:rPr>
-          <w:lang w:val="es-AR"/>
-        </w:rPr>
-      </w:pPr>
-      <w:r>
-        <w:rPr>
-          <w:lang w:val="es-AR"/>
-        </w:rPr>
-        <w:t>Efecto: el brazo debe bajar bien pegado al cuerpo y finalizar estirado por delante bien lejos del cuerpo. Se debe girar la mano rápidamente para darle efecto.</w:t>
-      </w:r>
-    </w:p>
-    <w:p>
-      <w:pPr>
-        <w:rPr>
-          <w:lang w:val="es-AR"/>
-        </w:rPr>
-      </w:pPr>
-      <w:proofErr w:type="gramStart"/>
-      <w:r>
-        <w:rPr>
-          <w:lang w:val="es-AR"/>
-        </w:rPr>
-        <w:t>Dirección :</w:t>
-      </w:r>
-      <w:proofErr w:type="gramEnd"/>
-      <w:r>
-        <w:rPr>
-          <w:lang w:val="es-AR"/>
-        </w:rPr>
-        <w:t xml:space="preserve"> -</w:t>
-      </w:r>
-    </w:p>
-    <w:p>
-      <w:pPr>
-        <w:rPr>
-          <w:lang w:val="es-AR"/>
-        </w:rPr>
-      </w:pPr>
-      <w:r>
-        <w:rPr>
-          <w:lang w:val="es-AR"/>
-        </w:rPr>
-        <w:t>Traza: baja</w:t>
-      </w:r>
-    </w:p>
-    <w:p>
-      <w:pPr>
-        <w:rPr>
-          <w:lang w:val="es-AR"/>
-        </w:rPr>
-      </w:pPr>
+      <w:r>
+        <w:rPr>
+          <w:lang w:val="es-AR"/>
+        </w:rPr>
+        <w:t>Curva</w:t>
+      </w:r>
+      <w:r>
+        <w:rPr>
+          <w:b/>
+          <w:lang w:val="es-AR"/>
+        </w:rPr>
+        <w:t>.</w:t>
+      </w:r>
+    </w:p>
+    <w:p>
+      <w:pPr>
+        <w:jc w:val="both"/>
+        <w:rPr>
+          <w:lang w:val="es-AR"/>
+        </w:rPr>
+      </w:pPr>
+      <w:r>
+        <w:rPr>
+          <w:b/>
+          <w:lang w:val="es-AR"/>
+        </w:rPr>
+        <w:t xml:space="preserve">Velocidad: </w:t>
+      </w:r>
+      <w:r>
+        <w:rPr>
+          <w:lang w:val="es-AR"/>
+        </w:rPr>
+        <w:t>De media a rápida.</w:t>
+      </w:r>
     </w:p>
     <w:sectPr>
       <w:headerReference w:type="default" r:id="rId12"/>
@@ -9751,14 +10973,14 @@
 
 <file path=word/endnotes.xml><?xml version="1.0" encoding="utf-8"?>
 <w:endnotes xmlns:ve="http://schemas.openxmlformats.org/markup-compatibility/2006" xmlns:o="urn:schemas-microsoft-com:office:office" xmlns:r="http://schemas.openxmlformats.org/officeDocument/2006/relationships" xmlns:m="http://schemas.openxmlformats.org/officeDocument/2006/math" xmlns:v="urn:schemas-microsoft-com:vml" xmlns:wp="http://schemas.openxmlformats.org/drawingml/2006/wordprocessingDrawing" xmlns:w10="urn:schemas-microsoft-com:office:word" xmlns:w="http://schemas.openxmlformats.org/wordprocessingml/2006/main" xmlns:wne="http://schemas.microsoft.com/office/word/2006/wordml">
-  <w:endnote w:type="separator" w:id="-1">
+  <w:endnote w:type="separator" w:id="0">
     <w:p>
       <w:r>
         <w:separator/>
       </w:r>
     </w:p>
   </w:endnote>
-  <w:endnote w:type="continuationSeparator" w:id="0">
+  <w:endnote w:type="continuationSeparator" w:id="1">
     <w:p>
       <w:r>
         <w:continuationSeparator/>
@@ -9775,20 +10997,15 @@
       <w:pStyle w:val="Piedepgina"/>
       <w:jc w:val="right"/>
     </w:pPr>
-    <w:proofErr w:type="spellStart"/>
     <w:r>
-      <w:t>Página</w:t>
-    </w:r>
-    <w:proofErr w:type="spellEnd"/>
-    <w:r>
-      <w:t xml:space="preserve"> </w:t>
+      <w:t xml:space="preserve">Página </w:t>
     </w:r>
     <w:fldSimple w:instr=" PAGE   \* MERGEFORMAT ">
       <w:r>
         <w:rPr>
           <w:noProof/>
         </w:rPr>
-        <w:t>7</w:t>
+        <w:t>8</w:t>
       </w:r>
     </w:fldSimple>
   </w:p>
@@ -9802,14 +11019,14 @@
 
 <file path=word/footnotes.xml><?xml version="1.0" encoding="utf-8"?>
 <w:footnotes xmlns:ve="http://schemas.openxmlformats.org/markup-compatibility/2006" xmlns:o="urn:schemas-microsoft-com:office:office" xmlns:r="http://schemas.openxmlformats.org/officeDocument/2006/relationships" xmlns:m="http://schemas.openxmlformats.org/officeDocument/2006/math" xmlns:v="urn:schemas-microsoft-com:vml" xmlns:wp="http://schemas.openxmlformats.org/drawingml/2006/wordprocessingDrawing" xmlns:w10="urn:schemas-microsoft-com:office:word" xmlns:w="http://schemas.openxmlformats.org/wordprocessingml/2006/main" xmlns:wne="http://schemas.microsoft.com/office/word/2006/wordml">
-  <w:footnote w:type="separator" w:id="-1">
+  <w:footnote w:type="separator" w:id="0">
     <w:p>
       <w:r>
         <w:separator/>
       </w:r>
     </w:p>
   </w:footnote>
-  <w:footnote w:type="continuationSeparator" w:id="0">
+  <w:footnote w:type="continuationSeparator" w:id="1">
     <w:p>
       <w:r>
         <w:continuationSeparator/>
@@ -9916,39 +11133,8 @@
         <w:szCs w:val="18"/>
         <w:lang w:val="es-AR"/>
       </w:rPr>
-      <w:t xml:space="preserve">Trabajo Práctico – Sistema de detección de lanzamientos de un pitcher en </w:t>
+      <w:t>Trabajo Práctico – Sistema de detección de lanzamientos de un pitcher en Sóftbol Fastpitch</w:t>
     </w:r>
-    <w:proofErr w:type="spellStart"/>
-    <w:r>
-      <w:rPr>
-        <w:b/>
-        <w:sz w:val="18"/>
-        <w:szCs w:val="18"/>
-        <w:lang w:val="es-AR"/>
-      </w:rPr>
-      <w:t>Sóftbol</w:t>
-    </w:r>
-    <w:proofErr w:type="spellEnd"/>
-    <w:r>
-      <w:rPr>
-        <w:b/>
-        <w:sz w:val="18"/>
-        <w:szCs w:val="18"/>
-        <w:lang w:val="es-AR"/>
-      </w:rPr>
-      <w:t xml:space="preserve"> </w:t>
-    </w:r>
-    <w:proofErr w:type="spellStart"/>
-    <w:r>
-      <w:rPr>
-        <w:b/>
-        <w:sz w:val="18"/>
-        <w:szCs w:val="18"/>
-        <w:lang w:val="es-AR"/>
-      </w:rPr>
-      <w:t>Fastpitch</w:t>
-    </w:r>
-    <w:proofErr w:type="spellEnd"/>
   </w:p>
 </w:hdr>
 </file>
@@ -10087,6 +11273,119 @@
     </w:lvl>
   </w:abstractNum>
   <w:abstractNum w:abstractNumId="1">
+    <w:nsid w:val="1CE23AAE"/>
+    <w:multiLevelType w:val="hybridMultilevel"/>
+    <w:tmpl w:val="AD344300"/>
+    <w:lvl w:ilvl="0" w:tplc="2C0A000D">
+      <w:start w:val="1"/>
+      <w:numFmt w:val="bullet"/>
+      <w:lvlText w:val=""/>
+      <w:lvlJc w:val="left"/>
+      <w:pPr>
+        <w:ind w:left="720" w:hanging="360"/>
+      </w:pPr>
+      <w:rPr>
+        <w:rFonts w:ascii="Wingdings" w:hAnsi="Wingdings" w:hint="default"/>
+      </w:rPr>
+    </w:lvl>
+    <w:lvl w:ilvl="1" w:tplc="2C0A0003" w:tentative="1">
+      <w:start w:val="1"/>
+      <w:numFmt w:val="bullet"/>
+      <w:lvlText w:val="o"/>
+      <w:lvlJc w:val="left"/>
+      <w:pPr>
+        <w:ind w:left="1440" w:hanging="360"/>
+      </w:pPr>
+      <w:rPr>
+        <w:rFonts w:ascii="Courier New" w:hAnsi="Courier New" w:cs="Courier New" w:hint="default"/>
+      </w:rPr>
+    </w:lvl>
+    <w:lvl w:ilvl="2" w:tplc="2C0A0005" w:tentative="1">
+      <w:start w:val="1"/>
+      <w:numFmt w:val="bullet"/>
+      <w:lvlText w:val=""/>
+      <w:lvlJc w:val="left"/>
+      <w:pPr>
+        <w:ind w:left="2160" w:hanging="360"/>
+      </w:pPr>
+      <w:rPr>
+        <w:rFonts w:ascii="Wingdings" w:hAnsi="Wingdings" w:hint="default"/>
+      </w:rPr>
+    </w:lvl>
+    <w:lvl w:ilvl="3" w:tplc="2C0A0001" w:tentative="1">
+      <w:start w:val="1"/>
+      <w:numFmt w:val="bullet"/>
+      <w:lvlText w:val=""/>
+      <w:lvlJc w:val="left"/>
+      <w:pPr>
+        <w:ind w:left="2880" w:hanging="360"/>
+      </w:pPr>
+      <w:rPr>
+        <w:rFonts w:ascii="Symbol" w:hAnsi="Symbol" w:hint="default"/>
+      </w:rPr>
+    </w:lvl>
+    <w:lvl w:ilvl="4" w:tplc="2C0A0003" w:tentative="1">
+      <w:start w:val="1"/>
+      <w:numFmt w:val="bullet"/>
+      <w:lvlText w:val="o"/>
+      <w:lvlJc w:val="left"/>
+      <w:pPr>
+        <w:ind w:left="3600" w:hanging="360"/>
+      </w:pPr>
+      <w:rPr>
+        <w:rFonts w:ascii="Courier New" w:hAnsi="Courier New" w:cs="Courier New" w:hint="default"/>
+      </w:rPr>
+    </w:lvl>
+    <w:lvl w:ilvl="5" w:tplc="2C0A0005" w:tentative="1">
+      <w:start w:val="1"/>
+      <w:numFmt w:val="bullet"/>
+      <w:lvlText w:val=""/>
+      <w:lvlJc w:val="left"/>
+      <w:pPr>
+        <w:ind w:left="4320" w:hanging="360"/>
+      </w:pPr>
+      <w:rPr>
+        <w:rFonts w:ascii="Wingdings" w:hAnsi="Wingdings" w:hint="default"/>
+      </w:rPr>
+    </w:lvl>
+    <w:lvl w:ilvl="6" w:tplc="2C0A0001" w:tentative="1">
+      <w:start w:val="1"/>
+      <w:numFmt w:val="bullet"/>
+      <w:lvlText w:val=""/>
+      <w:lvlJc w:val="left"/>
+      <w:pPr>
+        <w:ind w:left="5040" w:hanging="360"/>
+      </w:pPr>
+      <w:rPr>
+        <w:rFonts w:ascii="Symbol" w:hAnsi="Symbol" w:hint="default"/>
+      </w:rPr>
+    </w:lvl>
+    <w:lvl w:ilvl="7" w:tplc="2C0A0003" w:tentative="1">
+      <w:start w:val="1"/>
+      <w:numFmt w:val="bullet"/>
+      <w:lvlText w:val="o"/>
+      <w:lvlJc w:val="left"/>
+      <w:pPr>
+        <w:ind w:left="5760" w:hanging="360"/>
+      </w:pPr>
+      <w:rPr>
+        <w:rFonts w:ascii="Courier New" w:hAnsi="Courier New" w:cs="Courier New" w:hint="default"/>
+      </w:rPr>
+    </w:lvl>
+    <w:lvl w:ilvl="8" w:tplc="2C0A0005" w:tentative="1">
+      <w:start w:val="1"/>
+      <w:numFmt w:val="bullet"/>
+      <w:lvlText w:val=""/>
+      <w:lvlJc w:val="left"/>
+      <w:pPr>
+        <w:ind w:left="6480" w:hanging="360"/>
+      </w:pPr>
+      <w:rPr>
+        <w:rFonts w:ascii="Wingdings" w:hAnsi="Wingdings" w:hint="default"/>
+      </w:rPr>
+    </w:lvl>
+  </w:abstractNum>
+  <w:abstractNum w:abstractNumId="2">
     <w:nsid w:val="1E6122A4"/>
     <w:multiLevelType w:val="hybridMultilevel"/>
     <w:tmpl w:val="36C2198C"/>
@@ -10199,7 +11498,7 @@
       </w:rPr>
     </w:lvl>
   </w:abstractNum>
-  <w:abstractNum w:abstractNumId="2">
+  <w:abstractNum w:abstractNumId="3">
     <w:nsid w:val="251973C0"/>
     <w:multiLevelType w:val="hybridMultilevel"/>
     <w:tmpl w:val="D8D01CF0"/>
@@ -10312,7 +11611,93 @@
       </w:rPr>
     </w:lvl>
   </w:abstractNum>
-  <w:abstractNum w:abstractNumId="3">
+  <w:abstractNum w:abstractNumId="4">
+    <w:nsid w:val="3D56433C"/>
+    <w:multiLevelType w:val="hybridMultilevel"/>
+    <w:tmpl w:val="1B02808C"/>
+    <w:lvl w:ilvl="0" w:tplc="2C0A000F">
+      <w:start w:val="1"/>
+      <w:numFmt w:val="decimal"/>
+      <w:lvlText w:val="%1."/>
+      <w:lvlJc w:val="left"/>
+      <w:pPr>
+        <w:ind w:left="3585" w:hanging="360"/>
+      </w:pPr>
+    </w:lvl>
+    <w:lvl w:ilvl="1" w:tplc="2C0A0019" w:tentative="1">
+      <w:start w:val="1"/>
+      <w:numFmt w:val="lowerLetter"/>
+      <w:lvlText w:val="%2."/>
+      <w:lvlJc w:val="left"/>
+      <w:pPr>
+        <w:ind w:left="4305" w:hanging="360"/>
+      </w:pPr>
+    </w:lvl>
+    <w:lvl w:ilvl="2" w:tplc="2C0A001B" w:tentative="1">
+      <w:start w:val="1"/>
+      <w:numFmt w:val="lowerRoman"/>
+      <w:lvlText w:val="%3."/>
+      <w:lvlJc w:val="right"/>
+      <w:pPr>
+        <w:ind w:left="5025" w:hanging="180"/>
+      </w:pPr>
+    </w:lvl>
+    <w:lvl w:ilvl="3" w:tplc="2C0A000F" w:tentative="1">
+      <w:start w:val="1"/>
+      <w:numFmt w:val="decimal"/>
+      <w:lvlText w:val="%4."/>
+      <w:lvlJc w:val="left"/>
+      <w:pPr>
+        <w:ind w:left="5745" w:hanging="360"/>
+      </w:pPr>
+    </w:lvl>
+    <w:lvl w:ilvl="4" w:tplc="2C0A0019" w:tentative="1">
+      <w:start w:val="1"/>
+      <w:numFmt w:val="lowerLetter"/>
+      <w:lvlText w:val="%5."/>
+      <w:lvlJc w:val="left"/>
+      <w:pPr>
+        <w:ind w:left="6465" w:hanging="360"/>
+      </w:pPr>
+    </w:lvl>
+    <w:lvl w:ilvl="5" w:tplc="2C0A001B" w:tentative="1">
+      <w:start w:val="1"/>
+      <w:numFmt w:val="lowerRoman"/>
+      <w:lvlText w:val="%6."/>
+      <w:lvlJc w:val="right"/>
+      <w:pPr>
+        <w:ind w:left="7185" w:hanging="180"/>
+      </w:pPr>
+    </w:lvl>
+    <w:lvl w:ilvl="6" w:tplc="2C0A000F" w:tentative="1">
+      <w:start w:val="1"/>
+      <w:numFmt w:val="decimal"/>
+      <w:lvlText w:val="%7."/>
+      <w:lvlJc w:val="left"/>
+      <w:pPr>
+        <w:ind w:left="7905" w:hanging="360"/>
+      </w:pPr>
+    </w:lvl>
+    <w:lvl w:ilvl="7" w:tplc="2C0A0019" w:tentative="1">
+      <w:start w:val="1"/>
+      <w:numFmt w:val="lowerLetter"/>
+      <w:lvlText w:val="%8."/>
+      <w:lvlJc w:val="left"/>
+      <w:pPr>
+        <w:ind w:left="8625" w:hanging="360"/>
+      </w:pPr>
+    </w:lvl>
+    <w:lvl w:ilvl="8" w:tplc="2C0A001B" w:tentative="1">
+      <w:start w:val="1"/>
+      <w:numFmt w:val="lowerRoman"/>
+      <w:lvlText w:val="%9."/>
+      <w:lvlJc w:val="right"/>
+      <w:pPr>
+        <w:ind w:left="9345" w:hanging="180"/>
+      </w:pPr>
+    </w:lvl>
+  </w:abstractNum>
+  <w:abstractNum w:abstractNumId="5">
     <w:nsid w:val="3EF1626A"/>
     <w:multiLevelType w:val="hybridMultilevel"/>
     <w:tmpl w:val="A1B2DB4A"/>
@@ -10425,7 +11810,7 @@
       </w:rPr>
     </w:lvl>
   </w:abstractNum>
-  <w:abstractNum w:abstractNumId="4">
+  <w:abstractNum w:abstractNumId="6">
     <w:nsid w:val="40BE6C29"/>
     <w:multiLevelType w:val="hybridMultilevel"/>
     <w:tmpl w:val="3FD07DE8"/>
@@ -10565,7 +11950,7 @@
       </w:rPr>
     </w:lvl>
   </w:abstractNum>
-  <w:abstractNum w:abstractNumId="5">
+  <w:abstractNum w:abstractNumId="7">
     <w:nsid w:val="60E614C9"/>
     <w:multiLevelType w:val="hybridMultilevel"/>
     <w:tmpl w:val="4AAE6F5C"/>
@@ -10678,7 +12063,7 @@
       </w:rPr>
     </w:lvl>
   </w:abstractNum>
-  <w:abstractNum w:abstractNumId="6">
+  <w:abstractNum w:abstractNumId="8">
     <w:nsid w:val="6A616425"/>
     <w:multiLevelType w:val="hybridMultilevel"/>
     <w:tmpl w:val="3DDA6756"/>
@@ -10791,7 +12176,7 @@
       </w:rPr>
     </w:lvl>
   </w:abstractNum>
-  <w:abstractNum w:abstractNumId="7">
+  <w:abstractNum w:abstractNumId="9">
     <w:nsid w:val="77793AF2"/>
     <w:multiLevelType w:val="hybridMultilevel"/>
     <w:tmpl w:val="0A10421A"/>
@@ -10905,28 +12290,34 @@
     </w:lvl>
   </w:abstractNum>
   <w:num w:numId="1">
-    <w:abstractNumId w:val="5"/>
+    <w:abstractNumId w:val="7"/>
   </w:num>
   <w:num w:numId="2">
-    <w:abstractNumId w:val="1"/>
+    <w:abstractNumId w:val="2"/>
   </w:num>
   <w:num w:numId="3">
     <w:abstractNumId w:val="0"/>
   </w:num>
   <w:num w:numId="4">
-    <w:abstractNumId w:val="2"/>
+    <w:abstractNumId w:val="3"/>
   </w:num>
   <w:num w:numId="5">
-    <w:abstractNumId w:val="3"/>
+    <w:abstractNumId w:val="5"/>
   </w:num>
   <w:num w:numId="6">
-    <w:abstractNumId w:val="7"/>
+    <w:abstractNumId w:val="9"/>
   </w:num>
   <w:num w:numId="7">
+    <w:abstractNumId w:val="8"/>
+  </w:num>
+  <w:num w:numId="8">
     <w:abstractNumId w:val="6"/>
   </w:num>
-  <w:num w:numId="8">
+  <w:num w:numId="9">
     <w:abstractNumId w:val="4"/>
+  </w:num>
+  <w:num w:numId="10">
+    <w:abstractNumId w:val="1"/>
   </w:num>
 </w:numbering>
 </file>
@@ -11773,7 +13164,7 @@
 </file>
 
 <file path=customXml/itemProps1.xml><?xml version="1.0" encoding="utf-8"?>
-<ds:datastoreItem xmlns:ds="http://schemas.openxmlformats.org/officeDocument/2006/customXml" ds:itemID="{C0D94761-9D45-4D26-8ED5-A8B0224998C6}">
+<ds:datastoreItem xmlns:ds="http://schemas.openxmlformats.org/officeDocument/2006/customXml" ds:itemID="{1B113881-42C4-427E-8460-31B350BB2C7F}">
   <ds:schemaRefs>
     <ds:schemaRef ds:uri="http://schemas.openxmlformats.org/officeDocument/2006/bibliography"/>
   </ds:schemaRefs>

</xml_diff>

<commit_message>
informe pseudo-terminado. Faltaria lo que es implementacion y si vamos a secuenciar alguna regla o no
</commit_message>
<xml_diff>
--- a/Informe.docx
+++ b/Informe.docx
@@ -38099,13 +38099,7 @@
                       <w:rPr>
                         <w:lang w:val="es-AR"/>
                       </w:rPr>
-                      <w:t>1</w:t>
-                    </w:r>
-                    <w:r>
-                      <w:rPr>
-                        <w:lang w:val="es-AR"/>
-                      </w:rPr>
-                      <w:t xml:space="preserve"> – Determinar forma del lanzamiento</w:t>
+                      <w:t>1 – Determinar forma del lanzamiento</w:t>
                     </w:r>
                   </w:p>
                 </w:txbxContent>
@@ -38127,13 +38121,7 @@
                       <w:rPr>
                         <w:lang w:val="es-AR"/>
                       </w:rPr>
-                      <w:t>1</w:t>
-                    </w:r>
-                    <w:r>
-                      <w:rPr>
-                        <w:lang w:val="es-AR"/>
-                      </w:rPr>
-                      <w:t>.1 – Determinar distribución del peso del cuerpo</w:t>
+                      <w:t>1.1 – Determinar distribución del peso del cuerpo</w:t>
                     </w:r>
                   </w:p>
                 </w:txbxContent>
@@ -38155,13 +38143,7 @@
                       <w:rPr>
                         <w:lang w:val="es-AR"/>
                       </w:rPr>
-                      <w:t>1</w:t>
-                    </w:r>
-                    <w:r>
-                      <w:rPr>
-                        <w:lang w:val="es-AR"/>
-                      </w:rPr>
-                      <w:t>.2 – Determinar posición de los pies</w:t>
+                      <w:t>1.2 – Determinar posición de los pies</w:t>
                     </w:r>
                   </w:p>
                 </w:txbxContent>
@@ -38183,13 +38165,7 @@
                       <w:rPr>
                         <w:lang w:val="es-AR"/>
                       </w:rPr>
-                      <w:t>1</w:t>
-                    </w:r>
-                    <w:r>
-                      <w:rPr>
-                        <w:lang w:val="es-AR"/>
-                      </w:rPr>
-                      <w:t>.3 – Determinar  el lugar de soltado de la pelota</w:t>
+                      <w:t>1.3 – Determinar  el lugar de soltado de la pelota</w:t>
                     </w:r>
                   </w:p>
                 </w:txbxContent>
@@ -38211,13 +38187,7 @@
                       <w:rPr>
                         <w:lang w:val="es-AR"/>
                       </w:rPr>
-                      <w:t>1</w:t>
-                    </w:r>
-                    <w:r>
-                      <w:rPr>
-                        <w:lang w:val="es-AR"/>
-                      </w:rPr>
-                      <w:t>.4 – Determinar el movimiento de la muñeca</w:t>
+                      <w:t>1.4 – Determinar el movimiento de la muñeca</w:t>
                     </w:r>
                   </w:p>
                 </w:txbxContent>
@@ -38275,7 +38245,7 @@
                 </w:txbxContent>
               </v:textbox>
             </v:shape>
-            <v:shape id="_x0000_s1085" type="#_x0000_t202" style="position:absolute;left:7378;top:11949;width:2405;height:1169" fillcolor="white [3201]" strokecolor="#9bbb59 [3206]" strokeweight="5pt">
+            <v:shape id="_x0000_s1085" type="#_x0000_t202" style="position:absolute;left:7378;top:11949;width:2405;height:1169" fillcolor="white [3201]" strokecolor="#f79646 [3209]" strokeweight="5pt">
               <v:stroke linestyle="thickThin"/>
               <v:shadow color="#868686"/>
               <v:textbox style="mso-next-textbox:#_x0000_s1085">
@@ -38297,7 +38267,7 @@
                 </w:txbxContent>
               </v:textbox>
             </v:shape>
-            <v:shape id="_x0000_s1086" type="#_x0000_t202" style="position:absolute;left:7379;top:13419;width:2404;height:1171" fillcolor="white [3201]" strokecolor="#9bbb59 [3206]" strokeweight="5pt">
+            <v:shape id="_x0000_s1086" type="#_x0000_t202" style="position:absolute;left:7379;top:13419;width:2404;height:1171" fillcolor="white [3201]" strokecolor="#f79646 [3209]" strokeweight="5pt">
               <v:stroke linestyle="thickThin"/>
               <v:shadow color="#868686"/>
               <v:textbox style="mso-next-textbox:#_x0000_s1086">
@@ -39101,23 +39071,7 @@
                 <w:szCs w:val="20"/>
                 <w:lang w:val="es-AR" w:eastAsia="es-ES"/>
               </w:rPr>
-              <w:t>P</w:t>
-            </w:r>
-            <w:r>
-              <w:rPr>
-                <w:sz w:val="20"/>
-                <w:szCs w:val="20"/>
-                <w:lang w:val="es-AR" w:eastAsia="es-ES"/>
-              </w:rPr>
-              <w:t xml:space="preserve">oder definir </w:t>
-            </w:r>
-            <w:r>
-              <w:rPr>
-                <w:sz w:val="20"/>
-                <w:szCs w:val="20"/>
-                <w:lang w:val="es-AR" w:eastAsia="es-ES"/>
-              </w:rPr>
-              <w:t>la distribución del peso del cuerpo del pitcher.</w:t>
+              <w:t>Definir las características específicas y los movimientos realizados por el pitcher para lanzar la pelota.</w:t>
             </w:r>
           </w:p>
         </w:tc>
@@ -39680,7 +39634,23 @@
                 <w:szCs w:val="20"/>
                 <w:lang w:val="es-AR" w:eastAsia="es-ES"/>
               </w:rPr>
-              <w:t>.</w:t>
+              <w:t>; cual es la distribución del peso del cuerpo</w:t>
+            </w:r>
+            <w:r>
+              <w:rPr>
+                <w:sz w:val="20"/>
+                <w:szCs w:val="20"/>
+                <w:lang w:val="es-AR" w:eastAsia="es-ES"/>
+              </w:rPr>
+              <w:t xml:space="preserve">, si </w:t>
+            </w:r>
+            <w:r>
+              <w:rPr>
+                <w:sz w:val="20"/>
+                <w:szCs w:val="20"/>
+                <w:lang w:val="es-AR" w:eastAsia="es-ES"/>
+              </w:rPr>
+              <w:t>lleva el peso del cuerpo hacia atrás o hacia delante o si es balanceado.</w:t>
             </w:r>
           </w:p>
         </w:tc>
@@ -39734,31 +39704,7 @@
                 <w:szCs w:val="20"/>
                 <w:lang w:val="es-AR" w:eastAsia="es-ES"/>
               </w:rPr>
-              <w:t xml:space="preserve">Verificar mediante el movimiento </w:t>
-            </w:r>
-            <w:r>
-              <w:rPr>
-                <w:sz w:val="20"/>
-                <w:szCs w:val="20"/>
-                <w:lang w:val="es-AR" w:eastAsia="es-ES"/>
-              </w:rPr>
-              <w:t>del pitcher cual es la distribución del peso del cuerpo</w:t>
-            </w:r>
-            <w:r>
-              <w:rPr>
-                <w:sz w:val="20"/>
-                <w:szCs w:val="20"/>
-                <w:lang w:val="es-AR" w:eastAsia="es-ES"/>
-              </w:rPr>
-              <w:t xml:space="preserve">, si </w:t>
-            </w:r>
-            <w:r>
-              <w:rPr>
-                <w:sz w:val="20"/>
-                <w:szCs w:val="20"/>
-                <w:lang w:val="es-AR" w:eastAsia="es-ES"/>
-              </w:rPr>
-              <w:t>lleva el peso del cuerpo hacia atrás o hacia delante o si es balanceado.</w:t>
+              <w:t>-</w:t>
             </w:r>
           </w:p>
         </w:tc>
@@ -40155,15 +40101,7 @@
                 <w:szCs w:val="20"/>
                 <w:lang w:val="es-AR" w:eastAsia="es-ES"/>
               </w:rPr>
-              <w:t xml:space="preserve">Verificar mediante el movimiento </w:t>
-            </w:r>
-            <w:r>
-              <w:rPr>
-                <w:sz w:val="20"/>
-                <w:szCs w:val="20"/>
-                <w:lang w:val="es-AR" w:eastAsia="es-ES"/>
-              </w:rPr>
-              <w:t>del pitcher cual es la posición de los pies.</w:t>
+              <w:t>-</w:t>
             </w:r>
           </w:p>
         </w:tc>
@@ -40515,7 +40453,47 @@
                 <w:szCs w:val="20"/>
                 <w:lang w:val="es-AR" w:eastAsia="es-ES"/>
               </w:rPr>
-              <w:t>Observación del brazo del pitcher al realizar el lanzamiento.</w:t>
+              <w:t>Observación del brazo del pitcher al realizar el lanzamiento</w:t>
+            </w:r>
+            <w:r>
+              <w:rPr>
+                <w:sz w:val="20"/>
+                <w:szCs w:val="20"/>
+                <w:lang w:val="es-AR" w:eastAsia="es-ES"/>
+              </w:rPr>
+              <w:t>, para saber cuá</w:t>
+            </w:r>
+            <w:r>
+              <w:rPr>
+                <w:sz w:val="20"/>
+                <w:szCs w:val="20"/>
+                <w:lang w:val="es-AR" w:eastAsia="es-ES"/>
+              </w:rPr>
+              <w:t>l es el lugar de soltado de la pelota</w:t>
+            </w:r>
+            <w:r>
+              <w:rPr>
+                <w:sz w:val="20"/>
+                <w:szCs w:val="20"/>
+                <w:lang w:val="es-AR" w:eastAsia="es-ES"/>
+              </w:rPr>
+              <w:t>;</w:t>
+            </w:r>
+            <w:r>
+              <w:rPr>
+                <w:sz w:val="20"/>
+                <w:szCs w:val="20"/>
+                <w:lang w:val="es-AR" w:eastAsia="es-ES"/>
+              </w:rPr>
+              <w:t xml:space="preserve"> es medio si la pelota es soltada cuando </w:t>
+            </w:r>
+            <w:r>
+              <w:rPr>
+                <w:sz w:val="20"/>
+                <w:szCs w:val="20"/>
+                <w:lang w:val="es-AR"/>
+              </w:rPr>
+              <w:t>la mano esté delante de la pierna de atrás.</w:t>
             </w:r>
           </w:p>
         </w:tc>
@@ -40569,63 +40547,7 @@
                 <w:szCs w:val="20"/>
                 <w:lang w:val="es-AR" w:eastAsia="es-ES"/>
               </w:rPr>
-              <w:t xml:space="preserve">Verificar mediante el </w:t>
-            </w:r>
-            <w:r>
-              <w:rPr>
-                <w:sz w:val="20"/>
-                <w:szCs w:val="20"/>
-                <w:lang w:val="es-AR" w:eastAsia="es-ES"/>
-              </w:rPr>
-              <w:t xml:space="preserve">movimiento del pitcher cual es </w:t>
-            </w:r>
-            <w:r>
-              <w:rPr>
-                <w:sz w:val="20"/>
-                <w:szCs w:val="20"/>
-                <w:lang w:val="es-AR" w:eastAsia="es-ES"/>
-              </w:rPr>
-              <w:t>e</w:t>
-            </w:r>
-            <w:r>
-              <w:rPr>
-                <w:sz w:val="20"/>
-                <w:szCs w:val="20"/>
-                <w:lang w:val="es-AR" w:eastAsia="es-ES"/>
-              </w:rPr>
-              <w:t>l</w:t>
-            </w:r>
-            <w:r>
-              <w:rPr>
-                <w:sz w:val="20"/>
-                <w:szCs w:val="20"/>
-                <w:lang w:val="es-AR" w:eastAsia="es-ES"/>
-              </w:rPr>
-              <w:t xml:space="preserve"> lugar de soltado de la pelota</w:t>
-            </w:r>
-            <w:r>
-              <w:rPr>
-                <w:sz w:val="20"/>
-                <w:szCs w:val="20"/>
-                <w:lang w:val="es-AR" w:eastAsia="es-ES"/>
-              </w:rPr>
-              <w:t>;</w:t>
-            </w:r>
-            <w:r>
-              <w:rPr>
-                <w:sz w:val="20"/>
-                <w:szCs w:val="20"/>
-                <w:lang w:val="es-AR" w:eastAsia="es-ES"/>
-              </w:rPr>
-              <w:t xml:space="preserve"> es medio si la pelota es soltada cuando </w:t>
-            </w:r>
-            <w:r>
-              <w:rPr>
-                <w:sz w:val="20"/>
-                <w:szCs w:val="20"/>
-                <w:lang w:val="es-AR"/>
-              </w:rPr>
-              <w:t>la mano esté delante de la pierna de atrás.</w:t>
+              <w:t>-</w:t>
             </w:r>
           </w:p>
         </w:tc>
@@ -40679,25 +40601,31 @@
                 <w:szCs w:val="20"/>
                 <w:lang w:val="es-AR" w:eastAsia="es-ES"/>
               </w:rPr>
-              <w:t xml:space="preserve">La posición de los pies: Atrás o Medio o </w:t>
-            </w:r>
-            <w:proofErr w:type="spellStart"/>
+              <w:t>Ubicación de la mano al soltar la pelota</w:t>
+            </w:r>
             <w:r>
               <w:rPr>
                 <w:sz w:val="20"/>
                 <w:szCs w:val="20"/>
                 <w:lang w:val="es-AR" w:eastAsia="es-ES"/>
               </w:rPr>
-              <w:t>Deltante</w:t>
-            </w:r>
-            <w:proofErr w:type="spellEnd"/>
+              <w:t>: Atrás o Medio o De</w:t>
+            </w:r>
             <w:r>
               <w:rPr>
                 <w:sz w:val="20"/>
                 <w:szCs w:val="20"/>
                 <w:lang w:val="es-AR" w:eastAsia="es-ES"/>
               </w:rPr>
-              <w:t>.</w:t>
+              <w:t>l</w:t>
+            </w:r>
+            <w:r>
+              <w:rPr>
+                <w:sz w:val="20"/>
+                <w:szCs w:val="20"/>
+                <w:lang w:val="es-AR" w:eastAsia="es-ES"/>
+              </w:rPr>
+              <w:t>ante.</w:t>
             </w:r>
           </w:p>
         </w:tc>
@@ -40978,7 +40906,7 @@
                 <w:szCs w:val="20"/>
                 <w:lang w:val="es-AR" w:eastAsia="es-ES"/>
               </w:rPr>
-              <w:t>.</w:t>
+              <w:t>, que le imprime al lanzamiento.</w:t>
             </w:r>
           </w:p>
         </w:tc>
@@ -41032,24 +40960,7 @@
                 <w:szCs w:val="20"/>
                 <w:lang w:val="es-AR" w:eastAsia="es-ES"/>
               </w:rPr>
-              <w:t xml:space="preserve">Verificar mediante el movimiento </w:t>
-            </w:r>
-            <w:r>
-              <w:rPr>
-                <w:sz w:val="20"/>
-                <w:szCs w:val="20"/>
-                <w:lang w:val="es-AR" w:eastAsia="es-ES"/>
-              </w:rPr>
-              <w:t xml:space="preserve">del pitcher cual es el movimiento de </w:t>
-            </w:r>
-            <w:r>
-              <w:rPr>
-                <w:sz w:val="20"/>
-                <w:szCs w:val="20"/>
-                <w:lang w:val="es-AR" w:eastAsia="es-ES"/>
-              </w:rPr>
-              <w:lastRenderedPageBreak/>
-              <w:t>muñeca que le imprime al lanzamiento.</w:t>
+              <w:t>-</w:t>
             </w:r>
           </w:p>
         </w:tc>
@@ -41867,7 +41778,15 @@
                 <w:szCs w:val="20"/>
                 <w:lang w:val="es-AR" w:eastAsia="es-ES"/>
               </w:rPr>
-              <w:t>Observación del recorrido realizado por la bola.</w:t>
+              <w:t>Observación del recorrido realizado por la bola</w:t>
+            </w:r>
+            <w:r>
+              <w:rPr>
+                <w:sz w:val="20"/>
+                <w:szCs w:val="20"/>
+                <w:lang w:val="es-AR" w:eastAsia="es-ES"/>
+              </w:rPr>
+              <w:t>, cual es la traza de la misma.</w:t>
             </w:r>
           </w:p>
         </w:tc>
@@ -41921,47 +41840,7 @@
                 <w:szCs w:val="20"/>
                 <w:lang w:val="es-AR" w:eastAsia="es-ES"/>
               </w:rPr>
-              <w:t>Verificar</w:t>
-            </w:r>
-            <w:r>
-              <w:rPr>
-                <w:sz w:val="20"/>
-                <w:szCs w:val="20"/>
-                <w:lang w:val="es-AR" w:eastAsia="es-ES"/>
-              </w:rPr>
-              <w:t>,</w:t>
-            </w:r>
-            <w:r>
-              <w:rPr>
-                <w:sz w:val="20"/>
-                <w:szCs w:val="20"/>
-                <w:lang w:val="es-AR" w:eastAsia="es-ES"/>
-              </w:rPr>
-              <w:t xml:space="preserve"> mediante </w:t>
-            </w:r>
-            <w:r>
-              <w:rPr>
-                <w:sz w:val="20"/>
-                <w:szCs w:val="20"/>
-                <w:lang w:val="es-AR" w:eastAsia="es-ES"/>
-              </w:rPr>
-              <w:t>la observación del recorrido de la pelota</w:t>
-            </w:r>
-            <w:r>
-              <w:rPr>
-                <w:sz w:val="20"/>
-                <w:szCs w:val="20"/>
-                <w:lang w:val="es-AR" w:eastAsia="es-ES"/>
-              </w:rPr>
-              <w:t>,</w:t>
-            </w:r>
-            <w:r>
-              <w:rPr>
-                <w:sz w:val="20"/>
-                <w:szCs w:val="20"/>
-                <w:lang w:val="es-AR" w:eastAsia="es-ES"/>
-              </w:rPr>
-              <w:t xml:space="preserve"> cual es la traza de la misma.</w:t>
+              <w:t>-</w:t>
             </w:r>
           </w:p>
         </w:tc>
@@ -42297,7 +42176,39 @@
                 <w:szCs w:val="20"/>
                 <w:lang w:val="es-AR" w:eastAsia="es-ES"/>
               </w:rPr>
-              <w:t>Observación de la velocidad de la bola en el aire.</w:t>
+              <w:t xml:space="preserve">Observación de la velocidad </w:t>
+            </w:r>
+            <w:r>
+              <w:rPr>
+                <w:sz w:val="20"/>
+                <w:szCs w:val="20"/>
+                <w:lang w:val="es-AR" w:eastAsia="es-ES"/>
+              </w:rPr>
+              <w:t xml:space="preserve">promedio </w:t>
+            </w:r>
+            <w:r>
+              <w:rPr>
+                <w:sz w:val="20"/>
+                <w:szCs w:val="20"/>
+                <w:lang w:val="es-AR" w:eastAsia="es-ES"/>
+              </w:rPr>
+              <w:t xml:space="preserve">de la bola </w:t>
+            </w:r>
+            <w:r>
+              <w:rPr>
+                <w:sz w:val="20"/>
+                <w:szCs w:val="20"/>
+                <w:lang w:val="es-AR" w:eastAsia="es-ES"/>
+              </w:rPr>
+              <w:t xml:space="preserve">durante su recorrido </w:t>
+            </w:r>
+            <w:r>
+              <w:rPr>
+                <w:sz w:val="20"/>
+                <w:szCs w:val="20"/>
+                <w:lang w:val="es-AR" w:eastAsia="es-ES"/>
+              </w:rPr>
+              <w:t>en el aire.</w:t>
             </w:r>
           </w:p>
         </w:tc>
@@ -42351,15 +42262,7 @@
                 <w:szCs w:val="20"/>
                 <w:lang w:val="es-AR" w:eastAsia="es-ES"/>
               </w:rPr>
-              <w:t xml:space="preserve">Verificar mediante </w:t>
-            </w:r>
-            <w:r>
-              <w:rPr>
-                <w:sz w:val="20"/>
-                <w:szCs w:val="20"/>
-                <w:lang w:val="es-AR" w:eastAsia="es-ES"/>
-              </w:rPr>
-              <w:t>la observación del recorrido de la pelota cual es la velocidad promedio del lanzamiento.</w:t>
+              <w:t>-</w:t>
             </w:r>
           </w:p>
         </w:tc>
@@ -48334,6 +48237,7 @@
                 <w:szCs w:val="20"/>
                 <w:lang w:val="es-AR" w:eastAsia="es-AR"/>
               </w:rPr>
+              <w:lastRenderedPageBreak/>
               <w:t> </w:t>
             </w:r>
           </w:p>
@@ -48451,7 +48355,6 @@
                 <w:szCs w:val="20"/>
                 <w:lang w:val="es-AR" w:eastAsia="es-AR"/>
               </w:rPr>
-              <w:lastRenderedPageBreak/>
               <w:t> </w:t>
             </w:r>
           </w:p>
@@ -50930,23 +50833,23 @@
           <w:color w:val="FF0000"/>
         </w:rPr>
         <w:pict>
-          <v:group id="_x0000_s1090" editas="canvas" style="width:473.6pt;height:461.2pt;mso-position-horizontal-relative:char;mso-position-vertical-relative:line" coordorigin="1453,5732" coordsize="9472,9224">
+          <v:group id="_x0000_s1090" editas="canvas" style="width:500.55pt;height:640.5pt;mso-position-horizontal-relative:char;mso-position-vertical-relative:line" coordorigin="1453,5732" coordsize="10011,12810">
             <o:lock v:ext="edit" aspectratio="t"/>
-            <v:shape id="_x0000_s1091" type="#_x0000_t75" style="position:absolute;left:1453;top:5732;width:9472;height:9224" o:preferrelative="f" filled="t" fillcolor="white [3201]" stroked="t" strokecolor="#9bbb59 [3206]" strokeweight="1pt">
+            <v:shape id="_x0000_s1091" type="#_x0000_t75" style="position:absolute;left:1453;top:5732;width:10011;height:12810" o:preferrelative="f" filled="t" fillcolor="white [3201]" stroked="t" strokecolor="#9bbb59 [3206]" strokeweight="1pt">
               <v:fill o:detectmouseclick="t"/>
               <v:stroke dashstyle="dash"/>
               <v:shadow color="#868686"/>
               <v:path o:extrusionok="t" o:connecttype="none"/>
               <o:lock v:ext="edit" text="t"/>
             </v:shape>
-            <v:shape id="_x0000_s1092" type="#_x0000_t202" style="position:absolute;left:2532;top:5732;width:4140;height:2298" fillcolor="white [3201]" strokecolor="#4bacc6 [3208]" strokeweight="5pt">
+            <v:shape id="_x0000_s1092" type="#_x0000_t202" style="position:absolute;left:1453;top:5732;width:4219;height:2932" fillcolor="white [3201]" strokecolor="#4bacc6 [3208]" strokeweight="5pt">
               <v:stroke linestyle="thickThin"/>
               <v:shadow color="#868686"/>
               <v:textbox style="mso-next-textbox:#_x0000_s1092">
                 <w:txbxContent>
                   <w:p>
                     <w:pPr>
-                      <w:spacing w:after="120"/>
+                      <w:spacing w:after="120" w:line="240" w:lineRule="auto"/>
                       <w:jc w:val="center"/>
                       <w:rPr>
                         <w:b/>
@@ -50963,44 +50866,233 @@
                   </w:p>
                   <w:p>
                     <w:pPr>
-                      <w:spacing w:after="120"/>
+                      <w:spacing w:after="120" w:line="240" w:lineRule="auto"/>
                       <w:rPr>
+                        <w:sz w:val="20"/>
+                        <w:szCs w:val="20"/>
                         <w:lang w:val="es-AR"/>
                       </w:rPr>
                     </w:pPr>
                     <w:r>
                       <w:rPr>
+                        <w:b/>
+                        <w:sz w:val="20"/>
+                        <w:szCs w:val="20"/>
                         <w:lang w:val="es-AR"/>
                       </w:rPr>
-                      <w:t>Entrada:</w:t>
+                      <w:t>Entrada</w:t>
+                    </w:r>
+                    <w:r>
+                      <w:rPr>
+                        <w:sz w:val="20"/>
+                        <w:szCs w:val="20"/>
+                        <w:lang w:val="es-AR"/>
+                      </w:rPr>
+                      <w:t>:</w:t>
+                    </w:r>
+                    <w:r>
+                      <w:rPr>
+                        <w:sz w:val="20"/>
+                        <w:szCs w:val="20"/>
+                        <w:lang w:val="es-AR"/>
+                      </w:rPr>
+                      <w:t xml:space="preserve"> Información sobre resultado y forma del lanzamiento.</w:t>
                     </w:r>
                   </w:p>
                   <w:p>
                     <w:pPr>
-                      <w:spacing w:after="120"/>
+                      <w:spacing w:after="120" w:line="240" w:lineRule="auto"/>
                       <w:rPr>
+                        <w:sz w:val="20"/>
+                        <w:szCs w:val="20"/>
                         <w:lang w:val="es-AR"/>
                       </w:rPr>
                     </w:pPr>
                     <w:r>
                       <w:rPr>
+                        <w:b/>
+                        <w:sz w:val="20"/>
+                        <w:szCs w:val="20"/>
                         <w:lang w:val="es-AR"/>
                       </w:rPr>
-                      <w:t>Razonamiento:</w:t>
+                      <w:t>Razonamiento</w:t>
+                    </w:r>
+                    <w:r>
+                      <w:rPr>
+                        <w:sz w:val="20"/>
+                        <w:szCs w:val="20"/>
+                        <w:lang w:val="es-AR"/>
+                      </w:rPr>
+                      <w:t>:</w:t>
+                    </w:r>
+                    <w:r>
+                      <w:rPr>
+                        <w:sz w:val="20"/>
+                        <w:szCs w:val="20"/>
+                        <w:lang w:val="es-AR"/>
+                      </w:rPr>
+                      <w:t xml:space="preserve"> Ver </w:t>
+                    </w:r>
+                    <w:proofErr w:type="spellStart"/>
+                    <w:r>
+                      <w:rPr>
+                        <w:sz w:val="20"/>
+                        <w:szCs w:val="20"/>
+                        <w:lang w:val="es-AR"/>
+                      </w:rPr>
+                      <w:t>pseudorreglas</w:t>
+                    </w:r>
+                    <w:proofErr w:type="spellEnd"/>
+                    <w:r>
+                      <w:rPr>
+                        <w:sz w:val="20"/>
+                        <w:szCs w:val="20"/>
+                        <w:lang w:val="es-AR"/>
+                      </w:rPr>
+                      <w:t xml:space="preserve"> R1-R2-R3-R4-R5-R6</w:t>
                     </w:r>
                   </w:p>
                   <w:p>
                     <w:pPr>
-                      <w:spacing w:after="120"/>
+                      <w:spacing w:after="120" w:line="240" w:lineRule="auto"/>
                       <w:rPr>
+                        <w:sz w:val="20"/>
+                        <w:szCs w:val="20"/>
                         <w:lang w:val="es-AR"/>
                       </w:rPr>
                     </w:pPr>
                     <w:r>
                       <w:rPr>
+                        <w:b/>
+                        <w:sz w:val="20"/>
+                        <w:szCs w:val="20"/>
                         <w:lang w:val="es-AR"/>
                       </w:rPr>
-                      <w:t>Salida:</w:t>
+                      <w:t>Salida</w:t>
+                    </w:r>
+                    <w:r>
+                      <w:rPr>
+                        <w:sz w:val="20"/>
+                        <w:szCs w:val="20"/>
+                        <w:lang w:val="es-AR"/>
+                      </w:rPr>
+                      <w:t>:</w:t>
+                    </w:r>
+                    <w:r>
+                      <w:rPr>
+                        <w:sz w:val="20"/>
+                        <w:szCs w:val="20"/>
+                        <w:lang w:val="es-AR"/>
+                      </w:rPr>
+                      <w:t xml:space="preserve"> El tipo de lanzamiento: </w:t>
+                    </w:r>
+                    <w:proofErr w:type="spellStart"/>
+                    <w:r>
+                      <w:rPr>
+                        <w:sz w:val="20"/>
+                        <w:szCs w:val="20"/>
+                        <w:lang w:val="es-AR"/>
+                      </w:rPr>
+                      <w:t>Fastball</w:t>
+                    </w:r>
+                    <w:proofErr w:type="spellEnd"/>
+                    <w:r>
+                      <w:rPr>
+                        <w:sz w:val="20"/>
+                        <w:szCs w:val="20"/>
+                        <w:lang w:val="es-AR"/>
+                      </w:rPr>
+                      <w:t xml:space="preserve">, </w:t>
+                    </w:r>
+                    <w:proofErr w:type="spellStart"/>
+                    <w:r>
+                      <w:rPr>
+                        <w:sz w:val="20"/>
+                        <w:szCs w:val="20"/>
+                        <w:lang w:val="es-AR"/>
+                      </w:rPr>
+                      <w:t>Changeup</w:t>
+                    </w:r>
+                    <w:proofErr w:type="spellEnd"/>
+                    <w:r>
+                      <w:rPr>
+                        <w:sz w:val="20"/>
+                        <w:szCs w:val="20"/>
+                        <w:lang w:val="es-AR"/>
+                      </w:rPr>
+                      <w:t xml:space="preserve">, </w:t>
+                    </w:r>
+                    <w:proofErr w:type="spellStart"/>
+                    <w:r>
+                      <w:rPr>
+                        <w:sz w:val="20"/>
+                        <w:szCs w:val="20"/>
+                        <w:lang w:val="es-AR"/>
+                      </w:rPr>
+                      <w:t>Curveball</w:t>
+                    </w:r>
+                    <w:proofErr w:type="spellEnd"/>
+                    <w:r>
+                      <w:rPr>
+                        <w:sz w:val="20"/>
+                        <w:szCs w:val="20"/>
+                        <w:lang w:val="es-AR"/>
+                      </w:rPr>
+                      <w:t xml:space="preserve">, </w:t>
+                    </w:r>
+                    <w:proofErr w:type="spellStart"/>
+                    <w:r>
+                      <w:rPr>
+                        <w:sz w:val="20"/>
+                        <w:szCs w:val="20"/>
+                        <w:lang w:val="es-AR"/>
+                      </w:rPr>
+                      <w:t>Riseball</w:t>
+                    </w:r>
+                    <w:proofErr w:type="spellEnd"/>
+                    <w:r>
+                      <w:rPr>
+                        <w:sz w:val="20"/>
+                        <w:szCs w:val="20"/>
+                        <w:lang w:val="es-AR"/>
+                      </w:rPr>
+                      <w:t xml:space="preserve">, </w:t>
+                    </w:r>
+                    <w:proofErr w:type="spellStart"/>
+                    <w:r>
+                      <w:rPr>
+                        <w:sz w:val="20"/>
+                        <w:szCs w:val="20"/>
+                        <w:lang w:val="es-AR"/>
+                      </w:rPr>
+                      <w:t>Dropball</w:t>
+                    </w:r>
+                    <w:proofErr w:type="spellEnd"/>
+                    <w:r>
+                      <w:rPr>
+                        <w:sz w:val="20"/>
+                        <w:szCs w:val="20"/>
+                        <w:lang w:val="es-AR"/>
+                      </w:rPr>
+                      <w:t xml:space="preserve"> o </w:t>
+                    </w:r>
+                    <w:proofErr w:type="spellStart"/>
+                    <w:r>
+                      <w:rPr>
+                        <w:sz w:val="20"/>
+                        <w:szCs w:val="20"/>
+                        <w:lang w:val="es-AR"/>
+                      </w:rPr>
+                      <w:t>Screwball</w:t>
+                    </w:r>
+                    <w:proofErr w:type="spellEnd"/>
+                    <w:r>
+                      <w:rPr>
+                        <w:sz w:val="20"/>
+                        <w:szCs w:val="20"/>
+                        <w:lang w:val="es-AR"/>
+                      </w:rPr>
+                      <w:t>.</w:t>
                     </w:r>
                   </w:p>
                   <w:p>
@@ -51013,31 +51105,10 @@
                 </w:txbxContent>
               </v:textbox>
             </v:shape>
-            <v:shape id="_x0000_s1093" type="#_x0000_t202" style="position:absolute;left:2521;top:10046;width:4140;height:884" fillcolor="white [3201]" strokecolor="#4bacc6 [3208]" strokeweight="5pt">
+            <v:shape id="_x0000_s1093" type="#_x0000_t202" style="position:absolute;left:1453;top:10134;width:4219;height:2463" fillcolor="white [3201]" strokecolor="#4bacc6 [3208]" strokeweight="5pt">
               <v:stroke linestyle="thickThin"/>
               <v:shadow color="#868686"/>
               <v:textbox style="mso-next-textbox:#_x0000_s1093">
-                <w:txbxContent>
-                  <w:p>
-                    <w:pPr>
-                      <w:rPr>
-                        <w:lang w:val="es-AR"/>
-                      </w:rPr>
-                    </w:pPr>
-                    <w:r>
-                      <w:rPr>
-                        <w:lang w:val="es-AR"/>
-                      </w:rPr>
-                      <w:t>1 – Determinar forma del lanzamiento</w:t>
-                    </w:r>
-                  </w:p>
-                </w:txbxContent>
-              </v:textbox>
-            </v:shape>
-            <v:shape id="_x0000_s1094" type="#_x0000_t202" style="position:absolute;left:7389;top:6341;width:2403;height:1172" fillcolor="white [3201]" strokecolor="#9bbb59 [3206]" strokeweight="5pt">
-              <v:stroke linestyle="thickThin"/>
-              <v:shadow color="#868686"/>
-              <v:textbox style="mso-next-textbox:#_x0000_s1094">
                 <w:txbxContent>
                   <w:p>
                     <w:pPr>
@@ -51048,18 +51119,736 @@
                     </w:pPr>
                     <w:r>
                       <w:rPr>
+                        <w:b/>
                         <w:lang w:val="es-AR"/>
                       </w:rPr>
-                      <w:t>1.1 – Determinar distribución del peso del cuerpo</w:t>
+                      <w:t>1</w:t>
+                    </w:r>
+                    <w:r>
+                      <w:rPr>
+                        <w:b/>
+                        <w:lang w:val="es-AR"/>
+                      </w:rPr>
+                      <w:t xml:space="preserve"> – </w:t>
+                    </w:r>
+                    <w:r>
+                      <w:rPr>
+                        <w:b/>
+                        <w:lang w:val="es-AR"/>
+                      </w:rPr>
+                      <w:t>Determinar forma del lanzamiento</w:t>
+                    </w:r>
+                  </w:p>
+                  <w:p>
+                    <w:pPr>
+                      <w:spacing w:after="120" w:line="240" w:lineRule="auto"/>
+                      <w:rPr>
+                        <w:sz w:val="20"/>
+                        <w:szCs w:val="20"/>
+                        <w:lang w:val="es-AR"/>
+                      </w:rPr>
+                    </w:pPr>
+                    <w:r>
+                      <w:rPr>
+                        <w:b/>
+                        <w:sz w:val="20"/>
+                        <w:szCs w:val="20"/>
+                        <w:lang w:val="es-AR"/>
+                      </w:rPr>
+                      <w:t>Entrada</w:t>
+                    </w:r>
+                    <w:r>
+                      <w:rPr>
+                        <w:sz w:val="20"/>
+                        <w:szCs w:val="20"/>
+                        <w:lang w:val="es-AR"/>
+                      </w:rPr>
+                      <w:t xml:space="preserve">: </w:t>
+                    </w:r>
+                    <w:r>
+                      <w:rPr>
+                        <w:sz w:val="20"/>
+                        <w:szCs w:val="20"/>
+                        <w:lang w:val="es-AR"/>
+                      </w:rPr>
+                      <w:t>Observación del pitcher al realizar el lanzamiento</w:t>
+                    </w:r>
+                    <w:r>
+                      <w:rPr>
+                        <w:sz w:val="20"/>
+                        <w:szCs w:val="20"/>
+                        <w:lang w:val="es-AR"/>
+                      </w:rPr>
+                      <w:t>.</w:t>
+                    </w:r>
+                  </w:p>
+                  <w:p>
+                    <w:pPr>
+                      <w:spacing w:after="120" w:line="240" w:lineRule="auto"/>
+                      <w:rPr>
+                        <w:sz w:val="20"/>
+                        <w:szCs w:val="20"/>
+                        <w:lang w:val="es-AR"/>
+                      </w:rPr>
+                    </w:pPr>
+                    <w:r>
+                      <w:rPr>
+                        <w:b/>
+                        <w:sz w:val="20"/>
+                        <w:szCs w:val="20"/>
+                        <w:lang w:val="es-AR"/>
+                      </w:rPr>
+                      <w:t>Razonamiento</w:t>
+                    </w:r>
+                    <w:r>
+                      <w:rPr>
+                        <w:sz w:val="20"/>
+                        <w:szCs w:val="20"/>
+                        <w:lang w:val="es-AR"/>
+                      </w:rPr>
+                      <w:t xml:space="preserve">: </w:t>
+                    </w:r>
+                    <w:r>
+                      <w:rPr>
+                        <w:sz w:val="20"/>
+                        <w:szCs w:val="20"/>
+                        <w:lang w:val="es-AR"/>
+                      </w:rPr>
+                      <w:t>-</w:t>
+                    </w:r>
+                  </w:p>
+                  <w:p>
+                    <w:pPr>
+                      <w:spacing w:after="120" w:line="240" w:lineRule="auto"/>
+                      <w:rPr>
+                        <w:lang w:val="es-AR"/>
+                      </w:rPr>
+                    </w:pPr>
+                    <w:r>
+                      <w:rPr>
+                        <w:b/>
+                        <w:sz w:val="20"/>
+                        <w:szCs w:val="20"/>
+                        <w:lang w:val="es-AR"/>
+                      </w:rPr>
+                      <w:t>Salida</w:t>
+                    </w:r>
+                    <w:r>
+                      <w:rPr>
+                        <w:sz w:val="20"/>
+                        <w:szCs w:val="20"/>
+                        <w:lang w:val="es-AR"/>
+                      </w:rPr>
+                      <w:t xml:space="preserve">: </w:t>
+                    </w:r>
+                    <w:r>
+                      <w:rPr>
+                        <w:sz w:val="20"/>
+                        <w:szCs w:val="20"/>
+                        <w:lang w:val="es-AR"/>
+                      </w:rPr>
+                      <w:t>Listado con características relacionadas a cómo el pitcher realizó el lanzamiento</w:t>
+                    </w:r>
+                    <w:r>
+                      <w:rPr>
+                        <w:sz w:val="20"/>
+                        <w:szCs w:val="20"/>
+                        <w:lang w:val="es-AR"/>
+                      </w:rPr>
+                      <w:t>.</w:t>
                     </w:r>
                   </w:p>
                 </w:txbxContent>
               </v:textbox>
             </v:shape>
-            <v:shape id="_x0000_s1095" type="#_x0000_t202" style="position:absolute;left:7389;top:7721;width:2403;height:1170" fillcolor="white [3201]" strokecolor="#9bbb59 [3206]" strokeweight="5pt">
+            <v:shape id="_x0000_s1094" type="#_x0000_t202" style="position:absolute;left:6642;top:5905;width:4822;height:1879" fillcolor="white [3201]" strokecolor="#9bbb59 [3206]" strokeweight="5pt">
+              <v:stroke linestyle="thickThin"/>
+              <v:shadow color="#868686"/>
+              <v:textbox style="mso-next-textbox:#_x0000_s1094">
+                <w:txbxContent>
+                  <w:p>
+                    <w:pPr>
+                      <w:spacing w:after="60" w:line="240" w:lineRule="auto"/>
+                      <w:jc w:val="center"/>
+                      <w:rPr>
+                        <w:lang w:val="es-AR"/>
+                      </w:rPr>
+                    </w:pPr>
+                    <w:r>
+                      <w:rPr>
+                        <w:b/>
+                        <w:sz w:val="20"/>
+                        <w:lang w:val="es-AR"/>
+                      </w:rPr>
+                      <w:t xml:space="preserve">1.1 – </w:t>
+                    </w:r>
+                    <w:r>
+                      <w:rPr>
+                        <w:b/>
+                        <w:sz w:val="20"/>
+                        <w:lang w:val="es-AR"/>
+                      </w:rPr>
+                      <w:t>Determinar la distribución del peso del cuerpo</w:t>
+                    </w:r>
+                  </w:p>
+                  <w:p>
+                    <w:pPr>
+                      <w:spacing w:after="60" w:line="240" w:lineRule="auto"/>
+                      <w:rPr>
+                        <w:sz w:val="20"/>
+                        <w:szCs w:val="20"/>
+                        <w:lang w:val="es-AR"/>
+                      </w:rPr>
+                    </w:pPr>
+                    <w:r>
+                      <w:rPr>
+                        <w:b/>
+                        <w:sz w:val="20"/>
+                        <w:szCs w:val="20"/>
+                        <w:lang w:val="es-AR"/>
+                      </w:rPr>
+                      <w:t>Entrada</w:t>
+                    </w:r>
+                    <w:r>
+                      <w:rPr>
+                        <w:sz w:val="20"/>
+                        <w:szCs w:val="20"/>
+                        <w:lang w:val="es-AR"/>
+                      </w:rPr>
+                      <w:t xml:space="preserve">: </w:t>
+                    </w:r>
+                    <w:r>
+                      <w:rPr>
+                        <w:sz w:val="20"/>
+                        <w:szCs w:val="20"/>
+                        <w:lang w:val="es-AR"/>
+                      </w:rPr>
+                      <w:t>Observación del movimiento y postura del pitcher al realizar el lanzamiento.</w:t>
+                    </w:r>
+                  </w:p>
+                  <w:p>
+                    <w:pPr>
+                      <w:spacing w:after="60" w:line="240" w:lineRule="auto"/>
+                      <w:rPr>
+                        <w:sz w:val="20"/>
+                        <w:szCs w:val="20"/>
+                        <w:lang w:val="es-AR"/>
+                      </w:rPr>
+                    </w:pPr>
+                    <w:r>
+                      <w:rPr>
+                        <w:b/>
+                        <w:sz w:val="20"/>
+                        <w:szCs w:val="20"/>
+                        <w:lang w:val="es-AR"/>
+                      </w:rPr>
+                      <w:t>Razonamiento</w:t>
+                    </w:r>
+                    <w:r>
+                      <w:rPr>
+                        <w:sz w:val="20"/>
+                        <w:szCs w:val="20"/>
+                        <w:lang w:val="es-AR"/>
+                      </w:rPr>
+                      <w:t>: -</w:t>
+                    </w:r>
+                  </w:p>
+                  <w:p>
+                    <w:pPr>
+                      <w:spacing w:after="60" w:line="240" w:lineRule="auto"/>
+                      <w:rPr>
+                        <w:lang w:val="es-AR"/>
+                      </w:rPr>
+                    </w:pPr>
+                    <w:r>
+                      <w:rPr>
+                        <w:b/>
+                        <w:sz w:val="20"/>
+                        <w:szCs w:val="20"/>
+                        <w:lang w:val="es-AR"/>
+                      </w:rPr>
+                      <w:t>Salida</w:t>
+                    </w:r>
+                    <w:r>
+                      <w:rPr>
+                        <w:sz w:val="20"/>
+                        <w:szCs w:val="20"/>
+                        <w:lang w:val="es-AR"/>
+                      </w:rPr>
+                      <w:t xml:space="preserve">: </w:t>
+                    </w:r>
+                    <w:r>
+                      <w:rPr>
+                        <w:sz w:val="20"/>
+                        <w:szCs w:val="20"/>
+                        <w:lang w:val="es-AR"/>
+                      </w:rPr>
+                      <w:t>La distribución del peso del cuerpo: atrás, medio, delante.</w:t>
+                    </w:r>
+                  </w:p>
+                  <w:p>
+                    <w:pPr>
+                      <w:pStyle w:val="Prrafodelista"/>
+                      <w:ind w:left="360"/>
+                      <w:rPr>
+                        <w:lang w:val="es-AR"/>
+                      </w:rPr>
+                    </w:pPr>
+                  </w:p>
+                </w:txbxContent>
+              </v:textbox>
+            </v:shape>
+            <v:shape id="_x0000_s1095" type="#_x0000_t202" style="position:absolute;left:6642;top:7994;width:4822;height:1920" fillcolor="white [3201]" strokecolor="#9bbb59 [3206]" strokeweight="5pt">
               <v:stroke linestyle="thickThin"/>
               <v:shadow color="#868686"/>
               <v:textbox style="mso-next-textbox:#_x0000_s1095">
+                <w:txbxContent>
+                  <w:p>
+                    <w:pPr>
+                      <w:spacing w:after="60" w:line="240" w:lineRule="auto"/>
+                      <w:jc w:val="center"/>
+                      <w:rPr>
+                        <w:sz w:val="20"/>
+                        <w:lang w:val="es-AR"/>
+                      </w:rPr>
+                    </w:pPr>
+                    <w:r>
+                      <w:rPr>
+                        <w:b/>
+                        <w:sz w:val="20"/>
+                        <w:lang w:val="es-AR"/>
+                      </w:rPr>
+                      <w:t>1.2 – Determinar la posición de los pies</w:t>
+                    </w:r>
+                  </w:p>
+                  <w:p>
+                    <w:pPr>
+                      <w:spacing w:after="60" w:line="240" w:lineRule="auto"/>
+                      <w:rPr>
+                        <w:sz w:val="20"/>
+                        <w:szCs w:val="20"/>
+                        <w:lang w:val="es-AR"/>
+                      </w:rPr>
+                    </w:pPr>
+                    <w:r>
+                      <w:rPr>
+                        <w:b/>
+                        <w:sz w:val="20"/>
+                        <w:szCs w:val="20"/>
+                        <w:lang w:val="es-AR"/>
+                      </w:rPr>
+                      <w:t>Entrada</w:t>
+                    </w:r>
+                    <w:r>
+                      <w:rPr>
+                        <w:sz w:val="20"/>
+                        <w:szCs w:val="20"/>
+                        <w:lang w:val="es-AR"/>
+                      </w:rPr>
+                      <w:t>: Observación de piernas y pies del pitcher al realizar el lanzamiento.</w:t>
+                    </w:r>
+                  </w:p>
+                  <w:p>
+                    <w:pPr>
+                      <w:spacing w:after="60" w:line="240" w:lineRule="auto"/>
+                      <w:rPr>
+                        <w:sz w:val="20"/>
+                        <w:szCs w:val="20"/>
+                        <w:lang w:val="es-AR"/>
+                      </w:rPr>
+                    </w:pPr>
+                    <w:r>
+                      <w:rPr>
+                        <w:b/>
+                        <w:sz w:val="20"/>
+                        <w:szCs w:val="20"/>
+                        <w:lang w:val="es-AR"/>
+                      </w:rPr>
+                      <w:t>Razonamiento</w:t>
+                    </w:r>
+                    <w:r>
+                      <w:rPr>
+                        <w:sz w:val="20"/>
+                        <w:szCs w:val="20"/>
+                        <w:lang w:val="es-AR"/>
+                      </w:rPr>
+                      <w:t>: -</w:t>
+                    </w:r>
+                  </w:p>
+                  <w:p>
+                    <w:pPr>
+                      <w:spacing w:after="60" w:line="240" w:lineRule="auto"/>
+                      <w:rPr>
+                        <w:lang w:val="es-AR"/>
+                      </w:rPr>
+                    </w:pPr>
+                    <w:r>
+                      <w:rPr>
+                        <w:b/>
+                        <w:sz w:val="20"/>
+                        <w:szCs w:val="20"/>
+                        <w:lang w:val="es-AR"/>
+                      </w:rPr>
+                      <w:t>Salida</w:t>
+                    </w:r>
+                    <w:r>
+                      <w:rPr>
+                        <w:sz w:val="20"/>
+                        <w:szCs w:val="20"/>
+                        <w:lang w:val="es-AR"/>
+                      </w:rPr>
+                      <w:t>: La posición de los pies: No alineados o Alineados</w:t>
+                    </w:r>
+                  </w:p>
+                  <w:p>
+                    <w:pPr>
+                      <w:rPr>
+                        <w:lang w:val="es-AR"/>
+                      </w:rPr>
+                    </w:pPr>
+                  </w:p>
+                </w:txbxContent>
+              </v:textbox>
+            </v:shape>
+            <v:shape id="_x0000_s1096" type="#_x0000_t202" style="position:absolute;left:6642;top:10124;width:4822;height:1890" fillcolor="white [3201]" strokecolor="#9bbb59 [3206]" strokeweight="5pt">
+              <v:stroke linestyle="thickThin"/>
+              <v:shadow color="#868686"/>
+              <v:textbox style="mso-next-textbox:#_x0000_s1096">
+                <w:txbxContent>
+                  <w:p>
+                    <w:pPr>
+                      <w:spacing w:after="60" w:line="240" w:lineRule="auto"/>
+                      <w:jc w:val="center"/>
+                      <w:rPr>
+                        <w:sz w:val="20"/>
+                        <w:lang w:val="es-AR"/>
+                      </w:rPr>
+                    </w:pPr>
+                    <w:r>
+                      <w:rPr>
+                        <w:b/>
+                        <w:sz w:val="20"/>
+                        <w:lang w:val="es-AR"/>
+                      </w:rPr>
+                      <w:t>1.</w:t>
+                    </w:r>
+                    <w:r>
+                      <w:rPr>
+                        <w:b/>
+                        <w:sz w:val="20"/>
+                        <w:lang w:val="es-AR"/>
+                      </w:rPr>
+                      <w:t>3</w:t>
+                    </w:r>
+                    <w:r>
+                      <w:rPr>
+                        <w:b/>
+                        <w:sz w:val="20"/>
+                        <w:lang w:val="es-AR"/>
+                      </w:rPr>
+                      <w:t xml:space="preserve"> – Determinar el lugar de soltado de la pelota</w:t>
+                    </w:r>
+                  </w:p>
+                  <w:p>
+                    <w:pPr>
+                      <w:spacing w:after="60" w:line="240" w:lineRule="auto"/>
+                      <w:rPr>
+                        <w:sz w:val="20"/>
+                        <w:szCs w:val="20"/>
+                        <w:lang w:val="es-AR"/>
+                      </w:rPr>
+                    </w:pPr>
+                    <w:r>
+                      <w:rPr>
+                        <w:b/>
+                        <w:sz w:val="20"/>
+                        <w:szCs w:val="20"/>
+                        <w:lang w:val="es-AR"/>
+                      </w:rPr>
+                      <w:t>Entrada</w:t>
+                    </w:r>
+                    <w:r>
+                      <w:rPr>
+                        <w:sz w:val="20"/>
+                        <w:szCs w:val="20"/>
+                        <w:lang w:val="es-AR"/>
+                      </w:rPr>
+                      <w:t>: Observación del brazo del pitcher al realizar el lanzamiento.</w:t>
+                    </w:r>
+                  </w:p>
+                  <w:p>
+                    <w:pPr>
+                      <w:spacing w:after="60" w:line="240" w:lineRule="auto"/>
+                      <w:rPr>
+                        <w:sz w:val="20"/>
+                        <w:szCs w:val="20"/>
+                        <w:lang w:val="es-AR"/>
+                      </w:rPr>
+                    </w:pPr>
+                    <w:r>
+                      <w:rPr>
+                        <w:b/>
+                        <w:sz w:val="20"/>
+                        <w:szCs w:val="20"/>
+                        <w:lang w:val="es-AR"/>
+                      </w:rPr>
+                      <w:t>Razonamiento</w:t>
+                    </w:r>
+                    <w:r>
+                      <w:rPr>
+                        <w:sz w:val="20"/>
+                        <w:szCs w:val="20"/>
+                        <w:lang w:val="es-AR"/>
+                      </w:rPr>
+                      <w:t>: -</w:t>
+                    </w:r>
+                  </w:p>
+                  <w:p>
+                    <w:pPr>
+                      <w:spacing w:after="60" w:line="240" w:lineRule="auto"/>
+                      <w:rPr>
+                        <w:lang w:val="es-AR"/>
+                      </w:rPr>
+                    </w:pPr>
+                    <w:r>
+                      <w:rPr>
+                        <w:b/>
+                        <w:sz w:val="20"/>
+                        <w:szCs w:val="20"/>
+                        <w:lang w:val="es-AR"/>
+                      </w:rPr>
+                      <w:t>Salida</w:t>
+                    </w:r>
+                    <w:r>
+                      <w:rPr>
+                        <w:sz w:val="20"/>
+                        <w:szCs w:val="20"/>
+                        <w:lang w:val="es-AR"/>
+                      </w:rPr>
+                      <w:t xml:space="preserve">: </w:t>
+                    </w:r>
+                    <w:r>
+                      <w:rPr>
+                        <w:sz w:val="20"/>
+                        <w:szCs w:val="20"/>
+                        <w:lang w:val="es-AR" w:eastAsia="es-ES"/>
+                      </w:rPr>
+                      <w:t xml:space="preserve">Ubicación de la mano al soltar la pelota: Atrás, Medio o </w:t>
+                    </w:r>
+                    <w:r>
+                      <w:rPr>
+                        <w:sz w:val="20"/>
+                        <w:szCs w:val="20"/>
+                        <w:lang w:val="es-AR" w:eastAsia="es-ES"/>
+                      </w:rPr>
+                      <w:t>Delante</w:t>
+                    </w:r>
+                    <w:r>
+                      <w:rPr>
+                        <w:sz w:val="20"/>
+                        <w:szCs w:val="20"/>
+                        <w:lang w:val="es-AR" w:eastAsia="es-ES"/>
+                      </w:rPr>
+                      <w:t>.</w:t>
+                    </w:r>
+                  </w:p>
+                  <w:p>
+                    <w:pPr>
+                      <w:rPr>
+                        <w:lang w:val="es-AR"/>
+                      </w:rPr>
+                    </w:pPr>
+                  </w:p>
+                </w:txbxContent>
+              </v:textbox>
+            </v:shape>
+            <v:shape id="_x0000_s1097" type="#_x0000_t202" style="position:absolute;left:6642;top:12239;width:4822;height:1951" fillcolor="white [3201]" strokecolor="#9bbb59 [3206]" strokeweight="5pt">
+              <v:stroke linestyle="thickThin"/>
+              <v:shadow color="#868686"/>
+              <v:textbox style="mso-next-textbox:#_x0000_s1097">
+                <w:txbxContent>
+                  <w:p>
+                    <w:pPr>
+                      <w:spacing w:after="60" w:line="240" w:lineRule="auto"/>
+                      <w:jc w:val="center"/>
+                      <w:rPr>
+                        <w:sz w:val="20"/>
+                        <w:lang w:val="es-AR"/>
+                      </w:rPr>
+                    </w:pPr>
+                    <w:r>
+                      <w:rPr>
+                        <w:b/>
+                        <w:sz w:val="20"/>
+                        <w:lang w:val="es-AR"/>
+                      </w:rPr>
+                      <w:t>1.</w:t>
+                    </w:r>
+                    <w:r>
+                      <w:rPr>
+                        <w:b/>
+                        <w:sz w:val="20"/>
+                        <w:lang w:val="es-AR"/>
+                      </w:rPr>
+                      <w:t>4</w:t>
+                    </w:r>
+                    <w:r>
+                      <w:rPr>
+                        <w:b/>
+                        <w:sz w:val="20"/>
+                        <w:lang w:val="es-AR"/>
+                      </w:rPr>
+                      <w:t xml:space="preserve"> – </w:t>
+                    </w:r>
+                    <w:r>
+                      <w:rPr>
+                        <w:b/>
+                        <w:sz w:val="20"/>
+                        <w:lang w:val="es-AR"/>
+                      </w:rPr>
+                      <w:t>Determinar el movimiento de muñeca</w:t>
+                    </w:r>
+                  </w:p>
+                  <w:p>
+                    <w:pPr>
+                      <w:spacing w:after="60" w:line="240" w:lineRule="auto"/>
+                      <w:rPr>
+                        <w:sz w:val="20"/>
+                        <w:szCs w:val="20"/>
+                        <w:lang w:val="es-AR"/>
+                      </w:rPr>
+                    </w:pPr>
+                    <w:r>
+                      <w:rPr>
+                        <w:b/>
+                        <w:sz w:val="20"/>
+                        <w:szCs w:val="20"/>
+                        <w:lang w:val="es-AR"/>
+                      </w:rPr>
+                      <w:t>Entrada</w:t>
+                    </w:r>
+                    <w:r>
+                      <w:rPr>
+                        <w:sz w:val="20"/>
+                        <w:szCs w:val="20"/>
+                        <w:lang w:val="es-AR"/>
+                      </w:rPr>
+                      <w:t xml:space="preserve">: </w:t>
+                    </w:r>
+                    <w:r>
+                      <w:rPr>
+                        <w:sz w:val="20"/>
+                        <w:szCs w:val="20"/>
+                        <w:lang w:val="es-AR"/>
+                      </w:rPr>
+                      <w:t>Observación del movimiento de la muñeca al soltar la pelota.</w:t>
+                    </w:r>
+                  </w:p>
+                  <w:p>
+                    <w:pPr>
+                      <w:spacing w:after="60" w:line="240" w:lineRule="auto"/>
+                      <w:rPr>
+                        <w:sz w:val="20"/>
+                        <w:szCs w:val="20"/>
+                        <w:lang w:val="es-AR"/>
+                      </w:rPr>
+                    </w:pPr>
+                    <w:r>
+                      <w:rPr>
+                        <w:b/>
+                        <w:sz w:val="20"/>
+                        <w:szCs w:val="20"/>
+                        <w:lang w:val="es-AR"/>
+                      </w:rPr>
+                      <w:t>Razonamiento</w:t>
+                    </w:r>
+                    <w:r>
+                      <w:rPr>
+                        <w:sz w:val="20"/>
+                        <w:szCs w:val="20"/>
+                        <w:lang w:val="es-AR"/>
+                      </w:rPr>
+                      <w:t>: -</w:t>
+                    </w:r>
+                  </w:p>
+                  <w:p>
+                    <w:pPr>
+                      <w:spacing w:after="60" w:line="240" w:lineRule="auto"/>
+                      <w:rPr>
+                        <w:lang w:val="es-AR"/>
+                      </w:rPr>
+                    </w:pPr>
+                    <w:r>
+                      <w:rPr>
+                        <w:b/>
+                        <w:sz w:val="20"/>
+                        <w:szCs w:val="20"/>
+                        <w:lang w:val="es-AR"/>
+                      </w:rPr>
+                      <w:t>Salida</w:t>
+                    </w:r>
+                    <w:r>
+                      <w:rPr>
+                        <w:sz w:val="20"/>
+                        <w:szCs w:val="20"/>
+                        <w:lang w:val="es-AR"/>
+                      </w:rPr>
+                      <w:t xml:space="preserve">: </w:t>
+                    </w:r>
+                    <w:r>
+                      <w:rPr>
+                        <w:sz w:val="20"/>
+                        <w:szCs w:val="20"/>
+                        <w:lang w:val="es-AR"/>
+                      </w:rPr>
+                      <w:t>E</w:t>
+                    </w:r>
+                    <w:r>
+                      <w:rPr>
+                        <w:sz w:val="20"/>
+                        <w:szCs w:val="20"/>
+                        <w:lang w:val="es-AR"/>
+                      </w:rPr>
+                      <w:t xml:space="preserve">l movimiento de la muñeca: Poco, </w:t>
+                    </w:r>
+                    <w:r>
+                      <w:rPr>
+                        <w:sz w:val="20"/>
+                        <w:szCs w:val="20"/>
+                        <w:lang w:val="es-AR"/>
+                      </w:rPr>
+                      <w:t>Medio o Mucho.</w:t>
+                    </w:r>
+                  </w:p>
+                  <w:p>
+                    <w:pPr>
+                      <w:rPr>
+                        <w:lang w:val="es-AR"/>
+                      </w:rPr>
+                    </w:pPr>
+                  </w:p>
+                </w:txbxContent>
+              </v:textbox>
+            </v:shape>
+            <v:shape id="_x0000_s1098" type="#_x0000_t32" style="position:absolute;left:5722;top:6845;width:870;height:4521;flip:y" o:connectortype="straight">
+              <v:stroke endarrow="block"/>
+            </v:shape>
+            <v:shape id="_x0000_s1099" type="#_x0000_t32" style="position:absolute;left:5722;top:8954;width:870;height:2412;flip:y" o:connectortype="straight">
+              <v:stroke endarrow="block"/>
+            </v:shape>
+            <v:shape id="_x0000_s1100" type="#_x0000_t32" style="position:absolute;left:5722;top:11069;width:870;height:297;flip:y" o:connectortype="straight">
+              <v:stroke endarrow="block"/>
+            </v:shape>
+            <v:shape id="_x0000_s1101" type="#_x0000_t32" style="position:absolute;left:5722;top:11366;width:870;height:1849" o:connectortype="straight">
+              <v:stroke endarrow="block"/>
+            </v:shape>
+            <v:shape id="_x0000_s1102" type="#_x0000_t32" style="position:absolute;left:3563;top:8714;width:1;height:1370" o:connectortype="straight">
+              <v:stroke endarrow="block"/>
+            </v:shape>
+            <v:shape id="_x0000_s1103" type="#_x0000_t202" style="position:absolute;left:1453;top:15295;width:4219;height:2584" fillcolor="white [3201]" strokecolor="#4bacc6 [3208]" strokeweight="5pt">
+              <v:stroke linestyle="thickThin"/>
+              <v:shadow color="#868686"/>
+              <v:textbox style="mso-next-textbox:#_x0000_s1103">
                 <w:txbxContent>
                   <w:p>
                     <w:pPr>
@@ -51070,157 +51859,516 @@
                     </w:pPr>
                     <w:r>
                       <w:rPr>
+                        <w:b/>
                         <w:lang w:val="es-AR"/>
                       </w:rPr>
-                      <w:t>1.2 – Determinar posición de los pies</w:t>
+                      <w:t>2</w:t>
                     </w:r>
+                    <w:r>
+                      <w:rPr>
+                        <w:b/>
+                        <w:lang w:val="es-AR"/>
+                      </w:rPr>
+                      <w:t xml:space="preserve"> – </w:t>
+                    </w:r>
+                    <w:r>
+                      <w:rPr>
+                        <w:b/>
+                        <w:lang w:val="es-AR"/>
+                      </w:rPr>
+                      <w:t xml:space="preserve">Determinar </w:t>
+                    </w:r>
+                    <w:r>
+                      <w:rPr>
+                        <w:b/>
+                        <w:lang w:val="es-AR"/>
+                      </w:rPr>
+                      <w:t>el resultado</w:t>
+                    </w:r>
+                    <w:r>
+                      <w:rPr>
+                        <w:b/>
+                        <w:lang w:val="es-AR"/>
+                      </w:rPr>
+                      <w:t xml:space="preserve"> del lanzamiento</w:t>
+                    </w:r>
+                  </w:p>
+                  <w:p>
+                    <w:pPr>
+                      <w:spacing w:after="120" w:line="240" w:lineRule="auto"/>
+                      <w:rPr>
+                        <w:sz w:val="20"/>
+                        <w:szCs w:val="20"/>
+                        <w:lang w:val="es-AR"/>
+                      </w:rPr>
+                    </w:pPr>
+                    <w:r>
+                      <w:rPr>
+                        <w:b/>
+                        <w:sz w:val="20"/>
+                        <w:szCs w:val="20"/>
+                        <w:lang w:val="es-AR"/>
+                      </w:rPr>
+                      <w:t>Entrada</w:t>
+                    </w:r>
+                    <w:r>
+                      <w:rPr>
+                        <w:sz w:val="20"/>
+                        <w:szCs w:val="20"/>
+                        <w:lang w:val="es-AR"/>
+                      </w:rPr>
+                      <w:t xml:space="preserve">: </w:t>
+                    </w:r>
+                    <w:r>
+                      <w:rPr>
+                        <w:sz w:val="20"/>
+                        <w:szCs w:val="20"/>
+                        <w:lang w:val="es-AR"/>
+                      </w:rPr>
+                      <w:t>Observación del pitcher al realizar el lanzamiento</w:t>
+                    </w:r>
+                    <w:r>
+                      <w:rPr>
+                        <w:sz w:val="20"/>
+                        <w:szCs w:val="20"/>
+                        <w:lang w:val="es-AR"/>
+                      </w:rPr>
+                      <w:t>.</w:t>
+                    </w:r>
+                  </w:p>
+                  <w:p>
+                    <w:pPr>
+                      <w:spacing w:after="120" w:line="240" w:lineRule="auto"/>
+                      <w:rPr>
+                        <w:sz w:val="20"/>
+                        <w:szCs w:val="20"/>
+                        <w:lang w:val="es-AR"/>
+                      </w:rPr>
+                    </w:pPr>
+                    <w:r>
+                      <w:rPr>
+                        <w:b/>
+                        <w:sz w:val="20"/>
+                        <w:szCs w:val="20"/>
+                        <w:lang w:val="es-AR"/>
+                      </w:rPr>
+                      <w:t>Razonamiento</w:t>
+                    </w:r>
+                    <w:r>
+                      <w:rPr>
+                        <w:sz w:val="20"/>
+                        <w:szCs w:val="20"/>
+                        <w:lang w:val="es-AR"/>
+                      </w:rPr>
+                      <w:t xml:space="preserve">: </w:t>
+                    </w:r>
+                    <w:r>
+                      <w:rPr>
+                        <w:sz w:val="20"/>
+                        <w:szCs w:val="20"/>
+                        <w:lang w:val="es-AR"/>
+                      </w:rPr>
+                      <w:t>-</w:t>
+                    </w:r>
+                  </w:p>
+                  <w:p>
+                    <w:pPr>
+                      <w:spacing w:after="120" w:line="240" w:lineRule="auto"/>
+                      <w:rPr>
+                        <w:sz w:val="20"/>
+                        <w:szCs w:val="20"/>
+                        <w:lang w:val="es-AR"/>
+                      </w:rPr>
+                    </w:pPr>
+                    <w:r>
+                      <w:rPr>
+                        <w:b/>
+                        <w:sz w:val="20"/>
+                        <w:szCs w:val="20"/>
+                        <w:lang w:val="es-AR"/>
+                      </w:rPr>
+                      <w:t>Salida</w:t>
+                    </w:r>
+                    <w:r>
+                      <w:rPr>
+                        <w:sz w:val="20"/>
+                        <w:szCs w:val="20"/>
+                        <w:lang w:val="es-AR"/>
+                      </w:rPr>
+                      <w:t xml:space="preserve">: </w:t>
+                    </w:r>
+                    <w:r>
+                      <w:rPr>
+                        <w:sz w:val="20"/>
+                        <w:szCs w:val="20"/>
+                        <w:lang w:val="es-AR"/>
+                      </w:rPr>
+                      <w:t>Listado de características del resultado del lanzamiento (traza y velocidad)</w:t>
+                    </w:r>
+                    <w:r>
+                      <w:rPr>
+                        <w:sz w:val="20"/>
+                        <w:szCs w:val="20"/>
+                        <w:lang w:val="es-AR"/>
+                      </w:rPr>
+                      <w:t>.</w:t>
+                    </w:r>
+                  </w:p>
+                  <w:p>
+                    <w:pPr>
+                      <w:rPr>
+                        <w:lang w:val="es-AR"/>
+                      </w:rPr>
+                    </w:pPr>
                   </w:p>
                 </w:txbxContent>
               </v:textbox>
             </v:shape>
-            <v:shape id="_x0000_s1096" type="#_x0000_t202" style="position:absolute;left:7387;top:9131;width:2405;height:1171" fillcolor="white [3201]" strokecolor="#9bbb59 [3206]" strokeweight="5pt">
+            <v:shape id="_x0000_s1104" type="#_x0000_t202" style="position:absolute;left:6642;top:14420;width:4822;height:1857" fillcolor="white [3201]" strokecolor="#f79646 [3209]" strokeweight="5pt">
               <v:stroke linestyle="thickThin"/>
               <v:shadow color="#868686"/>
-              <v:textbox style="mso-next-textbox:#_x0000_s1096">
+              <v:textbox style="mso-next-textbox:#_x0000_s1104">
                 <w:txbxContent>
                   <w:p>
                     <w:pPr>
+                      <w:spacing w:after="60" w:line="240" w:lineRule="auto"/>
                       <w:jc w:val="center"/>
+                      <w:rPr>
+                        <w:sz w:val="20"/>
+                        <w:lang w:val="es-AR"/>
+                      </w:rPr>
+                    </w:pPr>
+                    <w:r>
+                      <w:rPr>
+                        <w:b/>
+                        <w:sz w:val="20"/>
+                        <w:lang w:val="es-AR"/>
+                      </w:rPr>
+                      <w:t>2</w:t>
+                    </w:r>
+                    <w:r>
+                      <w:rPr>
+                        <w:b/>
+                        <w:sz w:val="20"/>
+                        <w:lang w:val="es-AR"/>
+                      </w:rPr>
+                      <w:t>.</w:t>
+                    </w:r>
+                    <w:r>
+                      <w:rPr>
+                        <w:b/>
+                        <w:sz w:val="20"/>
+                        <w:lang w:val="es-AR"/>
+                      </w:rPr>
+                      <w:t>1</w:t>
+                    </w:r>
+                    <w:r>
+                      <w:rPr>
+                        <w:b/>
+                        <w:sz w:val="20"/>
+                        <w:lang w:val="es-AR"/>
+                      </w:rPr>
+                      <w:t xml:space="preserve"> – </w:t>
+                    </w:r>
+                    <w:r>
+                      <w:rPr>
+                        <w:b/>
+                        <w:sz w:val="20"/>
+                        <w:lang w:val="es-AR"/>
+                      </w:rPr>
+                      <w:t>Determinar la traza del recorrido de la pelota</w:t>
+                    </w:r>
+                  </w:p>
+                  <w:p>
+                    <w:pPr>
+                      <w:spacing w:after="60" w:line="240" w:lineRule="auto"/>
+                      <w:rPr>
+                        <w:sz w:val="20"/>
+                        <w:szCs w:val="20"/>
+                        <w:lang w:val="es-AR"/>
+                      </w:rPr>
+                    </w:pPr>
+                    <w:r>
+                      <w:rPr>
+                        <w:b/>
+                        <w:sz w:val="20"/>
+                        <w:szCs w:val="20"/>
+                        <w:lang w:val="es-AR"/>
+                      </w:rPr>
+                      <w:t>Entrada</w:t>
+                    </w:r>
+                    <w:r>
+                      <w:rPr>
+                        <w:sz w:val="20"/>
+                        <w:szCs w:val="20"/>
+                        <w:lang w:val="es-AR"/>
+                      </w:rPr>
+                      <w:t xml:space="preserve">: </w:t>
+                    </w:r>
+                    <w:r>
+                      <w:rPr>
+                        <w:sz w:val="20"/>
+                        <w:szCs w:val="20"/>
+                        <w:lang w:val="es-AR"/>
+                      </w:rPr>
+                      <w:t>Observación del recorrido realizado por la bola.</w:t>
+                    </w:r>
+                  </w:p>
+                  <w:p>
+                    <w:pPr>
+                      <w:spacing w:after="60" w:line="240" w:lineRule="auto"/>
+                      <w:rPr>
+                        <w:sz w:val="20"/>
+                        <w:szCs w:val="20"/>
+                        <w:lang w:val="es-AR"/>
+                      </w:rPr>
+                    </w:pPr>
+                    <w:r>
+                      <w:rPr>
+                        <w:b/>
+                        <w:sz w:val="20"/>
+                        <w:szCs w:val="20"/>
+                        <w:lang w:val="es-AR"/>
+                      </w:rPr>
+                      <w:t>Razonamiento</w:t>
+                    </w:r>
+                    <w:r>
+                      <w:rPr>
+                        <w:sz w:val="20"/>
+                        <w:szCs w:val="20"/>
+                        <w:lang w:val="es-AR"/>
+                      </w:rPr>
+                      <w:t>: -</w:t>
+                    </w:r>
+                  </w:p>
+                  <w:p>
+                    <w:pPr>
+                      <w:spacing w:after="60" w:line="240" w:lineRule="auto"/>
                       <w:rPr>
                         <w:lang w:val="es-AR"/>
                       </w:rPr>
                     </w:pPr>
                     <w:r>
                       <w:rPr>
+                        <w:b/>
+                        <w:sz w:val="20"/>
+                        <w:szCs w:val="20"/>
                         <w:lang w:val="es-AR"/>
                       </w:rPr>
-                      <w:t>1.3 – Determinar  el lugar de soltado de la pelota</w:t>
+                      <w:t>Salida</w:t>
                     </w:r>
+                    <w:r>
+                      <w:rPr>
+                        <w:sz w:val="20"/>
+                        <w:szCs w:val="20"/>
+                        <w:lang w:val="es-AR"/>
+                      </w:rPr>
+                      <w:t xml:space="preserve">: </w:t>
+                    </w:r>
+                    <w:r>
+                      <w:rPr>
+                        <w:sz w:val="20"/>
+                        <w:szCs w:val="20"/>
+                        <w:lang w:val="es-AR"/>
+                      </w:rPr>
+                      <w:t>La traza de la pelota: Recta o Baja o Trepa o Curva.</w:t>
+                    </w:r>
+                  </w:p>
+                  <w:p>
+                    <w:pPr>
+                      <w:rPr>
+                        <w:lang w:val="es-AR"/>
+                      </w:rPr>
+                    </w:pPr>
                   </w:p>
                 </w:txbxContent>
               </v:textbox>
             </v:shape>
-            <v:shape id="_x0000_s1097" type="#_x0000_t202" style="position:absolute;left:7389;top:10513;width:2404;height:1170" fillcolor="white [3201]" strokecolor="#9bbb59 [3206]" strokeweight="5pt">
+            <v:shape id="_x0000_s1105" type="#_x0000_t202" style="position:absolute;left:6642;top:16467;width:4822;height:2075" fillcolor="white [3201]" strokecolor="#f79646 [3209]" strokeweight="5pt">
               <v:stroke linestyle="thickThin"/>
               <v:shadow color="#868686"/>
-              <v:textbox style="mso-next-textbox:#_x0000_s1097">
+              <v:textbox style="mso-next-textbox:#_x0000_s1105">
                 <w:txbxContent>
                   <w:p>
                     <w:pPr>
+                      <w:spacing w:after="60" w:line="240" w:lineRule="auto"/>
                       <w:jc w:val="center"/>
+                      <w:rPr>
+                        <w:sz w:val="20"/>
+                        <w:lang w:val="es-AR"/>
+                      </w:rPr>
+                    </w:pPr>
+                    <w:r>
+                      <w:rPr>
+                        <w:b/>
+                        <w:sz w:val="20"/>
+                        <w:lang w:val="es-AR"/>
+                      </w:rPr>
+                      <w:t>2</w:t>
+                    </w:r>
+                    <w:r>
+                      <w:rPr>
+                        <w:b/>
+                        <w:sz w:val="20"/>
+                        <w:lang w:val="es-AR"/>
+                      </w:rPr>
+                      <w:t>.</w:t>
+                    </w:r>
+                    <w:r>
+                      <w:rPr>
+                        <w:b/>
+                        <w:sz w:val="20"/>
+                        <w:lang w:val="es-AR"/>
+                      </w:rPr>
+                      <w:t>1</w:t>
+                    </w:r>
+                    <w:r>
+                      <w:rPr>
+                        <w:b/>
+                        <w:sz w:val="20"/>
+                        <w:lang w:val="es-AR"/>
+                      </w:rPr>
+                      <w:t xml:space="preserve"> – </w:t>
+                    </w:r>
+                    <w:r>
+                      <w:rPr>
+                        <w:b/>
+                        <w:sz w:val="20"/>
+                        <w:lang w:val="es-AR"/>
+                      </w:rPr>
+                      <w:t>Determinar la velocidad promedio del lanzamiento</w:t>
+                    </w:r>
+                  </w:p>
+                  <w:p>
+                    <w:pPr>
+                      <w:spacing w:after="60" w:line="240" w:lineRule="auto"/>
+                      <w:rPr>
+                        <w:sz w:val="20"/>
+                        <w:szCs w:val="20"/>
+                        <w:lang w:val="es-AR"/>
+                      </w:rPr>
+                    </w:pPr>
+                    <w:r>
+                      <w:rPr>
+                        <w:b/>
+                        <w:sz w:val="20"/>
+                        <w:szCs w:val="20"/>
+                        <w:lang w:val="es-AR"/>
+                      </w:rPr>
+                      <w:t>Entrada</w:t>
+                    </w:r>
+                    <w:r>
+                      <w:rPr>
+                        <w:sz w:val="20"/>
+                        <w:szCs w:val="20"/>
+                        <w:lang w:val="es-AR"/>
+                      </w:rPr>
+                      <w:t xml:space="preserve">: </w:t>
+                    </w:r>
+                    <w:r>
+                      <w:rPr>
+                        <w:sz w:val="20"/>
+                        <w:szCs w:val="20"/>
+                        <w:lang w:val="es-AR"/>
+                      </w:rPr>
+                      <w:t>Observación de la velocidad de la bola en el aire.</w:t>
+                    </w:r>
+                  </w:p>
+                  <w:p>
+                    <w:pPr>
+                      <w:spacing w:after="60" w:line="240" w:lineRule="auto"/>
+                      <w:rPr>
+                        <w:sz w:val="20"/>
+                        <w:szCs w:val="20"/>
+                        <w:lang w:val="es-AR"/>
+                      </w:rPr>
+                    </w:pPr>
+                    <w:r>
+                      <w:rPr>
+                        <w:b/>
+                        <w:sz w:val="20"/>
+                        <w:szCs w:val="20"/>
+                        <w:lang w:val="es-AR"/>
+                      </w:rPr>
+                      <w:t>Razonamiento</w:t>
+                    </w:r>
+                    <w:r>
+                      <w:rPr>
+                        <w:sz w:val="20"/>
+                        <w:szCs w:val="20"/>
+                        <w:lang w:val="es-AR"/>
+                      </w:rPr>
+                      <w:t>: -</w:t>
+                    </w:r>
+                  </w:p>
+                  <w:p>
+                    <w:pPr>
+                      <w:spacing w:after="60" w:line="240" w:lineRule="auto"/>
                       <w:rPr>
                         <w:lang w:val="es-AR"/>
                       </w:rPr>
                     </w:pPr>
                     <w:r>
                       <w:rPr>
+                        <w:b/>
+                        <w:sz w:val="20"/>
+                        <w:szCs w:val="20"/>
                         <w:lang w:val="es-AR"/>
                       </w:rPr>
-                      <w:t>1.4 – Determinar el movimiento de la muñeca</w:t>
+                      <w:t>Salida</w:t>
+                    </w:r>
+                    <w:r>
+                      <w:rPr>
+                        <w:sz w:val="20"/>
+                        <w:szCs w:val="20"/>
+                        <w:lang w:val="es-AR"/>
+                      </w:rPr>
+                      <w:t xml:space="preserve">: </w:t>
+                    </w:r>
+                    <w:r>
+                      <w:rPr>
+                        <w:sz w:val="20"/>
+                        <w:szCs w:val="20"/>
+                        <w:lang w:val="es-AR"/>
+                      </w:rPr>
+                      <w:t xml:space="preserve">La velocidad promedio del lanzamiento: Baja o Media o </w:t>
+                    </w:r>
+                    <w:proofErr w:type="spellStart"/>
+                    <w:r>
+                      <w:rPr>
+                        <w:sz w:val="20"/>
+                        <w:szCs w:val="20"/>
+                        <w:lang w:val="es-AR"/>
+                      </w:rPr>
+                      <w:t>AltaCurva</w:t>
+                    </w:r>
+                    <w:proofErr w:type="spellEnd"/>
+                    <w:r>
+                      <w:rPr>
+                        <w:sz w:val="20"/>
+                        <w:szCs w:val="20"/>
+                        <w:lang w:val="es-AR"/>
+                      </w:rPr>
+                      <w:t>.</w:t>
                     </w:r>
                   </w:p>
-                </w:txbxContent>
-              </v:textbox>
-            </v:shape>
-            <v:shape id="_x0000_s1098" type="#_x0000_t32" style="position:absolute;left:6722;top:6822;width:617;height:756;flip:y" o:connectortype="straight">
-              <v:stroke endarrow="block"/>
-            </v:shape>
-            <v:shape id="_x0000_s1099" type="#_x0000_t32" style="position:absolute;left:6722;top:7578;width:617;height:728" o:connectortype="straight">
-              <v:stroke endarrow="block"/>
-            </v:shape>
-            <v:shape id="_x0000_s1100" type="#_x0000_t32" style="position:absolute;left:6722;top:7578;width:615;height:2139" o:connectortype="straight">
-              <v:stroke endarrow="block"/>
-            </v:shape>
-            <v:shape id="_x0000_s1101" type="#_x0000_t32" style="position:absolute;left:6722;top:7578;width:617;height:3520" o:connectortype="straight">
-              <v:stroke endarrow="block"/>
-            </v:shape>
-            <v:shape id="_x0000_s1102" type="#_x0000_t32" style="position:absolute;left:4591;top:8080;width:11;height:1916;flip:x" o:connectortype="straight">
-              <v:stroke endarrow="block"/>
-            </v:shape>
-            <v:shape id="_x0000_s1103" type="#_x0000_t202" style="position:absolute;left:2527;top:12339;width:4134;height:884" fillcolor="white [3201]" strokecolor="#4bacc6 [3208]" strokeweight="5pt">
-              <v:stroke linestyle="thickThin"/>
-              <v:shadow color="#868686"/>
-              <v:textbox style="mso-next-textbox:#_x0000_s1103">
-                <w:txbxContent>
                   <w:p>
                     <w:pPr>
                       <w:rPr>
                         <w:lang w:val="es-AR"/>
                       </w:rPr>
                     </w:pPr>
-                    <w:r>
-                      <w:rPr>
-                        <w:lang w:val="es-AR"/>
-                      </w:rPr>
-                      <w:t>2</w:t>
-                    </w:r>
-                    <w:r>
-                      <w:rPr>
-                        <w:lang w:val="es-AR"/>
-                      </w:rPr>
-                      <w:t xml:space="preserve"> – Determinar </w:t>
-                    </w:r>
-                    <w:r>
-                      <w:rPr>
-                        <w:lang w:val="es-AR"/>
-                      </w:rPr>
-                      <w:t>resultado del lanzamiento</w:t>
-                    </w:r>
                   </w:p>
                 </w:txbxContent>
               </v:textbox>
             </v:shape>
-            <v:shape id="_x0000_s1104" type="#_x0000_t202" style="position:absolute;left:7378;top:11949;width:2405;height:1169" fillcolor="white [3201]" strokecolor="#9bbb59 [3206]" strokeweight="5pt">
-              <v:stroke linestyle="thickThin"/>
-              <v:shadow color="#868686"/>
-              <v:textbox style="mso-next-textbox:#_x0000_s1104">
-                <w:txbxContent>
-                  <w:p>
-                    <w:pPr>
-                      <w:jc w:val="center"/>
-                      <w:rPr>
-                        <w:lang w:val="es-AR"/>
-                      </w:rPr>
-                    </w:pPr>
-                    <w:r>
-                      <w:rPr>
-                        <w:lang w:val="es-AR"/>
-                      </w:rPr>
-                      <w:t>2.1 – Determinar la traza del recorrido de la pelota</w:t>
-                    </w:r>
-                  </w:p>
-                </w:txbxContent>
-              </v:textbox>
-            </v:shape>
-            <v:shape id="_x0000_s1105" type="#_x0000_t202" style="position:absolute;left:7379;top:13419;width:2404;height:1171" fillcolor="white [3201]" strokecolor="#9bbb59 [3206]" strokeweight="5pt">
-              <v:stroke linestyle="thickThin"/>
-              <v:shadow color="#868686"/>
-              <v:textbox style="mso-next-textbox:#_x0000_s1105">
-                <w:txbxContent>
-                  <w:p>
-                    <w:pPr>
-                      <w:jc w:val="center"/>
-                      <w:rPr>
-                        <w:lang w:val="es-AR"/>
-                      </w:rPr>
-                    </w:pPr>
-                    <w:r>
-                      <w:rPr>
-                        <w:lang w:val="es-AR"/>
-                      </w:rPr>
-                      <w:t>2.2 – Determinar la velocidad promedio del lanzamiento</w:t>
-                    </w:r>
-                  </w:p>
-                </w:txbxContent>
-              </v:textbox>
-            </v:shape>
-            <v:shape id="_x0000_s1106" type="#_x0000_t32" style="position:absolute;left:6711;top:12534;width:617;height:247;flip:y" o:connectortype="straight">
+            <v:shape id="_x0000_s1106" type="#_x0000_t32" style="position:absolute;left:5722;top:15349;width:870;height:1238;flip:y" o:connectortype="straight">
               <v:stroke endarrow="block"/>
             </v:shape>
-            <v:shape id="_x0000_s1107" type="#_x0000_t32" style="position:absolute;left:6711;top:12781;width:618;height:1224" o:connectortype="straight">
+            <v:shape id="_x0000_s1107" type="#_x0000_t32" style="position:absolute;left:5722;top:16587;width:870;height:918" o:connectortype="straight">
               <v:stroke endarrow="block"/>
             </v:shape>
-            <v:shape id="_x0000_s1108" type="#_x0000_t32" style="position:absolute;left:4591;top:10980;width:3;height:1309" o:connectortype="straight">
+            <v:shape id="_x0000_s1108" type="#_x0000_t32" style="position:absolute;left:3563;top:12647;width:1;height:2598" o:connectortype="straight">
               <v:stroke endarrow="block"/>
             </v:shape>
             <w10:wrap type="none"/>
@@ -51241,6 +52389,7 @@
         <w:rPr>
           <w:lang w:val="es-AR"/>
         </w:rPr>
+        <w:lastRenderedPageBreak/>
         <w:t>Construcción del m</w:t>
       </w:r>
       <w:r>
@@ -51286,7 +52435,6 @@
           <w:noProof/>
           <w:lang w:val="es-AR" w:eastAsia="es-AR"/>
         </w:rPr>
-        <w:lastRenderedPageBreak/>
         <w:drawing>
           <wp:inline distT="0" distB="0" distL="0" distR="0">
             <wp:extent cx="6010275" cy="4171950"/>
@@ -53150,7 +54298,7 @@
         <w:rPr>
           <w:noProof/>
         </w:rPr>
-        <w:t>2</w:t>
+        <w:t>12</w:t>
       </w:r>
     </w:fldSimple>
   </w:p>
@@ -54398,6 +55546,119 @@
     </w:lvl>
   </w:abstractNum>
   <w:abstractNum w:abstractNumId="11">
+    <w:nsid w:val="4FF65CE3"/>
+    <w:multiLevelType w:val="multilevel"/>
+    <w:tmpl w:val="8BE204B4"/>
+    <w:lvl w:ilvl="0">
+      <w:start w:val="1"/>
+      <w:numFmt w:val="decimal"/>
+      <w:lvlText w:val="%1"/>
+      <w:lvlJc w:val="left"/>
+      <w:pPr>
+        <w:ind w:left="360" w:hanging="360"/>
+      </w:pPr>
+      <w:rPr>
+        <w:rFonts w:hint="default"/>
+      </w:rPr>
+    </w:lvl>
+    <w:lvl w:ilvl="1">
+      <w:start w:val="1"/>
+      <w:numFmt w:val="decimal"/>
+      <w:lvlText w:val="%1.%2"/>
+      <w:lvlJc w:val="left"/>
+      <w:pPr>
+        <w:ind w:left="360" w:hanging="360"/>
+      </w:pPr>
+      <w:rPr>
+        <w:rFonts w:hint="default"/>
+      </w:rPr>
+    </w:lvl>
+    <w:lvl w:ilvl="2">
+      <w:start w:val="1"/>
+      <w:numFmt w:val="decimal"/>
+      <w:lvlText w:val="%1.%2.%3"/>
+      <w:lvlJc w:val="left"/>
+      <w:pPr>
+        <w:ind w:left="720" w:hanging="720"/>
+      </w:pPr>
+      <w:rPr>
+        <w:rFonts w:hint="default"/>
+      </w:rPr>
+    </w:lvl>
+    <w:lvl w:ilvl="3">
+      <w:start w:val="1"/>
+      <w:numFmt w:val="decimal"/>
+      <w:lvlText w:val="%1.%2.%3.%4"/>
+      <w:lvlJc w:val="left"/>
+      <w:pPr>
+        <w:ind w:left="720" w:hanging="720"/>
+      </w:pPr>
+      <w:rPr>
+        <w:rFonts w:hint="default"/>
+      </w:rPr>
+    </w:lvl>
+    <w:lvl w:ilvl="4">
+      <w:start w:val="1"/>
+      <w:numFmt w:val="decimal"/>
+      <w:lvlText w:val="%1.%2.%3.%4.%5"/>
+      <w:lvlJc w:val="left"/>
+      <w:pPr>
+        <w:ind w:left="1080" w:hanging="1080"/>
+      </w:pPr>
+      <w:rPr>
+        <w:rFonts w:hint="default"/>
+      </w:rPr>
+    </w:lvl>
+    <w:lvl w:ilvl="5">
+      <w:start w:val="1"/>
+      <w:numFmt w:val="decimal"/>
+      <w:lvlText w:val="%1.%2.%3.%4.%5.%6"/>
+      <w:lvlJc w:val="left"/>
+      <w:pPr>
+        <w:ind w:left="1080" w:hanging="1080"/>
+      </w:pPr>
+      <w:rPr>
+        <w:rFonts w:hint="default"/>
+      </w:rPr>
+    </w:lvl>
+    <w:lvl w:ilvl="6">
+      <w:start w:val="1"/>
+      <w:numFmt w:val="decimal"/>
+      <w:lvlText w:val="%1.%2.%3.%4.%5.%6.%7"/>
+      <w:lvlJc w:val="left"/>
+      <w:pPr>
+        <w:ind w:left="1440" w:hanging="1440"/>
+      </w:pPr>
+      <w:rPr>
+        <w:rFonts w:hint="default"/>
+      </w:rPr>
+    </w:lvl>
+    <w:lvl w:ilvl="7">
+      <w:start w:val="1"/>
+      <w:numFmt w:val="decimal"/>
+      <w:lvlText w:val="%1.%2.%3.%4.%5.%6.%7.%8"/>
+      <w:lvlJc w:val="left"/>
+      <w:pPr>
+        <w:ind w:left="1440" w:hanging="1440"/>
+      </w:pPr>
+      <w:rPr>
+        <w:rFonts w:hint="default"/>
+      </w:rPr>
+    </w:lvl>
+    <w:lvl w:ilvl="8">
+      <w:start w:val="1"/>
+      <w:numFmt w:val="decimal"/>
+      <w:lvlText w:val="%1.%2.%3.%4.%5.%6.%7.%8.%9"/>
+      <w:lvlJc w:val="left"/>
+      <w:pPr>
+        <w:ind w:left="1440" w:hanging="1440"/>
+      </w:pPr>
+      <w:rPr>
+        <w:rFonts w:hint="default"/>
+      </w:rPr>
+    </w:lvl>
+  </w:abstractNum>
+  <w:abstractNum w:abstractNumId="12">
     <w:nsid w:val="60E614C9"/>
     <w:multiLevelType w:val="hybridMultilevel"/>
     <w:tmpl w:val="4AAE6F5C"/>
@@ -54510,7 +55771,7 @@
       </w:rPr>
     </w:lvl>
   </w:abstractNum>
-  <w:abstractNum w:abstractNumId="12">
+  <w:abstractNum w:abstractNumId="13">
     <w:nsid w:val="6A616425"/>
     <w:multiLevelType w:val="hybridMultilevel"/>
     <w:tmpl w:val="3DDA6756"/>
@@ -54623,7 +55884,7 @@
       </w:rPr>
     </w:lvl>
   </w:abstractNum>
-  <w:abstractNum w:abstractNumId="13">
+  <w:abstractNum w:abstractNumId="14">
     <w:nsid w:val="76154440"/>
     <w:multiLevelType w:val="hybridMultilevel"/>
     <w:tmpl w:val="D57A541C"/>
@@ -54711,7 +55972,7 @@
       </w:pPr>
     </w:lvl>
   </w:abstractNum>
-  <w:abstractNum w:abstractNumId="14">
+  <w:abstractNum w:abstractNumId="15">
     <w:nsid w:val="76FE2D61"/>
     <w:multiLevelType w:val="hybridMultilevel"/>
     <w:tmpl w:val="F90265D6"/>
@@ -54799,7 +56060,7 @@
       </w:pPr>
     </w:lvl>
   </w:abstractNum>
-  <w:abstractNum w:abstractNumId="15">
+  <w:abstractNum w:abstractNumId="16">
     <w:nsid w:val="77793AF2"/>
     <w:multiLevelType w:val="hybridMultilevel"/>
     <w:tmpl w:val="0A10421A"/>
@@ -54913,7 +56174,7 @@
     </w:lvl>
   </w:abstractNum>
   <w:num w:numId="1">
-    <w:abstractNumId w:val="11"/>
+    <w:abstractNumId w:val="12"/>
   </w:num>
   <w:num w:numId="2">
     <w:abstractNumId w:val="4"/>
@@ -54928,10 +56189,10 @@
     <w:abstractNumId w:val="8"/>
   </w:num>
   <w:num w:numId="6">
-    <w:abstractNumId w:val="15"/>
+    <w:abstractNumId w:val="16"/>
   </w:num>
   <w:num w:numId="7">
-    <w:abstractNumId w:val="12"/>
+    <w:abstractNumId w:val="13"/>
   </w:num>
   <w:num w:numId="8">
     <w:abstractNumId w:val="9"/>
@@ -54943,13 +56204,13 @@
     <w:abstractNumId w:val="3"/>
   </w:num>
   <w:num w:numId="11">
-    <w:abstractNumId w:val="13"/>
+    <w:abstractNumId w:val="14"/>
   </w:num>
   <w:num w:numId="12">
     <w:abstractNumId w:val="6"/>
   </w:num>
   <w:num w:numId="13">
-    <w:abstractNumId w:val="14"/>
+    <w:abstractNumId w:val="15"/>
   </w:num>
   <w:num w:numId="14">
     <w:abstractNumId w:val="10"/>
@@ -54959,6 +56220,9 @@
   </w:num>
   <w:num w:numId="16">
     <w:abstractNumId w:val="1"/>
+  </w:num>
+  <w:num w:numId="17">
+    <w:abstractNumId w:val="11"/>
   </w:num>
 </w:numbering>
 </file>
@@ -55871,7 +57135,7 @@
 </file>
 
 <file path=customXml/itemProps1.xml><?xml version="1.0" encoding="utf-8"?>
-<ds:datastoreItem xmlns:ds="http://schemas.openxmlformats.org/officeDocument/2006/customXml" ds:itemID="{CDE68458-701D-476D-8E81-57BBEBDEB85D}">
+<ds:datastoreItem xmlns:ds="http://schemas.openxmlformats.org/officeDocument/2006/customXml" ds:itemID="{70A71F8B-35C7-4BE8-AF3A-73B691E901B9}">
   <ds:schemaRefs>
     <ds:schemaRef ds:uri="http://schemas.openxmlformats.org/officeDocument/2006/bibliography"/>
   </ds:schemaRefs>

</xml_diff>

<commit_message>
arreglos para el caso sin resultado
</commit_message>
<xml_diff>
--- a/Informe.docx
+++ b/Informe.docx
@@ -397,7 +397,7 @@
                 <w:szCs w:val="36"/>
                 <w:lang w:val="es-AR"/>
               </w:rPr>
-              <w:t>18 de julio de 2012</w:t>
+              <w:t>21 de julio de 2012</w:t>
             </w:r>
             <w:r>
               <w:rPr>
@@ -42060,15 +42060,7 @@
                 <w:szCs w:val="20"/>
                 <w:lang w:val="es-AR" w:eastAsia="es-ES"/>
               </w:rPr>
-              <w:t xml:space="preserve">Para poder definir </w:t>
-            </w:r>
-            <w:r>
-              <w:rPr>
-                <w:sz w:val="20"/>
-                <w:szCs w:val="20"/>
-                <w:lang w:val="es-AR" w:eastAsia="es-ES"/>
-              </w:rPr>
-              <w:t>el movimiento de muñeca.</w:t>
+              <w:t>Establecer la velocidad promedio alcanzada por la pelota durante el lanzamiento.</w:t>
             </w:r>
           </w:p>
         </w:tc>
@@ -48237,7 +48229,6 @@
                 <w:szCs w:val="20"/>
                 <w:lang w:val="es-AR" w:eastAsia="es-AR"/>
               </w:rPr>
-              <w:lastRenderedPageBreak/>
               <w:t> </w:t>
             </w:r>
           </w:p>
@@ -48355,6 +48346,7 @@
                 <w:szCs w:val="20"/>
                 <w:lang w:val="es-AR" w:eastAsia="es-AR"/>
               </w:rPr>
+              <w:lastRenderedPageBreak/>
               <w:t> </w:t>
             </w:r>
           </w:p>
@@ -54298,7 +54290,7 @@
         <w:rPr>
           <w:noProof/>
         </w:rPr>
-        <w:t>12</w:t>
+        <w:t>10</w:t>
       </w:r>
     </w:fldSimple>
   </w:p>
@@ -57135,7 +57127,7 @@
 </file>
 
 <file path=customXml/itemProps1.xml><?xml version="1.0" encoding="utf-8"?>
-<ds:datastoreItem xmlns:ds="http://schemas.openxmlformats.org/officeDocument/2006/customXml" ds:itemID="{70A71F8B-35C7-4BE8-AF3A-73B691E901B9}">
+<ds:datastoreItem xmlns:ds="http://schemas.openxmlformats.org/officeDocument/2006/customXml" ds:itemID="{3755A8D6-D204-4DA8-B8DA-95111B35985D}">
   <ds:schemaRefs>
     <ds:schemaRef ds:uri="http://schemas.openxmlformats.org/officeDocument/2006/bibliography"/>
   </ds:schemaRefs>

</xml_diff>

<commit_message>
Me crecio el pelo y me transforme en Lu, esto de cambiar las pc's xD. Subo version casi final del informe
</commit_message>
<xml_diff>
--- a/Informe.docx
+++ b/Informe.docx
@@ -397,7 +397,7 @@
                 <w:szCs w:val="36"/>
                 <w:lang w:val="es-AR"/>
               </w:rPr>
-              <w:t>21 de julio de 2012</w:t>
+              <w:t>23 de julio de 2012</w:t>
             </w:r>
             <w:r>
               <w:rPr>
@@ -791,7 +791,7 @@
       <w:r>
         <w:fldChar w:fldCharType="separate"/>
       </w:r>
-      <w:hyperlink w:anchor="_Toc330411208" w:history="1">
+      <w:hyperlink w:anchor="_Toc330828058" w:history="1">
         <w:r>
           <w:rPr>
             <w:rStyle w:val="Hipervnculo"/>
@@ -820,7 +820,7 @@
             <w:noProof/>
             <w:webHidden/>
           </w:rPr>
-          <w:instrText xml:space="preserve"> PAGEREF _Toc330411208 \h </w:instrText>
+          <w:instrText xml:space="preserve"> PAGEREF _Toc330828058 \h </w:instrText>
         </w:r>
         <w:r>
           <w:rPr>
@@ -863,7 +863,7 @@
           <w:lang w:val="es-AR" w:eastAsia="es-AR"/>
         </w:rPr>
       </w:pPr>
-      <w:hyperlink w:anchor="_Toc330411209" w:history="1">
+      <w:hyperlink w:anchor="_Toc330828059" w:history="1">
         <w:r>
           <w:rPr>
             <w:rStyle w:val="Hipervnculo"/>
@@ -891,7 +891,7 @@
             <w:noProof/>
             <w:webHidden/>
           </w:rPr>
-          <w:instrText xml:space="preserve"> PAGEREF _Toc330411209 \h </w:instrText>
+          <w:instrText xml:space="preserve"> PAGEREF _Toc330828059 \h </w:instrText>
         </w:r>
         <w:r>
           <w:rPr>
@@ -934,7 +934,7 @@
           <w:lang w:val="es-AR" w:eastAsia="es-AR"/>
         </w:rPr>
       </w:pPr>
-      <w:hyperlink w:anchor="_Toc330411210" w:history="1">
+      <w:hyperlink w:anchor="_Toc330828060" w:history="1">
         <w:r>
           <w:rPr>
             <w:rStyle w:val="Hipervnculo"/>
@@ -962,7 +962,7 @@
             <w:noProof/>
             <w:webHidden/>
           </w:rPr>
-          <w:instrText xml:space="preserve"> PAGEREF _Toc330411210 \h </w:instrText>
+          <w:instrText xml:space="preserve"> PAGEREF _Toc330828060 \h </w:instrText>
         </w:r>
         <w:r>
           <w:rPr>
@@ -1005,7 +1005,7 @@
           <w:lang w:val="es-AR" w:eastAsia="es-AR"/>
         </w:rPr>
       </w:pPr>
-      <w:hyperlink w:anchor="_Toc330411211" w:history="1">
+      <w:hyperlink w:anchor="_Toc330828061" w:history="1">
         <w:r>
           <w:rPr>
             <w:rStyle w:val="Hipervnculo"/>
@@ -1033,7 +1033,7 @@
             <w:noProof/>
             <w:webHidden/>
           </w:rPr>
-          <w:instrText xml:space="preserve"> PAGEREF _Toc330411211 \h </w:instrText>
+          <w:instrText xml:space="preserve"> PAGEREF _Toc330828061 \h </w:instrText>
         </w:r>
         <w:r>
           <w:rPr>
@@ -1076,7 +1076,7 @@
           <w:lang w:val="es-AR" w:eastAsia="es-AR"/>
         </w:rPr>
       </w:pPr>
-      <w:hyperlink w:anchor="_Toc330411212" w:history="1">
+      <w:hyperlink w:anchor="_Toc330828062" w:history="1">
         <w:r>
           <w:rPr>
             <w:rStyle w:val="Hipervnculo"/>
@@ -1104,7 +1104,7 @@
             <w:noProof/>
             <w:webHidden/>
           </w:rPr>
-          <w:instrText xml:space="preserve"> PAGEREF _Toc330411212 \h </w:instrText>
+          <w:instrText xml:space="preserve"> PAGEREF _Toc330828062 \h </w:instrText>
         </w:r>
         <w:r>
           <w:rPr>
@@ -1147,7 +1147,7 @@
           <w:lang w:val="es-AR" w:eastAsia="es-AR"/>
         </w:rPr>
       </w:pPr>
-      <w:hyperlink w:anchor="_Toc330411213" w:history="1">
+      <w:hyperlink w:anchor="_Toc330828063" w:history="1">
         <w:r>
           <w:rPr>
             <w:rStyle w:val="Hipervnculo"/>
@@ -1175,7 +1175,7 @@
             <w:noProof/>
             <w:webHidden/>
           </w:rPr>
-          <w:instrText xml:space="preserve"> PAGEREF _Toc330411213 \h </w:instrText>
+          <w:instrText xml:space="preserve"> PAGEREF _Toc330828063 \h </w:instrText>
         </w:r>
         <w:r>
           <w:rPr>
@@ -1218,7 +1218,7 @@
           <w:lang w:val="es-AR" w:eastAsia="es-AR"/>
         </w:rPr>
       </w:pPr>
-      <w:hyperlink w:anchor="_Toc330411214" w:history="1">
+      <w:hyperlink w:anchor="_Toc330828064" w:history="1">
         <w:r>
           <w:rPr>
             <w:rStyle w:val="Hipervnculo"/>
@@ -1247,7 +1247,7 @@
             <w:noProof/>
             <w:webHidden/>
           </w:rPr>
-          <w:instrText xml:space="preserve"> PAGEREF _Toc330411214 \h </w:instrText>
+          <w:instrText xml:space="preserve"> PAGEREF _Toc330828064 \h </w:instrText>
         </w:r>
         <w:r>
           <w:rPr>
@@ -1290,7 +1290,7 @@
           <w:lang w:val="es-AR" w:eastAsia="es-AR"/>
         </w:rPr>
       </w:pPr>
-      <w:hyperlink w:anchor="_Toc330411215" w:history="1">
+      <w:hyperlink w:anchor="_Toc330828065" w:history="1">
         <w:r>
           <w:rPr>
             <w:rStyle w:val="Hipervnculo"/>
@@ -1318,7 +1318,7 @@
             <w:noProof/>
             <w:webHidden/>
           </w:rPr>
-          <w:instrText xml:space="preserve"> PAGEREF _Toc330411215 \h </w:instrText>
+          <w:instrText xml:space="preserve"> PAGEREF _Toc330828065 \h </w:instrText>
         </w:r>
         <w:r>
           <w:rPr>
@@ -1361,7 +1361,7 @@
           <w:lang w:val="es-AR" w:eastAsia="es-AR"/>
         </w:rPr>
       </w:pPr>
-      <w:hyperlink w:anchor="_Toc330411216" w:history="1">
+      <w:hyperlink w:anchor="_Toc330828066" w:history="1">
         <w:r>
           <w:rPr>
             <w:rStyle w:val="Hipervnculo"/>
@@ -1389,7 +1389,7 @@
             <w:noProof/>
             <w:webHidden/>
           </w:rPr>
-          <w:instrText xml:space="preserve"> PAGEREF _Toc330411216 \h </w:instrText>
+          <w:instrText xml:space="preserve"> PAGEREF _Toc330828066 \h </w:instrText>
         </w:r>
         <w:r>
           <w:rPr>
@@ -1432,7 +1432,7 @@
           <w:lang w:val="es-AR" w:eastAsia="es-AR"/>
         </w:rPr>
       </w:pPr>
-      <w:hyperlink w:anchor="_Toc330411217" w:history="1">
+      <w:hyperlink w:anchor="_Toc330828067" w:history="1">
         <w:r>
           <w:rPr>
             <w:rStyle w:val="Hipervnculo"/>
@@ -1460,7 +1460,7 @@
             <w:noProof/>
             <w:webHidden/>
           </w:rPr>
-          <w:instrText xml:space="preserve"> PAGEREF _Toc330411217 \h </w:instrText>
+          <w:instrText xml:space="preserve"> PAGEREF _Toc330828067 \h </w:instrText>
         </w:r>
         <w:r>
           <w:rPr>
@@ -1503,7 +1503,7 @@
           <w:lang w:val="es-AR" w:eastAsia="es-AR"/>
         </w:rPr>
       </w:pPr>
-      <w:hyperlink w:anchor="_Toc330411218" w:history="1">
+      <w:hyperlink w:anchor="_Toc330828068" w:history="1">
         <w:r>
           <w:rPr>
             <w:rStyle w:val="Hipervnculo"/>
@@ -1531,7 +1531,7 @@
             <w:noProof/>
             <w:webHidden/>
           </w:rPr>
-          <w:instrText xml:space="preserve"> PAGEREF _Toc330411218 \h </w:instrText>
+          <w:instrText xml:space="preserve"> PAGEREF _Toc330828068 \h </w:instrText>
         </w:r>
         <w:r>
           <w:rPr>
@@ -1574,7 +1574,7 @@
           <w:lang w:val="es-AR" w:eastAsia="es-AR"/>
         </w:rPr>
       </w:pPr>
-      <w:hyperlink w:anchor="_Toc330411219" w:history="1">
+      <w:hyperlink w:anchor="_Toc330828069" w:history="1">
         <w:r>
           <w:rPr>
             <w:rStyle w:val="Hipervnculo"/>
@@ -1603,7 +1603,7 @@
             <w:noProof/>
             <w:webHidden/>
           </w:rPr>
-          <w:instrText xml:space="preserve"> PAGEREF _Toc330411219 \h </w:instrText>
+          <w:instrText xml:space="preserve"> PAGEREF _Toc330828069 \h </w:instrText>
         </w:r>
         <w:r>
           <w:rPr>
@@ -1646,7 +1646,7 @@
           <w:lang w:val="es-AR" w:eastAsia="es-AR"/>
         </w:rPr>
       </w:pPr>
-      <w:hyperlink w:anchor="_Toc330411220" w:history="1">
+      <w:hyperlink w:anchor="_Toc330828070" w:history="1">
         <w:r>
           <w:rPr>
             <w:rStyle w:val="Hipervnculo"/>
@@ -1674,7 +1674,7 @@
             <w:noProof/>
             <w:webHidden/>
           </w:rPr>
-          <w:instrText xml:space="preserve"> PAGEREF _Toc330411220 \h </w:instrText>
+          <w:instrText xml:space="preserve"> PAGEREF _Toc330828070 \h </w:instrText>
         </w:r>
         <w:r>
           <w:rPr>
@@ -1717,7 +1717,7 @@
           <w:lang w:val="es-AR" w:eastAsia="es-AR"/>
         </w:rPr>
       </w:pPr>
-      <w:hyperlink w:anchor="_Toc330411221" w:history="1">
+      <w:hyperlink w:anchor="_Toc330828071" w:history="1">
         <w:r>
           <w:rPr>
             <w:rStyle w:val="Hipervnculo"/>
@@ -1745,7 +1745,7 @@
             <w:noProof/>
             <w:webHidden/>
           </w:rPr>
-          <w:instrText xml:space="preserve"> PAGEREF _Toc330411221 \h </w:instrText>
+          <w:instrText xml:space="preserve"> PAGEREF _Toc330828071 \h </w:instrText>
         </w:r>
         <w:r>
           <w:rPr>
@@ -1788,7 +1788,7 @@
           <w:lang w:val="es-AR" w:eastAsia="es-AR"/>
         </w:rPr>
       </w:pPr>
-      <w:hyperlink w:anchor="_Toc330411222" w:history="1">
+      <w:hyperlink w:anchor="_Toc330828072" w:history="1">
         <w:r>
           <w:rPr>
             <w:rStyle w:val="Hipervnculo"/>
@@ -1816,7 +1816,7 @@
             <w:noProof/>
             <w:webHidden/>
           </w:rPr>
-          <w:instrText xml:space="preserve"> PAGEREF _Toc330411222 \h </w:instrText>
+          <w:instrText xml:space="preserve"> PAGEREF _Toc330828072 \h </w:instrText>
         </w:r>
         <w:r>
           <w:rPr>
@@ -1859,7 +1859,7 @@
           <w:lang w:val="es-AR" w:eastAsia="es-AR"/>
         </w:rPr>
       </w:pPr>
-      <w:hyperlink w:anchor="_Toc330411223" w:history="1">
+      <w:hyperlink w:anchor="_Toc330828073" w:history="1">
         <w:r>
           <w:rPr>
             <w:rStyle w:val="Hipervnculo"/>
@@ -1887,7 +1887,7 @@
             <w:noProof/>
             <w:webHidden/>
           </w:rPr>
-          <w:instrText xml:space="preserve"> PAGEREF _Toc330411223 \h </w:instrText>
+          <w:instrText xml:space="preserve"> PAGEREF _Toc330828073 \h </w:instrText>
         </w:r>
         <w:r>
           <w:rPr>
@@ -1930,7 +1930,7 @@
           <w:lang w:val="es-AR" w:eastAsia="es-AR"/>
         </w:rPr>
       </w:pPr>
-      <w:hyperlink w:anchor="_Toc330411224" w:history="1">
+      <w:hyperlink w:anchor="_Toc330828074" w:history="1">
         <w:r>
           <w:rPr>
             <w:rStyle w:val="Hipervnculo"/>
@@ -1958,7 +1958,7 @@
             <w:noProof/>
             <w:webHidden/>
           </w:rPr>
-          <w:instrText xml:space="preserve"> PAGEREF _Toc330411224 \h </w:instrText>
+          <w:instrText xml:space="preserve"> PAGEREF _Toc330828074 \h </w:instrText>
         </w:r>
         <w:r>
           <w:rPr>
@@ -2001,7 +2001,7 @@
           <w:lang w:val="es-AR" w:eastAsia="es-AR"/>
         </w:rPr>
       </w:pPr>
-      <w:hyperlink w:anchor="_Toc330411225" w:history="1">
+      <w:hyperlink w:anchor="_Toc330828075" w:history="1">
         <w:r>
           <w:rPr>
             <w:rStyle w:val="Hipervnculo"/>
@@ -2029,7 +2029,7 @@
             <w:noProof/>
             <w:webHidden/>
           </w:rPr>
-          <w:instrText xml:space="preserve"> PAGEREF _Toc330411225 \h </w:instrText>
+          <w:instrText xml:space="preserve"> PAGEREF _Toc330828075 \h </w:instrText>
         </w:r>
         <w:r>
           <w:rPr>
@@ -2072,7 +2072,7 @@
           <w:lang w:val="es-AR" w:eastAsia="es-AR"/>
         </w:rPr>
       </w:pPr>
-      <w:hyperlink w:anchor="_Toc330411226" w:history="1">
+      <w:hyperlink w:anchor="_Toc330828076" w:history="1">
         <w:r>
           <w:rPr>
             <w:rStyle w:val="Hipervnculo"/>
@@ -2100,7 +2100,7 @@
             <w:noProof/>
             <w:webHidden/>
           </w:rPr>
-          <w:instrText xml:space="preserve"> PAGEREF _Toc330411226 \h </w:instrText>
+          <w:instrText xml:space="preserve"> PAGEREF _Toc330828076 \h </w:instrText>
         </w:r>
         <w:r>
           <w:rPr>
@@ -2143,7 +2143,7 @@
           <w:lang w:val="es-AR" w:eastAsia="es-AR"/>
         </w:rPr>
       </w:pPr>
-      <w:hyperlink w:anchor="_Toc330411227" w:history="1">
+      <w:hyperlink w:anchor="_Toc330828077" w:history="1">
         <w:r>
           <w:rPr>
             <w:rStyle w:val="Hipervnculo"/>
@@ -2171,7 +2171,7 @@
             <w:noProof/>
             <w:webHidden/>
           </w:rPr>
-          <w:instrText xml:space="preserve"> PAGEREF _Toc330411227 \h </w:instrText>
+          <w:instrText xml:space="preserve"> PAGEREF _Toc330828077 \h </w:instrText>
         </w:r>
         <w:r>
           <w:rPr>
@@ -2214,7 +2214,7 @@
           <w:lang w:val="es-AR" w:eastAsia="es-AR"/>
         </w:rPr>
       </w:pPr>
-      <w:hyperlink w:anchor="_Toc330411228" w:history="1">
+      <w:hyperlink w:anchor="_Toc330828078" w:history="1">
         <w:r>
           <w:rPr>
             <w:rStyle w:val="Hipervnculo"/>
@@ -2242,7 +2242,7 @@
             <w:noProof/>
             <w:webHidden/>
           </w:rPr>
-          <w:instrText xml:space="preserve"> PAGEREF _Toc330411228 \h </w:instrText>
+          <w:instrText xml:space="preserve"> PAGEREF _Toc330828078 \h </w:instrText>
         </w:r>
         <w:r>
           <w:rPr>
@@ -2285,7 +2285,7 @@
           <w:lang w:val="es-AR" w:eastAsia="es-AR"/>
         </w:rPr>
       </w:pPr>
-      <w:hyperlink w:anchor="_Toc330411229" w:history="1">
+      <w:hyperlink w:anchor="_Toc330828079" w:history="1">
         <w:r>
           <w:rPr>
             <w:rStyle w:val="Hipervnculo"/>
@@ -2313,7 +2313,7 @@
             <w:noProof/>
             <w:webHidden/>
           </w:rPr>
-          <w:instrText xml:space="preserve"> PAGEREF _Toc330411229 \h </w:instrText>
+          <w:instrText xml:space="preserve"> PAGEREF _Toc330828079 \h </w:instrText>
         </w:r>
         <w:r>
           <w:rPr>
@@ -2356,7 +2356,7 @@
           <w:lang w:val="es-AR" w:eastAsia="es-AR"/>
         </w:rPr>
       </w:pPr>
-      <w:hyperlink w:anchor="_Toc330411230" w:history="1">
+      <w:hyperlink w:anchor="_Toc330828080" w:history="1">
         <w:r>
           <w:rPr>
             <w:rStyle w:val="Hipervnculo"/>
@@ -2384,7 +2384,7 @@
             <w:noProof/>
             <w:webHidden/>
           </w:rPr>
-          <w:instrText xml:space="preserve"> PAGEREF _Toc330411230 \h </w:instrText>
+          <w:instrText xml:space="preserve"> PAGEREF _Toc330828080 \h </w:instrText>
         </w:r>
         <w:r>
           <w:rPr>
@@ -2427,7 +2427,7 @@
           <w:lang w:val="es-AR" w:eastAsia="es-AR"/>
         </w:rPr>
       </w:pPr>
-      <w:hyperlink w:anchor="_Toc330411231" w:history="1">
+      <w:hyperlink w:anchor="_Toc330828081" w:history="1">
         <w:r>
           <w:rPr>
             <w:rStyle w:val="Hipervnculo"/>
@@ -2455,7 +2455,7 @@
             <w:noProof/>
             <w:webHidden/>
           </w:rPr>
-          <w:instrText xml:space="preserve"> PAGEREF _Toc330411231 \h </w:instrText>
+          <w:instrText xml:space="preserve"> PAGEREF _Toc330828081 \h </w:instrText>
         </w:r>
         <w:r>
           <w:rPr>
@@ -2498,7 +2498,7 @@
           <w:lang w:val="es-AR" w:eastAsia="es-AR"/>
         </w:rPr>
       </w:pPr>
-      <w:hyperlink w:anchor="_Toc330411232" w:history="1">
+      <w:hyperlink w:anchor="_Toc330828082" w:history="1">
         <w:r>
           <w:rPr>
             <w:rStyle w:val="Hipervnculo"/>
@@ -2526,7 +2526,7 @@
             <w:noProof/>
             <w:webHidden/>
           </w:rPr>
-          <w:instrText xml:space="preserve"> PAGEREF _Toc330411232 \h </w:instrText>
+          <w:instrText xml:space="preserve"> PAGEREF _Toc330828082 \h </w:instrText>
         </w:r>
         <w:r>
           <w:rPr>
@@ -2569,7 +2569,7 @@
           <w:lang w:val="es-AR" w:eastAsia="es-AR"/>
         </w:rPr>
       </w:pPr>
-      <w:hyperlink w:anchor="_Toc330411233" w:history="1">
+      <w:hyperlink w:anchor="_Toc330828083" w:history="1">
         <w:r>
           <w:rPr>
             <w:rStyle w:val="Hipervnculo"/>
@@ -2597,7 +2597,7 @@
             <w:noProof/>
             <w:webHidden/>
           </w:rPr>
-          <w:instrText xml:space="preserve"> PAGEREF _Toc330411233 \h </w:instrText>
+          <w:instrText xml:space="preserve"> PAGEREF _Toc330828083 \h </w:instrText>
         </w:r>
         <w:r>
           <w:rPr>
@@ -2640,7 +2640,7 @@
           <w:lang w:val="es-AR" w:eastAsia="es-AR"/>
         </w:rPr>
       </w:pPr>
-      <w:hyperlink w:anchor="_Toc330411234" w:history="1">
+      <w:hyperlink w:anchor="_Toc330828084" w:history="1">
         <w:r>
           <w:rPr>
             <w:rStyle w:val="Hipervnculo"/>
@@ -2668,7 +2668,7 @@
             <w:noProof/>
             <w:webHidden/>
           </w:rPr>
-          <w:instrText xml:space="preserve"> PAGEREF _Toc330411234 \h </w:instrText>
+          <w:instrText xml:space="preserve"> PAGEREF _Toc330828084 \h </w:instrText>
         </w:r>
         <w:r>
           <w:rPr>
@@ -2688,7 +2688,7 @@
             <w:noProof/>
             <w:webHidden/>
           </w:rPr>
-          <w:t>12</w:t>
+          <w:t>13</w:t>
         </w:r>
         <w:r>
           <w:rPr>
@@ -2711,7 +2711,7 @@
           <w:lang w:val="es-AR" w:eastAsia="es-AR"/>
         </w:rPr>
       </w:pPr>
-      <w:hyperlink w:anchor="_Toc330411235" w:history="1">
+      <w:hyperlink w:anchor="_Toc330828085" w:history="1">
         <w:r>
           <w:rPr>
             <w:rStyle w:val="Hipervnculo"/>
@@ -2739,7 +2739,7 @@
             <w:noProof/>
             <w:webHidden/>
           </w:rPr>
-          <w:instrText xml:space="preserve"> PAGEREF _Toc330411235 \h </w:instrText>
+          <w:instrText xml:space="preserve"> PAGEREF _Toc330828085 \h </w:instrText>
         </w:r>
         <w:r>
           <w:rPr>
@@ -2782,14 +2782,14 @@
           <w:lang w:val="es-AR" w:eastAsia="es-AR"/>
         </w:rPr>
       </w:pPr>
-      <w:hyperlink w:anchor="_Toc330411236" w:history="1">
+      <w:hyperlink w:anchor="_Toc330828086" w:history="1">
         <w:r>
           <w:rPr>
             <w:rStyle w:val="Hipervnculo"/>
             <w:noProof/>
             <w:lang w:val="es-AR"/>
           </w:rPr>
-          <w:t>ANEXO A – Transcripción de Entrevista Con Experto</w:t>
+          <w:t>CONCLUSIÓN</w:t>
         </w:r>
         <w:r>
           <w:rPr>
@@ -2810,7 +2810,7 @@
             <w:noProof/>
             <w:webHidden/>
           </w:rPr>
-          <w:instrText xml:space="preserve"> PAGEREF _Toc330411236 \h </w:instrText>
+          <w:instrText xml:space="preserve"> PAGEREF _Toc330828086 \h </w:instrText>
         </w:r>
         <w:r>
           <w:rPr>
@@ -2843,6 +2843,77 @@
     </w:p>
     <w:p>
       <w:pPr>
+        <w:pStyle w:val="TDC1"/>
+        <w:tabs>
+          <w:tab w:val="right" w:leader="dot" w:pos="9462"/>
+        </w:tabs>
+        <w:rPr>
+          <w:rFonts w:asciiTheme="minorHAnsi" w:eastAsiaTheme="minorEastAsia" w:hAnsiTheme="minorHAnsi" w:cstheme="minorBidi"/>
+          <w:noProof/>
+          <w:lang w:val="es-AR" w:eastAsia="es-AR"/>
+        </w:rPr>
+      </w:pPr>
+      <w:hyperlink w:anchor="_Toc330828087" w:history="1">
+        <w:r>
+          <w:rPr>
+            <w:rStyle w:val="Hipervnculo"/>
+            <w:noProof/>
+            <w:lang w:val="es-AR"/>
+          </w:rPr>
+          <w:t>ANEXO A – Transcripción de Entrevista Con Experto</w:t>
+        </w:r>
+        <w:r>
+          <w:rPr>
+            <w:noProof/>
+            <w:webHidden/>
+          </w:rPr>
+          <w:tab/>
+        </w:r>
+        <w:r>
+          <w:rPr>
+            <w:noProof/>
+            <w:webHidden/>
+          </w:rPr>
+          <w:fldChar w:fldCharType="begin"/>
+        </w:r>
+        <w:r>
+          <w:rPr>
+            <w:noProof/>
+            <w:webHidden/>
+          </w:rPr>
+          <w:instrText xml:space="preserve"> PAGEREF _Toc330828087 \h </w:instrText>
+        </w:r>
+        <w:r>
+          <w:rPr>
+            <w:noProof/>
+            <w:webHidden/>
+          </w:rPr>
+        </w:r>
+        <w:r>
+          <w:rPr>
+            <w:noProof/>
+            <w:webHidden/>
+          </w:rPr>
+          <w:fldChar w:fldCharType="separate"/>
+        </w:r>
+        <w:r>
+          <w:rPr>
+            <w:noProof/>
+            <w:webHidden/>
+          </w:rPr>
+          <w:t>19</w:t>
+        </w:r>
+        <w:r>
+          <w:rPr>
+            <w:noProof/>
+            <w:webHidden/>
+          </w:rPr>
+          <w:fldChar w:fldCharType="end"/>
+        </w:r>
+      </w:hyperlink>
+    </w:p>
+    <w:p>
+      <w:pPr>
         <w:pStyle w:val="TDC2"/>
         <w:tabs>
           <w:tab w:val="right" w:leader="dot" w:pos="9462"/>
@@ -2853,7 +2924,7 @@
           <w:lang w:val="es-AR" w:eastAsia="es-AR"/>
         </w:rPr>
       </w:pPr>
-      <w:hyperlink w:anchor="_Toc330411237" w:history="1">
+      <w:hyperlink w:anchor="_Toc330828088" w:history="1">
         <w:r>
           <w:rPr>
             <w:rStyle w:val="Hipervnculo"/>
@@ -2881,7 +2952,7 @@
             <w:noProof/>
             <w:webHidden/>
           </w:rPr>
-          <w:instrText xml:space="preserve"> PAGEREF _Toc330411237 \h </w:instrText>
+          <w:instrText xml:space="preserve"> PAGEREF _Toc330828088 \h </w:instrText>
         </w:r>
         <w:r>
           <w:rPr>
@@ -2901,7 +2972,7 @@
             <w:noProof/>
             <w:webHidden/>
           </w:rPr>
-          <w:t>15</w:t>
+          <w:t>19</w:t>
         </w:r>
         <w:r>
           <w:rPr>
@@ -2924,7 +2995,7 @@
           <w:lang w:val="es-AR" w:eastAsia="es-AR"/>
         </w:rPr>
       </w:pPr>
-      <w:hyperlink w:anchor="_Toc330411238" w:history="1">
+      <w:hyperlink w:anchor="_Toc330828089" w:history="1">
         <w:r>
           <w:rPr>
             <w:rStyle w:val="Hipervnculo"/>
@@ -2952,7 +3023,7 @@
             <w:noProof/>
             <w:webHidden/>
           </w:rPr>
-          <w:instrText xml:space="preserve"> PAGEREF _Toc330411238 \h </w:instrText>
+          <w:instrText xml:space="preserve"> PAGEREF _Toc330828089 \h </w:instrText>
         </w:r>
         <w:r>
           <w:rPr>
@@ -2972,7 +3043,7 @@
             <w:noProof/>
             <w:webHidden/>
           </w:rPr>
-          <w:t>15</w:t>
+          <w:t>19</w:t>
         </w:r>
         <w:r>
           <w:rPr>
@@ -2995,7 +3066,7 @@
           <w:lang w:val="es-AR" w:eastAsia="es-AR"/>
         </w:rPr>
       </w:pPr>
-      <w:hyperlink w:anchor="_Toc330411239" w:history="1">
+      <w:hyperlink w:anchor="_Toc330828090" w:history="1">
         <w:r>
           <w:rPr>
             <w:rStyle w:val="Hipervnculo"/>
@@ -3023,7 +3094,7 @@
             <w:noProof/>
             <w:webHidden/>
           </w:rPr>
-          <w:instrText xml:space="preserve"> PAGEREF _Toc330411239 \h </w:instrText>
+          <w:instrText xml:space="preserve"> PAGEREF _Toc330828090 \h </w:instrText>
         </w:r>
         <w:r>
           <w:rPr>
@@ -3043,7 +3114,7 @@
             <w:noProof/>
             <w:webHidden/>
           </w:rPr>
-          <w:t>15</w:t>
+          <w:t>19</w:t>
         </w:r>
         <w:r>
           <w:rPr>
@@ -3066,7 +3137,7 @@
           <w:lang w:val="es-AR" w:eastAsia="es-AR"/>
         </w:rPr>
       </w:pPr>
-      <w:hyperlink w:anchor="_Toc330411240" w:history="1">
+      <w:hyperlink w:anchor="_Toc330828091" w:history="1">
         <w:r>
           <w:rPr>
             <w:rStyle w:val="Hipervnculo"/>
@@ -3094,7 +3165,7 @@
             <w:noProof/>
             <w:webHidden/>
           </w:rPr>
-          <w:instrText xml:space="preserve"> PAGEREF _Toc330411240 \h </w:instrText>
+          <w:instrText xml:space="preserve"> PAGEREF _Toc330828091 \h </w:instrText>
         </w:r>
         <w:r>
           <w:rPr>
@@ -3114,7 +3185,7 @@
             <w:noProof/>
             <w:webHidden/>
           </w:rPr>
-          <w:t>16</w:t>
+          <w:t>20</w:t>
         </w:r>
         <w:r>
           <w:rPr>
@@ -3137,7 +3208,7 @@
           <w:lang w:val="es-AR" w:eastAsia="es-AR"/>
         </w:rPr>
       </w:pPr>
-      <w:hyperlink w:anchor="_Toc330411241" w:history="1">
+      <w:hyperlink w:anchor="_Toc330828092" w:history="1">
         <w:r>
           <w:rPr>
             <w:rStyle w:val="Hipervnculo"/>
@@ -3165,7 +3236,7 @@
             <w:noProof/>
             <w:webHidden/>
           </w:rPr>
-          <w:instrText xml:space="preserve"> PAGEREF _Toc330411241 \h </w:instrText>
+          <w:instrText xml:space="preserve"> PAGEREF _Toc330828092 \h </w:instrText>
         </w:r>
         <w:r>
           <w:rPr>
@@ -3185,7 +3256,7 @@
             <w:noProof/>
             <w:webHidden/>
           </w:rPr>
-          <w:t>16</w:t>
+          <w:t>20</w:t>
         </w:r>
         <w:r>
           <w:rPr>
@@ -3208,7 +3279,7 @@
           <w:lang w:val="es-AR" w:eastAsia="es-AR"/>
         </w:rPr>
       </w:pPr>
-      <w:hyperlink w:anchor="_Toc330411242" w:history="1">
+      <w:hyperlink w:anchor="_Toc330828093" w:history="1">
         <w:r>
           <w:rPr>
             <w:rStyle w:val="Hipervnculo"/>
@@ -3236,7 +3307,7 @@
             <w:noProof/>
             <w:webHidden/>
           </w:rPr>
-          <w:instrText xml:space="preserve"> PAGEREF _Toc330411242 \h </w:instrText>
+          <w:instrText xml:space="preserve"> PAGEREF _Toc330828093 \h </w:instrText>
         </w:r>
         <w:r>
           <w:rPr>
@@ -3256,7 +3327,7 @@
             <w:noProof/>
             <w:webHidden/>
           </w:rPr>
-          <w:t>16</w:t>
+          <w:t>20</w:t>
         </w:r>
         <w:r>
           <w:rPr>
@@ -3296,7 +3367,7 @@
         </w:rPr>
         <w:br w:type="page"/>
       </w:r>
-      <w:bookmarkStart w:id="2" w:name="_Toc330411208"/>
+      <w:bookmarkStart w:id="2" w:name="_Toc330828058"/>
       <w:bookmarkEnd w:id="0"/>
       <w:r>
         <w:rPr>
@@ -3319,7 +3390,7 @@
           <w:lang w:val="es-AR"/>
         </w:rPr>
       </w:pPr>
-      <w:bookmarkStart w:id="3" w:name="_Toc330411209"/>
+      <w:bookmarkStart w:id="3" w:name="_Toc330828059"/>
       <w:r>
         <w:rPr>
           <w:sz w:val="22"/>
@@ -3478,7 +3549,7 @@
           <w:lang w:val="es-AR"/>
         </w:rPr>
       </w:pPr>
-      <w:bookmarkStart w:id="4" w:name="_Toc330411210"/>
+      <w:bookmarkStart w:id="4" w:name="_Toc330828060"/>
       <w:r>
         <w:rPr>
           <w:sz w:val="22"/>
@@ -3670,7 +3741,7 @@
           <w:lang w:val="es-AR"/>
         </w:rPr>
       </w:pPr>
-      <w:bookmarkStart w:id="5" w:name="_Toc330411211"/>
+      <w:bookmarkStart w:id="5" w:name="_Toc330828061"/>
       <w:r>
         <w:rPr>
           <w:sz w:val="22"/>
@@ -3969,7 +4040,7 @@
           <w:lang w:val="es-AR"/>
         </w:rPr>
       </w:pPr>
-      <w:bookmarkStart w:id="6" w:name="_Toc330411212"/>
+      <w:bookmarkStart w:id="6" w:name="_Toc330828062"/>
       <w:r>
         <w:rPr>
           <w:bCs w:val="0"/>
@@ -4188,7 +4259,7 @@
           <w:lang w:val="es-AR"/>
         </w:rPr>
       </w:pPr>
-      <w:bookmarkStart w:id="7" w:name="_Toc330411213"/>
+      <w:bookmarkStart w:id="7" w:name="_Toc330828063"/>
       <w:r>
         <w:rPr>
           <w:lang w:val="es-AR"/>
@@ -4320,7 +4391,7 @@
           <w:lang w:val="es-AR"/>
         </w:rPr>
       </w:pPr>
-      <w:bookmarkStart w:id="8" w:name="_Toc330411214"/>
+      <w:bookmarkStart w:id="8" w:name="_Toc330828064"/>
       <w:r>
         <w:rPr>
           <w:rFonts w:asciiTheme="minorHAnsi" w:hAnsiTheme="minorHAnsi" w:cstheme="minorHAnsi"/>
@@ -20135,7 +20206,7 @@
           <w:lang w:val="es-AR"/>
         </w:rPr>
       </w:pPr>
-      <w:bookmarkStart w:id="9" w:name="_Toc330411215"/>
+      <w:bookmarkStart w:id="9" w:name="_Toc330828065"/>
       <w:r>
         <w:rPr>
           <w:bCs w:val="0"/>
@@ -20212,7 +20283,7 @@
           <w:lang w:val="es-AR"/>
         </w:rPr>
       </w:pPr>
-      <w:bookmarkStart w:id="10" w:name="_Toc330411216"/>
+      <w:bookmarkStart w:id="10" w:name="_Toc330828066"/>
       <w:r>
         <w:rPr>
           <w:bCs w:val="0"/>
@@ -30790,7 +30861,7 @@
           <w:lang w:val="es-AR"/>
         </w:rPr>
       </w:pPr>
-      <w:bookmarkStart w:id="11" w:name="_Toc330411217"/>
+      <w:bookmarkStart w:id="11" w:name="_Toc330828067"/>
       <w:r>
         <w:rPr>
           <w:bCs w:val="0"/>
@@ -30884,7 +30955,7 @@
           <w:lang w:val="es-AR"/>
         </w:rPr>
       </w:pPr>
-      <w:bookmarkStart w:id="12" w:name="_Toc330411218"/>
+      <w:bookmarkStart w:id="12" w:name="_Toc330828068"/>
       <w:r>
         <w:rPr>
           <w:bCs w:val="0"/>
@@ -31125,7 +31196,7 @@
           <w:lang w:val="es-AR"/>
         </w:rPr>
       </w:pPr>
-      <w:bookmarkStart w:id="13" w:name="_Toc330411219"/>
+      <w:bookmarkStart w:id="13" w:name="_Toc330828069"/>
       <w:r>
         <w:rPr>
           <w:rFonts w:asciiTheme="minorHAnsi" w:hAnsiTheme="minorHAnsi" w:cstheme="minorHAnsi"/>
@@ -31155,7 +31226,7 @@
           <w:lang w:val="es-AR"/>
         </w:rPr>
       </w:pPr>
-      <w:bookmarkStart w:id="14" w:name="_Toc330411220"/>
+      <w:bookmarkStart w:id="14" w:name="_Toc330828070"/>
       <w:r>
         <w:rPr>
           <w:bCs w:val="0"/>
@@ -31200,7 +31271,7 @@
           <w:lang w:val="es-AR"/>
         </w:rPr>
       </w:pPr>
-      <w:bookmarkStart w:id="15" w:name="_Toc330411221"/>
+      <w:bookmarkStart w:id="15" w:name="_Toc330828071"/>
       <w:r>
         <w:rPr>
           <w:lang w:val="es-AR"/>
@@ -32179,7 +32250,7 @@
           <w:lang w:val="es-AR"/>
         </w:rPr>
       </w:pPr>
-      <w:bookmarkStart w:id="16" w:name="_Toc330411222"/>
+      <w:bookmarkStart w:id="16" w:name="_Toc330828072"/>
       <w:r>
         <w:rPr>
           <w:lang w:val="es-AR"/>
@@ -34805,7 +34876,7 @@
           <w:lang w:val="es-AR"/>
         </w:rPr>
       </w:pPr>
-      <w:bookmarkStart w:id="17" w:name="_Toc330411223"/>
+      <w:bookmarkStart w:id="17" w:name="_Toc330828073"/>
       <w:r>
         <w:rPr>
           <w:lang w:val="es-AR"/>
@@ -34894,7 +34965,7 @@
           <w:lang w:val="es-AR"/>
         </w:rPr>
       </w:pPr>
-      <w:bookmarkStart w:id="18" w:name="_Toc330411224"/>
+      <w:bookmarkStart w:id="18" w:name="_Toc330828074"/>
       <w:r>
         <w:rPr>
           <w:lang w:val="es-AR"/>
@@ -37763,7 +37834,7 @@
           <w:lang w:val="es-AR"/>
         </w:rPr>
       </w:pPr>
-      <w:bookmarkStart w:id="19" w:name="_Toc330411225"/>
+      <w:bookmarkStart w:id="19" w:name="_Toc330828075"/>
       <w:r>
         <w:rPr>
           <w:lang w:val="es-AR"/>
@@ -37797,7 +37868,7 @@
           <w:lang w:val="es-AR"/>
         </w:rPr>
       </w:pPr>
-      <w:bookmarkStart w:id="20" w:name="_Toc330411226"/>
+      <w:bookmarkStart w:id="20" w:name="_Toc330828076"/>
       <w:r>
         <w:rPr>
           <w:lang w:val="es-AR"/>
@@ -38312,7 +38383,7 @@
           <w:lang w:val="es-AR"/>
         </w:rPr>
       </w:pPr>
-      <w:bookmarkStart w:id="21" w:name="_Toc330411227"/>
+      <w:bookmarkStart w:id="21" w:name="_Toc330828077"/>
       <w:r>
         <w:rPr>
           <w:bCs w:val="0"/>
@@ -42364,7 +42435,7 @@
           <w:lang w:val="es-AR"/>
         </w:rPr>
       </w:pPr>
-      <w:bookmarkStart w:id="22" w:name="_Toc330411228"/>
+      <w:bookmarkStart w:id="22" w:name="_Toc330828078"/>
       <w:r>
         <w:rPr>
           <w:lang w:val="es-AR"/>
@@ -42387,7 +42458,7 @@
           <w:lang w:val="es-AR"/>
         </w:rPr>
       </w:pPr>
-      <w:bookmarkStart w:id="23" w:name="_Toc330411229"/>
+      <w:bookmarkStart w:id="23" w:name="_Toc330828079"/>
       <w:r>
         <w:rPr>
           <w:lang w:val="es-AR"/>
@@ -44868,7 +44939,7 @@
           <w:lang w:val="es-AR"/>
         </w:rPr>
       </w:pPr>
-      <w:bookmarkStart w:id="24" w:name="_Toc330411230"/>
+      <w:bookmarkStart w:id="24" w:name="_Toc330828080"/>
       <w:proofErr w:type="spellStart"/>
       <w:r>
         <w:rPr>
@@ -50690,7 +50761,7 @@
           <w:lang w:val="es-AR"/>
         </w:rPr>
       </w:pPr>
-      <w:bookmarkStart w:id="25" w:name="_Toc330411231"/>
+      <w:bookmarkStart w:id="25" w:name="_Toc330828081"/>
       <w:r>
         <w:rPr>
           <w:lang w:val="es-AR"/>
@@ -50757,7 +50828,7 @@
           <w:lang w:val="es-AR"/>
         </w:rPr>
       </w:pPr>
-      <w:bookmarkStart w:id="26" w:name="_Toc330411232"/>
+      <w:bookmarkStart w:id="26" w:name="_Toc330828082"/>
       <w:r>
         <w:rPr>
           <w:lang w:val="es-AR"/>
@@ -50780,7 +50851,7 @@
           <w:lang w:val="es-AR"/>
         </w:rPr>
       </w:pPr>
-      <w:bookmarkStart w:id="27" w:name="_Toc330411233"/>
+      <w:bookmarkStart w:id="27" w:name="_Toc330828083"/>
       <w:r>
         <w:rPr>
           <w:lang w:val="es-AR"/>
@@ -50880,15 +50951,7 @@
                         <w:szCs w:val="20"/>
                         <w:lang w:val="es-AR"/>
                       </w:rPr>
-                      <w:t>:</w:t>
-                    </w:r>
-                    <w:r>
-                      <w:rPr>
-                        <w:sz w:val="20"/>
-                        <w:szCs w:val="20"/>
-                        <w:lang w:val="es-AR"/>
-                      </w:rPr>
-                      <w:t xml:space="preserve"> Información sobre resultado y forma del lanzamiento.</w:t>
+                      <w:t>: Información sobre resultado y forma del lanzamiento.</w:t>
                     </w:r>
                   </w:p>
                   <w:p>
@@ -50915,15 +50978,7 @@
                         <w:szCs w:val="20"/>
                         <w:lang w:val="es-AR"/>
                       </w:rPr>
-                      <w:t>:</w:t>
-                    </w:r>
-                    <w:r>
-                      <w:rPr>
-                        <w:sz w:val="20"/>
-                        <w:szCs w:val="20"/>
-                        <w:lang w:val="es-AR"/>
-                      </w:rPr>
-                      <w:t xml:space="preserve"> Ver </w:t>
+                      <w:t xml:space="preserve">: Ver </w:t>
                     </w:r>
                     <w:proofErr w:type="spellStart"/>
                     <w:r>
@@ -50968,15 +51023,7 @@
                         <w:szCs w:val="20"/>
                         <w:lang w:val="es-AR"/>
                       </w:rPr>
-                      <w:t>:</w:t>
-                    </w:r>
-                    <w:r>
-                      <w:rPr>
-                        <w:sz w:val="20"/>
-                        <w:szCs w:val="20"/>
-                        <w:lang w:val="es-AR"/>
-                      </w:rPr>
-                      <w:t xml:space="preserve"> El tipo de lanzamiento: </w:t>
+                      <w:t xml:space="preserve">: El tipo de lanzamiento: </w:t>
                     </w:r>
                     <w:proofErr w:type="spellStart"/>
                     <w:r>
@@ -51272,15 +51319,7 @@
                         <w:sz w:val="20"/>
                         <w:lang w:val="es-AR"/>
                       </w:rPr>
-                      <w:t xml:space="preserve">1.1 – </w:t>
-                    </w:r>
-                    <w:r>
-                      <w:rPr>
-                        <w:b/>
-                        <w:sz w:val="20"/>
-                        <w:lang w:val="es-AR"/>
-                      </w:rPr>
-                      <w:t>Determinar la distribución del peso del cuerpo</w:t>
+                      <w:t>1.1 – Determinar la distribución del peso del cuerpo</w:t>
                     </w:r>
                   </w:p>
                   <w:p>
@@ -51307,15 +51346,7 @@
                         <w:szCs w:val="20"/>
                         <w:lang w:val="es-AR"/>
                       </w:rPr>
-                      <w:t xml:space="preserve">: </w:t>
-                    </w:r>
-                    <w:r>
-                      <w:rPr>
-                        <w:sz w:val="20"/>
-                        <w:szCs w:val="20"/>
-                        <w:lang w:val="es-AR"/>
-                      </w:rPr>
-                      <w:t>Observación del movimiento y postura del pitcher al realizar el lanzamiento.</w:t>
+                      <w:t>: Observación del movimiento y postura del pitcher al realizar el lanzamiento.</w:t>
                     </w:r>
                   </w:p>
                   <w:p>
@@ -51367,15 +51398,7 @@
                         <w:szCs w:val="20"/>
                         <w:lang w:val="es-AR"/>
                       </w:rPr>
-                      <w:t xml:space="preserve">: </w:t>
-                    </w:r>
-                    <w:r>
-                      <w:rPr>
-                        <w:sz w:val="20"/>
-                        <w:szCs w:val="20"/>
-                        <w:lang w:val="es-AR"/>
-                      </w:rPr>
-                      <w:t>La distribución del peso del cuerpo: atrás, medio, delante.</w:t>
+                      <w:t>: La distribución del peso del cuerpo: atrás, medio, delante.</w:t>
                     </w:r>
                   </w:p>
                   <w:p>
@@ -52376,7 +52399,7 @@
           <w:lang w:val="es-AR"/>
         </w:rPr>
       </w:pPr>
-      <w:bookmarkStart w:id="28" w:name="_Toc330411234"/>
+      <w:bookmarkStart w:id="28" w:name="_Toc330828084"/>
       <w:r>
         <w:rPr>
           <w:lang w:val="es-AR"/>
@@ -52511,7 +52534,7 @@
           <w:lang w:val="es-AR"/>
         </w:rPr>
       </w:pPr>
-      <w:bookmarkStart w:id="29" w:name="_Toc330411235"/>
+      <w:bookmarkStart w:id="29" w:name="_Toc330828085"/>
       <w:r>
         <w:rPr>
           <w:lang w:val="es-AR"/>
@@ -52555,6 +52578,7 @@
         <w:rPr>
           <w:sz w:val="24"/>
           <w:szCs w:val="24"/>
+          <w:u w:val="single"/>
           <w:lang w:eastAsia="es-AR"/>
         </w:rPr>
       </w:pPr>
@@ -52580,11 +52604,13 @@
       <w:proofErr w:type="spellEnd"/>
       <w:r>
         <w:rPr>
+          <w:b/>
+          <w:i/>
           <w:sz w:val="24"/>
           <w:szCs w:val="24"/>
           <w:lang w:eastAsia="es-AR"/>
         </w:rPr>
-        <w:t xml:space="preserve">, la cual simplifica la escritura y resolución de las reglas que resuelven el </w:t>
+        <w:t xml:space="preserve"> </w:t>
       </w:r>
       <w:r>
         <w:rPr>
@@ -52592,6 +52618,54 @@
           <w:szCs w:val="24"/>
           <w:lang w:eastAsia="es-AR"/>
         </w:rPr>
+        <w:t>para Java</w:t>
+      </w:r>
+      <w:r>
+        <w:rPr>
+          <w:sz w:val="24"/>
+          <w:szCs w:val="24"/>
+          <w:lang w:eastAsia="es-AR"/>
+        </w:rPr>
+        <w:t xml:space="preserve">, </w:t>
+      </w:r>
+      <w:r>
+        <w:rPr>
+          <w:sz w:val="24"/>
+          <w:szCs w:val="24"/>
+          <w:lang w:eastAsia="es-AR"/>
+        </w:rPr>
+        <w:t>dado que la misma</w:t>
+      </w:r>
+      <w:r>
+        <w:rPr>
+          <w:sz w:val="24"/>
+          <w:szCs w:val="24"/>
+          <w:lang w:eastAsia="es-AR"/>
+        </w:rPr>
+        <w:t xml:space="preserve"> simplifica la escritura y resolución de las reglas que</w:t>
+      </w:r>
+      <w:r>
+        <w:rPr>
+          <w:sz w:val="24"/>
+          <w:szCs w:val="24"/>
+          <w:lang w:eastAsia="es-AR"/>
+        </w:rPr>
+        <w:t xml:space="preserve"> se utilizan para resolver</w:t>
+      </w:r>
+      <w:r>
+        <w:rPr>
+          <w:sz w:val="24"/>
+          <w:szCs w:val="24"/>
+          <w:lang w:eastAsia="es-AR"/>
+        </w:rPr>
+        <w:t xml:space="preserve"> el </w:t>
+      </w:r>
+      <w:r>
+        <w:rPr>
+          <w:sz w:val="24"/>
+          <w:szCs w:val="24"/>
+          <w:lang w:eastAsia="es-AR"/>
+        </w:rPr>
         <w:t>tipo de lanzamiento</w:t>
       </w:r>
       <w:r>
@@ -52616,7 +52690,33 @@
           <w:szCs w:val="24"/>
           <w:lang w:eastAsia="es-AR"/>
         </w:rPr>
-        <w:t>, donde el usuario a través de una aplicación web puede acceder al sistema experto, responder preguntas y de manera amigable podrá consultar al sistema experto.</w:t>
+        <w:t xml:space="preserve">, </w:t>
+      </w:r>
+      <w:r>
+        <w:rPr>
+          <w:sz w:val="24"/>
+          <w:szCs w:val="24"/>
+          <w:lang w:eastAsia="es-AR"/>
+        </w:rPr>
+        <w:t xml:space="preserve">utilizando las facilidades brindadas por </w:t>
+      </w:r>
+      <w:proofErr w:type="spellStart"/>
+      <w:r>
+        <w:rPr>
+          <w:sz w:val="24"/>
+          <w:szCs w:val="24"/>
+          <w:lang w:eastAsia="es-AR"/>
+        </w:rPr>
+        <w:t>Netbeans</w:t>
+      </w:r>
+      <w:proofErr w:type="spellEnd"/>
+      <w:r>
+        <w:rPr>
+          <w:sz w:val="24"/>
+          <w:szCs w:val="24"/>
+          <w:lang w:eastAsia="es-AR"/>
+        </w:rPr>
+        <w:t>, en la cual el usuario puede, de una forma simple y amigable, interactuar con el sistema experto. Este sistema va solicitándole al usuario que responde algunas preguntas, brindándole las opciones válidas en cada caso. A partir de dichas respuestas, el sistema, en caso de ser posible, devuelve el tipo de lanzamiento del que se trata.</w:t>
       </w:r>
     </w:p>
     <w:p>
@@ -52648,37 +52748,72 @@
           <w:lang w:eastAsia="es-AR"/>
         </w:rPr>
       </w:pPr>
+      <w:r>
+        <w:rPr>
+          <w:sz w:val="24"/>
+          <w:szCs w:val="24"/>
+          <w:lang w:eastAsia="es-AR"/>
+        </w:rPr>
+        <w:t xml:space="preserve">Cabe aclarar que, </w:t>
+      </w:r>
+      <w:proofErr w:type="spellStart"/>
+      <w:r>
+        <w:rPr>
+          <w:sz w:val="24"/>
+          <w:szCs w:val="24"/>
+          <w:lang w:eastAsia="es-AR"/>
+        </w:rPr>
+        <w:t>Netbeans</w:t>
+      </w:r>
+      <w:proofErr w:type="spellEnd"/>
+      <w:r>
+        <w:rPr>
+          <w:sz w:val="24"/>
+          <w:szCs w:val="24"/>
+          <w:lang w:eastAsia="es-AR"/>
+        </w:rPr>
+        <w:t xml:space="preserve"> por detrás utiliza las librerías de Java, Swing y </w:t>
+      </w:r>
+      <w:proofErr w:type="spellStart"/>
+      <w:r>
+        <w:rPr>
+          <w:sz w:val="24"/>
+          <w:szCs w:val="24"/>
+          <w:lang w:eastAsia="es-AR"/>
+        </w:rPr>
+        <w:t>Awt</w:t>
+      </w:r>
+      <w:proofErr w:type="spellEnd"/>
+      <w:r>
+        <w:rPr>
+          <w:sz w:val="24"/>
+          <w:szCs w:val="24"/>
+          <w:lang w:eastAsia="es-AR"/>
+        </w:rPr>
+        <w:t xml:space="preserve"> para resolver la interfaz gráfica utilizada por la aplicación.</w:t>
+      </w:r>
     </w:p>
     <w:p>
       <w:pPr>
-        <w:pStyle w:val="Sinespaciado"/>
-        <w:jc w:val="both"/>
+        <w:spacing w:after="0" w:line="240" w:lineRule="auto"/>
         <w:rPr>
           <w:b/>
-          <w:color w:val="FF0000"/>
+          <w:lang w:val="es-AR"/>
+        </w:rPr>
+      </w:pPr>
+    </w:p>
+    <w:p>
+      <w:pPr>
+        <w:spacing w:after="0" w:line="240" w:lineRule="auto"/>
+        <w:rPr>
+          <w:b/>
+          <w:lang w:val="es-AR"/>
         </w:rPr>
       </w:pPr>
       <w:r>
         <w:rPr>
           <w:b/>
-          <w:color w:val="FF0000"/>
-          <w:sz w:val="24"/>
-          <w:szCs w:val="24"/>
-          <w:lang w:eastAsia="es-AR"/>
-        </w:rPr>
-        <w:t>TODO:</w:t>
-      </w:r>
-      <w:r>
-        <w:rPr>
-          <w:b/>
-          <w:color w:val="FF0000"/>
-        </w:rPr>
-        <w:t xml:space="preserve"> que vamos a usar como interfaz grafica??</w:t>
-      </w:r>
-      <w:r>
-        <w:rPr>
-          <w:b/>
-          <w:color w:val="FF0000"/>
+          <w:lang w:val="es-AR"/>
         </w:rPr>
         <w:br w:type="page"/>
       </w:r>
@@ -52690,7 +52825,346 @@
           <w:lang w:val="es-AR"/>
         </w:rPr>
       </w:pPr>
-      <w:bookmarkStart w:id="30" w:name="_Toc330411236"/>
+      <w:bookmarkStart w:id="30" w:name="_Toc330828086"/>
+      <w:r>
+        <w:rPr>
+          <w:u w:val="none"/>
+          <w:lang w:val="es-AR"/>
+        </w:rPr>
+        <w:lastRenderedPageBreak/>
+        <w:t>C</w:t>
+      </w:r>
+      <w:r>
+        <w:rPr>
+          <w:u w:val="none"/>
+          <w:lang w:val="es-AR"/>
+        </w:rPr>
+        <w:t>ONCLUSIÓN</w:t>
+      </w:r>
+      <w:bookmarkEnd w:id="30"/>
+    </w:p>
+    <w:p>
+      <w:pPr>
+        <w:spacing w:after="0" w:line="240" w:lineRule="auto"/>
+        <w:rPr>
+          <w:b/>
+          <w:u w:val="single"/>
+          <w:lang w:val="es-AR"/>
+        </w:rPr>
+      </w:pPr>
+    </w:p>
+    <w:p>
+      <w:pPr>
+        <w:spacing w:after="0" w:line="240" w:lineRule="auto"/>
+        <w:rPr>
+          <w:lang w:val="es-AR"/>
+        </w:rPr>
+      </w:pPr>
+      <w:r>
+        <w:rPr>
+          <w:lang w:val="es-AR"/>
+        </w:rPr>
+        <w:t>De la realización</w:t>
+      </w:r>
+      <w:r>
+        <w:rPr>
+          <w:lang w:val="es-AR"/>
+        </w:rPr>
+        <w:t xml:space="preserve"> </w:t>
+      </w:r>
+      <w:r>
+        <w:rPr>
+          <w:lang w:val="es-AR"/>
+        </w:rPr>
+        <w:t>de</w:t>
+      </w:r>
+      <w:r>
+        <w:rPr>
+          <w:lang w:val="es-AR"/>
+        </w:rPr>
+        <w:t>l</w:t>
+      </w:r>
+      <w:r>
+        <w:rPr>
+          <w:lang w:val="es-AR"/>
+        </w:rPr>
+        <w:t xml:space="preserve"> presente trabajo práctico, podemos concluir que el mismo nos permitió interactuar con un experto y enfrentarnos a los problemas que vamos a enfrentar en el </w:t>
+      </w:r>
+      <w:r>
+        <w:rPr>
+          <w:lang w:val="es-AR"/>
+        </w:rPr>
+        <w:t>día</w:t>
+      </w:r>
+      <w:r>
+        <w:rPr>
+          <w:lang w:val="es-AR"/>
+        </w:rPr>
+        <w:t xml:space="preserve"> a </w:t>
+      </w:r>
+      <w:r>
+        <w:rPr>
+          <w:lang w:val="es-AR"/>
+        </w:rPr>
+        <w:t>día</w:t>
+      </w:r>
+      <w:r>
+        <w:rPr>
+          <w:lang w:val="es-AR"/>
+        </w:rPr>
+        <w:t xml:space="preserve"> en nuestro trabajo como profesionales. Dado que, no todas las personas entienden de programación y muchas veces</w:t>
+      </w:r>
+      <w:r>
+        <w:rPr>
+          <w:lang w:val="es-AR"/>
+        </w:rPr>
+        <w:t>,</w:t>
+      </w:r>
+      <w:r>
+        <w:rPr>
+          <w:lang w:val="es-AR"/>
+        </w:rPr>
+        <w:t xml:space="preserve"> el lenguaje utilizado por aquella persona que nos solicita </w:t>
+      </w:r>
+      <w:r>
+        <w:rPr>
+          <w:lang w:val="es-AR"/>
+        </w:rPr>
+        <w:t>el</w:t>
+      </w:r>
+      <w:r>
+        <w:rPr>
+          <w:lang w:val="es-AR"/>
+        </w:rPr>
+        <w:t xml:space="preserve"> desarrollo de una aplicación</w:t>
+      </w:r>
+      <w:r>
+        <w:rPr>
+          <w:lang w:val="es-AR"/>
+        </w:rPr>
+        <w:t>,</w:t>
+      </w:r>
+      <w:r>
+        <w:rPr>
+          <w:lang w:val="es-AR"/>
+        </w:rPr>
+        <w:t xml:space="preserve"> y</w:t>
+      </w:r>
+      <w:r>
+        <w:rPr>
+          <w:lang w:val="es-AR"/>
+        </w:rPr>
+        <w:t>,</w:t>
+      </w:r>
+      <w:r>
+        <w:rPr>
+          <w:lang w:val="es-AR"/>
+        </w:rPr>
+        <w:t xml:space="preserve"> sobre todo, de un sistema experto, se corresponde con su dominio de conocimiento y no con el nuestro. Es por ello, que consideramos de suma importancia la utilización de las técnicas</w:t>
+      </w:r>
+      <w:r>
+        <w:rPr>
+          <w:lang w:val="es-AR"/>
+        </w:rPr>
+        <w:t xml:space="preserve"> </w:t>
+      </w:r>
+      <w:r>
+        <w:rPr>
+          <w:lang w:val="es-AR"/>
+        </w:rPr>
+        <w:t xml:space="preserve">aplicadas y aprendidas a lo largo de la realización del </w:t>
+      </w:r>
+      <w:r>
+        <w:rPr>
+          <w:lang w:val="es-AR"/>
+        </w:rPr>
+        <w:t>presente informe</w:t>
+      </w:r>
+      <w:r>
+        <w:rPr>
+          <w:lang w:val="es-AR"/>
+        </w:rPr>
+        <w:t xml:space="preserve">. </w:t>
+      </w:r>
+      <w:r>
+        <w:rPr>
+          <w:lang w:val="es-AR"/>
+        </w:rPr>
+        <w:t>Ya que</w:t>
+      </w:r>
+      <w:r>
+        <w:rPr>
+          <w:lang w:val="es-AR"/>
+        </w:rPr>
+        <w:t xml:space="preserve"> </w:t>
+      </w:r>
+      <w:r>
+        <w:rPr>
+          <w:lang w:val="es-AR"/>
+        </w:rPr>
+        <w:t>dichas</w:t>
+      </w:r>
+      <w:r>
+        <w:rPr>
+          <w:lang w:val="es-AR"/>
+        </w:rPr>
+        <w:t xml:space="preserve"> técnicas nos permiten entender a fondo el lenguaje del dominio del experto en cuestión y mapear el mismo a la realización</w:t>
+      </w:r>
+      <w:r>
+        <w:rPr>
+          <w:lang w:val="es-AR"/>
+        </w:rPr>
+        <w:t xml:space="preserve"> </w:t>
+      </w:r>
+      <w:r>
+        <w:rPr>
+          <w:lang w:val="es-AR"/>
+        </w:rPr>
+        <w:t>de</w:t>
+      </w:r>
+      <w:r>
+        <w:rPr>
+          <w:lang w:val="es-AR"/>
+        </w:rPr>
+        <w:t>l</w:t>
+      </w:r>
+      <w:r>
+        <w:rPr>
+          <w:lang w:val="es-AR"/>
+        </w:rPr>
+        <w:t xml:space="preserve"> sistema experto.</w:t>
+      </w:r>
+    </w:p>
+    <w:p>
+      <w:pPr>
+        <w:spacing w:after="0" w:line="240" w:lineRule="auto"/>
+        <w:rPr>
+          <w:lang w:val="es-AR"/>
+        </w:rPr>
+      </w:pPr>
+    </w:p>
+    <w:p>
+      <w:pPr>
+        <w:spacing w:after="0" w:line="240" w:lineRule="auto"/>
+        <w:rPr>
+          <w:b/>
+          <w:color w:val="FF0000"/>
+          <w:lang w:val="es-AR"/>
+        </w:rPr>
+      </w:pPr>
+      <w:r>
+        <w:rPr>
+          <w:lang w:val="es-AR"/>
+        </w:rPr>
+        <w:t xml:space="preserve">A su vez, el trabajo realizado nos permitió conocer y aprender a utilizar la librería </w:t>
+      </w:r>
+      <w:proofErr w:type="spellStart"/>
+      <w:r>
+        <w:rPr>
+          <w:lang w:val="es-AR"/>
+        </w:rPr>
+        <w:t>Drools</w:t>
+      </w:r>
+      <w:proofErr w:type="spellEnd"/>
+      <w:r>
+        <w:rPr>
+          <w:lang w:val="es-AR"/>
+        </w:rPr>
+        <w:t xml:space="preserve"> de Java, la cual es una de las</w:t>
+      </w:r>
+      <w:r>
+        <w:rPr>
+          <w:lang w:val="es-AR"/>
+        </w:rPr>
+        <w:t xml:space="preserve"> implementaciones del algoritmo RETE más conocida y es sumamente para los motores de inferencias. Esto nos brinda, una base de conocimiento para poder desarrollar aplicaciones que utilicen dicho algoritmo en el futuro.</w:t>
+      </w:r>
+      <w:r>
+        <w:rPr>
+          <w:b/>
+          <w:color w:val="FF0000"/>
+          <w:lang w:val="es-AR"/>
+        </w:rPr>
+        <w:br w:type="page"/>
+      </w:r>
+    </w:p>
+    <w:p>
+      <w:pPr>
+        <w:spacing w:after="0" w:line="240" w:lineRule="auto"/>
+        <w:rPr>
+          <w:rFonts w:cs="Times New Roman"/>
+          <w:b/>
+          <w:color w:val="FF0000"/>
+          <w:lang w:val="es-ES"/>
+        </w:rPr>
+      </w:pPr>
+      <w:r>
+        <w:rPr>
+          <w:b/>
+          <w:color w:val="FF0000"/>
+          <w:lang w:val="es-AR"/>
+        </w:rPr>
+        <w:lastRenderedPageBreak/>
+        <w:br w:type="page"/>
+      </w:r>
+    </w:p>
+    <w:p>
+      <w:pPr>
+        <w:spacing w:after="0" w:line="240" w:lineRule="auto"/>
+        <w:rPr>
+          <w:rFonts w:cs="Times New Roman"/>
+          <w:b/>
+          <w:color w:val="FF0000"/>
+          <w:lang w:val="es-ES"/>
+        </w:rPr>
+      </w:pPr>
+      <w:r>
+        <w:rPr>
+          <w:b/>
+          <w:color w:val="FF0000"/>
+          <w:lang w:val="es-AR"/>
+        </w:rPr>
+        <w:lastRenderedPageBreak/>
+        <w:br w:type="page"/>
+      </w:r>
+    </w:p>
+    <w:p>
+      <w:pPr>
+        <w:pStyle w:val="Sinespaciado"/>
+        <w:jc w:val="both"/>
+        <w:rPr>
+          <w:b/>
+          <w:color w:val="FF0000"/>
+        </w:rPr>
+      </w:pPr>
+    </w:p>
+    <w:p>
+      <w:pPr>
+        <w:spacing w:after="0" w:line="240" w:lineRule="auto"/>
+        <w:rPr>
+          <w:rFonts w:ascii="Cambria" w:hAnsi="Cambria" w:cs="Cambria"/>
+          <w:b/>
+          <w:bCs/>
+          <w:sz w:val="28"/>
+          <w:szCs w:val="28"/>
+          <w:u w:val="single"/>
+          <w:lang w:val="es-AR"/>
+        </w:rPr>
+      </w:pPr>
+      <w:r>
+        <w:rPr>
+          <w:lang w:val="es-AR"/>
+        </w:rPr>
+        <w:br w:type="page"/>
+      </w:r>
+    </w:p>
+    <w:p>
+      <w:pPr>
+        <w:pStyle w:val="Ttulo1"/>
+        <w:rPr>
+          <w:lang w:val="es-AR"/>
+        </w:rPr>
+      </w:pPr>
+      <w:bookmarkStart w:id="31" w:name="_Toc330828087"/>
       <w:r>
         <w:rPr>
           <w:lang w:val="es-AR"/>
@@ -52698,7 +53172,7 @@
         <w:lastRenderedPageBreak/>
         <w:t>ANEXO A – Transcripción de Entrevista Con Experto</w:t>
       </w:r>
-      <w:bookmarkEnd w:id="30"/>
+      <w:bookmarkEnd w:id="31"/>
     </w:p>
     <w:p>
       <w:pPr>
@@ -52728,7 +53202,7 @@
           <w:lang w:val="es-AR"/>
         </w:rPr>
       </w:pPr>
-      <w:bookmarkStart w:id="31" w:name="_Toc330411237"/>
+      <w:bookmarkStart w:id="32" w:name="_Toc330828088"/>
       <w:proofErr w:type="spellStart"/>
       <w:r>
         <w:rPr>
@@ -52736,268 +53210,6 @@
           <w:lang w:val="es-AR"/>
         </w:rPr>
         <w:t>Fastball</w:t>
-      </w:r>
-      <w:bookmarkEnd w:id="31"/>
-      <w:proofErr w:type="spellEnd"/>
-    </w:p>
-    <w:p>
-      <w:pPr>
-        <w:jc w:val="both"/>
-        <w:rPr>
-          <w:lang w:val="es-AR"/>
-        </w:rPr>
-      </w:pPr>
-      <w:r>
-        <w:rPr>
-          <w:b/>
-          <w:lang w:val="es-AR"/>
-        </w:rPr>
-        <w:t>Distribución p</w:t>
-      </w:r>
-      <w:r>
-        <w:rPr>
-          <w:b/>
-          <w:lang w:val="es-AR"/>
-        </w:rPr>
-        <w:t xml:space="preserve">eso del </w:t>
-      </w:r>
-      <w:r>
-        <w:rPr>
-          <w:b/>
-          <w:lang w:val="es-AR"/>
-        </w:rPr>
-        <w:t>c</w:t>
-      </w:r>
-      <w:r>
-        <w:rPr>
-          <w:b/>
-          <w:lang w:val="es-AR"/>
-        </w:rPr>
-        <w:t xml:space="preserve">uerpo: </w:t>
-      </w:r>
-      <w:r>
-        <w:rPr>
-          <w:lang w:val="es-AR"/>
-        </w:rPr>
-        <w:t xml:space="preserve">El peso del cuerpo debe estar en el medio. </w:t>
-      </w:r>
-    </w:p>
-    <w:p>
-      <w:pPr>
-        <w:jc w:val="both"/>
-        <w:rPr>
-          <w:lang w:val="es-AR"/>
-        </w:rPr>
-      </w:pPr>
-      <w:r>
-        <w:rPr>
-          <w:b/>
-          <w:lang w:val="es-AR"/>
-        </w:rPr>
-        <w:t xml:space="preserve">Posición pies: </w:t>
-      </w:r>
-      <w:r>
-        <w:rPr>
-          <w:lang w:val="es-AR"/>
-        </w:rPr>
-        <w:t>Alineados.</w:t>
-      </w:r>
-    </w:p>
-    <w:p>
-      <w:pPr>
-        <w:jc w:val="both"/>
-        <w:rPr>
-          <w:lang w:val="es-AR"/>
-        </w:rPr>
-      </w:pPr>
-      <w:r>
-        <w:rPr>
-          <w:b/>
-          <w:lang w:val="es-AR"/>
-        </w:rPr>
-        <w:t>Lugar de s</w:t>
-      </w:r>
-      <w:r>
-        <w:rPr>
-          <w:b/>
-          <w:lang w:val="es-AR"/>
-        </w:rPr>
-        <w:t>olta</w:t>
-      </w:r>
-      <w:r>
-        <w:rPr>
-          <w:b/>
-          <w:lang w:val="es-AR"/>
-        </w:rPr>
-        <w:t>do de la</w:t>
-      </w:r>
-      <w:r>
-        <w:rPr>
-          <w:b/>
-          <w:lang w:val="es-AR"/>
-        </w:rPr>
-        <w:t xml:space="preserve"> p</w:t>
-      </w:r>
-      <w:r>
-        <w:rPr>
-          <w:b/>
-          <w:lang w:val="es-AR"/>
-        </w:rPr>
-        <w:t>elota:</w:t>
-      </w:r>
-      <w:r>
-        <w:rPr>
-          <w:lang w:val="es-AR"/>
-        </w:rPr>
-        <w:t xml:space="preserve"> La bola se debe soltar cuando la mano esté delante de la pierna de atrás.</w:t>
-      </w:r>
-    </w:p>
-    <w:p>
-      <w:pPr>
-        <w:jc w:val="both"/>
-        <w:rPr>
-          <w:lang w:val="es-AR"/>
-        </w:rPr>
-      </w:pPr>
-      <w:r>
-        <w:rPr>
-          <w:b/>
-          <w:lang w:val="es-AR"/>
-        </w:rPr>
-        <w:t>Movimiento</w:t>
-      </w:r>
-      <w:r>
-        <w:rPr>
-          <w:b/>
-          <w:lang w:val="es-AR"/>
-        </w:rPr>
-        <w:t>:</w:t>
-      </w:r>
-      <w:r>
-        <w:rPr>
-          <w:lang w:val="es-AR"/>
-        </w:rPr>
-        <w:t xml:space="preserve"> </w:t>
-      </w:r>
-      <w:r>
-        <w:rPr>
-          <w:lang w:val="es-AR"/>
-        </w:rPr>
-        <w:t>El brazo va a pasar muy cerca del cuerpo, luego l</w:t>
-      </w:r>
-      <w:r>
-        <w:rPr>
-          <w:lang w:val="es-AR"/>
-        </w:rPr>
-        <w:t>a</w:t>
-      </w:r>
-      <w:r>
-        <w:rPr>
-          <w:lang w:val="es-AR"/>
-        </w:rPr>
-        <w:t xml:space="preserve"> mano debe girarse hacia adentro</w:t>
-      </w:r>
-      <w:r>
-        <w:rPr>
-          <w:lang w:val="es-AR"/>
-        </w:rPr>
-        <w:t xml:space="preserve">, como si se estuviera girando para abrir una puerta. </w:t>
-      </w:r>
-      <w:r>
-        <w:rPr>
-          <w:lang w:val="es-AR"/>
-        </w:rPr>
-        <w:t>A</w:t>
-      </w:r>
-      <w:r>
-        <w:rPr>
-          <w:lang w:val="es-AR"/>
-        </w:rPr>
-        <w:t>l finalizar el efecto, la mano debe quedar apuntando como</w:t>
-      </w:r>
-      <w:r>
-        <w:rPr>
-          <w:lang w:val="es-AR"/>
-        </w:rPr>
-        <w:t xml:space="preserve"> un arma hacia el lado que giró</w:t>
-      </w:r>
-      <w:r>
-        <w:rPr>
-          <w:lang w:val="es-AR"/>
-        </w:rPr>
-        <w:t>.</w:t>
-      </w:r>
-    </w:p>
-    <w:p>
-      <w:pPr>
-        <w:jc w:val="both"/>
-        <w:rPr>
-          <w:lang w:val="es-AR"/>
-        </w:rPr>
-      </w:pPr>
-      <w:r>
-        <w:rPr>
-          <w:b/>
-          <w:lang w:val="es-AR"/>
-        </w:rPr>
-        <w:t>Traza:</w:t>
-      </w:r>
-      <w:r>
-        <w:rPr>
-          <w:lang w:val="es-AR"/>
-        </w:rPr>
-        <w:t xml:space="preserve"> La bola debe realizar un recorrido recto.</w:t>
-      </w:r>
-    </w:p>
-    <w:p>
-      <w:pPr>
-        <w:jc w:val="both"/>
-        <w:rPr>
-          <w:lang w:val="es-AR"/>
-        </w:rPr>
-      </w:pPr>
-      <w:r>
-        <w:rPr>
-          <w:b/>
-          <w:lang w:val="es-AR"/>
-        </w:rPr>
-        <w:t>Velocidad:</w:t>
-      </w:r>
-      <w:r>
-        <w:rPr>
-          <w:lang w:val="es-AR"/>
-        </w:rPr>
-        <w:t xml:space="preserve"> L</w:t>
-      </w:r>
-      <w:r>
-        <w:rPr>
-          <w:lang w:val="es-AR"/>
-        </w:rPr>
-        <w:t>a bola debe tener la mayor velocidad posible</w:t>
-      </w:r>
-      <w:r>
-        <w:rPr>
-          <w:lang w:val="es-AR"/>
-        </w:rPr>
-        <w:t>.</w:t>
-      </w:r>
-    </w:p>
-    <w:p>
-      <w:pPr>
-        <w:pStyle w:val="Ttulo2"/>
-        <w:rPr>
-          <w:u w:val="single"/>
-          <w:lang w:val="es-AR"/>
-        </w:rPr>
-      </w:pPr>
-      <w:bookmarkStart w:id="32" w:name="_Toc330411238"/>
-      <w:proofErr w:type="spellStart"/>
-      <w:r>
-        <w:rPr>
-          <w:u w:val="single"/>
-          <w:lang w:val="es-AR"/>
-        </w:rPr>
-        <w:t>ChangeUp</w:t>
       </w:r>
       <w:bookmarkEnd w:id="32"/>
       <w:proofErr w:type="spellEnd"/>
@@ -53006,44 +53218,36 @@
       <w:pPr>
         <w:jc w:val="both"/>
         <w:rPr>
-          <w:b/>
           <w:lang w:val="es-AR"/>
         </w:rPr>
       </w:pPr>
       <w:r>
         <w:rPr>
-          <w:lang w:val="es-AR"/>
-        </w:rPr>
-        <w:t xml:space="preserve">El movimiento debe ser igual a la </w:t>
+          <w:b/>
+          <w:lang w:val="es-AR"/>
+        </w:rPr>
+        <w:t>Distribución p</w:t>
       </w:r>
-      <w:proofErr w:type="spellStart"/>
       <w:r>
         <w:rPr>
-          <w:lang w:val="es-AR"/>
-        </w:rPr>
-        <w:t>fastball</w:t>
+          <w:b/>
+          <w:lang w:val="es-AR"/>
+        </w:rPr>
+        <w:t xml:space="preserve">eso del </w:t>
       </w:r>
-      <w:proofErr w:type="spellEnd"/>
       <w:r>
         <w:rPr>
-          <w:lang w:val="es-AR"/>
-        </w:rPr>
-        <w:t>, para que el equipo contrario no pueda anticipar el lanzamiento.</w:t>
+          <w:b/>
+          <w:lang w:val="es-AR"/>
+        </w:rPr>
+        <w:t>c</w:t>
       </w:r>
-    </w:p>
-    <w:p>
-      <w:pPr>
-        <w:jc w:val="both"/>
-        <w:rPr>
-          <w:lang w:val="es-AR"/>
-        </w:rPr>
-      </w:pPr>
       <w:r>
         <w:rPr>
           <w:b/>
           <w:lang w:val="es-AR"/>
         </w:rPr>
-        <w:t xml:space="preserve">Distribución peso del cuerpo: </w:t>
+        <w:t xml:space="preserve">uerpo: </w:t>
       </w:r>
       <w:r>
         <w:rPr>
@@ -53092,7 +53296,21 @@
           <w:b/>
           <w:lang w:val="es-AR"/>
         </w:rPr>
-        <w:t>oltado de la p</w:t>
+        <w:t>olta</w:t>
+      </w:r>
+      <w:r>
+        <w:rPr>
+          <w:b/>
+          <w:lang w:val="es-AR"/>
+        </w:rPr>
+        <w:t>do de la</w:t>
+      </w:r>
+      <w:r>
+        <w:rPr>
+          <w:b/>
+          <w:lang w:val="es-AR"/>
+        </w:rPr>
+        <w:t xml:space="preserve"> p</w:t>
       </w:r>
       <w:r>
         <w:rPr>
@@ -53105,22 +53323,78 @@
         <w:rPr>
           <w:lang w:val="es-AR"/>
         </w:rPr>
+        <w:t xml:space="preserve"> La bola se debe soltar cuando la mano esté delante de la pierna de atrás.</w:t>
+      </w:r>
+    </w:p>
+    <w:p>
+      <w:pPr>
+        <w:jc w:val="both"/>
+        <w:rPr>
+          <w:lang w:val="es-AR"/>
+        </w:rPr>
+      </w:pPr>
+      <w:r>
+        <w:rPr>
+          <w:b/>
+          <w:lang w:val="es-AR"/>
+        </w:rPr>
+        <w:t>Movimiento</w:t>
+      </w:r>
+      <w:r>
+        <w:rPr>
+          <w:b/>
+          <w:lang w:val="es-AR"/>
+        </w:rPr>
+        <w:t>:</w:t>
+      </w:r>
+      <w:r>
+        <w:rPr>
+          <w:lang w:val="es-AR"/>
+        </w:rPr>
         <w:t xml:space="preserve"> </w:t>
       </w:r>
       <w:r>
         <w:rPr>
           <w:lang w:val="es-AR"/>
         </w:rPr>
-        <w:t xml:space="preserve">Igual que la </w:t>
+        <w:t>El brazo va a pasar muy cerca del cuerpo, luego l</w:t>
       </w:r>
-      <w:proofErr w:type="spellStart"/>
       <w:r>
         <w:rPr>
           <w:lang w:val="es-AR"/>
         </w:rPr>
-        <w:t>fastball</w:t>
+        <w:t>a</w:t>
       </w:r>
-      <w:proofErr w:type="spellEnd"/>
+      <w:r>
+        <w:rPr>
+          <w:lang w:val="es-AR"/>
+        </w:rPr>
+        <w:t xml:space="preserve"> mano debe girarse hacia adentro</w:t>
+      </w:r>
+      <w:r>
+        <w:rPr>
+          <w:lang w:val="es-AR"/>
+        </w:rPr>
+        <w:t xml:space="preserve">, como si se estuviera girando para abrir una puerta. </w:t>
+      </w:r>
+      <w:r>
+        <w:rPr>
+          <w:lang w:val="es-AR"/>
+        </w:rPr>
+        <w:t>A</w:t>
+      </w:r>
+      <w:r>
+        <w:rPr>
+          <w:lang w:val="es-AR"/>
+        </w:rPr>
+        <w:t>l finalizar el efecto, la mano debe quedar apuntando como</w:t>
+      </w:r>
+      <w:r>
+        <w:rPr>
+          <w:lang w:val="es-AR"/>
+        </w:rPr>
+        <w:t xml:space="preserve"> un arma hacia el lado que giró</w:t>
+      </w:r>
       <w:r>
         <w:rPr>
           <w:lang w:val="es-AR"/>
@@ -53140,20 +53414,13 @@
           <w:b/>
           <w:lang w:val="es-AR"/>
         </w:rPr>
-        <w:t>Movimiento:</w:t>
+        <w:t>Traza:</w:t>
       </w:r>
       <w:r>
         <w:rPr>
-          <w:b/>
-          <w:lang w:val="es-AR"/>
-        </w:rPr>
-        <w:t xml:space="preserve"> </w:t>
-      </w:r>
-      <w:r>
-        <w:rPr>
-          <w:lang w:val="es-AR"/>
-        </w:rPr>
-        <w:t>La mano antecede a la bola, de forma tal que la muñeca apunte hacia adelante. Al momento de soltar, debe levantarse la mano rápidamente, dejando la muñeca en el lugar. Al finalizar, la mano debe quedar apuntando adelante hacia las rodillas del cátcher, para que la bola no se eleve.</w:t>
+          <w:lang w:val="es-AR"/>
+        </w:rPr>
+        <w:t xml:space="preserve"> La bola debe realizar un recorrido recto.</w:t>
       </w:r>
     </w:p>
     <w:p>
@@ -53168,53 +53435,25 @@
           <w:b/>
           <w:lang w:val="es-AR"/>
         </w:rPr>
-        <w:t>Traza:</w:t>
-      </w:r>
-      <w:r>
-        <w:rPr>
-          <w:b/>
-          <w:lang w:val="es-AR"/>
-        </w:rPr>
-        <w:t xml:space="preserve"> </w:t>
-      </w:r>
-      <w:r>
-        <w:rPr>
-          <w:lang w:val="es-AR"/>
-        </w:rPr>
-        <w:t>Recorrido recto.</w:t>
-      </w:r>
-    </w:p>
-    <w:p>
-      <w:pPr>
-        <w:jc w:val="both"/>
-        <w:rPr>
-          <w:lang w:val="es-AR"/>
-        </w:rPr>
-      </w:pPr>
-      <w:r>
-        <w:rPr>
-          <w:b/>
-          <w:lang w:val="es-AR"/>
-        </w:rPr>
         <w:t>Velocidad:</w:t>
       </w:r>
       <w:r>
         <w:rPr>
           <w:lang w:val="es-AR"/>
         </w:rPr>
-        <w:t xml:space="preserve"> </w:t>
+        <w:t xml:space="preserve"> L</w:t>
       </w:r>
       <w:r>
         <w:rPr>
           <w:lang w:val="es-AR"/>
         </w:rPr>
-        <w:t>Es el lanzamiento más lento de un pitcher.</w:t>
+        <w:t>a bola debe tener la mayor velocidad posible</w:t>
       </w:r>
       <w:r>
         <w:rPr>
           <w:lang w:val="es-AR"/>
         </w:rPr>
-        <w:t xml:space="preserve"> </w:t>
+        <w:t>.</w:t>
       </w:r>
     </w:p>
     <w:p>
@@ -53225,14 +53464,14 @@
           <w:lang w:val="es-AR"/>
         </w:rPr>
       </w:pPr>
-      <w:bookmarkStart w:id="33" w:name="_Toc330411239"/>
+      <w:bookmarkStart w:id="33" w:name="_Toc330828089"/>
       <w:proofErr w:type="spellStart"/>
       <w:r>
         <w:rPr>
           <w:u w:val="single"/>
           <w:lang w:val="es-AR"/>
         </w:rPr>
-        <w:t>Riseball</w:t>
+        <w:t>ChangeUp</w:t>
       </w:r>
       <w:bookmarkEnd w:id="33"/>
       <w:proofErr w:type="spellEnd"/>
@@ -53241,34 +53480,50 @@
       <w:pPr>
         <w:jc w:val="both"/>
         <w:rPr>
+          <w:b/>
           <w:lang w:val="es-AR"/>
         </w:rPr>
       </w:pPr>
       <w:r>
         <w:rPr>
+          <w:lang w:val="es-AR"/>
+        </w:rPr>
+        <w:t xml:space="preserve">El movimiento debe ser igual a la </w:t>
+      </w:r>
+      <w:proofErr w:type="spellStart"/>
+      <w:r>
+        <w:rPr>
+          <w:lang w:val="es-AR"/>
+        </w:rPr>
+        <w:t>fastball</w:t>
+      </w:r>
+      <w:proofErr w:type="spellEnd"/>
+      <w:r>
+        <w:rPr>
+          <w:lang w:val="es-AR"/>
+        </w:rPr>
+        <w:t>, para que el equipo contrario no pueda anticipar el lanzamiento.</w:t>
+      </w:r>
+    </w:p>
+    <w:p>
+      <w:pPr>
+        <w:jc w:val="both"/>
+        <w:rPr>
+          <w:lang w:val="es-AR"/>
+        </w:rPr>
+      </w:pPr>
+      <w:r>
+        <w:rPr>
           <w:b/>
           <w:lang w:val="es-AR"/>
         </w:rPr>
-        <w:t>Distribución peso del cuerpo:</w:t>
+        <w:t xml:space="preserve">Distribución peso del cuerpo: </w:t>
       </w:r>
       <w:r>
         <w:rPr>
-          <w:b/>
-          <w:lang w:val="es-AR"/>
-        </w:rPr>
-        <w:t xml:space="preserve"> </w:t>
-      </w:r>
-      <w:r>
-        <w:rPr>
-          <w:lang w:val="es-AR"/>
-        </w:rPr>
-        <w:t>D</w:t>
-      </w:r>
-      <w:r>
-        <w:rPr>
-          <w:lang w:val="es-AR"/>
-        </w:rPr>
-        <w:t>e costado, tirando el peso hacia atrás, inclinándose tal que los hombros queden detrás de la cintura, para que la bola tenga ángulo.</w:t>
+          <w:lang w:val="es-AR"/>
+        </w:rPr>
+        <w:t xml:space="preserve">El peso del cuerpo debe estar en el medio. </w:t>
       </w:r>
     </w:p>
     <w:p>
@@ -53330,7 +53585,7 @@
         <w:rPr>
           <w:lang w:val="es-AR"/>
         </w:rPr>
-        <w:t xml:space="preserve">Se debe soltar en el mismo punto que la </w:t>
+        <w:t xml:space="preserve">Igual que la </w:t>
       </w:r>
       <w:proofErr w:type="spellStart"/>
       <w:r>
@@ -53359,17 +53614,11 @@
           <w:b/>
           <w:lang w:val="es-AR"/>
         </w:rPr>
-        <w:t>Movimiento</w:t>
+        <w:t>Movimiento:</w:t>
       </w:r>
       <w:r>
         <w:rPr>
           <w:b/>
-          <w:lang w:val="es-AR"/>
-        </w:rPr>
-        <w:t>:</w:t>
-      </w:r>
-      <w:r>
-        <w:rPr>
           <w:lang w:val="es-AR"/>
         </w:rPr>
         <w:t xml:space="preserve"> </w:t>
@@ -53378,31 +53627,7 @@
         <w:rPr>
           <w:lang w:val="es-AR"/>
         </w:rPr>
-        <w:t>Nuevamente el efecto de girar la manija de una puerta</w:t>
-      </w:r>
-      <w:r>
-        <w:rPr>
-          <w:lang w:val="es-AR"/>
-        </w:rPr>
-        <w:t xml:space="preserve"> desde adentro hacia afuera del cuerpo</w:t>
-      </w:r>
-      <w:r>
-        <w:rPr>
-          <w:lang w:val="es-AR"/>
-        </w:rPr>
-        <w:t>.</w:t>
-      </w:r>
-      <w:r>
-        <w:rPr>
-          <w:lang w:val="es-AR"/>
-        </w:rPr>
-        <w:t xml:space="preserve"> </w:t>
-      </w:r>
-      <w:r>
-        <w:rPr>
-          <w:lang w:val="es-AR"/>
-        </w:rPr>
-        <w:t>Se mantiene el brazo bien estirado durante todo el lanzamiento. Y se finaliza con el brazo en alto.</w:t>
+        <w:t>La mano antecede a la bola, de forma tal que la muñeca apunte hacia adelante. Al momento de soltar, debe levantarse la mano rápidamente, dejando la muñeca en el lugar. Al finalizar, la mano debe quedar apuntando adelante hacia las rodillas del cátcher, para que la bola no se eleve.</w:t>
       </w:r>
     </w:p>
     <w:p>
@@ -53421,33 +53646,16 @@
       </w:r>
       <w:r>
         <w:rPr>
-          <w:lang w:val="es-AR"/>
-        </w:rPr>
-        <w:t xml:space="preserve"> Recorrido r</w:t>
+          <w:b/>
+          <w:lang w:val="es-AR"/>
+        </w:rPr>
+        <w:t xml:space="preserve"> </w:t>
       </w:r>
       <w:r>
         <w:rPr>
           <w:lang w:val="es-AR"/>
         </w:rPr>
-        <w:t>ecto</w:t>
-      </w:r>
-      <w:r>
-        <w:rPr>
-          <w:lang w:val="es-AR"/>
-        </w:rPr>
-        <w:t xml:space="preserve"> rompiendo </w:t>
-      </w:r>
-      <w:r>
-        <w:rPr>
-          <w:lang w:val="es-AR"/>
-        </w:rPr>
-        <w:t>hacia arriba</w:t>
-      </w:r>
-      <w:r>
-        <w:rPr>
-          <w:lang w:val="es-AR"/>
-        </w:rPr>
-        <w:t xml:space="preserve"> cuando se aproxima a home (trepa).</w:t>
+        <w:t>Recorrido recto.</w:t>
       </w:r>
     </w:p>
     <w:p>
@@ -53462,14 +53670,25 @@
           <w:b/>
           <w:lang w:val="es-AR"/>
         </w:rPr>
-        <w:lastRenderedPageBreak/>
-        <w:t xml:space="preserve">Velocidad: </w:t>
+        <w:t>Velocidad:</w:t>
       </w:r>
       <w:r>
         <w:rPr>
           <w:lang w:val="es-AR"/>
         </w:rPr>
-        <w:t>De media a rápida.</w:t>
+        <w:t xml:space="preserve"> </w:t>
+      </w:r>
+      <w:r>
+        <w:rPr>
+          <w:lang w:val="es-AR"/>
+        </w:rPr>
+        <w:t>Es el lanzamiento más lento de un pitcher.</w:t>
+      </w:r>
+      <w:r>
+        <w:rPr>
+          <w:lang w:val="es-AR"/>
+        </w:rPr>
+        <w:t xml:space="preserve"> </w:t>
       </w:r>
     </w:p>
     <w:p>
@@ -53480,14 +53699,14 @@
           <w:lang w:val="es-AR"/>
         </w:rPr>
       </w:pPr>
-      <w:bookmarkStart w:id="34" w:name="_Toc330411240"/>
+      <w:bookmarkStart w:id="34" w:name="_Toc330828090"/>
       <w:proofErr w:type="spellStart"/>
       <w:r>
         <w:rPr>
           <w:u w:val="single"/>
           <w:lang w:val="es-AR"/>
         </w:rPr>
-        <w:t>Dropball</w:t>
+        <w:t>Riseball</w:t>
       </w:r>
       <w:bookmarkEnd w:id="34"/>
       <w:proofErr w:type="spellEnd"/>
@@ -53504,13 +53723,26 @@
           <w:b/>
           <w:lang w:val="es-AR"/>
         </w:rPr>
-        <w:t xml:space="preserve">Distribución peso del cuerpo: </w:t>
+        <w:t>Distribución peso del cuerpo:</w:t>
       </w:r>
       <w:r>
         <w:rPr>
-          <w:lang w:val="es-AR"/>
-        </w:rPr>
-        <w:t>Trasladar el peso hacia adelante, el cuerpo debe tener un ángulo hacia adelante, como cayendo. La espalda no debe doblarse, siempre el cuerpo recto, pero en ángulo con el piso.</w:t>
+          <w:b/>
+          <w:lang w:val="es-AR"/>
+        </w:rPr>
+        <w:t xml:space="preserve"> </w:t>
+      </w:r>
+      <w:r>
+        <w:rPr>
+          <w:lang w:val="es-AR"/>
+        </w:rPr>
+        <w:t>D</w:t>
+      </w:r>
+      <w:r>
+        <w:rPr>
+          <w:lang w:val="es-AR"/>
+        </w:rPr>
+        <w:t>e costado, tirando el peso hacia atrás, inclinándose tal que los hombros queden detrás de la cintura, para que la bola tenga ángulo.</w:t>
       </w:r>
     </w:p>
     <w:p>
@@ -53572,19 +53804,7 @@
         <w:rPr>
           <w:lang w:val="es-AR"/>
         </w:rPr>
-        <w:t xml:space="preserve">Debe soltarse </w:t>
-      </w:r>
-      <w:r>
-        <w:rPr>
-          <w:lang w:val="es-AR"/>
-        </w:rPr>
-        <w:t xml:space="preserve">un poco </w:t>
-      </w:r>
-      <w:r>
-        <w:rPr>
-          <w:lang w:val="es-AR"/>
-        </w:rPr>
-        <w:t xml:space="preserve">antes que una </w:t>
+        <w:t xml:space="preserve">Se debe soltar en el mismo punto que la </w:t>
       </w:r>
       <w:proofErr w:type="spellStart"/>
       <w:r>
@@ -53620,48 +53840,26 @@
           <w:b/>
           <w:lang w:val="es-AR"/>
         </w:rPr>
-        <w:t xml:space="preserve">: </w:t>
+        <w:t>:</w:t>
       </w:r>
       <w:r>
         <w:rPr>
           <w:lang w:val="es-AR"/>
         </w:rPr>
-        <w:t xml:space="preserve">Se acompaña la bola </w:t>
+        <w:t xml:space="preserve"> </w:t>
       </w:r>
       <w:r>
         <w:rPr>
           <w:lang w:val="es-AR"/>
         </w:rPr>
-        <w:t>con el brazo bien estirado. Se dejar salir la pelota de los dedos en forma derecha, dándole el giro hacia adelante y abajo (</w:t>
+        <w:t>Nuevamente el efecto de girar la manija de una puerta</w:t>
       </w:r>
       <w:r>
         <w:rPr>
           <w:lang w:val="es-AR"/>
         </w:rPr>
-        <w:t xml:space="preserve">peer </w:t>
+        <w:t xml:space="preserve"> desde adentro hacia afuera del cuerpo</w:t>
       </w:r>
-      <w:proofErr w:type="spellStart"/>
-      <w:r>
-        <w:rPr>
-          <w:lang w:val="es-AR"/>
-        </w:rPr>
-        <w:t>drop</w:t>
-      </w:r>
-      <w:proofErr w:type="spellEnd"/>
-      <w:r>
-        <w:rPr>
-          <w:lang w:val="es-AR"/>
-        </w:rPr>
-        <w:t xml:space="preserve">). Opuesto al giro de la </w:t>
-      </w:r>
-      <w:proofErr w:type="spellStart"/>
-      <w:r>
-        <w:rPr>
-          <w:lang w:val="es-AR"/>
-        </w:rPr>
-        <w:t>riseball</w:t>
-      </w:r>
-      <w:proofErr w:type="spellEnd"/>
       <w:r>
         <w:rPr>
           <w:lang w:val="es-AR"/>
@@ -53678,13 +53876,7 @@
         <w:rPr>
           <w:lang w:val="es-AR"/>
         </w:rPr>
-        <w:t>Se cierra rápidamente la mano al so</w:t>
-      </w:r>
-      <w:r>
-        <w:rPr>
-          <w:lang w:val="es-AR"/>
-        </w:rPr>
-        <w:t>ltar, finalizando con el puño cerrado.</w:t>
+        <w:t>Se mantiene el brazo bien estirado durante todo el lanzamiento. Y se finaliza con el brazo en alto.</w:t>
       </w:r>
     </w:p>
     <w:p>
@@ -53703,22 +53895,33 @@
       </w:r>
       <w:r>
         <w:rPr>
-          <w:b/>
-          <w:lang w:val="es-AR"/>
-        </w:rPr>
-        <w:t xml:space="preserve"> </w:t>
+          <w:lang w:val="es-AR"/>
+        </w:rPr>
+        <w:t xml:space="preserve"> Recorrido r</w:t>
       </w:r>
       <w:r>
         <w:rPr>
           <w:lang w:val="es-AR"/>
         </w:rPr>
-        <w:t xml:space="preserve">Recorrido recto rompiendo hacia </w:t>
+        <w:t>ecto</w:t>
       </w:r>
       <w:r>
         <w:rPr>
           <w:lang w:val="es-AR"/>
         </w:rPr>
-        <w:t>abajo cuando se aproxima a home (baja).</w:t>
+        <w:t xml:space="preserve"> rompiendo </w:t>
+      </w:r>
+      <w:r>
+        <w:rPr>
+          <w:lang w:val="es-AR"/>
+        </w:rPr>
+        <w:t>hacia arriba</w:t>
+      </w:r>
+      <w:r>
+        <w:rPr>
+          <w:lang w:val="es-AR"/>
+        </w:rPr>
+        <w:t xml:space="preserve"> cuando se aproxima a home (trepa).</w:t>
       </w:r>
     </w:p>
     <w:p>
@@ -53733,6 +53936,7 @@
           <w:b/>
           <w:lang w:val="es-AR"/>
         </w:rPr>
+        <w:lastRenderedPageBreak/>
         <w:t xml:space="preserve">Velocidad: </w:t>
       </w:r>
       <w:r>
@@ -53750,14 +53954,14 @@
           <w:lang w:val="es-AR"/>
         </w:rPr>
       </w:pPr>
-      <w:bookmarkStart w:id="35" w:name="_Toc330411241"/>
+      <w:bookmarkStart w:id="35" w:name="_Toc330828091"/>
       <w:proofErr w:type="spellStart"/>
       <w:r>
         <w:rPr>
           <w:u w:val="single"/>
           <w:lang w:val="es-AR"/>
         </w:rPr>
-        <w:t>Curveball</w:t>
+        <w:t>Dropball</w:t>
       </w:r>
       <w:bookmarkEnd w:id="35"/>
       <w:proofErr w:type="spellEnd"/>
@@ -53780,6 +53984,276 @@
         <w:rPr>
           <w:lang w:val="es-AR"/>
         </w:rPr>
+        <w:t>Trasladar el peso hacia adelante, el cuerpo debe tener un ángulo hacia adelante, como cayendo. La espalda no debe doblarse, siempre el cuerpo recto, pero en ángulo con el piso.</w:t>
+      </w:r>
+    </w:p>
+    <w:p>
+      <w:pPr>
+        <w:jc w:val="both"/>
+        <w:rPr>
+          <w:lang w:val="es-AR"/>
+        </w:rPr>
+      </w:pPr>
+      <w:r>
+        <w:rPr>
+          <w:b/>
+          <w:lang w:val="es-AR"/>
+        </w:rPr>
+        <w:t xml:space="preserve">Posición pies: </w:t>
+      </w:r>
+      <w:r>
+        <w:rPr>
+          <w:lang w:val="es-AR"/>
+        </w:rPr>
+        <w:t>Alineados.</w:t>
+      </w:r>
+    </w:p>
+    <w:p>
+      <w:pPr>
+        <w:jc w:val="both"/>
+        <w:rPr>
+          <w:lang w:val="es-AR"/>
+        </w:rPr>
+      </w:pPr>
+      <w:r>
+        <w:rPr>
+          <w:b/>
+          <w:lang w:val="es-AR"/>
+        </w:rPr>
+        <w:t>Lugar de s</w:t>
+      </w:r>
+      <w:r>
+        <w:rPr>
+          <w:b/>
+          <w:lang w:val="es-AR"/>
+        </w:rPr>
+        <w:t>oltado de la p</w:t>
+      </w:r>
+      <w:r>
+        <w:rPr>
+          <w:b/>
+          <w:lang w:val="es-AR"/>
+        </w:rPr>
+        <w:t>elota:</w:t>
+      </w:r>
+      <w:r>
+        <w:rPr>
+          <w:lang w:val="es-AR"/>
+        </w:rPr>
+        <w:t xml:space="preserve"> </w:t>
+      </w:r>
+      <w:r>
+        <w:rPr>
+          <w:lang w:val="es-AR"/>
+        </w:rPr>
+        <w:t xml:space="preserve">Debe soltarse </w:t>
+      </w:r>
+      <w:r>
+        <w:rPr>
+          <w:lang w:val="es-AR"/>
+        </w:rPr>
+        <w:t xml:space="preserve">un poco </w:t>
+      </w:r>
+      <w:r>
+        <w:rPr>
+          <w:lang w:val="es-AR"/>
+        </w:rPr>
+        <w:t xml:space="preserve">antes que una </w:t>
+      </w:r>
+      <w:proofErr w:type="spellStart"/>
+      <w:r>
+        <w:rPr>
+          <w:lang w:val="es-AR"/>
+        </w:rPr>
+        <w:t>fastball</w:t>
+      </w:r>
+      <w:proofErr w:type="spellEnd"/>
+      <w:r>
+        <w:rPr>
+          <w:lang w:val="es-AR"/>
+        </w:rPr>
+        <w:t>.</w:t>
+      </w:r>
+    </w:p>
+    <w:p>
+      <w:pPr>
+        <w:jc w:val="both"/>
+        <w:rPr>
+          <w:lang w:val="es-AR"/>
+        </w:rPr>
+      </w:pPr>
+      <w:r>
+        <w:rPr>
+          <w:b/>
+          <w:lang w:val="es-AR"/>
+        </w:rPr>
+        <w:t>Movimiento</w:t>
+      </w:r>
+      <w:r>
+        <w:rPr>
+          <w:b/>
+          <w:lang w:val="es-AR"/>
+        </w:rPr>
+        <w:t xml:space="preserve">: </w:t>
+      </w:r>
+      <w:r>
+        <w:rPr>
+          <w:lang w:val="es-AR"/>
+        </w:rPr>
+        <w:t xml:space="preserve">Se acompaña la bola </w:t>
+      </w:r>
+      <w:r>
+        <w:rPr>
+          <w:lang w:val="es-AR"/>
+        </w:rPr>
+        <w:t>con el brazo bien estirado. Se dejar salir la pelota de los dedos en forma derecha, dándole el giro hacia adelante y abajo (</w:t>
+      </w:r>
+      <w:r>
+        <w:rPr>
+          <w:lang w:val="es-AR"/>
+        </w:rPr>
+        <w:t xml:space="preserve">peer </w:t>
+      </w:r>
+      <w:proofErr w:type="spellStart"/>
+      <w:r>
+        <w:rPr>
+          <w:lang w:val="es-AR"/>
+        </w:rPr>
+        <w:t>drop</w:t>
+      </w:r>
+      <w:proofErr w:type="spellEnd"/>
+      <w:r>
+        <w:rPr>
+          <w:lang w:val="es-AR"/>
+        </w:rPr>
+        <w:t xml:space="preserve">). Opuesto al giro de la </w:t>
+      </w:r>
+      <w:proofErr w:type="spellStart"/>
+      <w:r>
+        <w:rPr>
+          <w:lang w:val="es-AR"/>
+        </w:rPr>
+        <w:t>riseball</w:t>
+      </w:r>
+      <w:proofErr w:type="spellEnd"/>
+      <w:r>
+        <w:rPr>
+          <w:lang w:val="es-AR"/>
+        </w:rPr>
+        <w:t>.</w:t>
+      </w:r>
+      <w:r>
+        <w:rPr>
+          <w:lang w:val="es-AR"/>
+        </w:rPr>
+        <w:t xml:space="preserve"> </w:t>
+      </w:r>
+      <w:r>
+        <w:rPr>
+          <w:lang w:val="es-AR"/>
+        </w:rPr>
+        <w:t>Se cierra rápidamente la mano al so</w:t>
+      </w:r>
+      <w:r>
+        <w:rPr>
+          <w:lang w:val="es-AR"/>
+        </w:rPr>
+        <w:t>ltar, finalizando con el puño cerrado.</w:t>
+      </w:r>
+    </w:p>
+    <w:p>
+      <w:pPr>
+        <w:jc w:val="both"/>
+        <w:rPr>
+          <w:lang w:val="es-AR"/>
+        </w:rPr>
+      </w:pPr>
+      <w:r>
+        <w:rPr>
+          <w:b/>
+          <w:lang w:val="es-AR"/>
+        </w:rPr>
+        <w:t>Traza:</w:t>
+      </w:r>
+      <w:r>
+        <w:rPr>
+          <w:b/>
+          <w:lang w:val="es-AR"/>
+        </w:rPr>
+        <w:t xml:space="preserve"> </w:t>
+      </w:r>
+      <w:r>
+        <w:rPr>
+          <w:lang w:val="es-AR"/>
+        </w:rPr>
+        <w:t xml:space="preserve">Recorrido recto rompiendo hacia </w:t>
+      </w:r>
+      <w:r>
+        <w:rPr>
+          <w:lang w:val="es-AR"/>
+        </w:rPr>
+        <w:t>abajo cuando se aproxima a home (baja).</w:t>
+      </w:r>
+    </w:p>
+    <w:p>
+      <w:pPr>
+        <w:jc w:val="both"/>
+        <w:rPr>
+          <w:lang w:val="es-AR"/>
+        </w:rPr>
+      </w:pPr>
+      <w:r>
+        <w:rPr>
+          <w:b/>
+          <w:lang w:val="es-AR"/>
+        </w:rPr>
+        <w:t xml:space="preserve">Velocidad: </w:t>
+      </w:r>
+      <w:r>
+        <w:rPr>
+          <w:lang w:val="es-AR"/>
+        </w:rPr>
+        <w:t>De media a rápida.</w:t>
+      </w:r>
+    </w:p>
+    <w:p>
+      <w:pPr>
+        <w:pStyle w:val="Ttulo2"/>
+        <w:rPr>
+          <w:u w:val="single"/>
+          <w:lang w:val="es-AR"/>
+        </w:rPr>
+      </w:pPr>
+      <w:bookmarkStart w:id="36" w:name="_Toc330828092"/>
+      <w:proofErr w:type="spellStart"/>
+      <w:r>
+        <w:rPr>
+          <w:u w:val="single"/>
+          <w:lang w:val="es-AR"/>
+        </w:rPr>
+        <w:t>Curveball</w:t>
+      </w:r>
+      <w:bookmarkEnd w:id="36"/>
+      <w:proofErr w:type="spellEnd"/>
+    </w:p>
+    <w:p>
+      <w:pPr>
+        <w:jc w:val="both"/>
+        <w:rPr>
+          <w:lang w:val="es-AR"/>
+        </w:rPr>
+      </w:pPr>
+      <w:r>
+        <w:rPr>
+          <w:b/>
+          <w:lang w:val="es-AR"/>
+        </w:rPr>
+        <w:t xml:space="preserve">Distribución peso del cuerpo: </w:t>
+      </w:r>
+      <w:r>
+        <w:rPr>
+          <w:lang w:val="es-AR"/>
+        </w:rPr>
         <w:t>El peso del cuerpo debe estar en el medio.</w:t>
       </w:r>
       <w:r>
@@ -53992,7 +54466,7 @@
           <w:lang w:val="es-AR"/>
         </w:rPr>
       </w:pPr>
-      <w:bookmarkStart w:id="36" w:name="_Toc330411242"/>
+      <w:bookmarkStart w:id="37" w:name="_Toc330828093"/>
       <w:proofErr w:type="spellStart"/>
       <w:r>
         <w:rPr>
@@ -54001,7 +54475,7 @@
         </w:rPr>
         <w:t>Screwball</w:t>
       </w:r>
-      <w:bookmarkEnd w:id="36"/>
+      <w:bookmarkEnd w:id="37"/>
       <w:proofErr w:type="spellEnd"/>
     </w:p>
     <w:p>
@@ -54290,7 +54764,7 @@
         <w:rPr>
           <w:noProof/>
         </w:rPr>
-        <w:t>10</w:t>
+        <w:t>2</w:t>
       </w:r>
     </w:fldSimple>
   </w:p>
@@ -57127,7 +57601,7 @@
 </file>
 
 <file path=customXml/itemProps1.xml><?xml version="1.0" encoding="utf-8"?>
-<ds:datastoreItem xmlns:ds="http://schemas.openxmlformats.org/officeDocument/2006/customXml" ds:itemID="{3755A8D6-D204-4DA8-B8DA-95111B35985D}">
+<ds:datastoreItem xmlns:ds="http://schemas.openxmlformats.org/officeDocument/2006/customXml" ds:itemID="{3AECF903-573C-4B9F-97D4-525E41E57F83}">
   <ds:schemaRefs>
     <ds:schemaRef ds:uri="http://schemas.openxmlformats.org/officeDocument/2006/bibliography"/>
   </ds:schemaRefs>

</xml_diff>